<commit_message>
7 use cases added
</commit_message>
<xml_diff>
--- a/User Stories.docx
+++ b/User Stories.docx
@@ -24,7 +24,6 @@
         <w:rPr>
           <w:sz w:val="24"/>
           <w:szCs w:val="24"/>
-          <w:u w:val="single"/>
         </w:rPr>
       </w:pPr>
       <w:r>
@@ -406,6 +405,13 @@
           <w:szCs w:val="24"/>
         </w:rPr>
         <w:t xml:space="preserve"> to the system</w:t>
+      </w:r>
+      <w:r>
+        <w:rPr>
+          <w:sz w:val="24"/>
+          <w:szCs w:val="24"/>
+        </w:rPr>
+        <w:t>.</w:t>
       </w:r>
     </w:p>
     <w:p>
@@ -443,7 +449,14 @@
           <w:sz w:val="24"/>
           <w:szCs w:val="24"/>
         </w:rPr>
-        <w:t>The User chooses a text to be displayed to him</w:t>
+        <w:t>The User choos</w:t>
+      </w:r>
+      <w:r>
+        <w:rPr>
+          <w:sz w:val="24"/>
+          <w:szCs w:val="24"/>
+        </w:rPr>
+        <w:t>es a text to be displayed.</w:t>
       </w:r>
     </w:p>
     <w:p>
@@ -464,7 +477,21 @@
           <w:sz w:val="24"/>
           <w:szCs w:val="24"/>
         </w:rPr>
-        <w:t>The system loads the text and it is displayed.</w:t>
+        <w:t>The system loads the text and it is displayed</w:t>
+      </w:r>
+      <w:r>
+        <w:rPr>
+          <w:sz w:val="24"/>
+          <w:szCs w:val="24"/>
+        </w:rPr>
+        <w:t xml:space="preserve"> to the user</w:t>
+      </w:r>
+      <w:r>
+        <w:rPr>
+          <w:sz w:val="24"/>
+          <w:szCs w:val="24"/>
+        </w:rPr>
+        <w:t>.</w:t>
       </w:r>
     </w:p>
     <w:p>
@@ -518,9 +545,10 @@
       <w:pPr>
         <w:bidi w:val="0"/>
         <w:rPr>
-          <w:sz w:val="24"/>
-          <w:szCs w:val="24"/>
-          <w:u w:val="single"/>
+          <w:b/>
+          <w:bCs/>
+          <w:sz w:val="24"/>
+          <w:szCs w:val="24"/>
         </w:rPr>
       </w:pPr>
       <w:r>
@@ -532,6 +560,23 @@
         <w:lastRenderedPageBreak/>
         <w:t>Use case name:</w:t>
       </w:r>
+      <w:r>
+        <w:rPr>
+          <w:sz w:val="24"/>
+          <w:szCs w:val="24"/>
+          <w:u w:val="single"/>
+        </w:rPr>
+        <w:t xml:space="preserve"> </w:t>
+      </w:r>
+      <w:r>
+        <w:rPr>
+          <w:b/>
+          <w:bCs/>
+          <w:sz w:val="24"/>
+          <w:szCs w:val="24"/>
+        </w:rPr>
+        <w:t>Hearing a text being read out loud</w:t>
+      </w:r>
     </w:p>
     <w:p>
       <w:pPr>
@@ -549,6 +594,13 @@
         </w:rPr>
         <w:t>Associated Requirement IDs:</w:t>
       </w:r>
+      <w:r>
+        <w:rPr>
+          <w:sz w:val="24"/>
+          <w:szCs w:val="24"/>
+        </w:rPr>
+        <w:t xml:space="preserve"> #2</w:t>
+      </w:r>
     </w:p>
     <w:p>
       <w:pPr>
@@ -575,6 +627,13 @@
         </w:rPr>
         <w:t xml:space="preserve"> </w:t>
       </w:r>
+      <w:r>
+        <w:rPr>
+          <w:sz w:val="24"/>
+          <w:szCs w:val="24"/>
+        </w:rPr>
+        <w:t>Pupil, Teacher</w:t>
+      </w:r>
     </w:p>
     <w:p>
       <w:pPr>
@@ -602,6 +661,27 @@
           <w:szCs w:val="24"/>
         </w:rPr>
       </w:pPr>
+      <w:r>
+        <w:rPr>
+          <w:sz w:val="24"/>
+          <w:szCs w:val="24"/>
+        </w:rPr>
+        <w:t xml:space="preserve">Any reading text could be </w:t>
+      </w:r>
+      <w:r>
+        <w:rPr>
+          <w:sz w:val="24"/>
+          <w:szCs w:val="24"/>
+        </w:rPr>
+        <w:t>Listened to by the reader of the text</w:t>
+      </w:r>
+      <w:r>
+        <w:rPr>
+          <w:sz w:val="24"/>
+          <w:szCs w:val="24"/>
+        </w:rPr>
+        <w:t>.</w:t>
+      </w:r>
     </w:p>
     <w:p>
       <w:pPr>
@@ -629,6 +709,20 @@
           <w:szCs w:val="24"/>
         </w:rPr>
       </w:pPr>
+      <w:r>
+        <w:rPr>
+          <w:sz w:val="24"/>
+          <w:szCs w:val="24"/>
+        </w:rPr>
+        <w:t>User is viewing a reading text</w:t>
+      </w:r>
+      <w:r>
+        <w:rPr>
+          <w:sz w:val="24"/>
+          <w:szCs w:val="24"/>
+        </w:rPr>
+        <w:t>.</w:t>
+      </w:r>
     </w:p>
     <w:p>
       <w:pPr>
@@ -655,6 +749,13 @@
           <w:szCs w:val="24"/>
         </w:rPr>
       </w:pPr>
+      <w:r>
+        <w:rPr>
+          <w:sz w:val="24"/>
+          <w:szCs w:val="24"/>
+        </w:rPr>
+        <w:t>Appropriate audio file is being played.</w:t>
+      </w:r>
     </w:p>
     <w:p>
       <w:pPr>
@@ -675,12 +776,73 @@
     </w:p>
     <w:p>
       <w:pPr>
-        <w:bidi w:val="0"/>
-        <w:rPr>
-          <w:sz w:val="24"/>
-          <w:szCs w:val="24"/>
-        </w:rPr>
-      </w:pPr>
+        <w:pStyle w:val="ListParagraph"/>
+        <w:numPr>
+          <w:ilvl w:val="0"/>
+          <w:numId w:val="2"/>
+        </w:numPr>
+        <w:bidi w:val="0"/>
+        <w:rPr>
+          <w:sz w:val="24"/>
+          <w:szCs w:val="24"/>
+        </w:rPr>
+      </w:pPr>
+      <w:r>
+        <w:rPr>
+          <w:sz w:val="24"/>
+          <w:szCs w:val="24"/>
+        </w:rPr>
+        <w:t>The user is reading a text, clicks a button to play the text out loud</w:t>
+      </w:r>
+      <w:r>
+        <w:rPr>
+          <w:sz w:val="24"/>
+          <w:szCs w:val="24"/>
+        </w:rPr>
+        <w:t>.</w:t>
+      </w:r>
+    </w:p>
+    <w:p>
+      <w:pPr>
+        <w:pStyle w:val="ListParagraph"/>
+        <w:numPr>
+          <w:ilvl w:val="0"/>
+          <w:numId w:val="2"/>
+        </w:numPr>
+        <w:bidi w:val="0"/>
+        <w:rPr>
+          <w:sz w:val="24"/>
+          <w:szCs w:val="24"/>
+        </w:rPr>
+      </w:pPr>
+      <w:r>
+        <w:rPr>
+          <w:sz w:val="24"/>
+          <w:szCs w:val="24"/>
+        </w:rPr>
+        <w:t xml:space="preserve">The system loads the audio </w:t>
+      </w:r>
+      <w:r>
+        <w:rPr>
+          <w:sz w:val="24"/>
+          <w:szCs w:val="24"/>
+        </w:rPr>
+        <w:t>and plays it</w:t>
+      </w:r>
+      <w:r>
+        <w:rPr>
+          <w:sz w:val="24"/>
+          <w:szCs w:val="24"/>
+        </w:rPr>
+        <w:t xml:space="preserve"> to the user</w:t>
+      </w:r>
+      <w:r>
+        <w:rPr>
+          <w:sz w:val="24"/>
+          <w:szCs w:val="24"/>
+        </w:rPr>
+        <w:t>.</w:t>
+      </w:r>
     </w:p>
     <w:p>
       <w:pPr>
@@ -707,8 +869,2298 @@
           <w:szCs w:val="24"/>
         </w:rPr>
       </w:pPr>
+      <w:r>
+        <w:rPr>
+          <w:sz w:val="24"/>
+          <w:szCs w:val="24"/>
+        </w:rPr>
+        <w:t xml:space="preserve">2.1) Some error regarding the loading of the </w:t>
+      </w:r>
+      <w:r>
+        <w:rPr>
+          <w:sz w:val="24"/>
+          <w:szCs w:val="24"/>
+        </w:rPr>
+        <w:t>audio</w:t>
+      </w:r>
+      <w:r>
+        <w:rPr>
+          <w:sz w:val="24"/>
+          <w:szCs w:val="24"/>
+        </w:rPr>
+        <w:t xml:space="preserve"> occurs, an appropriate message is    displayed to the User.</w:t>
+      </w:r>
+    </w:p>
+    <w:p>
+      <w:pPr>
+        <w:bidi w:val="0"/>
+        <w:rPr>
+          <w:sz w:val="24"/>
+          <w:szCs w:val="24"/>
+        </w:rPr>
+      </w:pPr>
+    </w:p>
+    <w:p>
+      <w:pPr>
+        <w:bidi w:val="0"/>
+        <w:rPr>
+          <w:sz w:val="24"/>
+          <w:szCs w:val="24"/>
+        </w:rPr>
+      </w:pPr>
+    </w:p>
+    <w:p>
+      <w:pPr>
+        <w:bidi w:val="0"/>
+        <w:rPr>
+          <w:sz w:val="24"/>
+          <w:szCs w:val="24"/>
+        </w:rPr>
+      </w:pPr>
+    </w:p>
+    <w:p>
+      <w:pPr>
+        <w:bidi w:val="0"/>
+        <w:rPr>
+          <w:b/>
+          <w:bCs/>
+          <w:sz w:val="24"/>
+          <w:szCs w:val="24"/>
+        </w:rPr>
+      </w:pPr>
+      <w:r>
+        <w:rPr>
+          <w:sz w:val="24"/>
+          <w:szCs w:val="24"/>
+          <w:u w:val="single"/>
+        </w:rPr>
+        <w:t xml:space="preserve">Use case name: </w:t>
+      </w:r>
+      <w:r>
+        <w:rPr>
+          <w:b/>
+          <w:bCs/>
+          <w:sz w:val="24"/>
+          <w:szCs w:val="24"/>
+        </w:rPr>
+        <w:t xml:space="preserve">Hearing a </w:t>
+      </w:r>
+      <w:r>
+        <w:rPr>
+          <w:b/>
+          <w:bCs/>
+          <w:sz w:val="24"/>
+          <w:szCs w:val="24"/>
+        </w:rPr>
+        <w:t>selected subtext</w:t>
+      </w:r>
+      <w:r>
+        <w:rPr>
+          <w:b/>
+          <w:bCs/>
+          <w:sz w:val="24"/>
+          <w:szCs w:val="24"/>
+        </w:rPr>
+        <w:t xml:space="preserve"> being read out loud</w:t>
+      </w:r>
+    </w:p>
+    <w:p>
+      <w:pPr>
+        <w:bidi w:val="0"/>
+        <w:rPr>
+          <w:sz w:val="24"/>
+          <w:szCs w:val="24"/>
+        </w:rPr>
+      </w:pPr>
+      <w:r>
+        <w:rPr>
+          <w:sz w:val="24"/>
+          <w:szCs w:val="24"/>
+          <w:u w:val="single"/>
+        </w:rPr>
+        <w:t>Associated Requirement IDs:</w:t>
+      </w:r>
+      <w:r>
+        <w:rPr>
+          <w:sz w:val="24"/>
+          <w:szCs w:val="24"/>
+        </w:rPr>
+        <w:t xml:space="preserve"> #3</w:t>
+      </w:r>
+    </w:p>
+    <w:p>
+      <w:pPr>
+        <w:bidi w:val="0"/>
+        <w:rPr>
+          <w:rFonts w:hint="cs"/>
+          <w:sz w:val="24"/>
+          <w:szCs w:val="24"/>
+          <w:rtl/>
+        </w:rPr>
+      </w:pPr>
+      <w:r>
+        <w:rPr>
+          <w:sz w:val="24"/>
+          <w:szCs w:val="24"/>
+          <w:u w:val="single"/>
+        </w:rPr>
+        <w:t>Actors:</w:t>
+      </w:r>
+      <w:r>
+        <w:rPr>
+          <w:sz w:val="24"/>
+          <w:szCs w:val="24"/>
+        </w:rPr>
+        <w:t xml:space="preserve"> Pupil, Teacher</w:t>
+      </w:r>
+    </w:p>
+    <w:p>
+      <w:pPr>
+        <w:bidi w:val="0"/>
+        <w:rPr>
+          <w:sz w:val="24"/>
+          <w:szCs w:val="24"/>
+          <w:rtl/>
+        </w:rPr>
+      </w:pPr>
+      <w:r>
+        <w:rPr>
+          <w:sz w:val="24"/>
+          <w:szCs w:val="24"/>
+          <w:u w:val="single"/>
+        </w:rPr>
+        <w:t>Description:</w:t>
+      </w:r>
+    </w:p>
+    <w:p>
+      <w:pPr>
+        <w:bidi w:val="0"/>
+        <w:rPr>
+          <w:sz w:val="24"/>
+          <w:szCs w:val="24"/>
+        </w:rPr>
+      </w:pPr>
+      <w:r>
+        <w:rPr>
+          <w:sz w:val="24"/>
+          <w:szCs w:val="24"/>
+        </w:rPr>
+        <w:t xml:space="preserve">Any </w:t>
+      </w:r>
+      <w:r>
+        <w:rPr>
+          <w:sz w:val="24"/>
+          <w:szCs w:val="24"/>
+        </w:rPr>
+        <w:t xml:space="preserve">selected sub-text in a </w:t>
+      </w:r>
+      <w:r>
+        <w:rPr>
+          <w:sz w:val="24"/>
+          <w:szCs w:val="24"/>
+        </w:rPr>
+        <w:t>reading text could be Listened to by the reader of the text</w:t>
+      </w:r>
+      <w:r>
+        <w:rPr>
+          <w:sz w:val="24"/>
+          <w:szCs w:val="24"/>
+        </w:rPr>
+        <w:t>.</w:t>
+      </w:r>
+    </w:p>
+    <w:p>
+      <w:pPr>
+        <w:bidi w:val="0"/>
+        <w:rPr>
+          <w:sz w:val="24"/>
+          <w:szCs w:val="24"/>
+          <w:u w:val="single"/>
+        </w:rPr>
+      </w:pPr>
+      <w:r>
+        <w:rPr>
+          <w:sz w:val="24"/>
+          <w:szCs w:val="24"/>
+          <w:u w:val="single"/>
+        </w:rPr>
+        <w:t>Pre-conditions:</w:t>
+      </w:r>
+    </w:p>
+    <w:p>
+      <w:pPr>
+        <w:bidi w:val="0"/>
+        <w:rPr>
+          <w:sz w:val="24"/>
+          <w:szCs w:val="24"/>
+        </w:rPr>
+      </w:pPr>
+      <w:r>
+        <w:rPr>
+          <w:sz w:val="24"/>
+          <w:szCs w:val="24"/>
+        </w:rPr>
+        <w:t>User is viewing a reading text</w:t>
+      </w:r>
+      <w:r>
+        <w:rPr>
+          <w:sz w:val="24"/>
+          <w:szCs w:val="24"/>
+        </w:rPr>
+        <w:t>.</w:t>
+      </w:r>
+    </w:p>
+    <w:p>
+      <w:pPr>
+        <w:bidi w:val="0"/>
+        <w:rPr>
+          <w:sz w:val="24"/>
+          <w:szCs w:val="24"/>
+        </w:rPr>
+      </w:pPr>
+      <w:r>
+        <w:rPr>
+          <w:sz w:val="24"/>
+          <w:szCs w:val="24"/>
+          <w:u w:val="single"/>
+        </w:rPr>
+        <w:t>Post-conditions:</w:t>
+      </w:r>
+    </w:p>
+    <w:p>
+      <w:pPr>
+        <w:bidi w:val="0"/>
+        <w:rPr>
+          <w:sz w:val="24"/>
+          <w:szCs w:val="24"/>
+        </w:rPr>
+      </w:pPr>
+      <w:r>
+        <w:rPr>
+          <w:sz w:val="24"/>
+          <w:szCs w:val="24"/>
+        </w:rPr>
+        <w:t>Appropriate audio is being played.</w:t>
+      </w:r>
+    </w:p>
+    <w:p>
+      <w:pPr>
+        <w:bidi w:val="0"/>
+        <w:rPr>
+          <w:sz w:val="24"/>
+          <w:szCs w:val="24"/>
+        </w:rPr>
+      </w:pPr>
+      <w:r>
+        <w:rPr>
+          <w:sz w:val="24"/>
+          <w:szCs w:val="24"/>
+          <w:u w:val="single"/>
+        </w:rPr>
+        <w:lastRenderedPageBreak/>
+        <w:t>Main Success scenario:</w:t>
+      </w:r>
+    </w:p>
+    <w:p>
+      <w:pPr>
+        <w:pStyle w:val="ListParagraph"/>
+        <w:numPr>
+          <w:ilvl w:val="0"/>
+          <w:numId w:val="3"/>
+        </w:numPr>
+        <w:bidi w:val="0"/>
+        <w:rPr>
+          <w:sz w:val="24"/>
+          <w:szCs w:val="24"/>
+        </w:rPr>
+      </w:pPr>
+      <w:r>
+        <w:rPr>
+          <w:sz w:val="24"/>
+          <w:szCs w:val="24"/>
+        </w:rPr>
+        <w:t>The user is reading a text,</w:t>
+      </w:r>
+      <w:r>
+        <w:rPr>
+          <w:sz w:val="24"/>
+          <w:szCs w:val="24"/>
+        </w:rPr>
+        <w:t xml:space="preserve"> selects some subtext of the whole reading text.</w:t>
+      </w:r>
+    </w:p>
+    <w:p>
+      <w:pPr>
+        <w:pStyle w:val="ListParagraph"/>
+        <w:numPr>
+          <w:ilvl w:val="0"/>
+          <w:numId w:val="3"/>
+        </w:numPr>
+        <w:bidi w:val="0"/>
+        <w:rPr>
+          <w:sz w:val="24"/>
+          <w:szCs w:val="24"/>
+        </w:rPr>
+      </w:pPr>
+      <w:r>
+        <w:rPr>
+          <w:sz w:val="24"/>
+          <w:szCs w:val="24"/>
+        </w:rPr>
+        <w:t>The user</w:t>
+      </w:r>
+      <w:r>
+        <w:rPr>
+          <w:sz w:val="24"/>
+          <w:szCs w:val="24"/>
+        </w:rPr>
+        <w:t xml:space="preserve"> clicks a button to play the </w:t>
+      </w:r>
+      <w:r>
+        <w:rPr>
+          <w:sz w:val="24"/>
+          <w:szCs w:val="24"/>
+        </w:rPr>
+        <w:t>selected text out loud</w:t>
+      </w:r>
+      <w:r>
+        <w:rPr>
+          <w:sz w:val="24"/>
+          <w:szCs w:val="24"/>
+        </w:rPr>
+        <w:t>.</w:t>
+      </w:r>
+    </w:p>
+    <w:p>
+      <w:pPr>
+        <w:pStyle w:val="ListParagraph"/>
+        <w:numPr>
+          <w:ilvl w:val="0"/>
+          <w:numId w:val="3"/>
+        </w:numPr>
+        <w:bidi w:val="0"/>
+        <w:rPr>
+          <w:sz w:val="24"/>
+          <w:szCs w:val="24"/>
+        </w:rPr>
+      </w:pPr>
+      <w:r>
+        <w:rPr>
+          <w:sz w:val="24"/>
+          <w:szCs w:val="24"/>
+        </w:rPr>
+        <w:t>The system loads the audio</w:t>
+      </w:r>
+      <w:r>
+        <w:rPr>
+          <w:sz w:val="24"/>
+          <w:szCs w:val="24"/>
+        </w:rPr>
+        <w:t xml:space="preserve"> and plays it</w:t>
+      </w:r>
+      <w:r>
+        <w:rPr>
+          <w:sz w:val="24"/>
+          <w:szCs w:val="24"/>
+        </w:rPr>
+        <w:t xml:space="preserve"> to the user</w:t>
+      </w:r>
+      <w:r>
+        <w:rPr>
+          <w:sz w:val="24"/>
+          <w:szCs w:val="24"/>
+        </w:rPr>
+        <w:t>.</w:t>
+      </w:r>
+    </w:p>
+    <w:p>
+      <w:pPr>
+        <w:bidi w:val="0"/>
+        <w:rPr>
+          <w:sz w:val="24"/>
+          <w:szCs w:val="24"/>
+        </w:rPr>
+      </w:pPr>
+      <w:r>
+        <w:rPr>
+          <w:sz w:val="24"/>
+          <w:szCs w:val="24"/>
+          <w:u w:val="single"/>
+        </w:rPr>
+        <w:t>Alternative scenarios:</w:t>
+      </w:r>
+    </w:p>
+    <w:p>
+      <w:pPr>
+        <w:bidi w:val="0"/>
+        <w:rPr>
+          <w:sz w:val="24"/>
+          <w:szCs w:val="24"/>
+        </w:rPr>
+      </w:pPr>
+      <w:r>
+        <w:rPr>
+          <w:sz w:val="24"/>
+          <w:szCs w:val="24"/>
+        </w:rPr>
+        <w:t>3</w:t>
+      </w:r>
+      <w:r>
+        <w:rPr>
+          <w:sz w:val="24"/>
+          <w:szCs w:val="24"/>
+        </w:rPr>
+        <w:t>.1) Some error regarding the loading of the audio occurs, an appropriate message is    displayed to the User.</w:t>
+      </w:r>
+    </w:p>
+    <w:p>
+      <w:pPr>
+        <w:bidi w:val="0"/>
+        <w:rPr>
+          <w:sz w:val="24"/>
+          <w:szCs w:val="24"/>
+        </w:rPr>
+      </w:pPr>
+    </w:p>
+    <w:p>
+      <w:pPr>
+        <w:bidi w:val="0"/>
+        <w:rPr>
+          <w:sz w:val="24"/>
+          <w:szCs w:val="24"/>
+        </w:rPr>
+      </w:pPr>
+    </w:p>
+    <w:p>
+      <w:pPr>
+        <w:bidi w:val="0"/>
+        <w:rPr>
+          <w:b/>
+          <w:bCs/>
+          <w:sz w:val="24"/>
+          <w:szCs w:val="24"/>
+        </w:rPr>
+      </w:pPr>
+      <w:r>
+        <w:rPr>
+          <w:sz w:val="24"/>
+          <w:szCs w:val="24"/>
+          <w:u w:val="single"/>
+        </w:rPr>
+        <w:t xml:space="preserve">Use case name: </w:t>
+      </w:r>
+      <w:r>
+        <w:rPr>
+          <w:b/>
+          <w:bCs/>
+          <w:sz w:val="24"/>
+          <w:szCs w:val="24"/>
+        </w:rPr>
+        <w:t>Seeing the definition of</w:t>
+      </w:r>
+      <w:r>
+        <w:rPr>
+          <w:b/>
+          <w:bCs/>
+          <w:sz w:val="24"/>
+          <w:szCs w:val="24"/>
+        </w:rPr>
+        <w:t xml:space="preserve"> a selected </w:t>
+      </w:r>
+      <w:r>
+        <w:rPr>
+          <w:b/>
+          <w:bCs/>
+          <w:sz w:val="24"/>
+          <w:szCs w:val="24"/>
+        </w:rPr>
+        <w:t>word or phrase</w:t>
+      </w:r>
+    </w:p>
+    <w:p>
+      <w:pPr>
+        <w:bidi w:val="0"/>
+        <w:rPr>
+          <w:sz w:val="24"/>
+          <w:szCs w:val="24"/>
+        </w:rPr>
+      </w:pPr>
+      <w:r>
+        <w:rPr>
+          <w:sz w:val="24"/>
+          <w:szCs w:val="24"/>
+          <w:u w:val="single"/>
+        </w:rPr>
+        <w:t>Associated Requirement IDs:</w:t>
+      </w:r>
+      <w:r>
+        <w:rPr>
+          <w:sz w:val="24"/>
+          <w:szCs w:val="24"/>
+        </w:rPr>
+        <w:t xml:space="preserve"> #4</w:t>
+      </w:r>
+    </w:p>
+    <w:p>
+      <w:pPr>
+        <w:bidi w:val="0"/>
+        <w:rPr>
+          <w:rFonts w:hint="cs"/>
+          <w:sz w:val="24"/>
+          <w:szCs w:val="24"/>
+          <w:rtl/>
+        </w:rPr>
+      </w:pPr>
+      <w:r>
+        <w:rPr>
+          <w:sz w:val="24"/>
+          <w:szCs w:val="24"/>
+          <w:u w:val="single"/>
+        </w:rPr>
+        <w:t>Actors:</w:t>
+      </w:r>
+      <w:r>
+        <w:rPr>
+          <w:sz w:val="24"/>
+          <w:szCs w:val="24"/>
+        </w:rPr>
+        <w:t xml:space="preserve"> Pupil, Teacher</w:t>
+      </w:r>
+    </w:p>
+    <w:p>
+      <w:pPr>
+        <w:bidi w:val="0"/>
+        <w:rPr>
+          <w:sz w:val="24"/>
+          <w:szCs w:val="24"/>
+          <w:rtl/>
+        </w:rPr>
+      </w:pPr>
+      <w:r>
+        <w:rPr>
+          <w:sz w:val="24"/>
+          <w:szCs w:val="24"/>
+          <w:u w:val="single"/>
+        </w:rPr>
+        <w:t>Description:</w:t>
+      </w:r>
+    </w:p>
+    <w:p>
+      <w:pPr>
+        <w:bidi w:val="0"/>
+        <w:rPr>
+          <w:sz w:val="24"/>
+          <w:szCs w:val="24"/>
+        </w:rPr>
+      </w:pPr>
+      <w:r>
+        <w:rPr>
+          <w:sz w:val="24"/>
+          <w:szCs w:val="24"/>
+        </w:rPr>
+        <w:t>Upon selecting a difficult word or phrase in a text, the definition of that word or phrase could be displayed to the user.</w:t>
+      </w:r>
+    </w:p>
+    <w:p>
+      <w:pPr>
+        <w:bidi w:val="0"/>
+        <w:rPr>
+          <w:sz w:val="24"/>
+          <w:szCs w:val="24"/>
+          <w:u w:val="single"/>
+        </w:rPr>
+      </w:pPr>
+      <w:r>
+        <w:rPr>
+          <w:sz w:val="24"/>
+          <w:szCs w:val="24"/>
+          <w:u w:val="single"/>
+        </w:rPr>
+        <w:t>Pre-conditions:</w:t>
+      </w:r>
+    </w:p>
+    <w:p>
+      <w:pPr>
+        <w:bidi w:val="0"/>
+        <w:rPr>
+          <w:sz w:val="24"/>
+          <w:szCs w:val="24"/>
+        </w:rPr>
+      </w:pPr>
+      <w:r>
+        <w:rPr>
+          <w:sz w:val="24"/>
+          <w:szCs w:val="24"/>
+        </w:rPr>
+        <w:t>User is viewing a reading text</w:t>
+      </w:r>
+      <w:r>
+        <w:rPr>
+          <w:sz w:val="24"/>
+          <w:szCs w:val="24"/>
+        </w:rPr>
+        <w:t>.</w:t>
+      </w:r>
+    </w:p>
+    <w:p>
+      <w:pPr>
+        <w:bidi w:val="0"/>
+        <w:rPr>
+          <w:sz w:val="24"/>
+          <w:szCs w:val="24"/>
+        </w:rPr>
+      </w:pPr>
+      <w:r>
+        <w:rPr>
+          <w:sz w:val="24"/>
+          <w:szCs w:val="24"/>
+          <w:u w:val="single"/>
+        </w:rPr>
+        <w:t>Post-conditions:</w:t>
+      </w:r>
+    </w:p>
+    <w:p>
+      <w:pPr>
+        <w:bidi w:val="0"/>
+        <w:rPr>
+          <w:sz w:val="24"/>
+          <w:szCs w:val="24"/>
+        </w:rPr>
+      </w:pPr>
+      <w:r>
+        <w:rPr>
+          <w:sz w:val="24"/>
+          <w:szCs w:val="24"/>
+        </w:rPr>
+        <w:t xml:space="preserve">Appropriate </w:t>
+      </w:r>
+      <w:r>
+        <w:rPr>
+          <w:sz w:val="24"/>
+          <w:szCs w:val="24"/>
+        </w:rPr>
+        <w:t>definition</w:t>
+      </w:r>
+      <w:r>
+        <w:rPr>
+          <w:sz w:val="24"/>
+          <w:szCs w:val="24"/>
+        </w:rPr>
+        <w:t xml:space="preserve"> is </w:t>
+      </w:r>
+      <w:r>
+        <w:rPr>
+          <w:sz w:val="24"/>
+          <w:szCs w:val="24"/>
+        </w:rPr>
+        <w:t>displayed</w:t>
+      </w:r>
+      <w:r>
+        <w:rPr>
+          <w:sz w:val="24"/>
+          <w:szCs w:val="24"/>
+        </w:rPr>
+        <w:t>.</w:t>
+      </w:r>
+    </w:p>
+    <w:p>
+      <w:pPr>
+        <w:bidi w:val="0"/>
+        <w:rPr>
+          <w:sz w:val="24"/>
+          <w:szCs w:val="24"/>
+        </w:rPr>
+      </w:pPr>
+      <w:r>
+        <w:rPr>
+          <w:sz w:val="24"/>
+          <w:szCs w:val="24"/>
+          <w:u w:val="single"/>
+        </w:rPr>
+        <w:t>Main Success scenario:</w:t>
+      </w:r>
+    </w:p>
+    <w:p>
+      <w:pPr>
+        <w:pStyle w:val="ListParagraph"/>
+        <w:numPr>
+          <w:ilvl w:val="0"/>
+          <w:numId w:val="4"/>
+        </w:numPr>
+        <w:bidi w:val="0"/>
+        <w:rPr>
+          <w:sz w:val="24"/>
+          <w:szCs w:val="24"/>
+        </w:rPr>
+      </w:pPr>
+      <w:r>
+        <w:rPr>
+          <w:sz w:val="24"/>
+          <w:szCs w:val="24"/>
+        </w:rPr>
+        <w:t xml:space="preserve">The user is reading a text, selects some </w:t>
+      </w:r>
+      <w:r>
+        <w:rPr>
+          <w:sz w:val="24"/>
+          <w:szCs w:val="24"/>
+        </w:rPr>
+        <w:t>word or phrase</w:t>
+      </w:r>
+      <w:r>
+        <w:rPr>
+          <w:sz w:val="24"/>
+          <w:szCs w:val="24"/>
+        </w:rPr>
+        <w:t>.</w:t>
+      </w:r>
+    </w:p>
+    <w:p>
+      <w:pPr>
+        <w:pStyle w:val="ListParagraph"/>
+        <w:numPr>
+          <w:ilvl w:val="0"/>
+          <w:numId w:val="4"/>
+        </w:numPr>
+        <w:bidi w:val="0"/>
+        <w:rPr>
+          <w:sz w:val="24"/>
+          <w:szCs w:val="24"/>
+        </w:rPr>
+      </w:pPr>
+      <w:r>
+        <w:rPr>
+          <w:sz w:val="24"/>
+          <w:szCs w:val="24"/>
+        </w:rPr>
+        <w:t xml:space="preserve">The user clicks a button to </w:t>
+      </w:r>
+      <w:r>
+        <w:rPr>
+          <w:sz w:val="24"/>
+          <w:szCs w:val="24"/>
+        </w:rPr>
+        <w:t>show the definition of that word or phrase.</w:t>
+      </w:r>
+    </w:p>
+    <w:p>
+      <w:pPr>
+        <w:pStyle w:val="ListParagraph"/>
+        <w:numPr>
+          <w:ilvl w:val="0"/>
+          <w:numId w:val="4"/>
+        </w:numPr>
+        <w:bidi w:val="0"/>
+        <w:rPr>
+          <w:sz w:val="24"/>
+          <w:szCs w:val="24"/>
+        </w:rPr>
+      </w:pPr>
+      <w:r>
+        <w:rPr>
+          <w:sz w:val="24"/>
+          <w:szCs w:val="24"/>
+        </w:rPr>
+        <w:t xml:space="preserve">The system loads the </w:t>
+      </w:r>
+      <w:r>
+        <w:rPr>
+          <w:sz w:val="24"/>
+          <w:szCs w:val="24"/>
+        </w:rPr>
+        <w:t>definition and displays</w:t>
+      </w:r>
+      <w:r>
+        <w:rPr>
+          <w:sz w:val="24"/>
+          <w:szCs w:val="24"/>
+        </w:rPr>
+        <w:t xml:space="preserve"> it to the user.</w:t>
+      </w:r>
+    </w:p>
+    <w:p>
+      <w:pPr>
+        <w:bidi w:val="0"/>
+        <w:rPr>
+          <w:sz w:val="24"/>
+          <w:szCs w:val="24"/>
+        </w:rPr>
+      </w:pPr>
+      <w:r>
+        <w:rPr>
+          <w:sz w:val="24"/>
+          <w:szCs w:val="24"/>
+          <w:u w:val="single"/>
+        </w:rPr>
+        <w:t>Alternative scenarios:</w:t>
+      </w:r>
+    </w:p>
+    <w:p>
+      <w:pPr>
+        <w:bidi w:val="0"/>
+        <w:rPr>
+          <w:sz w:val="24"/>
+          <w:szCs w:val="24"/>
+        </w:rPr>
+      </w:pPr>
+      <w:r>
+        <w:rPr>
+          <w:sz w:val="24"/>
+          <w:szCs w:val="24"/>
+        </w:rPr>
+        <w:t>3.1</w:t>
+      </w:r>
+      <w:r>
+        <w:rPr>
+          <w:sz w:val="24"/>
+          <w:szCs w:val="24"/>
+        </w:rPr>
+        <w:t xml:space="preserve">) A definition for the selected word/phrase was not found. </w:t>
+      </w:r>
+    </w:p>
+    <w:p>
+      <w:pPr>
+        <w:bidi w:val="0"/>
+        <w:rPr>
+          <w:sz w:val="24"/>
+          <w:szCs w:val="24"/>
+        </w:rPr>
+      </w:pPr>
+      <w:r>
+        <w:rPr>
+          <w:sz w:val="24"/>
+          <w:szCs w:val="24"/>
+        </w:rPr>
+        <w:t>3.2) The selected text is not a word/phrase.</w:t>
+      </w:r>
+    </w:p>
+    <w:p>
+      <w:pPr>
+        <w:bidi w:val="0"/>
+        <w:rPr>
+          <w:sz w:val="24"/>
+          <w:szCs w:val="24"/>
+        </w:rPr>
+      </w:pPr>
+      <w:r>
+        <w:rPr>
+          <w:sz w:val="24"/>
+          <w:szCs w:val="24"/>
+        </w:rPr>
+        <w:t>3.X.1)</w:t>
+      </w:r>
+      <w:r>
+        <w:rPr>
+          <w:sz w:val="24"/>
+          <w:szCs w:val="24"/>
+        </w:rPr>
+        <w:t xml:space="preserve"> </w:t>
+      </w:r>
+      <w:r>
+        <w:rPr>
+          <w:sz w:val="24"/>
+          <w:szCs w:val="24"/>
+        </w:rPr>
+        <w:t xml:space="preserve">An appropriate </w:t>
+      </w:r>
+      <w:r>
+        <w:rPr>
+          <w:sz w:val="24"/>
+          <w:szCs w:val="24"/>
+        </w:rPr>
+        <w:t xml:space="preserve">error </w:t>
+      </w:r>
+      <w:r>
+        <w:rPr>
+          <w:sz w:val="24"/>
+          <w:szCs w:val="24"/>
+        </w:rPr>
+        <w:t>message is displayed to the User.</w:t>
+      </w:r>
+    </w:p>
+    <w:p>
+      <w:pPr>
+        <w:bidi w:val="0"/>
+        <w:rPr>
+          <w:sz w:val="24"/>
+          <w:szCs w:val="24"/>
+        </w:rPr>
+      </w:pPr>
+    </w:p>
+    <w:p>
+      <w:pPr>
+        <w:bidi w:val="0"/>
+        <w:rPr>
+          <w:sz w:val="24"/>
+          <w:szCs w:val="24"/>
+        </w:rPr>
+      </w:pPr>
+    </w:p>
+    <w:p>
+      <w:pPr>
+        <w:bidi w:val="0"/>
+        <w:rPr>
+          <w:b/>
+          <w:bCs/>
+          <w:sz w:val="24"/>
+          <w:szCs w:val="24"/>
+        </w:rPr>
+      </w:pPr>
+      <w:r>
+        <w:rPr>
+          <w:sz w:val="24"/>
+          <w:szCs w:val="24"/>
+          <w:u w:val="single"/>
+        </w:rPr>
+        <w:t xml:space="preserve">Use case name: </w:t>
+      </w:r>
+      <w:r>
+        <w:rPr>
+          <w:b/>
+          <w:bCs/>
+          <w:sz w:val="24"/>
+          <w:szCs w:val="24"/>
+        </w:rPr>
+        <w:t>Answering questions regarding a reading text</w:t>
+      </w:r>
+    </w:p>
+    <w:p>
+      <w:pPr>
+        <w:bidi w:val="0"/>
+        <w:rPr>
+          <w:sz w:val="24"/>
+          <w:szCs w:val="24"/>
+        </w:rPr>
+      </w:pPr>
+      <w:r>
+        <w:rPr>
+          <w:sz w:val="24"/>
+          <w:szCs w:val="24"/>
+          <w:u w:val="single"/>
+        </w:rPr>
+        <w:t>Associated Requirement IDs:</w:t>
+      </w:r>
+      <w:r>
+        <w:rPr>
+          <w:sz w:val="24"/>
+          <w:szCs w:val="24"/>
+        </w:rPr>
+        <w:t xml:space="preserve"> #5</w:t>
+      </w:r>
+    </w:p>
+    <w:p>
+      <w:pPr>
+        <w:bidi w:val="0"/>
+        <w:rPr>
+          <w:rFonts w:hint="cs"/>
+          <w:sz w:val="24"/>
+          <w:szCs w:val="24"/>
+          <w:rtl/>
+        </w:rPr>
+      </w:pPr>
+      <w:r>
+        <w:rPr>
+          <w:sz w:val="24"/>
+          <w:szCs w:val="24"/>
+          <w:u w:val="single"/>
+        </w:rPr>
+        <w:t>Actors:</w:t>
+      </w:r>
+      <w:r>
+        <w:rPr>
+          <w:sz w:val="24"/>
+          <w:szCs w:val="24"/>
+        </w:rPr>
+        <w:t xml:space="preserve"> </w:t>
+      </w:r>
+      <w:r>
+        <w:rPr>
+          <w:sz w:val="24"/>
+          <w:szCs w:val="24"/>
+        </w:rPr>
+        <w:t>Pupil</w:t>
+      </w:r>
+    </w:p>
+    <w:p>
+      <w:pPr>
+        <w:bidi w:val="0"/>
+        <w:rPr>
+          <w:sz w:val="24"/>
+          <w:szCs w:val="24"/>
+          <w:rtl/>
+        </w:rPr>
+      </w:pPr>
+      <w:r>
+        <w:rPr>
+          <w:sz w:val="24"/>
+          <w:szCs w:val="24"/>
+          <w:u w:val="single"/>
+        </w:rPr>
+        <w:t>Description:</w:t>
+      </w:r>
+    </w:p>
+    <w:p>
+      <w:pPr>
+        <w:bidi w:val="0"/>
+        <w:rPr>
+          <w:sz w:val="24"/>
+          <w:szCs w:val="24"/>
+        </w:rPr>
+      </w:pPr>
+      <w:r>
+        <w:rPr>
+          <w:sz w:val="24"/>
+          <w:szCs w:val="24"/>
+        </w:rPr>
+        <w:t xml:space="preserve">After a Pupil finishes reading </w:t>
+      </w:r>
+      <w:r>
+        <w:rPr>
+          <w:sz w:val="24"/>
+          <w:szCs w:val="24"/>
+        </w:rPr>
+        <w:t xml:space="preserve">a text, </w:t>
+      </w:r>
+      <w:r>
+        <w:rPr>
+          <w:sz w:val="24"/>
+          <w:szCs w:val="24"/>
+        </w:rPr>
+        <w:t>he proceeds to answer questions regarding that text.</w:t>
+      </w:r>
+    </w:p>
+    <w:p>
+      <w:pPr>
+        <w:bidi w:val="0"/>
+        <w:rPr>
+          <w:sz w:val="24"/>
+          <w:szCs w:val="24"/>
+          <w:u w:val="single"/>
+        </w:rPr>
+      </w:pPr>
+      <w:r>
+        <w:rPr>
+          <w:sz w:val="24"/>
+          <w:szCs w:val="24"/>
+          <w:u w:val="single"/>
+        </w:rPr>
+        <w:t>Pre-conditions:</w:t>
+      </w:r>
+    </w:p>
+    <w:p>
+      <w:pPr>
+        <w:bidi w:val="0"/>
+        <w:rPr>
+          <w:sz w:val="24"/>
+          <w:szCs w:val="24"/>
+        </w:rPr>
+      </w:pPr>
+      <w:r>
+        <w:rPr>
+          <w:sz w:val="24"/>
+          <w:szCs w:val="24"/>
+        </w:rPr>
+        <w:t>Pupil</w:t>
+      </w:r>
+      <w:r>
+        <w:rPr>
+          <w:sz w:val="24"/>
+          <w:szCs w:val="24"/>
+        </w:rPr>
+        <w:t xml:space="preserve"> is viewing a reading text.</w:t>
+      </w:r>
+    </w:p>
+    <w:p>
+      <w:pPr>
+        <w:bidi w:val="0"/>
+        <w:rPr>
+          <w:sz w:val="24"/>
+          <w:szCs w:val="24"/>
+        </w:rPr>
+      </w:pPr>
+      <w:r>
+        <w:rPr>
+          <w:sz w:val="24"/>
+          <w:szCs w:val="24"/>
+          <w:u w:val="single"/>
+        </w:rPr>
+        <w:t>Post-conditions:</w:t>
+      </w:r>
+    </w:p>
+    <w:p>
+      <w:pPr>
+        <w:bidi w:val="0"/>
+        <w:rPr>
+          <w:sz w:val="24"/>
+          <w:szCs w:val="24"/>
+        </w:rPr>
+      </w:pPr>
+      <w:r>
+        <w:rPr>
+          <w:sz w:val="24"/>
+          <w:szCs w:val="24"/>
+        </w:rPr>
+        <w:t>The answers are submitted to the system, to be checked automatically/by the teacher.</w:t>
+      </w:r>
+    </w:p>
+    <w:p>
+      <w:pPr>
+        <w:bidi w:val="0"/>
+        <w:rPr>
+          <w:sz w:val="24"/>
+          <w:szCs w:val="24"/>
+        </w:rPr>
+      </w:pPr>
+      <w:r>
+        <w:rPr>
+          <w:sz w:val="24"/>
+          <w:szCs w:val="24"/>
+          <w:u w:val="single"/>
+        </w:rPr>
+        <w:t>Main Success scenario:</w:t>
+      </w:r>
+    </w:p>
+    <w:p>
+      <w:pPr>
+        <w:pStyle w:val="ListParagraph"/>
+        <w:numPr>
+          <w:ilvl w:val="0"/>
+          <w:numId w:val="5"/>
+        </w:numPr>
+        <w:bidi w:val="0"/>
+        <w:rPr>
+          <w:sz w:val="24"/>
+          <w:szCs w:val="24"/>
+        </w:rPr>
+      </w:pPr>
+      <w:r>
+        <w:rPr>
+          <w:sz w:val="24"/>
+          <w:szCs w:val="24"/>
+        </w:rPr>
+        <w:t xml:space="preserve">The </w:t>
+      </w:r>
+      <w:r>
+        <w:rPr>
+          <w:sz w:val="24"/>
+          <w:szCs w:val="24"/>
+        </w:rPr>
+        <w:t>pupil</w:t>
+      </w:r>
+      <w:r>
+        <w:rPr>
+          <w:sz w:val="24"/>
+          <w:szCs w:val="24"/>
+        </w:rPr>
+        <w:t xml:space="preserve"> is </w:t>
+      </w:r>
+      <w:r>
+        <w:rPr>
+          <w:sz w:val="24"/>
+          <w:szCs w:val="24"/>
+        </w:rPr>
+        <w:t>finished reading a text, chooses to go to Questions Phase.</w:t>
+      </w:r>
+    </w:p>
+    <w:p>
+      <w:pPr>
+        <w:pStyle w:val="ListParagraph"/>
+        <w:numPr>
+          <w:ilvl w:val="0"/>
+          <w:numId w:val="5"/>
+        </w:numPr>
+        <w:bidi w:val="0"/>
+        <w:rPr>
+          <w:sz w:val="24"/>
+          <w:szCs w:val="24"/>
+        </w:rPr>
+      </w:pPr>
+      <w:r>
+        <w:rPr>
+          <w:sz w:val="24"/>
+          <w:szCs w:val="24"/>
+        </w:rPr>
+        <w:t>All questions regarding the text are displayed to the Pupil for answering.</w:t>
+      </w:r>
+    </w:p>
+    <w:p>
+      <w:pPr>
+        <w:bidi w:val="0"/>
+        <w:rPr>
+          <w:sz w:val="24"/>
+          <w:szCs w:val="24"/>
+        </w:rPr>
+      </w:pPr>
+      <w:r>
+        <w:rPr>
+          <w:sz w:val="24"/>
+          <w:szCs w:val="24"/>
+          <w:u w:val="single"/>
+        </w:rPr>
+        <w:t>Alternative scenarios:</w:t>
+      </w:r>
+    </w:p>
+    <w:p>
+      <w:pPr>
+        <w:bidi w:val="0"/>
+        <w:rPr>
+          <w:sz w:val="24"/>
+          <w:szCs w:val="24"/>
+        </w:rPr>
+      </w:pPr>
+      <w:r>
+        <w:rPr>
+          <w:sz w:val="24"/>
+          <w:szCs w:val="24"/>
+        </w:rPr>
+        <w:t>2.1) Some error regardin</w:t>
+      </w:r>
+      <w:r>
+        <w:rPr>
+          <w:sz w:val="24"/>
+          <w:szCs w:val="24"/>
+        </w:rPr>
+        <w:t>g the loading of the questions occurs, appropriate error message is displayed.</w:t>
+      </w:r>
+    </w:p>
+    <w:p>
+      <w:pPr>
+        <w:bidi w:val="0"/>
+        <w:rPr>
+          <w:sz w:val="24"/>
+          <w:szCs w:val="24"/>
+        </w:rPr>
+      </w:pPr>
+    </w:p>
+    <w:p>
+      <w:pPr>
+        <w:bidi w:val="0"/>
+        <w:rPr>
+          <w:sz w:val="24"/>
+          <w:szCs w:val="24"/>
+        </w:rPr>
+      </w:pPr>
+    </w:p>
+    <w:p>
+      <w:pPr>
+        <w:bidi w:val="0"/>
+        <w:rPr>
+          <w:sz w:val="24"/>
+          <w:szCs w:val="24"/>
+        </w:rPr>
+      </w:pPr>
+    </w:p>
+    <w:p>
+      <w:pPr>
+        <w:bidi w:val="0"/>
+        <w:rPr>
+          <w:b/>
+          <w:bCs/>
+          <w:sz w:val="24"/>
+          <w:szCs w:val="24"/>
+        </w:rPr>
+      </w:pPr>
+      <w:r>
+        <w:rPr>
+          <w:sz w:val="24"/>
+          <w:szCs w:val="24"/>
+          <w:u w:val="single"/>
+        </w:rPr>
+        <w:t xml:space="preserve">Use case name: </w:t>
+      </w:r>
+      <w:r>
+        <w:rPr>
+          <w:b/>
+          <w:bCs/>
+          <w:sz w:val="24"/>
+          <w:szCs w:val="24"/>
+        </w:rPr>
+        <w:t xml:space="preserve">Receiving feedback for </w:t>
+      </w:r>
+      <w:r>
+        <w:rPr>
+          <w:b/>
+          <w:bCs/>
+          <w:sz w:val="24"/>
+          <w:szCs w:val="24"/>
+        </w:rPr>
+        <w:t>the number</w:t>
+      </w:r>
+      <w:r>
+        <w:rPr>
+          <w:b/>
+          <w:bCs/>
+          <w:sz w:val="24"/>
+          <w:szCs w:val="24"/>
+        </w:rPr>
+        <w:t xml:space="preserve"> of words in an answer</w:t>
+      </w:r>
+    </w:p>
+    <w:p>
+      <w:pPr>
+        <w:bidi w:val="0"/>
+        <w:rPr>
+          <w:sz w:val="24"/>
+          <w:szCs w:val="24"/>
+        </w:rPr>
+      </w:pPr>
+      <w:r>
+        <w:rPr>
+          <w:sz w:val="24"/>
+          <w:szCs w:val="24"/>
+          <w:u w:val="single"/>
+        </w:rPr>
+        <w:t>Associated Requirement IDs:</w:t>
+      </w:r>
+      <w:r>
+        <w:rPr>
+          <w:sz w:val="24"/>
+          <w:szCs w:val="24"/>
+        </w:rPr>
+        <w:t xml:space="preserve"> #6</w:t>
+      </w:r>
+    </w:p>
+    <w:p>
+      <w:pPr>
+        <w:bidi w:val="0"/>
+        <w:rPr>
+          <w:rFonts w:hint="cs"/>
+          <w:sz w:val="24"/>
+          <w:szCs w:val="24"/>
+          <w:rtl/>
+        </w:rPr>
+      </w:pPr>
+      <w:r>
+        <w:rPr>
+          <w:sz w:val="24"/>
+          <w:szCs w:val="24"/>
+          <w:u w:val="single"/>
+        </w:rPr>
+        <w:t>Actors:</w:t>
+      </w:r>
+      <w:r>
+        <w:rPr>
+          <w:sz w:val="24"/>
+          <w:szCs w:val="24"/>
+        </w:rPr>
+        <w:t xml:space="preserve"> Pupil</w:t>
+      </w:r>
+    </w:p>
+    <w:p>
+      <w:pPr>
+        <w:bidi w:val="0"/>
+        <w:rPr>
+          <w:sz w:val="24"/>
+          <w:szCs w:val="24"/>
+          <w:rtl/>
+        </w:rPr>
+      </w:pPr>
+      <w:r>
+        <w:rPr>
+          <w:sz w:val="24"/>
+          <w:szCs w:val="24"/>
+          <w:u w:val="single"/>
+        </w:rPr>
+        <w:t>Description:</w:t>
+      </w:r>
+    </w:p>
+    <w:p>
+      <w:pPr>
+        <w:bidi w:val="0"/>
+        <w:rPr>
+          <w:sz w:val="24"/>
+          <w:szCs w:val="24"/>
+        </w:rPr>
+      </w:pPr>
+      <w:r>
+        <w:rPr>
+          <w:sz w:val="24"/>
+          <w:szCs w:val="24"/>
+        </w:rPr>
+        <w:t xml:space="preserve">After a Pupil finishes </w:t>
+      </w:r>
+      <w:r>
+        <w:rPr>
+          <w:sz w:val="24"/>
+          <w:szCs w:val="24"/>
+        </w:rPr>
+        <w:t>answering a question and chooses to "Check" the answer</w:t>
+      </w:r>
+      <w:r>
+        <w:rPr>
+          <w:sz w:val="24"/>
+          <w:szCs w:val="24"/>
+        </w:rPr>
+        <w:t xml:space="preserve">, he </w:t>
+      </w:r>
+      <w:r>
+        <w:rPr>
+          <w:sz w:val="24"/>
+          <w:szCs w:val="24"/>
+        </w:rPr>
+        <w:t>receives feedback for the amount of words in the answer (too many words/too little words).</w:t>
+      </w:r>
+    </w:p>
+    <w:p>
+      <w:pPr>
+        <w:bidi w:val="0"/>
+        <w:rPr>
+          <w:sz w:val="24"/>
+          <w:szCs w:val="24"/>
+          <w:u w:val="single"/>
+        </w:rPr>
+      </w:pPr>
+      <w:r>
+        <w:rPr>
+          <w:sz w:val="24"/>
+          <w:szCs w:val="24"/>
+          <w:u w:val="single"/>
+        </w:rPr>
+        <w:lastRenderedPageBreak/>
+        <w:t>Pre-conditions:</w:t>
+      </w:r>
+    </w:p>
+    <w:p>
+      <w:pPr>
+        <w:bidi w:val="0"/>
+        <w:rPr>
+          <w:sz w:val="24"/>
+          <w:szCs w:val="24"/>
+        </w:rPr>
+      </w:pPr>
+      <w:r>
+        <w:rPr>
+          <w:sz w:val="24"/>
+          <w:szCs w:val="24"/>
+        </w:rPr>
+        <w:t xml:space="preserve">Pupil is </w:t>
+      </w:r>
+      <w:r>
+        <w:rPr>
+          <w:sz w:val="24"/>
+          <w:szCs w:val="24"/>
+        </w:rPr>
+        <w:t>answering a question</w:t>
+      </w:r>
+      <w:r>
+        <w:rPr>
+          <w:sz w:val="24"/>
+          <w:szCs w:val="24"/>
+        </w:rPr>
+        <w:t>.</w:t>
+      </w:r>
+    </w:p>
+    <w:p>
+      <w:pPr>
+        <w:bidi w:val="0"/>
+        <w:rPr>
+          <w:sz w:val="24"/>
+          <w:szCs w:val="24"/>
+        </w:rPr>
+      </w:pPr>
+      <w:r>
+        <w:rPr>
+          <w:sz w:val="24"/>
+          <w:szCs w:val="24"/>
+          <w:u w:val="single"/>
+        </w:rPr>
+        <w:t>Main Success scenario:</w:t>
+      </w:r>
+    </w:p>
+    <w:p>
+      <w:pPr>
+        <w:pStyle w:val="ListParagraph"/>
+        <w:numPr>
+          <w:ilvl w:val="0"/>
+          <w:numId w:val="6"/>
+        </w:numPr>
+        <w:bidi w:val="0"/>
+        <w:rPr>
+          <w:sz w:val="24"/>
+          <w:szCs w:val="24"/>
+        </w:rPr>
+      </w:pPr>
+      <w:r>
+        <w:rPr>
+          <w:sz w:val="24"/>
+          <w:szCs w:val="24"/>
+        </w:rPr>
+        <w:t>The pupil is writing an answer to a question after reading a text.</w:t>
+      </w:r>
+    </w:p>
+    <w:p>
+      <w:pPr>
+        <w:pStyle w:val="ListParagraph"/>
+        <w:numPr>
+          <w:ilvl w:val="0"/>
+          <w:numId w:val="6"/>
+        </w:numPr>
+        <w:bidi w:val="0"/>
+        <w:rPr>
+          <w:sz w:val="24"/>
+          <w:szCs w:val="24"/>
+        </w:rPr>
+      </w:pPr>
+      <w:r>
+        <w:rPr>
+          <w:sz w:val="24"/>
+          <w:szCs w:val="24"/>
+        </w:rPr>
+        <w:t>The pupil clicks a button to check his answer after he is done.</w:t>
+      </w:r>
+    </w:p>
+    <w:p>
+      <w:pPr>
+        <w:pStyle w:val="ListParagraph"/>
+        <w:numPr>
+          <w:ilvl w:val="0"/>
+          <w:numId w:val="6"/>
+        </w:numPr>
+        <w:bidi w:val="0"/>
+        <w:rPr>
+          <w:sz w:val="24"/>
+          <w:szCs w:val="24"/>
+        </w:rPr>
+      </w:pPr>
+      <w:r>
+        <w:rPr>
+          <w:sz w:val="24"/>
+          <w:szCs w:val="24"/>
+        </w:rPr>
+        <w:t>Feedback for the amount of words in his answer is displayed to him.</w:t>
+      </w:r>
+    </w:p>
+    <w:p>
+      <w:pPr>
+        <w:bidi w:val="0"/>
+        <w:rPr>
+          <w:sz w:val="24"/>
+          <w:szCs w:val="24"/>
+        </w:rPr>
+      </w:pPr>
+      <w:r>
+        <w:rPr>
+          <w:sz w:val="24"/>
+          <w:szCs w:val="24"/>
+          <w:u w:val="single"/>
+        </w:rPr>
+        <w:t>Alternative scenarios:</w:t>
+      </w:r>
+    </w:p>
+    <w:p>
+      <w:pPr>
+        <w:bidi w:val="0"/>
+        <w:rPr>
+          <w:sz w:val="24"/>
+          <w:szCs w:val="24"/>
+        </w:rPr>
+      </w:pPr>
+      <w:r>
+        <w:rPr>
+          <w:sz w:val="24"/>
+          <w:szCs w:val="24"/>
+        </w:rPr>
+        <w:t>3</w:t>
+      </w:r>
+      <w:r>
+        <w:rPr>
+          <w:sz w:val="24"/>
+          <w:szCs w:val="24"/>
+        </w:rPr>
+        <w:t xml:space="preserve">.1) Some error regarding the </w:t>
+      </w:r>
+      <w:r>
+        <w:rPr>
+          <w:sz w:val="24"/>
+          <w:szCs w:val="24"/>
+        </w:rPr>
+        <w:t>processing of the answer</w:t>
+      </w:r>
+      <w:r>
+        <w:rPr>
+          <w:sz w:val="24"/>
+          <w:szCs w:val="24"/>
+        </w:rPr>
+        <w:t xml:space="preserve"> occurs, appropriate error message is displayed.</w:t>
+      </w:r>
+    </w:p>
+    <w:p>
+      <w:pPr>
+        <w:bidi w:val="0"/>
+        <w:rPr>
+          <w:sz w:val="24"/>
+          <w:szCs w:val="24"/>
+        </w:rPr>
+      </w:pPr>
+    </w:p>
+    <w:p>
+      <w:pPr>
+        <w:bidi w:val="0"/>
+        <w:rPr>
+          <w:b/>
+          <w:bCs/>
+          <w:sz w:val="24"/>
+          <w:szCs w:val="24"/>
+        </w:rPr>
+      </w:pPr>
+      <w:r>
+        <w:rPr>
+          <w:sz w:val="24"/>
+          <w:szCs w:val="24"/>
+          <w:u w:val="single"/>
+        </w:rPr>
+        <w:t xml:space="preserve">Use case name: </w:t>
+      </w:r>
+      <w:r>
+        <w:rPr>
+          <w:b/>
+          <w:bCs/>
+          <w:sz w:val="24"/>
+          <w:szCs w:val="24"/>
+        </w:rPr>
+        <w:t>A</w:t>
+      </w:r>
+      <w:r>
+        <w:rPr>
+          <w:b/>
+          <w:bCs/>
+          <w:sz w:val="24"/>
+          <w:szCs w:val="24"/>
+        </w:rPr>
+        <w:t>mount of words in an answer</w:t>
+      </w:r>
+      <w:r>
+        <w:rPr>
+          <w:b/>
+          <w:bCs/>
+          <w:sz w:val="24"/>
+          <w:szCs w:val="24"/>
+        </w:rPr>
+        <w:t xml:space="preserve"> is limitable</w:t>
+      </w:r>
+    </w:p>
+    <w:p>
+      <w:pPr>
+        <w:bidi w:val="0"/>
+        <w:rPr>
+          <w:sz w:val="24"/>
+          <w:szCs w:val="24"/>
+        </w:rPr>
+      </w:pPr>
+      <w:r>
+        <w:rPr>
+          <w:sz w:val="24"/>
+          <w:szCs w:val="24"/>
+          <w:u w:val="single"/>
+        </w:rPr>
+        <w:t>Associated Requirement IDs:</w:t>
+      </w:r>
+      <w:r>
+        <w:rPr>
+          <w:sz w:val="24"/>
+          <w:szCs w:val="24"/>
+        </w:rPr>
+        <w:t xml:space="preserve"> #7</w:t>
+      </w:r>
+    </w:p>
+    <w:p>
+      <w:pPr>
+        <w:bidi w:val="0"/>
+        <w:rPr>
+          <w:rFonts w:hint="cs"/>
+          <w:sz w:val="24"/>
+          <w:szCs w:val="24"/>
+          <w:rtl/>
+        </w:rPr>
+      </w:pPr>
+      <w:r>
+        <w:rPr>
+          <w:sz w:val="24"/>
+          <w:szCs w:val="24"/>
+          <w:u w:val="single"/>
+        </w:rPr>
+        <w:t>Actors:</w:t>
+      </w:r>
+      <w:r>
+        <w:rPr>
+          <w:sz w:val="24"/>
+          <w:szCs w:val="24"/>
+        </w:rPr>
+        <w:t xml:space="preserve"> Pupil</w:t>
+      </w:r>
+    </w:p>
+    <w:p>
+      <w:pPr>
+        <w:bidi w:val="0"/>
+        <w:rPr>
+          <w:sz w:val="24"/>
+          <w:szCs w:val="24"/>
+          <w:rtl/>
+        </w:rPr>
+      </w:pPr>
+      <w:r>
+        <w:rPr>
+          <w:sz w:val="24"/>
+          <w:szCs w:val="24"/>
+          <w:u w:val="single"/>
+        </w:rPr>
+        <w:t>Description:</w:t>
+      </w:r>
+    </w:p>
+    <w:p>
+      <w:pPr>
+        <w:bidi w:val="0"/>
+        <w:rPr>
+          <w:sz w:val="24"/>
+          <w:szCs w:val="24"/>
+        </w:rPr>
+      </w:pPr>
+      <w:r>
+        <w:rPr>
+          <w:sz w:val="24"/>
+          <w:szCs w:val="24"/>
+        </w:rPr>
+        <w:t>While answering a question, the Pupil can see the lower and upper bounds of the amount of words needed to submit that answer.</w:t>
+      </w:r>
+    </w:p>
+    <w:p>
+      <w:pPr>
+        <w:bidi w:val="0"/>
+        <w:rPr>
+          <w:sz w:val="24"/>
+          <w:szCs w:val="24"/>
+          <w:u w:val="single"/>
+        </w:rPr>
+      </w:pPr>
+      <w:r>
+        <w:rPr>
+          <w:sz w:val="24"/>
+          <w:szCs w:val="24"/>
+          <w:u w:val="single"/>
+        </w:rPr>
+        <w:t>Pre-conditions:</w:t>
+      </w:r>
+    </w:p>
+    <w:p>
+      <w:pPr>
+        <w:bidi w:val="0"/>
+        <w:rPr>
+          <w:sz w:val="24"/>
+          <w:szCs w:val="24"/>
+        </w:rPr>
+      </w:pPr>
+      <w:r>
+        <w:rPr>
+          <w:sz w:val="24"/>
+          <w:szCs w:val="24"/>
+        </w:rPr>
+        <w:t>Pupil is answering a question.</w:t>
+      </w:r>
+    </w:p>
+    <w:p>
+      <w:pPr>
+        <w:bidi w:val="0"/>
+        <w:rPr>
+          <w:sz w:val="24"/>
+          <w:szCs w:val="24"/>
+        </w:rPr>
+      </w:pPr>
+      <w:r>
+        <w:rPr>
+          <w:sz w:val="24"/>
+          <w:szCs w:val="24"/>
+          <w:u w:val="single"/>
+        </w:rPr>
+        <w:t>Main Success scenario:</w:t>
+      </w:r>
+    </w:p>
+    <w:p>
+      <w:pPr>
+        <w:pStyle w:val="ListParagraph"/>
+        <w:numPr>
+          <w:ilvl w:val="0"/>
+          <w:numId w:val="8"/>
+        </w:numPr>
+        <w:bidi w:val="0"/>
+        <w:rPr>
+          <w:sz w:val="24"/>
+          <w:szCs w:val="24"/>
+        </w:rPr>
+      </w:pPr>
+      <w:r>
+        <w:rPr>
+          <w:sz w:val="24"/>
+          <w:szCs w:val="24"/>
+        </w:rPr>
+        <w:t>The pupil is writing an answer to a question after reading a text.</w:t>
+      </w:r>
+    </w:p>
+    <w:p>
+      <w:pPr>
+        <w:pStyle w:val="ListParagraph"/>
+        <w:numPr>
+          <w:ilvl w:val="0"/>
+          <w:numId w:val="8"/>
+        </w:numPr>
+        <w:bidi w:val="0"/>
+        <w:rPr>
+          <w:sz w:val="24"/>
+          <w:szCs w:val="24"/>
+        </w:rPr>
+      </w:pPr>
+      <w:r>
+        <w:rPr>
+          <w:sz w:val="24"/>
+          <w:szCs w:val="24"/>
+        </w:rPr>
+        <w:t>The limit</w:t>
+      </w:r>
+      <w:r>
+        <w:rPr>
+          <w:sz w:val="24"/>
+          <w:szCs w:val="24"/>
+        </w:rPr>
+        <w:t xml:space="preserve"> for the amount of words in his </w:t>
+      </w:r>
+      <w:r>
+        <w:rPr>
+          <w:sz w:val="24"/>
+          <w:szCs w:val="24"/>
+        </w:rPr>
+        <w:t>answer is displayed to him, while he is writing the answer.</w:t>
+      </w:r>
+    </w:p>
+    <w:p>
+      <w:pPr>
+        <w:bidi w:val="0"/>
+        <w:rPr>
+          <w:sz w:val="24"/>
+          <w:szCs w:val="24"/>
+        </w:rPr>
+      </w:pPr>
+      <w:r>
+        <w:rPr>
+          <w:sz w:val="24"/>
+          <w:szCs w:val="24"/>
+          <w:u w:val="single"/>
+        </w:rPr>
+        <w:t>Alternative scenarios:</w:t>
+      </w:r>
+    </w:p>
+    <w:p>
+      <w:pPr>
+        <w:bidi w:val="0"/>
+        <w:rPr>
+          <w:sz w:val="24"/>
+          <w:szCs w:val="24"/>
+        </w:rPr>
+      </w:pPr>
+      <w:r>
+        <w:rPr>
+          <w:sz w:val="24"/>
+          <w:szCs w:val="24"/>
+        </w:rPr>
+        <w:t>2.1) Some error regarding the processing of the answer occurs, appropriate error message is displayed.</w:t>
+      </w:r>
+    </w:p>
+    <w:p>
+      <w:pPr>
+        <w:bidi w:val="0"/>
+        <w:rPr>
+          <w:sz w:val="24"/>
+          <w:szCs w:val="24"/>
+        </w:rPr>
+      </w:pPr>
+    </w:p>
+    <w:p>
+      <w:pPr>
+        <w:bidi w:val="0"/>
+        <w:rPr>
+          <w:sz w:val="24"/>
+          <w:szCs w:val="24"/>
+        </w:rPr>
+      </w:pPr>
+    </w:p>
+    <w:p>
+      <w:pPr>
+        <w:bidi w:val="0"/>
+        <w:rPr>
+          <w:sz w:val="24"/>
+          <w:szCs w:val="24"/>
+        </w:rPr>
+      </w:pPr>
+    </w:p>
+    <w:p>
+      <w:pPr>
+        <w:bidi w:val="0"/>
+        <w:rPr>
+          <w:sz w:val="24"/>
+          <w:szCs w:val="24"/>
+        </w:rPr>
+      </w:pPr>
+    </w:p>
+    <w:p>
+      <w:pPr>
+        <w:bidi w:val="0"/>
+        <w:rPr>
+          <w:b/>
+          <w:bCs/>
+          <w:sz w:val="24"/>
+          <w:szCs w:val="24"/>
+        </w:rPr>
+      </w:pPr>
+      <w:r>
+        <w:rPr>
+          <w:sz w:val="24"/>
+          <w:szCs w:val="24"/>
+          <w:u w:val="single"/>
+        </w:rPr>
+        <w:lastRenderedPageBreak/>
+        <w:t xml:space="preserve">Use case name: </w:t>
+      </w:r>
+      <w:r>
+        <w:rPr>
+          <w:b/>
+          <w:bCs/>
+          <w:sz w:val="24"/>
+          <w:szCs w:val="24"/>
+        </w:rPr>
+        <w:t xml:space="preserve">Receiving feedback for </w:t>
+      </w:r>
+      <w:r>
+        <w:rPr>
+          <w:b/>
+          <w:bCs/>
+          <w:sz w:val="24"/>
+          <w:szCs w:val="24"/>
+        </w:rPr>
+        <w:t>the number</w:t>
+      </w:r>
+      <w:r>
+        <w:rPr>
+          <w:b/>
+          <w:bCs/>
+          <w:sz w:val="24"/>
+          <w:szCs w:val="24"/>
+        </w:rPr>
+        <w:t xml:space="preserve"> of </w:t>
+      </w:r>
+      <w:r>
+        <w:rPr>
+          <w:b/>
+          <w:bCs/>
+          <w:sz w:val="24"/>
+          <w:szCs w:val="24"/>
+        </w:rPr>
+        <w:t>connectors</w:t>
+      </w:r>
+      <w:r>
+        <w:rPr>
+          <w:b/>
+          <w:bCs/>
+          <w:sz w:val="24"/>
+          <w:szCs w:val="24"/>
+        </w:rPr>
+        <w:t xml:space="preserve"> in an answer</w:t>
+      </w:r>
+    </w:p>
+    <w:p>
+      <w:pPr>
+        <w:bidi w:val="0"/>
+        <w:rPr>
+          <w:sz w:val="24"/>
+          <w:szCs w:val="24"/>
+        </w:rPr>
+      </w:pPr>
+      <w:r>
+        <w:rPr>
+          <w:sz w:val="24"/>
+          <w:szCs w:val="24"/>
+          <w:u w:val="single"/>
+        </w:rPr>
+        <w:t>Associated Requirement IDs:</w:t>
+      </w:r>
+      <w:r>
+        <w:rPr>
+          <w:sz w:val="24"/>
+          <w:szCs w:val="24"/>
+        </w:rPr>
+        <w:t xml:space="preserve"> #8</w:t>
+      </w:r>
+    </w:p>
+    <w:p>
+      <w:pPr>
+        <w:bidi w:val="0"/>
+        <w:rPr>
+          <w:rFonts w:hint="cs"/>
+          <w:sz w:val="24"/>
+          <w:szCs w:val="24"/>
+          <w:rtl/>
+        </w:rPr>
+      </w:pPr>
+      <w:r>
+        <w:rPr>
+          <w:sz w:val="24"/>
+          <w:szCs w:val="24"/>
+          <w:u w:val="single"/>
+        </w:rPr>
+        <w:t>Actors:</w:t>
+      </w:r>
+      <w:r>
+        <w:rPr>
+          <w:sz w:val="24"/>
+          <w:szCs w:val="24"/>
+        </w:rPr>
+        <w:t xml:space="preserve"> Pupil</w:t>
+      </w:r>
+    </w:p>
+    <w:p>
+      <w:pPr>
+        <w:bidi w:val="0"/>
+        <w:rPr>
+          <w:sz w:val="24"/>
+          <w:szCs w:val="24"/>
+          <w:rtl/>
+        </w:rPr>
+      </w:pPr>
+      <w:r>
+        <w:rPr>
+          <w:sz w:val="24"/>
+          <w:szCs w:val="24"/>
+          <w:u w:val="single"/>
+        </w:rPr>
+        <w:t>Description:</w:t>
+      </w:r>
+    </w:p>
+    <w:p>
+      <w:pPr>
+        <w:bidi w:val="0"/>
+        <w:rPr>
+          <w:sz w:val="24"/>
+          <w:szCs w:val="24"/>
+        </w:rPr>
+      </w:pPr>
+      <w:r>
+        <w:rPr>
+          <w:sz w:val="24"/>
+          <w:szCs w:val="24"/>
+        </w:rPr>
+        <w:t xml:space="preserve">After a Pupil finishes answering a question and chooses to "Check" the answer, he receives feedback for the </w:t>
+      </w:r>
+      <w:r>
+        <w:rPr>
+          <w:sz w:val="24"/>
+          <w:szCs w:val="24"/>
+        </w:rPr>
+        <w:t>number</w:t>
+      </w:r>
+      <w:r>
+        <w:rPr>
+          <w:sz w:val="24"/>
+          <w:szCs w:val="24"/>
+        </w:rPr>
+        <w:t xml:space="preserve"> of </w:t>
+      </w:r>
+      <w:r>
+        <w:rPr>
+          <w:sz w:val="24"/>
+          <w:szCs w:val="24"/>
+        </w:rPr>
+        <w:t>connectors</w:t>
+      </w:r>
+      <w:r>
+        <w:rPr>
+          <w:sz w:val="24"/>
+          <w:szCs w:val="24"/>
+        </w:rPr>
+        <w:t xml:space="preserve"> in the answer</w:t>
+      </w:r>
+      <w:r>
+        <w:rPr>
+          <w:sz w:val="24"/>
+          <w:szCs w:val="24"/>
+        </w:rPr>
+        <w:t xml:space="preserve"> (too many</w:t>
+      </w:r>
+      <w:r>
+        <w:rPr>
+          <w:sz w:val="24"/>
+          <w:szCs w:val="24"/>
+        </w:rPr>
+        <w:t>/too little).</w:t>
+      </w:r>
+    </w:p>
+    <w:p>
+      <w:pPr>
+        <w:bidi w:val="0"/>
+        <w:rPr>
+          <w:sz w:val="24"/>
+          <w:szCs w:val="24"/>
+          <w:u w:val="single"/>
+        </w:rPr>
+      </w:pPr>
+      <w:r>
+        <w:rPr>
+          <w:sz w:val="24"/>
+          <w:szCs w:val="24"/>
+          <w:u w:val="single"/>
+        </w:rPr>
+        <w:t>Pre-conditions:</w:t>
+      </w:r>
+    </w:p>
+    <w:p>
+      <w:pPr>
+        <w:bidi w:val="0"/>
+        <w:rPr>
+          <w:sz w:val="24"/>
+          <w:szCs w:val="24"/>
+        </w:rPr>
+      </w:pPr>
+      <w:r>
+        <w:rPr>
+          <w:sz w:val="24"/>
+          <w:szCs w:val="24"/>
+        </w:rPr>
+        <w:t>Pupil is answering a question.</w:t>
+      </w:r>
+    </w:p>
+    <w:p>
+      <w:pPr>
+        <w:bidi w:val="0"/>
+        <w:rPr>
+          <w:sz w:val="24"/>
+          <w:szCs w:val="24"/>
+        </w:rPr>
+      </w:pPr>
+      <w:r>
+        <w:rPr>
+          <w:sz w:val="24"/>
+          <w:szCs w:val="24"/>
+          <w:u w:val="single"/>
+        </w:rPr>
+        <w:t>Main Success scenario:</w:t>
+      </w:r>
+    </w:p>
+    <w:p>
+      <w:pPr>
+        <w:pStyle w:val="ListParagraph"/>
+        <w:numPr>
+          <w:ilvl w:val="0"/>
+          <w:numId w:val="9"/>
+        </w:numPr>
+        <w:bidi w:val="0"/>
+        <w:rPr>
+          <w:sz w:val="24"/>
+          <w:szCs w:val="24"/>
+        </w:rPr>
+      </w:pPr>
+      <w:r>
+        <w:rPr>
+          <w:sz w:val="24"/>
+          <w:szCs w:val="24"/>
+        </w:rPr>
+        <w:t>The pupil is writing an answer to a question after reading a text.</w:t>
+      </w:r>
+    </w:p>
+    <w:p>
+      <w:pPr>
+        <w:pStyle w:val="ListParagraph"/>
+        <w:numPr>
+          <w:ilvl w:val="0"/>
+          <w:numId w:val="9"/>
+        </w:numPr>
+        <w:bidi w:val="0"/>
+        <w:rPr>
+          <w:sz w:val="24"/>
+          <w:szCs w:val="24"/>
+        </w:rPr>
+      </w:pPr>
+      <w:r>
+        <w:rPr>
+          <w:sz w:val="24"/>
+          <w:szCs w:val="24"/>
+        </w:rPr>
+        <w:t>The pupil clicks a button to check his answer after he is done.</w:t>
+      </w:r>
+    </w:p>
+    <w:p>
+      <w:pPr>
+        <w:pStyle w:val="ListParagraph"/>
+        <w:numPr>
+          <w:ilvl w:val="0"/>
+          <w:numId w:val="9"/>
+        </w:numPr>
+        <w:bidi w:val="0"/>
+        <w:rPr>
+          <w:sz w:val="24"/>
+          <w:szCs w:val="24"/>
+        </w:rPr>
+      </w:pPr>
+      <w:r>
+        <w:rPr>
+          <w:sz w:val="24"/>
+          <w:szCs w:val="24"/>
+        </w:rPr>
+        <w:t xml:space="preserve">Feedback for the number of connectors </w:t>
+      </w:r>
+      <w:r>
+        <w:rPr>
+          <w:sz w:val="24"/>
+          <w:szCs w:val="24"/>
+        </w:rPr>
+        <w:t>in his answer is displayed to him.</w:t>
+      </w:r>
+    </w:p>
+    <w:p>
+      <w:pPr>
+        <w:bidi w:val="0"/>
+        <w:rPr>
+          <w:sz w:val="24"/>
+          <w:szCs w:val="24"/>
+        </w:rPr>
+      </w:pPr>
+      <w:r>
+        <w:rPr>
+          <w:sz w:val="24"/>
+          <w:szCs w:val="24"/>
+          <w:u w:val="single"/>
+        </w:rPr>
+        <w:t>Alternative scenarios:</w:t>
+      </w:r>
+    </w:p>
+    <w:p>
+      <w:pPr>
+        <w:bidi w:val="0"/>
+        <w:rPr>
+          <w:sz w:val="24"/>
+          <w:szCs w:val="24"/>
+        </w:rPr>
+      </w:pPr>
+      <w:r>
+        <w:rPr>
+          <w:sz w:val="24"/>
+          <w:szCs w:val="24"/>
+        </w:rPr>
+        <w:t>3.1) Some error regarding the proces</w:t>
+      </w:r>
       <w:bookmarkStart w:id="0" w:name="_GoBack"/>
       <w:bookmarkEnd w:id="0"/>
+      <w:r>
+        <w:rPr>
+          <w:sz w:val="24"/>
+          <w:szCs w:val="24"/>
+        </w:rPr>
+        <w:t>sing of the answer occurs, appropriate error message is displayed.</w:t>
+      </w:r>
+    </w:p>
+    <w:p>
+      <w:pPr>
+        <w:bidi w:val="0"/>
+        <w:rPr>
+          <w:sz w:val="24"/>
+          <w:szCs w:val="24"/>
+        </w:rPr>
+      </w:pPr>
     </w:p>
     <w:sectPr>
       <w:pgSz w:w="11906" w:h="16838"/>
@@ -725,6 +3177,540 @@
 <file path=word/numbering.xml><?xml version="1.0" encoding="utf-8"?>
 <w:numbering xmlns:wpc="http://schemas.microsoft.com/office/word/2010/wordprocessingCanvas" xmlns:cx="http://schemas.microsoft.com/office/drawing/2014/chartex" xmlns:cx1="http://schemas.microsoft.com/office/drawing/2015/9/8/chartex" xmlns:cx2="http://schemas.microsoft.com/office/drawing/2015/10/21/chartex" xmlns:cx3="http://schemas.microsoft.com/office/drawing/2016/5/9/chartex" xmlns:cx4="http://schemas.microsoft.com/office/drawing/2016/5/10/chartex" xmlns:cx5="http://schemas.microsoft.com/office/drawing/2016/5/11/chartex" xmlns:mc="http://schemas.openxmlformats.org/markup-compatibility/2006" xmlns:o="urn:schemas-microsoft-com:office:office" xmlns:r="http://schemas.openxmlformats.org/officeDocument/2006/relationships" xmlns:m="http://schemas.openxmlformats.org/officeDocument/2006/math" xmlns:v="urn:schemas-microsoft-com:vml" xmlns:wp14="http://schemas.microsoft.com/office/word/2010/wordprocessingDrawing" xmlns:wp="http://schemas.openxmlformats.org/drawingml/2006/wordprocessingDrawing" xmlns:w10="urn:schemas-microsoft-com:office:word" xmlns:w="http://schemas.openxmlformats.org/wordprocessingml/2006/main" xmlns:w14="http://schemas.microsoft.com/office/word/2010/wordml" xmlns:w15="http://schemas.microsoft.com/office/word/2012/wordml" xmlns:w16se="http://schemas.microsoft.com/office/word/2015/wordml/symex" xmlns:wpg="http://schemas.microsoft.com/office/word/2010/wordprocessingGroup" xmlns:wpi="http://schemas.microsoft.com/office/word/2010/wordprocessingInk" xmlns:wne="http://schemas.microsoft.com/office/word/2006/wordml" xmlns:wps="http://schemas.microsoft.com/office/word/2010/wordprocessingShape" mc:Ignorable="w14 w15 w16se wp14">
   <w:abstractNum w:abstractNumId="0" w15:restartNumberingAfterBreak="0">
+    <w:nsid w:val="076730D7"/>
+    <w:multiLevelType w:val="hybridMultilevel"/>
+    <w:tmpl w:val="40C6468C"/>
+    <w:lvl w:ilvl="0" w:tplc="04090011">
+      <w:start w:val="1"/>
+      <w:numFmt w:val="decimal"/>
+      <w:lvlText w:val="%1)"/>
+      <w:lvlJc w:val="left"/>
+      <w:pPr>
+        <w:ind w:left="720" w:hanging="360"/>
+      </w:pPr>
+      <w:rPr>
+        <w:rFonts w:hint="default"/>
+      </w:rPr>
+    </w:lvl>
+    <w:lvl w:ilvl="1" w:tplc="04090019" w:tentative="1">
+      <w:start w:val="1"/>
+      <w:numFmt w:val="lowerLetter"/>
+      <w:lvlText w:val="%2."/>
+      <w:lvlJc w:val="left"/>
+      <w:pPr>
+        <w:ind w:left="1440" w:hanging="360"/>
+      </w:pPr>
+    </w:lvl>
+    <w:lvl w:ilvl="2" w:tplc="0409001B" w:tentative="1">
+      <w:start w:val="1"/>
+      <w:numFmt w:val="lowerRoman"/>
+      <w:lvlText w:val="%3."/>
+      <w:lvlJc w:val="right"/>
+      <w:pPr>
+        <w:ind w:left="2160" w:hanging="180"/>
+      </w:pPr>
+    </w:lvl>
+    <w:lvl w:ilvl="3" w:tplc="0409000F" w:tentative="1">
+      <w:start w:val="1"/>
+      <w:numFmt w:val="decimal"/>
+      <w:lvlText w:val="%4."/>
+      <w:lvlJc w:val="left"/>
+      <w:pPr>
+        <w:ind w:left="2880" w:hanging="360"/>
+      </w:pPr>
+    </w:lvl>
+    <w:lvl w:ilvl="4" w:tplc="04090019" w:tentative="1">
+      <w:start w:val="1"/>
+      <w:numFmt w:val="lowerLetter"/>
+      <w:lvlText w:val="%5."/>
+      <w:lvlJc w:val="left"/>
+      <w:pPr>
+        <w:ind w:left="3600" w:hanging="360"/>
+      </w:pPr>
+    </w:lvl>
+    <w:lvl w:ilvl="5" w:tplc="0409001B" w:tentative="1">
+      <w:start w:val="1"/>
+      <w:numFmt w:val="lowerRoman"/>
+      <w:lvlText w:val="%6."/>
+      <w:lvlJc w:val="right"/>
+      <w:pPr>
+        <w:ind w:left="4320" w:hanging="180"/>
+      </w:pPr>
+    </w:lvl>
+    <w:lvl w:ilvl="6" w:tplc="0409000F" w:tentative="1">
+      <w:start w:val="1"/>
+      <w:numFmt w:val="decimal"/>
+      <w:lvlText w:val="%7."/>
+      <w:lvlJc w:val="left"/>
+      <w:pPr>
+        <w:ind w:left="5040" w:hanging="360"/>
+      </w:pPr>
+    </w:lvl>
+    <w:lvl w:ilvl="7" w:tplc="04090019" w:tentative="1">
+      <w:start w:val="1"/>
+      <w:numFmt w:val="lowerLetter"/>
+      <w:lvlText w:val="%8."/>
+      <w:lvlJc w:val="left"/>
+      <w:pPr>
+        <w:ind w:left="5760" w:hanging="360"/>
+      </w:pPr>
+    </w:lvl>
+    <w:lvl w:ilvl="8" w:tplc="0409001B" w:tentative="1">
+      <w:start w:val="1"/>
+      <w:numFmt w:val="lowerRoman"/>
+      <w:lvlText w:val="%9."/>
+      <w:lvlJc w:val="right"/>
+      <w:pPr>
+        <w:ind w:left="6480" w:hanging="180"/>
+      </w:pPr>
+    </w:lvl>
+  </w:abstractNum>
+  <w:abstractNum w:abstractNumId="1" w15:restartNumberingAfterBreak="0">
+    <w:nsid w:val="160D25BA"/>
+    <w:multiLevelType w:val="hybridMultilevel"/>
+    <w:tmpl w:val="40C6468C"/>
+    <w:lvl w:ilvl="0" w:tplc="04090011">
+      <w:start w:val="1"/>
+      <w:numFmt w:val="decimal"/>
+      <w:lvlText w:val="%1)"/>
+      <w:lvlJc w:val="left"/>
+      <w:pPr>
+        <w:ind w:left="720" w:hanging="360"/>
+      </w:pPr>
+      <w:rPr>
+        <w:rFonts w:hint="default"/>
+      </w:rPr>
+    </w:lvl>
+    <w:lvl w:ilvl="1" w:tplc="04090019" w:tentative="1">
+      <w:start w:val="1"/>
+      <w:numFmt w:val="lowerLetter"/>
+      <w:lvlText w:val="%2."/>
+      <w:lvlJc w:val="left"/>
+      <w:pPr>
+        <w:ind w:left="1440" w:hanging="360"/>
+      </w:pPr>
+    </w:lvl>
+    <w:lvl w:ilvl="2" w:tplc="0409001B" w:tentative="1">
+      <w:start w:val="1"/>
+      <w:numFmt w:val="lowerRoman"/>
+      <w:lvlText w:val="%3."/>
+      <w:lvlJc w:val="right"/>
+      <w:pPr>
+        <w:ind w:left="2160" w:hanging="180"/>
+      </w:pPr>
+    </w:lvl>
+    <w:lvl w:ilvl="3" w:tplc="0409000F" w:tentative="1">
+      <w:start w:val="1"/>
+      <w:numFmt w:val="decimal"/>
+      <w:lvlText w:val="%4."/>
+      <w:lvlJc w:val="left"/>
+      <w:pPr>
+        <w:ind w:left="2880" w:hanging="360"/>
+      </w:pPr>
+    </w:lvl>
+    <w:lvl w:ilvl="4" w:tplc="04090019" w:tentative="1">
+      <w:start w:val="1"/>
+      <w:numFmt w:val="lowerLetter"/>
+      <w:lvlText w:val="%5."/>
+      <w:lvlJc w:val="left"/>
+      <w:pPr>
+        <w:ind w:left="3600" w:hanging="360"/>
+      </w:pPr>
+    </w:lvl>
+    <w:lvl w:ilvl="5" w:tplc="0409001B" w:tentative="1">
+      <w:start w:val="1"/>
+      <w:numFmt w:val="lowerRoman"/>
+      <w:lvlText w:val="%6."/>
+      <w:lvlJc w:val="right"/>
+      <w:pPr>
+        <w:ind w:left="4320" w:hanging="180"/>
+      </w:pPr>
+    </w:lvl>
+    <w:lvl w:ilvl="6" w:tplc="0409000F" w:tentative="1">
+      <w:start w:val="1"/>
+      <w:numFmt w:val="decimal"/>
+      <w:lvlText w:val="%7."/>
+      <w:lvlJc w:val="left"/>
+      <w:pPr>
+        <w:ind w:left="5040" w:hanging="360"/>
+      </w:pPr>
+    </w:lvl>
+    <w:lvl w:ilvl="7" w:tplc="04090019" w:tentative="1">
+      <w:start w:val="1"/>
+      <w:numFmt w:val="lowerLetter"/>
+      <w:lvlText w:val="%8."/>
+      <w:lvlJc w:val="left"/>
+      <w:pPr>
+        <w:ind w:left="5760" w:hanging="360"/>
+      </w:pPr>
+    </w:lvl>
+    <w:lvl w:ilvl="8" w:tplc="0409001B" w:tentative="1">
+      <w:start w:val="1"/>
+      <w:numFmt w:val="lowerRoman"/>
+      <w:lvlText w:val="%9."/>
+      <w:lvlJc w:val="right"/>
+      <w:pPr>
+        <w:ind w:left="6480" w:hanging="180"/>
+      </w:pPr>
+    </w:lvl>
+  </w:abstractNum>
+  <w:abstractNum w:abstractNumId="2" w15:restartNumberingAfterBreak="0">
+    <w:nsid w:val="2771430D"/>
+    <w:multiLevelType w:val="hybridMultilevel"/>
+    <w:tmpl w:val="40C6468C"/>
+    <w:lvl w:ilvl="0" w:tplc="04090011">
+      <w:start w:val="1"/>
+      <w:numFmt w:val="decimal"/>
+      <w:lvlText w:val="%1)"/>
+      <w:lvlJc w:val="left"/>
+      <w:pPr>
+        <w:ind w:left="720" w:hanging="360"/>
+      </w:pPr>
+      <w:rPr>
+        <w:rFonts w:hint="default"/>
+      </w:rPr>
+    </w:lvl>
+    <w:lvl w:ilvl="1" w:tplc="04090019" w:tentative="1">
+      <w:start w:val="1"/>
+      <w:numFmt w:val="lowerLetter"/>
+      <w:lvlText w:val="%2."/>
+      <w:lvlJc w:val="left"/>
+      <w:pPr>
+        <w:ind w:left="1440" w:hanging="360"/>
+      </w:pPr>
+    </w:lvl>
+    <w:lvl w:ilvl="2" w:tplc="0409001B" w:tentative="1">
+      <w:start w:val="1"/>
+      <w:numFmt w:val="lowerRoman"/>
+      <w:lvlText w:val="%3."/>
+      <w:lvlJc w:val="right"/>
+      <w:pPr>
+        <w:ind w:left="2160" w:hanging="180"/>
+      </w:pPr>
+    </w:lvl>
+    <w:lvl w:ilvl="3" w:tplc="0409000F" w:tentative="1">
+      <w:start w:val="1"/>
+      <w:numFmt w:val="decimal"/>
+      <w:lvlText w:val="%4."/>
+      <w:lvlJc w:val="left"/>
+      <w:pPr>
+        <w:ind w:left="2880" w:hanging="360"/>
+      </w:pPr>
+    </w:lvl>
+    <w:lvl w:ilvl="4" w:tplc="04090019" w:tentative="1">
+      <w:start w:val="1"/>
+      <w:numFmt w:val="lowerLetter"/>
+      <w:lvlText w:val="%5."/>
+      <w:lvlJc w:val="left"/>
+      <w:pPr>
+        <w:ind w:left="3600" w:hanging="360"/>
+      </w:pPr>
+    </w:lvl>
+    <w:lvl w:ilvl="5" w:tplc="0409001B" w:tentative="1">
+      <w:start w:val="1"/>
+      <w:numFmt w:val="lowerRoman"/>
+      <w:lvlText w:val="%6."/>
+      <w:lvlJc w:val="right"/>
+      <w:pPr>
+        <w:ind w:left="4320" w:hanging="180"/>
+      </w:pPr>
+    </w:lvl>
+    <w:lvl w:ilvl="6" w:tplc="0409000F" w:tentative="1">
+      <w:start w:val="1"/>
+      <w:numFmt w:val="decimal"/>
+      <w:lvlText w:val="%7."/>
+      <w:lvlJc w:val="left"/>
+      <w:pPr>
+        <w:ind w:left="5040" w:hanging="360"/>
+      </w:pPr>
+    </w:lvl>
+    <w:lvl w:ilvl="7" w:tplc="04090019" w:tentative="1">
+      <w:start w:val="1"/>
+      <w:numFmt w:val="lowerLetter"/>
+      <w:lvlText w:val="%8."/>
+      <w:lvlJc w:val="left"/>
+      <w:pPr>
+        <w:ind w:left="5760" w:hanging="360"/>
+      </w:pPr>
+    </w:lvl>
+    <w:lvl w:ilvl="8" w:tplc="0409001B" w:tentative="1">
+      <w:start w:val="1"/>
+      <w:numFmt w:val="lowerRoman"/>
+      <w:lvlText w:val="%9."/>
+      <w:lvlJc w:val="right"/>
+      <w:pPr>
+        <w:ind w:left="6480" w:hanging="180"/>
+      </w:pPr>
+    </w:lvl>
+  </w:abstractNum>
+  <w:abstractNum w:abstractNumId="3" w15:restartNumberingAfterBreak="0">
+    <w:nsid w:val="498E1513"/>
+    <w:multiLevelType w:val="hybridMultilevel"/>
+    <w:tmpl w:val="40C6468C"/>
+    <w:lvl w:ilvl="0" w:tplc="04090011">
+      <w:start w:val="1"/>
+      <w:numFmt w:val="decimal"/>
+      <w:lvlText w:val="%1)"/>
+      <w:lvlJc w:val="left"/>
+      <w:pPr>
+        <w:ind w:left="720" w:hanging="360"/>
+      </w:pPr>
+      <w:rPr>
+        <w:rFonts w:hint="default"/>
+      </w:rPr>
+    </w:lvl>
+    <w:lvl w:ilvl="1" w:tplc="04090019" w:tentative="1">
+      <w:start w:val="1"/>
+      <w:numFmt w:val="lowerLetter"/>
+      <w:lvlText w:val="%2."/>
+      <w:lvlJc w:val="left"/>
+      <w:pPr>
+        <w:ind w:left="1440" w:hanging="360"/>
+      </w:pPr>
+    </w:lvl>
+    <w:lvl w:ilvl="2" w:tplc="0409001B" w:tentative="1">
+      <w:start w:val="1"/>
+      <w:numFmt w:val="lowerRoman"/>
+      <w:lvlText w:val="%3."/>
+      <w:lvlJc w:val="right"/>
+      <w:pPr>
+        <w:ind w:left="2160" w:hanging="180"/>
+      </w:pPr>
+    </w:lvl>
+    <w:lvl w:ilvl="3" w:tplc="0409000F" w:tentative="1">
+      <w:start w:val="1"/>
+      <w:numFmt w:val="decimal"/>
+      <w:lvlText w:val="%4."/>
+      <w:lvlJc w:val="left"/>
+      <w:pPr>
+        <w:ind w:left="2880" w:hanging="360"/>
+      </w:pPr>
+    </w:lvl>
+    <w:lvl w:ilvl="4" w:tplc="04090019" w:tentative="1">
+      <w:start w:val="1"/>
+      <w:numFmt w:val="lowerLetter"/>
+      <w:lvlText w:val="%5."/>
+      <w:lvlJc w:val="left"/>
+      <w:pPr>
+        <w:ind w:left="3600" w:hanging="360"/>
+      </w:pPr>
+    </w:lvl>
+    <w:lvl w:ilvl="5" w:tplc="0409001B" w:tentative="1">
+      <w:start w:val="1"/>
+      <w:numFmt w:val="lowerRoman"/>
+      <w:lvlText w:val="%6."/>
+      <w:lvlJc w:val="right"/>
+      <w:pPr>
+        <w:ind w:left="4320" w:hanging="180"/>
+      </w:pPr>
+    </w:lvl>
+    <w:lvl w:ilvl="6" w:tplc="0409000F" w:tentative="1">
+      <w:start w:val="1"/>
+      <w:numFmt w:val="decimal"/>
+      <w:lvlText w:val="%7."/>
+      <w:lvlJc w:val="left"/>
+      <w:pPr>
+        <w:ind w:left="5040" w:hanging="360"/>
+      </w:pPr>
+    </w:lvl>
+    <w:lvl w:ilvl="7" w:tplc="04090019" w:tentative="1">
+      <w:start w:val="1"/>
+      <w:numFmt w:val="lowerLetter"/>
+      <w:lvlText w:val="%8."/>
+      <w:lvlJc w:val="left"/>
+      <w:pPr>
+        <w:ind w:left="5760" w:hanging="360"/>
+      </w:pPr>
+    </w:lvl>
+    <w:lvl w:ilvl="8" w:tplc="0409001B" w:tentative="1">
+      <w:start w:val="1"/>
+      <w:numFmt w:val="lowerRoman"/>
+      <w:lvlText w:val="%9."/>
+      <w:lvlJc w:val="right"/>
+      <w:pPr>
+        <w:ind w:left="6480" w:hanging="180"/>
+      </w:pPr>
+    </w:lvl>
+  </w:abstractNum>
+  <w:abstractNum w:abstractNumId="4" w15:restartNumberingAfterBreak="0">
+    <w:nsid w:val="5B906C63"/>
+    <w:multiLevelType w:val="hybridMultilevel"/>
+    <w:tmpl w:val="40C6468C"/>
+    <w:lvl w:ilvl="0" w:tplc="04090011">
+      <w:start w:val="1"/>
+      <w:numFmt w:val="decimal"/>
+      <w:lvlText w:val="%1)"/>
+      <w:lvlJc w:val="left"/>
+      <w:pPr>
+        <w:ind w:left="720" w:hanging="360"/>
+      </w:pPr>
+      <w:rPr>
+        <w:rFonts w:hint="default"/>
+      </w:rPr>
+    </w:lvl>
+    <w:lvl w:ilvl="1" w:tplc="04090019" w:tentative="1">
+      <w:start w:val="1"/>
+      <w:numFmt w:val="lowerLetter"/>
+      <w:lvlText w:val="%2."/>
+      <w:lvlJc w:val="left"/>
+      <w:pPr>
+        <w:ind w:left="1440" w:hanging="360"/>
+      </w:pPr>
+    </w:lvl>
+    <w:lvl w:ilvl="2" w:tplc="0409001B" w:tentative="1">
+      <w:start w:val="1"/>
+      <w:numFmt w:val="lowerRoman"/>
+      <w:lvlText w:val="%3."/>
+      <w:lvlJc w:val="right"/>
+      <w:pPr>
+        <w:ind w:left="2160" w:hanging="180"/>
+      </w:pPr>
+    </w:lvl>
+    <w:lvl w:ilvl="3" w:tplc="0409000F" w:tentative="1">
+      <w:start w:val="1"/>
+      <w:numFmt w:val="decimal"/>
+      <w:lvlText w:val="%4."/>
+      <w:lvlJc w:val="left"/>
+      <w:pPr>
+        <w:ind w:left="2880" w:hanging="360"/>
+      </w:pPr>
+    </w:lvl>
+    <w:lvl w:ilvl="4" w:tplc="04090019" w:tentative="1">
+      <w:start w:val="1"/>
+      <w:numFmt w:val="lowerLetter"/>
+      <w:lvlText w:val="%5."/>
+      <w:lvlJc w:val="left"/>
+      <w:pPr>
+        <w:ind w:left="3600" w:hanging="360"/>
+      </w:pPr>
+    </w:lvl>
+    <w:lvl w:ilvl="5" w:tplc="0409001B" w:tentative="1">
+      <w:start w:val="1"/>
+      <w:numFmt w:val="lowerRoman"/>
+      <w:lvlText w:val="%6."/>
+      <w:lvlJc w:val="right"/>
+      <w:pPr>
+        <w:ind w:left="4320" w:hanging="180"/>
+      </w:pPr>
+    </w:lvl>
+    <w:lvl w:ilvl="6" w:tplc="0409000F" w:tentative="1">
+      <w:start w:val="1"/>
+      <w:numFmt w:val="decimal"/>
+      <w:lvlText w:val="%7."/>
+      <w:lvlJc w:val="left"/>
+      <w:pPr>
+        <w:ind w:left="5040" w:hanging="360"/>
+      </w:pPr>
+    </w:lvl>
+    <w:lvl w:ilvl="7" w:tplc="04090019" w:tentative="1">
+      <w:start w:val="1"/>
+      <w:numFmt w:val="lowerLetter"/>
+      <w:lvlText w:val="%8."/>
+      <w:lvlJc w:val="left"/>
+      <w:pPr>
+        <w:ind w:left="5760" w:hanging="360"/>
+      </w:pPr>
+    </w:lvl>
+    <w:lvl w:ilvl="8" w:tplc="0409001B" w:tentative="1">
+      <w:start w:val="1"/>
+      <w:numFmt w:val="lowerRoman"/>
+      <w:lvlText w:val="%9."/>
+      <w:lvlJc w:val="right"/>
+      <w:pPr>
+        <w:ind w:left="6480" w:hanging="180"/>
+      </w:pPr>
+    </w:lvl>
+  </w:abstractNum>
+  <w:abstractNum w:abstractNumId="5" w15:restartNumberingAfterBreak="0">
+    <w:nsid w:val="5BA62A7F"/>
+    <w:multiLevelType w:val="hybridMultilevel"/>
+    <w:tmpl w:val="40C6468C"/>
+    <w:lvl w:ilvl="0" w:tplc="04090011">
+      <w:start w:val="1"/>
+      <w:numFmt w:val="decimal"/>
+      <w:lvlText w:val="%1)"/>
+      <w:lvlJc w:val="left"/>
+      <w:pPr>
+        <w:ind w:left="720" w:hanging="360"/>
+      </w:pPr>
+      <w:rPr>
+        <w:rFonts w:hint="default"/>
+      </w:rPr>
+    </w:lvl>
+    <w:lvl w:ilvl="1" w:tplc="04090019" w:tentative="1">
+      <w:start w:val="1"/>
+      <w:numFmt w:val="lowerLetter"/>
+      <w:lvlText w:val="%2."/>
+      <w:lvlJc w:val="left"/>
+      <w:pPr>
+        <w:ind w:left="1440" w:hanging="360"/>
+      </w:pPr>
+    </w:lvl>
+    <w:lvl w:ilvl="2" w:tplc="0409001B" w:tentative="1">
+      <w:start w:val="1"/>
+      <w:numFmt w:val="lowerRoman"/>
+      <w:lvlText w:val="%3."/>
+      <w:lvlJc w:val="right"/>
+      <w:pPr>
+        <w:ind w:left="2160" w:hanging="180"/>
+      </w:pPr>
+    </w:lvl>
+    <w:lvl w:ilvl="3" w:tplc="0409000F" w:tentative="1">
+      <w:start w:val="1"/>
+      <w:numFmt w:val="decimal"/>
+      <w:lvlText w:val="%4."/>
+      <w:lvlJc w:val="left"/>
+      <w:pPr>
+        <w:ind w:left="2880" w:hanging="360"/>
+      </w:pPr>
+    </w:lvl>
+    <w:lvl w:ilvl="4" w:tplc="04090019" w:tentative="1">
+      <w:start w:val="1"/>
+      <w:numFmt w:val="lowerLetter"/>
+      <w:lvlText w:val="%5."/>
+      <w:lvlJc w:val="left"/>
+      <w:pPr>
+        <w:ind w:left="3600" w:hanging="360"/>
+      </w:pPr>
+    </w:lvl>
+    <w:lvl w:ilvl="5" w:tplc="0409001B" w:tentative="1">
+      <w:start w:val="1"/>
+      <w:numFmt w:val="lowerRoman"/>
+      <w:lvlText w:val="%6."/>
+      <w:lvlJc w:val="right"/>
+      <w:pPr>
+        <w:ind w:left="4320" w:hanging="180"/>
+      </w:pPr>
+    </w:lvl>
+    <w:lvl w:ilvl="6" w:tplc="0409000F" w:tentative="1">
+      <w:start w:val="1"/>
+      <w:numFmt w:val="decimal"/>
+      <w:lvlText w:val="%7."/>
+      <w:lvlJc w:val="left"/>
+      <w:pPr>
+        <w:ind w:left="5040" w:hanging="360"/>
+      </w:pPr>
+    </w:lvl>
+    <w:lvl w:ilvl="7" w:tplc="04090019" w:tentative="1">
+      <w:start w:val="1"/>
+      <w:numFmt w:val="lowerLetter"/>
+      <w:lvlText w:val="%8."/>
+      <w:lvlJc w:val="left"/>
+      <w:pPr>
+        <w:ind w:left="5760" w:hanging="360"/>
+      </w:pPr>
+    </w:lvl>
+    <w:lvl w:ilvl="8" w:tplc="0409001B" w:tentative="1">
+      <w:start w:val="1"/>
+      <w:numFmt w:val="lowerRoman"/>
+      <w:lvlText w:val="%9."/>
+      <w:lvlJc w:val="right"/>
+      <w:pPr>
+        <w:ind w:left="6480" w:hanging="180"/>
+      </w:pPr>
+    </w:lvl>
+  </w:abstractNum>
+  <w:abstractNum w:abstractNumId="6" w15:restartNumberingAfterBreak="0">
     <w:nsid w:val="68C40044"/>
     <w:multiLevelType w:val="hybridMultilevel"/>
     <w:tmpl w:val="8D321B7E"/>
@@ -813,8 +3799,210 @@
       </w:pPr>
     </w:lvl>
   </w:abstractNum>
+  <w:abstractNum w:abstractNumId="7" w15:restartNumberingAfterBreak="0">
+    <w:nsid w:val="6ADA0285"/>
+    <w:multiLevelType w:val="hybridMultilevel"/>
+    <w:tmpl w:val="40C6468C"/>
+    <w:lvl w:ilvl="0" w:tplc="04090011">
+      <w:start w:val="1"/>
+      <w:numFmt w:val="decimal"/>
+      <w:lvlText w:val="%1)"/>
+      <w:lvlJc w:val="left"/>
+      <w:pPr>
+        <w:ind w:left="720" w:hanging="360"/>
+      </w:pPr>
+      <w:rPr>
+        <w:rFonts w:hint="default"/>
+      </w:rPr>
+    </w:lvl>
+    <w:lvl w:ilvl="1" w:tplc="04090019" w:tentative="1">
+      <w:start w:val="1"/>
+      <w:numFmt w:val="lowerLetter"/>
+      <w:lvlText w:val="%2."/>
+      <w:lvlJc w:val="left"/>
+      <w:pPr>
+        <w:ind w:left="1440" w:hanging="360"/>
+      </w:pPr>
+    </w:lvl>
+    <w:lvl w:ilvl="2" w:tplc="0409001B" w:tentative="1">
+      <w:start w:val="1"/>
+      <w:numFmt w:val="lowerRoman"/>
+      <w:lvlText w:val="%3."/>
+      <w:lvlJc w:val="right"/>
+      <w:pPr>
+        <w:ind w:left="2160" w:hanging="180"/>
+      </w:pPr>
+    </w:lvl>
+    <w:lvl w:ilvl="3" w:tplc="0409000F" w:tentative="1">
+      <w:start w:val="1"/>
+      <w:numFmt w:val="decimal"/>
+      <w:lvlText w:val="%4."/>
+      <w:lvlJc w:val="left"/>
+      <w:pPr>
+        <w:ind w:left="2880" w:hanging="360"/>
+      </w:pPr>
+    </w:lvl>
+    <w:lvl w:ilvl="4" w:tplc="04090019" w:tentative="1">
+      <w:start w:val="1"/>
+      <w:numFmt w:val="lowerLetter"/>
+      <w:lvlText w:val="%5."/>
+      <w:lvlJc w:val="left"/>
+      <w:pPr>
+        <w:ind w:left="3600" w:hanging="360"/>
+      </w:pPr>
+    </w:lvl>
+    <w:lvl w:ilvl="5" w:tplc="0409001B" w:tentative="1">
+      <w:start w:val="1"/>
+      <w:numFmt w:val="lowerRoman"/>
+      <w:lvlText w:val="%6."/>
+      <w:lvlJc w:val="right"/>
+      <w:pPr>
+        <w:ind w:left="4320" w:hanging="180"/>
+      </w:pPr>
+    </w:lvl>
+    <w:lvl w:ilvl="6" w:tplc="0409000F" w:tentative="1">
+      <w:start w:val="1"/>
+      <w:numFmt w:val="decimal"/>
+      <w:lvlText w:val="%7."/>
+      <w:lvlJc w:val="left"/>
+      <w:pPr>
+        <w:ind w:left="5040" w:hanging="360"/>
+      </w:pPr>
+    </w:lvl>
+    <w:lvl w:ilvl="7" w:tplc="04090019" w:tentative="1">
+      <w:start w:val="1"/>
+      <w:numFmt w:val="lowerLetter"/>
+      <w:lvlText w:val="%8."/>
+      <w:lvlJc w:val="left"/>
+      <w:pPr>
+        <w:ind w:left="5760" w:hanging="360"/>
+      </w:pPr>
+    </w:lvl>
+    <w:lvl w:ilvl="8" w:tplc="0409001B" w:tentative="1">
+      <w:start w:val="1"/>
+      <w:numFmt w:val="lowerRoman"/>
+      <w:lvlText w:val="%9."/>
+      <w:lvlJc w:val="right"/>
+      <w:pPr>
+        <w:ind w:left="6480" w:hanging="180"/>
+      </w:pPr>
+    </w:lvl>
+  </w:abstractNum>
+  <w:abstractNum w:abstractNumId="8" w15:restartNumberingAfterBreak="0">
+    <w:nsid w:val="702F17E7"/>
+    <w:multiLevelType w:val="hybridMultilevel"/>
+    <w:tmpl w:val="40C6468C"/>
+    <w:lvl w:ilvl="0" w:tplc="04090011">
+      <w:start w:val="1"/>
+      <w:numFmt w:val="decimal"/>
+      <w:lvlText w:val="%1)"/>
+      <w:lvlJc w:val="left"/>
+      <w:pPr>
+        <w:ind w:left="720" w:hanging="360"/>
+      </w:pPr>
+      <w:rPr>
+        <w:rFonts w:hint="default"/>
+      </w:rPr>
+    </w:lvl>
+    <w:lvl w:ilvl="1" w:tplc="04090019" w:tentative="1">
+      <w:start w:val="1"/>
+      <w:numFmt w:val="lowerLetter"/>
+      <w:lvlText w:val="%2."/>
+      <w:lvlJc w:val="left"/>
+      <w:pPr>
+        <w:ind w:left="1440" w:hanging="360"/>
+      </w:pPr>
+    </w:lvl>
+    <w:lvl w:ilvl="2" w:tplc="0409001B" w:tentative="1">
+      <w:start w:val="1"/>
+      <w:numFmt w:val="lowerRoman"/>
+      <w:lvlText w:val="%3."/>
+      <w:lvlJc w:val="right"/>
+      <w:pPr>
+        <w:ind w:left="2160" w:hanging="180"/>
+      </w:pPr>
+    </w:lvl>
+    <w:lvl w:ilvl="3" w:tplc="0409000F" w:tentative="1">
+      <w:start w:val="1"/>
+      <w:numFmt w:val="decimal"/>
+      <w:lvlText w:val="%4."/>
+      <w:lvlJc w:val="left"/>
+      <w:pPr>
+        <w:ind w:left="2880" w:hanging="360"/>
+      </w:pPr>
+    </w:lvl>
+    <w:lvl w:ilvl="4" w:tplc="04090019" w:tentative="1">
+      <w:start w:val="1"/>
+      <w:numFmt w:val="lowerLetter"/>
+      <w:lvlText w:val="%5."/>
+      <w:lvlJc w:val="left"/>
+      <w:pPr>
+        <w:ind w:left="3600" w:hanging="360"/>
+      </w:pPr>
+    </w:lvl>
+    <w:lvl w:ilvl="5" w:tplc="0409001B" w:tentative="1">
+      <w:start w:val="1"/>
+      <w:numFmt w:val="lowerRoman"/>
+      <w:lvlText w:val="%6."/>
+      <w:lvlJc w:val="right"/>
+      <w:pPr>
+        <w:ind w:left="4320" w:hanging="180"/>
+      </w:pPr>
+    </w:lvl>
+    <w:lvl w:ilvl="6" w:tplc="0409000F" w:tentative="1">
+      <w:start w:val="1"/>
+      <w:numFmt w:val="decimal"/>
+      <w:lvlText w:val="%7."/>
+      <w:lvlJc w:val="left"/>
+      <w:pPr>
+        <w:ind w:left="5040" w:hanging="360"/>
+      </w:pPr>
+    </w:lvl>
+    <w:lvl w:ilvl="7" w:tplc="04090019" w:tentative="1">
+      <w:start w:val="1"/>
+      <w:numFmt w:val="lowerLetter"/>
+      <w:lvlText w:val="%8."/>
+      <w:lvlJc w:val="left"/>
+      <w:pPr>
+        <w:ind w:left="5760" w:hanging="360"/>
+      </w:pPr>
+    </w:lvl>
+    <w:lvl w:ilvl="8" w:tplc="0409001B" w:tentative="1">
+      <w:start w:val="1"/>
+      <w:numFmt w:val="lowerRoman"/>
+      <w:lvlText w:val="%9."/>
+      <w:lvlJc w:val="right"/>
+      <w:pPr>
+        <w:ind w:left="6480" w:hanging="180"/>
+      </w:pPr>
+    </w:lvl>
+  </w:abstractNum>
   <w:num w:numId="1">
+    <w:abstractNumId w:val="6"/>
+  </w:num>
+  <w:num w:numId="2">
+    <w:abstractNumId w:val="7"/>
+  </w:num>
+  <w:num w:numId="3">
+    <w:abstractNumId w:val="1"/>
+  </w:num>
+  <w:num w:numId="4">
     <w:abstractNumId w:val="0"/>
+  </w:num>
+  <w:num w:numId="5">
+    <w:abstractNumId w:val="8"/>
+  </w:num>
+  <w:num w:numId="6">
+    <w:abstractNumId w:val="4"/>
+  </w:num>
+  <w:num w:numId="7">
+    <w:abstractNumId w:val="5"/>
+  </w:num>
+  <w:num w:numId="8">
+    <w:abstractNumId w:val="2"/>
+  </w:num>
+  <w:num w:numId="9">
+    <w:abstractNumId w:val="3"/>
   </w:num>
 </w:numbering>
 </file>

</xml_diff>

<commit_message>
finished 15 user stories, some changes in the Req Doc.
</commit_message>
<xml_diff>
--- a/User Stories.docx
+++ b/User Stories.docx
@@ -32,6 +32,30 @@
           <w:szCs w:val="24"/>
           <w:u w:val="single"/>
         </w:rPr>
+        <w:t>Use case ID:</w:t>
+      </w:r>
+      <w:r>
+        <w:rPr>
+          <w:sz w:val="24"/>
+          <w:szCs w:val="24"/>
+        </w:rPr>
+        <w:t xml:space="preserve"> </w:t>
+      </w:r>
+    </w:p>
+    <w:p>
+      <w:pPr>
+        <w:bidi w:val="0"/>
+        <w:rPr>
+          <w:sz w:val="24"/>
+          <w:szCs w:val="24"/>
+        </w:rPr>
+      </w:pPr>
+      <w:r>
+        <w:rPr>
+          <w:sz w:val="24"/>
+          <w:szCs w:val="24"/>
+          <w:u w:val="single"/>
+        </w:rPr>
         <w:t>Use case name:</w:t>
       </w:r>
     </w:p>
@@ -223,6 +247,130 @@
           <w:szCs w:val="24"/>
         </w:rPr>
         <w:t>)</w:t>
+      </w:r>
+    </w:p>
+    <w:p>
+      <w:pPr>
+        <w:bidi w:val="0"/>
+        <w:rPr>
+          <w:sz w:val="24"/>
+          <w:szCs w:val="24"/>
+        </w:rPr>
+      </w:pPr>
+    </w:p>
+    <w:p>
+      <w:pPr>
+        <w:bidi w:val="0"/>
+        <w:rPr>
+          <w:sz w:val="24"/>
+          <w:szCs w:val="24"/>
+        </w:rPr>
+      </w:pPr>
+    </w:p>
+    <w:p>
+      <w:pPr>
+        <w:bidi w:val="0"/>
+        <w:rPr>
+          <w:sz w:val="24"/>
+          <w:szCs w:val="24"/>
+        </w:rPr>
+      </w:pPr>
+    </w:p>
+    <w:p>
+      <w:pPr>
+        <w:bidi w:val="0"/>
+        <w:rPr>
+          <w:sz w:val="24"/>
+          <w:szCs w:val="24"/>
+        </w:rPr>
+      </w:pPr>
+    </w:p>
+    <w:p>
+      <w:pPr>
+        <w:bidi w:val="0"/>
+        <w:rPr>
+          <w:sz w:val="24"/>
+          <w:szCs w:val="24"/>
+        </w:rPr>
+      </w:pPr>
+    </w:p>
+    <w:p>
+      <w:pPr>
+        <w:bidi w:val="0"/>
+        <w:rPr>
+          <w:sz w:val="24"/>
+          <w:szCs w:val="24"/>
+        </w:rPr>
+      </w:pPr>
+    </w:p>
+    <w:p>
+      <w:pPr>
+        <w:bidi w:val="0"/>
+        <w:rPr>
+          <w:sz w:val="24"/>
+          <w:szCs w:val="24"/>
+        </w:rPr>
+      </w:pPr>
+    </w:p>
+    <w:p>
+      <w:pPr>
+        <w:bidi w:val="0"/>
+        <w:rPr>
+          <w:sz w:val="24"/>
+          <w:szCs w:val="24"/>
+        </w:rPr>
+      </w:pPr>
+    </w:p>
+    <w:p>
+      <w:pPr>
+        <w:bidi w:val="0"/>
+        <w:rPr>
+          <w:sz w:val="24"/>
+          <w:szCs w:val="24"/>
+        </w:rPr>
+      </w:pPr>
+    </w:p>
+    <w:p>
+      <w:pPr>
+        <w:bidi w:val="0"/>
+        <w:rPr>
+          <w:sz w:val="24"/>
+          <w:szCs w:val="24"/>
+        </w:rPr>
+      </w:pPr>
+    </w:p>
+    <w:p>
+      <w:pPr>
+        <w:bidi w:val="0"/>
+        <w:rPr>
+          <w:sz w:val="24"/>
+          <w:szCs w:val="24"/>
+        </w:rPr>
+      </w:pPr>
+    </w:p>
+    <w:p>
+      <w:pPr>
+        <w:bidi w:val="0"/>
+        <w:rPr>
+          <w:sz w:val="24"/>
+          <w:szCs w:val="24"/>
+        </w:rPr>
+      </w:pPr>
+      <w:r>
+        <w:rPr>
+          <w:sz w:val="24"/>
+          <w:szCs w:val="24"/>
+          <w:u w:val="single"/>
+        </w:rPr>
+        <w:lastRenderedPageBreak/>
+        <w:t>Use case ID:</w:t>
+      </w:r>
+      <w:r>
+        <w:rPr>
+          <w:sz w:val="24"/>
+          <w:szCs w:val="24"/>
+        </w:rPr>
+        <w:t xml:space="preserve"> #1</w:t>
       </w:r>
     </w:p>
     <w:p>
@@ -545,6 +693,39 @@
       <w:pPr>
         <w:bidi w:val="0"/>
         <w:rPr>
+          <w:sz w:val="24"/>
+          <w:szCs w:val="24"/>
+        </w:rPr>
+      </w:pPr>
+    </w:p>
+    <w:p>
+      <w:pPr>
+        <w:bidi w:val="0"/>
+        <w:rPr>
+          <w:sz w:val="24"/>
+          <w:szCs w:val="24"/>
+        </w:rPr>
+      </w:pPr>
+      <w:r>
+        <w:rPr>
+          <w:sz w:val="24"/>
+          <w:szCs w:val="24"/>
+          <w:u w:val="single"/>
+        </w:rPr>
+        <w:t>Use case ID:</w:t>
+      </w:r>
+      <w:r>
+        <w:rPr>
+          <w:sz w:val="24"/>
+          <w:szCs w:val="24"/>
+        </w:rPr>
+        <w:t xml:space="preserve"> #2</w:t>
+      </w:r>
+    </w:p>
+    <w:p>
+      <w:pPr>
+        <w:bidi w:val="0"/>
+        <w:rPr>
           <w:b/>
           <w:bCs/>
           <w:sz w:val="24"/>
@@ -557,7 +738,6 @@
           <w:szCs w:val="24"/>
           <w:u w:val="single"/>
         </w:rPr>
-        <w:lastRenderedPageBreak/>
         <w:t>Use case name:</w:t>
       </w:r>
       <w:r>
@@ -820,6 +1000,7 @@
           <w:sz w:val="24"/>
           <w:szCs w:val="24"/>
         </w:rPr>
+        <w:lastRenderedPageBreak/>
         <w:t xml:space="preserve">The system loads the audio </w:t>
       </w:r>
       <w:r>
@@ -917,6 +1098,21 @@
           <w:szCs w:val="24"/>
         </w:rPr>
       </w:pPr>
+      <w:r>
+        <w:rPr>
+          <w:sz w:val="24"/>
+          <w:szCs w:val="24"/>
+          <w:u w:val="single"/>
+        </w:rPr>
+        <w:t>Use case ID:</w:t>
+      </w:r>
+      <w:r>
+        <w:rPr>
+          <w:sz w:val="24"/>
+          <w:szCs w:val="24"/>
+        </w:rPr>
+        <w:t xml:space="preserve"> #3</w:t>
+      </w:r>
     </w:p>
     <w:p>
       <w:pPr>
@@ -1157,7 +1353,6 @@
           <w:szCs w:val="24"/>
           <w:u w:val="single"/>
         </w:rPr>
-        <w:lastRenderedPageBreak/>
         <w:t>Main Success scenario:</w:t>
       </w:r>
     </w:p>
@@ -1335,6 +1530,49 @@
       <w:pPr>
         <w:bidi w:val="0"/>
         <w:rPr>
+          <w:sz w:val="24"/>
+          <w:szCs w:val="24"/>
+        </w:rPr>
+      </w:pPr>
+    </w:p>
+    <w:p>
+      <w:pPr>
+        <w:bidi w:val="0"/>
+        <w:rPr>
+          <w:sz w:val="24"/>
+          <w:szCs w:val="24"/>
+        </w:rPr>
+      </w:pPr>
+    </w:p>
+    <w:p>
+      <w:pPr>
+        <w:bidi w:val="0"/>
+        <w:rPr>
+          <w:sz w:val="24"/>
+          <w:szCs w:val="24"/>
+        </w:rPr>
+      </w:pPr>
+      <w:r>
+        <w:rPr>
+          <w:sz w:val="24"/>
+          <w:szCs w:val="24"/>
+          <w:u w:val="single"/>
+        </w:rPr>
+        <w:lastRenderedPageBreak/>
+        <w:t>Use case ID:</w:t>
+      </w:r>
+      <w:r>
+        <w:rPr>
+          <w:sz w:val="24"/>
+          <w:szCs w:val="24"/>
+        </w:rPr>
+        <w:t xml:space="preserve"> #4</w:t>
+      </w:r>
+    </w:p>
+    <w:p>
+      <w:pPr>
+        <w:bidi w:val="0"/>
+        <w:rPr>
           <w:b/>
           <w:bCs/>
           <w:sz w:val="24"/>
@@ -1795,6 +2033,21 @@
           <w:szCs w:val="24"/>
         </w:rPr>
       </w:pPr>
+      <w:r>
+        <w:rPr>
+          <w:sz w:val="24"/>
+          <w:szCs w:val="24"/>
+          <w:u w:val="single"/>
+        </w:rPr>
+        <w:t>Use case ID:</w:t>
+      </w:r>
+      <w:r>
+        <w:rPr>
+          <w:sz w:val="24"/>
+          <w:szCs w:val="24"/>
+        </w:rPr>
+        <w:t xml:space="preserve"> #5</w:t>
+      </w:r>
     </w:p>
     <w:p>
       <w:pPr>
@@ -1944,6 +2197,7 @@
           <w:szCs w:val="24"/>
           <w:u w:val="single"/>
         </w:rPr>
+        <w:lastRenderedPageBreak/>
         <w:t>Pre-conditions:</w:t>
       </w:r>
     </w:p>
@@ -2149,6 +2403,21 @@
           <w:szCs w:val="24"/>
         </w:rPr>
       </w:pPr>
+      <w:r>
+        <w:rPr>
+          <w:sz w:val="24"/>
+          <w:szCs w:val="24"/>
+          <w:u w:val="single"/>
+        </w:rPr>
+        <w:t>Use case ID:</w:t>
+      </w:r>
+      <w:r>
+        <w:rPr>
+          <w:sz w:val="24"/>
+          <w:szCs w:val="24"/>
+        </w:rPr>
+        <w:t xml:space="preserve"> #6</w:t>
+      </w:r>
     </w:p>
     <w:p>
       <w:pPr>
@@ -2316,7 +2585,6 @@
           <w:szCs w:val="24"/>
           <w:u w:val="single"/>
         </w:rPr>
-        <w:lastRenderedPageBreak/>
         <w:t>Pre-conditions:</w:t>
       </w:r>
     </w:p>
@@ -2460,6 +2728,7 @@
           <w:sz w:val="24"/>
           <w:szCs w:val="24"/>
         </w:rPr>
+        <w:lastRenderedPageBreak/>
         <w:t>3</w:t>
       </w:r>
       <w:r>
@@ -2490,8 +2759,33 @@
         <w:rPr>
           <w:sz w:val="24"/>
           <w:szCs w:val="24"/>
-        </w:rPr>
-      </w:pPr>
+          <w:u w:val="single"/>
+        </w:rPr>
+      </w:pPr>
+    </w:p>
+    <w:p>
+      <w:pPr>
+        <w:bidi w:val="0"/>
+        <w:rPr>
+          <w:sz w:val="24"/>
+          <w:szCs w:val="24"/>
+        </w:rPr>
+      </w:pPr>
+      <w:r>
+        <w:rPr>
+          <w:sz w:val="24"/>
+          <w:szCs w:val="24"/>
+          <w:u w:val="single"/>
+        </w:rPr>
+        <w:t>Use case ID:</w:t>
+      </w:r>
+      <w:r>
+        <w:rPr>
+          <w:sz w:val="24"/>
+          <w:szCs w:val="24"/>
+        </w:rPr>
+        <w:t xml:space="preserve"> #7</w:t>
+      </w:r>
     </w:p>
     <w:p>
       <w:pPr>
@@ -2798,6 +3092,21 @@
           <w:szCs w:val="24"/>
         </w:rPr>
       </w:pPr>
+      <w:r>
+        <w:rPr>
+          <w:sz w:val="24"/>
+          <w:szCs w:val="24"/>
+          <w:u w:val="single"/>
+        </w:rPr>
+        <w:t>Use case ID:</w:t>
+      </w:r>
+      <w:r>
+        <w:rPr>
+          <w:sz w:val="24"/>
+          <w:szCs w:val="24"/>
+        </w:rPr>
+        <w:t xml:space="preserve"> #8</w:t>
+      </w:r>
     </w:p>
     <w:p>
       <w:pPr>
@@ -2815,7 +3124,6 @@
           <w:szCs w:val="24"/>
           <w:u w:val="single"/>
         </w:rPr>
-        <w:lastRenderedPageBreak/>
         <w:t xml:space="preserve">Use case name: </w:t>
       </w:r>
       <w:r>
@@ -2945,6 +3253,7 @@
           <w:sz w:val="24"/>
           <w:szCs w:val="24"/>
         </w:rPr>
+        <w:lastRenderedPageBreak/>
         <w:t xml:space="preserve">After a Pupil finishes answering a question and chooses to "Check" the answer, he receives feedback for the </w:t>
       </w:r>
       <w:r>
@@ -3141,17 +3450,2313 @@
           <w:sz w:val="24"/>
           <w:szCs w:val="24"/>
         </w:rPr>
-        <w:t>3.1) Some error regarding the proces</w:t>
-      </w:r>
+        <w:t>3.1) Some error regarding the processing of the answer occurs, appropriate error message is displayed.</w:t>
+      </w:r>
+    </w:p>
+    <w:p>
+      <w:pPr>
+        <w:bidi w:val="0"/>
+        <w:rPr>
+          <w:sz w:val="24"/>
+          <w:szCs w:val="24"/>
+        </w:rPr>
+      </w:pPr>
+    </w:p>
+    <w:p>
+      <w:pPr>
+        <w:bidi w:val="0"/>
+        <w:rPr>
+          <w:sz w:val="24"/>
+          <w:szCs w:val="24"/>
+        </w:rPr>
+      </w:pPr>
+      <w:r>
+        <w:rPr>
+          <w:sz w:val="24"/>
+          <w:szCs w:val="24"/>
+          <w:u w:val="single"/>
+        </w:rPr>
+        <w:t>Use case ID:</w:t>
+      </w:r>
+      <w:r>
+        <w:rPr>
+          <w:sz w:val="24"/>
+          <w:szCs w:val="24"/>
+        </w:rPr>
+        <w:t xml:space="preserve"> #9</w:t>
+      </w:r>
+    </w:p>
+    <w:p>
+      <w:pPr>
+        <w:bidi w:val="0"/>
+        <w:rPr>
+          <w:b/>
+          <w:bCs/>
+          <w:sz w:val="24"/>
+          <w:szCs w:val="24"/>
+        </w:rPr>
+      </w:pPr>
+      <w:r>
+        <w:rPr>
+          <w:sz w:val="24"/>
+          <w:szCs w:val="24"/>
+          <w:u w:val="single"/>
+        </w:rPr>
+        <w:t xml:space="preserve">Use case name: </w:t>
+      </w:r>
+      <w:r>
+        <w:rPr>
+          <w:b/>
+          <w:bCs/>
+          <w:sz w:val="24"/>
+          <w:szCs w:val="24"/>
+        </w:rPr>
+        <w:t xml:space="preserve">Receiving </w:t>
+      </w:r>
+      <w:r>
+        <w:rPr>
+          <w:b/>
+          <w:bCs/>
+          <w:sz w:val="24"/>
+          <w:szCs w:val="24"/>
+        </w:rPr>
+        <w:t>suggestions for key sentences to start</w:t>
+      </w:r>
+      <w:r>
+        <w:rPr>
+          <w:b/>
+          <w:bCs/>
+          <w:sz w:val="24"/>
+          <w:szCs w:val="24"/>
+        </w:rPr>
+        <w:t xml:space="preserve"> an answer</w:t>
+      </w:r>
+    </w:p>
+    <w:p>
+      <w:pPr>
+        <w:bidi w:val="0"/>
+        <w:rPr>
+          <w:sz w:val="24"/>
+          <w:szCs w:val="24"/>
+        </w:rPr>
+      </w:pPr>
+      <w:r>
+        <w:rPr>
+          <w:sz w:val="24"/>
+          <w:szCs w:val="24"/>
+          <w:u w:val="single"/>
+        </w:rPr>
+        <w:t>Associated Requirement IDs:</w:t>
+      </w:r>
+      <w:r>
+        <w:rPr>
+          <w:sz w:val="24"/>
+          <w:szCs w:val="24"/>
+        </w:rPr>
+        <w:t xml:space="preserve"> #9</w:t>
+      </w:r>
+    </w:p>
+    <w:p>
+      <w:pPr>
+        <w:bidi w:val="0"/>
+        <w:rPr>
+          <w:rFonts w:hint="cs"/>
+          <w:sz w:val="24"/>
+          <w:szCs w:val="24"/>
+          <w:rtl/>
+        </w:rPr>
+      </w:pPr>
+      <w:r>
+        <w:rPr>
+          <w:sz w:val="24"/>
+          <w:szCs w:val="24"/>
+          <w:u w:val="single"/>
+        </w:rPr>
+        <w:t>Actors:</w:t>
+      </w:r>
+      <w:r>
+        <w:rPr>
+          <w:sz w:val="24"/>
+          <w:szCs w:val="24"/>
+        </w:rPr>
+        <w:t xml:space="preserve"> Pupil</w:t>
+      </w:r>
+    </w:p>
+    <w:p>
+      <w:pPr>
+        <w:bidi w:val="0"/>
+        <w:rPr>
+          <w:sz w:val="24"/>
+          <w:szCs w:val="24"/>
+          <w:rtl/>
+        </w:rPr>
+      </w:pPr>
+      <w:r>
+        <w:rPr>
+          <w:sz w:val="24"/>
+          <w:szCs w:val="24"/>
+          <w:u w:val="single"/>
+        </w:rPr>
+        <w:t>Description:</w:t>
+      </w:r>
+    </w:p>
+    <w:p>
+      <w:pPr>
+        <w:bidi w:val="0"/>
+        <w:rPr>
+          <w:sz w:val="24"/>
+          <w:szCs w:val="24"/>
+        </w:rPr>
+      </w:pPr>
+      <w:r>
+        <w:rPr>
+          <w:sz w:val="24"/>
+          <w:szCs w:val="24"/>
+        </w:rPr>
+        <w:t xml:space="preserve">While answering a question, the Pupil can </w:t>
+      </w:r>
+      <w:r>
+        <w:rPr>
+          <w:sz w:val="24"/>
+          <w:szCs w:val="24"/>
+        </w:rPr>
+        <w:t>get a suggestion for an opening sentence for his answer.</w:t>
+      </w:r>
+    </w:p>
+    <w:p>
+      <w:pPr>
+        <w:bidi w:val="0"/>
+        <w:rPr>
+          <w:sz w:val="24"/>
+          <w:szCs w:val="24"/>
+          <w:u w:val="single"/>
+        </w:rPr>
+      </w:pPr>
+      <w:r>
+        <w:rPr>
+          <w:sz w:val="24"/>
+          <w:szCs w:val="24"/>
+          <w:u w:val="single"/>
+        </w:rPr>
+        <w:t>Pre-conditions:</w:t>
+      </w:r>
+    </w:p>
+    <w:p>
+      <w:pPr>
+        <w:bidi w:val="0"/>
+        <w:rPr>
+          <w:sz w:val="24"/>
+          <w:szCs w:val="24"/>
+        </w:rPr>
+      </w:pPr>
+      <w:r>
+        <w:rPr>
+          <w:sz w:val="24"/>
+          <w:szCs w:val="24"/>
+        </w:rPr>
+        <w:t>Pupil is answering a question.</w:t>
+      </w:r>
+    </w:p>
+    <w:p>
+      <w:pPr>
+        <w:bidi w:val="0"/>
+        <w:rPr>
+          <w:sz w:val="24"/>
+          <w:szCs w:val="24"/>
+        </w:rPr>
+      </w:pPr>
+      <w:r>
+        <w:rPr>
+          <w:sz w:val="24"/>
+          <w:szCs w:val="24"/>
+          <w:u w:val="single"/>
+        </w:rPr>
+        <w:t>Main Success scenario:</w:t>
+      </w:r>
+    </w:p>
+    <w:p>
+      <w:pPr>
+        <w:pStyle w:val="ListParagraph"/>
+        <w:numPr>
+          <w:ilvl w:val="0"/>
+          <w:numId w:val="10"/>
+        </w:numPr>
+        <w:bidi w:val="0"/>
+        <w:rPr>
+          <w:sz w:val="24"/>
+          <w:szCs w:val="24"/>
+        </w:rPr>
+      </w:pPr>
+      <w:r>
+        <w:rPr>
+          <w:sz w:val="24"/>
+          <w:szCs w:val="24"/>
+        </w:rPr>
+        <w:t>The pupil is writing an answer to a question after reading a text.</w:t>
+      </w:r>
+    </w:p>
+    <w:p>
+      <w:pPr>
+        <w:pStyle w:val="ListParagraph"/>
+        <w:numPr>
+          <w:ilvl w:val="0"/>
+          <w:numId w:val="10"/>
+        </w:numPr>
+        <w:bidi w:val="0"/>
+        <w:rPr>
+          <w:sz w:val="24"/>
+          <w:szCs w:val="24"/>
+        </w:rPr>
+      </w:pPr>
+      <w:r>
+        <w:rPr>
+          <w:sz w:val="24"/>
+          <w:szCs w:val="24"/>
+        </w:rPr>
+        <w:t xml:space="preserve">The pupil clicks a button </w:t>
+      </w:r>
+      <w:r>
+        <w:rPr>
+          <w:sz w:val="24"/>
+          <w:szCs w:val="24"/>
+        </w:rPr>
+        <w:t>to receive suggestions for an opening sentence for his answer.</w:t>
+      </w:r>
+    </w:p>
+    <w:p>
+      <w:pPr>
+        <w:pStyle w:val="ListParagraph"/>
+        <w:numPr>
+          <w:ilvl w:val="0"/>
+          <w:numId w:val="10"/>
+        </w:numPr>
+        <w:bidi w:val="0"/>
+        <w:rPr>
+          <w:sz w:val="24"/>
+          <w:szCs w:val="24"/>
+        </w:rPr>
+      </w:pPr>
+      <w:r>
+        <w:rPr>
+          <w:sz w:val="24"/>
+          <w:szCs w:val="24"/>
+        </w:rPr>
+        <w:t>Some suggestions for an opening sentence are displayed to him.</w:t>
+      </w:r>
+    </w:p>
+    <w:p>
+      <w:pPr>
+        <w:bidi w:val="0"/>
+        <w:rPr>
+          <w:sz w:val="24"/>
+          <w:szCs w:val="24"/>
+        </w:rPr>
+      </w:pPr>
+      <w:r>
+        <w:rPr>
+          <w:sz w:val="24"/>
+          <w:szCs w:val="24"/>
+          <w:u w:val="single"/>
+        </w:rPr>
+        <w:t>Alternative scenarios:</w:t>
+      </w:r>
+    </w:p>
+    <w:p>
+      <w:pPr>
+        <w:bidi w:val="0"/>
+        <w:rPr>
+          <w:sz w:val="24"/>
+          <w:szCs w:val="24"/>
+        </w:rPr>
+      </w:pPr>
+      <w:r>
+        <w:rPr>
+          <w:sz w:val="24"/>
+          <w:szCs w:val="24"/>
+        </w:rPr>
+        <w:t>2</w:t>
+      </w:r>
+      <w:r>
+        <w:rPr>
+          <w:sz w:val="24"/>
+          <w:szCs w:val="24"/>
+        </w:rPr>
+        <w:t>.1) Some error occurs, appropriate error message is displayed.</w:t>
+      </w:r>
+    </w:p>
+    <w:p>
+      <w:pPr>
+        <w:bidi w:val="0"/>
+        <w:rPr>
+          <w:sz w:val="24"/>
+          <w:szCs w:val="24"/>
+        </w:rPr>
+      </w:pPr>
+    </w:p>
+    <w:p>
+      <w:pPr>
+        <w:bidi w:val="0"/>
+        <w:rPr>
+          <w:sz w:val="24"/>
+          <w:szCs w:val="24"/>
+        </w:rPr>
+      </w:pPr>
+      <w:r>
+        <w:rPr>
+          <w:sz w:val="24"/>
+          <w:szCs w:val="24"/>
+          <w:u w:val="single"/>
+        </w:rPr>
+        <w:lastRenderedPageBreak/>
+        <w:t>Use case ID:</w:t>
+      </w:r>
+      <w:r>
+        <w:rPr>
+          <w:sz w:val="24"/>
+          <w:szCs w:val="24"/>
+        </w:rPr>
+        <w:t xml:space="preserve"> #1</w:t>
+      </w:r>
+      <w:r>
+        <w:rPr>
+          <w:sz w:val="24"/>
+          <w:szCs w:val="24"/>
+        </w:rPr>
+        <w:t>0</w:t>
+      </w:r>
+    </w:p>
+    <w:p>
+      <w:pPr>
+        <w:bidi w:val="0"/>
+        <w:rPr>
+          <w:b/>
+          <w:bCs/>
+          <w:sz w:val="24"/>
+          <w:szCs w:val="24"/>
+        </w:rPr>
+      </w:pPr>
+      <w:r>
+        <w:rPr>
+          <w:sz w:val="24"/>
+          <w:szCs w:val="24"/>
+          <w:u w:val="single"/>
+        </w:rPr>
+        <w:t xml:space="preserve">Use case name: </w:t>
+      </w:r>
+      <w:r>
+        <w:rPr>
+          <w:b/>
+          <w:bCs/>
+          <w:sz w:val="24"/>
+          <w:szCs w:val="24"/>
+        </w:rPr>
+        <w:t xml:space="preserve">Receiving feedback for </w:t>
+      </w:r>
+      <w:r>
+        <w:rPr>
+          <w:b/>
+          <w:bCs/>
+          <w:sz w:val="24"/>
+          <w:szCs w:val="24"/>
+        </w:rPr>
+        <w:t>repeated words in an answer</w:t>
+      </w:r>
+    </w:p>
+    <w:p>
+      <w:pPr>
+        <w:bidi w:val="0"/>
+        <w:rPr>
+          <w:sz w:val="24"/>
+          <w:szCs w:val="24"/>
+        </w:rPr>
+      </w:pPr>
+      <w:r>
+        <w:rPr>
+          <w:sz w:val="24"/>
+          <w:szCs w:val="24"/>
+          <w:u w:val="single"/>
+        </w:rPr>
+        <w:t>Associated Requirement IDs:</w:t>
+      </w:r>
+      <w:r>
+        <w:rPr>
+          <w:sz w:val="24"/>
+          <w:szCs w:val="24"/>
+        </w:rPr>
+        <w:t xml:space="preserve"> #10</w:t>
+      </w:r>
+    </w:p>
+    <w:p>
+      <w:pPr>
+        <w:bidi w:val="0"/>
+        <w:rPr>
+          <w:rFonts w:hint="cs"/>
+          <w:sz w:val="24"/>
+          <w:szCs w:val="24"/>
+          <w:rtl/>
+        </w:rPr>
+      </w:pPr>
+      <w:r>
+        <w:rPr>
+          <w:sz w:val="24"/>
+          <w:szCs w:val="24"/>
+          <w:u w:val="single"/>
+        </w:rPr>
+        <w:t>Actors:</w:t>
+      </w:r>
+      <w:r>
+        <w:rPr>
+          <w:sz w:val="24"/>
+          <w:szCs w:val="24"/>
+        </w:rPr>
+        <w:t xml:space="preserve"> Pupil</w:t>
+      </w:r>
+    </w:p>
+    <w:p>
+      <w:pPr>
+        <w:bidi w:val="0"/>
+        <w:rPr>
+          <w:sz w:val="24"/>
+          <w:szCs w:val="24"/>
+          <w:rtl/>
+        </w:rPr>
+      </w:pPr>
+      <w:r>
+        <w:rPr>
+          <w:sz w:val="24"/>
+          <w:szCs w:val="24"/>
+          <w:u w:val="single"/>
+        </w:rPr>
+        <w:t>Description:</w:t>
+      </w:r>
+    </w:p>
+    <w:p>
+      <w:pPr>
+        <w:bidi w:val="0"/>
+        <w:rPr>
+          <w:sz w:val="24"/>
+          <w:szCs w:val="24"/>
+        </w:rPr>
+      </w:pPr>
+      <w:r>
+        <w:rPr>
+          <w:sz w:val="24"/>
+          <w:szCs w:val="24"/>
+        </w:rPr>
+        <w:t xml:space="preserve">After a Pupil finishes answering a question and chooses to "Check" the answer, he receives feedback </w:t>
+      </w:r>
+      <w:r>
+        <w:rPr>
+          <w:sz w:val="24"/>
+          <w:szCs w:val="24"/>
+        </w:rPr>
+        <w:t>for repeated words in his answer, if there are any such.</w:t>
+      </w:r>
+    </w:p>
+    <w:p>
+      <w:pPr>
+        <w:bidi w:val="0"/>
+        <w:rPr>
+          <w:sz w:val="24"/>
+          <w:szCs w:val="24"/>
+          <w:u w:val="single"/>
+        </w:rPr>
+      </w:pPr>
+      <w:r>
+        <w:rPr>
+          <w:sz w:val="24"/>
+          <w:szCs w:val="24"/>
+          <w:u w:val="single"/>
+        </w:rPr>
+        <w:t>Pre-conditions:</w:t>
+      </w:r>
+    </w:p>
+    <w:p>
+      <w:pPr>
+        <w:bidi w:val="0"/>
+        <w:rPr>
+          <w:sz w:val="24"/>
+          <w:szCs w:val="24"/>
+        </w:rPr>
+      </w:pPr>
+      <w:r>
+        <w:rPr>
+          <w:sz w:val="24"/>
+          <w:szCs w:val="24"/>
+        </w:rPr>
+        <w:t>Pupil is answering a question.</w:t>
+      </w:r>
+    </w:p>
+    <w:p>
+      <w:pPr>
+        <w:bidi w:val="0"/>
+        <w:rPr>
+          <w:sz w:val="24"/>
+          <w:szCs w:val="24"/>
+        </w:rPr>
+      </w:pPr>
+      <w:r>
+        <w:rPr>
+          <w:sz w:val="24"/>
+          <w:szCs w:val="24"/>
+          <w:u w:val="single"/>
+        </w:rPr>
+        <w:t>Main Success scenario:</w:t>
+      </w:r>
+    </w:p>
+    <w:p>
+      <w:pPr>
+        <w:pStyle w:val="ListParagraph"/>
+        <w:numPr>
+          <w:ilvl w:val="0"/>
+          <w:numId w:val="11"/>
+        </w:numPr>
+        <w:bidi w:val="0"/>
+        <w:rPr>
+          <w:sz w:val="24"/>
+          <w:szCs w:val="24"/>
+        </w:rPr>
+      </w:pPr>
+      <w:r>
+        <w:rPr>
+          <w:sz w:val="24"/>
+          <w:szCs w:val="24"/>
+        </w:rPr>
+        <w:t>The pupil is writing an answer to a question after reading a text.</w:t>
+      </w:r>
+    </w:p>
+    <w:p>
+      <w:pPr>
+        <w:pStyle w:val="ListParagraph"/>
+        <w:numPr>
+          <w:ilvl w:val="0"/>
+          <w:numId w:val="11"/>
+        </w:numPr>
+        <w:bidi w:val="0"/>
+        <w:rPr>
+          <w:sz w:val="24"/>
+          <w:szCs w:val="24"/>
+        </w:rPr>
+      </w:pPr>
+      <w:r>
+        <w:rPr>
+          <w:sz w:val="24"/>
+          <w:szCs w:val="24"/>
+        </w:rPr>
+        <w:t>The pupil clicks a button to check his answer after he is done.</w:t>
+      </w:r>
+    </w:p>
+    <w:p>
+      <w:pPr>
+        <w:pStyle w:val="ListParagraph"/>
+        <w:numPr>
+          <w:ilvl w:val="0"/>
+          <w:numId w:val="11"/>
+        </w:numPr>
+        <w:bidi w:val="0"/>
+        <w:rPr>
+          <w:sz w:val="24"/>
+          <w:szCs w:val="24"/>
+        </w:rPr>
+      </w:pPr>
+      <w:r>
+        <w:rPr>
+          <w:sz w:val="24"/>
+          <w:szCs w:val="24"/>
+        </w:rPr>
+        <w:t>Feedback for</w:t>
+      </w:r>
+      <w:r>
+        <w:rPr>
+          <w:sz w:val="24"/>
+          <w:szCs w:val="24"/>
+        </w:rPr>
+        <w:t xml:space="preserve"> repeated words in his answer, if there are any, is displayed</w:t>
+      </w:r>
+      <w:r>
+        <w:rPr>
+          <w:sz w:val="24"/>
+          <w:szCs w:val="24"/>
+        </w:rPr>
+        <w:t>.</w:t>
+      </w:r>
+    </w:p>
+    <w:p>
+      <w:pPr>
+        <w:bidi w:val="0"/>
+        <w:rPr>
+          <w:sz w:val="24"/>
+          <w:szCs w:val="24"/>
+        </w:rPr>
+      </w:pPr>
+      <w:r>
+        <w:rPr>
+          <w:sz w:val="24"/>
+          <w:szCs w:val="24"/>
+          <w:u w:val="single"/>
+        </w:rPr>
+        <w:t>Alternative scenarios:</w:t>
+      </w:r>
+    </w:p>
+    <w:p>
+      <w:pPr>
+        <w:bidi w:val="0"/>
+        <w:rPr>
+          <w:sz w:val="24"/>
+          <w:szCs w:val="24"/>
+        </w:rPr>
+      </w:pPr>
+      <w:r>
+        <w:rPr>
+          <w:sz w:val="24"/>
+          <w:szCs w:val="24"/>
+        </w:rPr>
+        <w:t>3.1) Some error regarding the processing of the answer occurs, appropriate error message is displayed.</w:t>
+      </w:r>
+    </w:p>
+    <w:p>
+      <w:pPr>
+        <w:bidi w:val="0"/>
+        <w:rPr>
+          <w:sz w:val="24"/>
+          <w:szCs w:val="24"/>
+        </w:rPr>
+      </w:pPr>
+    </w:p>
+    <w:p>
+      <w:pPr>
+        <w:bidi w:val="0"/>
+        <w:rPr>
+          <w:sz w:val="24"/>
+          <w:szCs w:val="24"/>
+        </w:rPr>
+      </w:pPr>
+    </w:p>
+    <w:p>
+      <w:pPr>
+        <w:bidi w:val="0"/>
+        <w:rPr>
+          <w:sz w:val="24"/>
+          <w:szCs w:val="24"/>
+        </w:rPr>
+      </w:pPr>
+      <w:r>
+        <w:rPr>
+          <w:sz w:val="24"/>
+          <w:szCs w:val="24"/>
+          <w:u w:val="single"/>
+        </w:rPr>
+        <w:t>Use case ID:</w:t>
+      </w:r>
+      <w:r>
+        <w:rPr>
+          <w:sz w:val="24"/>
+          <w:szCs w:val="24"/>
+        </w:rPr>
+        <w:t xml:space="preserve"> #10</w:t>
+      </w:r>
+      <w:r>
+        <w:rPr>
+          <w:sz w:val="24"/>
+          <w:szCs w:val="24"/>
+        </w:rPr>
+        <w:t>.1</w:t>
+      </w:r>
+    </w:p>
+    <w:p>
+      <w:pPr>
+        <w:bidi w:val="0"/>
+        <w:rPr>
+          <w:b/>
+          <w:bCs/>
+          <w:sz w:val="24"/>
+          <w:szCs w:val="24"/>
+        </w:rPr>
+      </w:pPr>
+      <w:r>
+        <w:rPr>
+          <w:sz w:val="24"/>
+          <w:szCs w:val="24"/>
+          <w:u w:val="single"/>
+        </w:rPr>
+        <w:t xml:space="preserve">Use case name: </w:t>
+      </w:r>
+      <w:r>
+        <w:rPr>
+          <w:b/>
+          <w:bCs/>
+          <w:sz w:val="24"/>
+          <w:szCs w:val="24"/>
+        </w:rPr>
+        <w:t xml:space="preserve">Receiving </w:t>
+      </w:r>
+      <w:r>
+        <w:rPr>
+          <w:b/>
+          <w:bCs/>
+          <w:sz w:val="24"/>
+          <w:szCs w:val="24"/>
+        </w:rPr>
+        <w:t>suggestions for alternatives for repeated words in an answer</w:t>
+      </w:r>
+    </w:p>
+    <w:p>
+      <w:pPr>
+        <w:bidi w:val="0"/>
+        <w:rPr>
+          <w:sz w:val="24"/>
+          <w:szCs w:val="24"/>
+        </w:rPr>
+      </w:pPr>
+      <w:r>
+        <w:rPr>
+          <w:sz w:val="24"/>
+          <w:szCs w:val="24"/>
+          <w:u w:val="single"/>
+        </w:rPr>
+        <w:t>Associated Requirement IDs:</w:t>
+      </w:r>
+      <w:r>
+        <w:rPr>
+          <w:sz w:val="24"/>
+          <w:szCs w:val="24"/>
+        </w:rPr>
+        <w:t xml:space="preserve"> #11</w:t>
+      </w:r>
+    </w:p>
+    <w:p>
+      <w:pPr>
+        <w:bidi w:val="0"/>
+        <w:rPr>
+          <w:rFonts w:hint="cs"/>
+          <w:sz w:val="24"/>
+          <w:szCs w:val="24"/>
+          <w:rtl/>
+        </w:rPr>
+      </w:pPr>
+      <w:r>
+        <w:rPr>
+          <w:sz w:val="24"/>
+          <w:szCs w:val="24"/>
+          <w:u w:val="single"/>
+        </w:rPr>
+        <w:t>Actors:</w:t>
+      </w:r>
+      <w:r>
+        <w:rPr>
+          <w:sz w:val="24"/>
+          <w:szCs w:val="24"/>
+        </w:rPr>
+        <w:t xml:space="preserve"> Pupil</w:t>
+      </w:r>
+    </w:p>
+    <w:p>
+      <w:pPr>
+        <w:bidi w:val="0"/>
+        <w:rPr>
+          <w:sz w:val="24"/>
+          <w:szCs w:val="24"/>
+          <w:rtl/>
+        </w:rPr>
+      </w:pPr>
+      <w:r>
+        <w:rPr>
+          <w:sz w:val="24"/>
+          <w:szCs w:val="24"/>
+          <w:u w:val="single"/>
+        </w:rPr>
+        <w:t>Description:</w:t>
+      </w:r>
+    </w:p>
+    <w:p>
+      <w:pPr>
+        <w:bidi w:val="0"/>
+        <w:rPr>
+          <w:sz w:val="24"/>
+          <w:szCs w:val="24"/>
+        </w:rPr>
+      </w:pPr>
+      <w:r>
+        <w:rPr>
+          <w:sz w:val="24"/>
+          <w:szCs w:val="24"/>
+        </w:rPr>
+        <w:t xml:space="preserve">After a Pupil receives feedback for repeated words in his answer, </w:t>
+      </w:r>
+      <w:r>
+        <w:rPr>
+          <w:sz w:val="24"/>
+          <w:szCs w:val="24"/>
+        </w:rPr>
+        <w:t>he also receives suggestions for some alternatives for repeated words in his answer</w:t>
+      </w:r>
+    </w:p>
+    <w:p>
+      <w:pPr>
+        <w:bidi w:val="0"/>
+        <w:rPr>
+          <w:sz w:val="24"/>
+          <w:szCs w:val="24"/>
+          <w:u w:val="single"/>
+        </w:rPr>
+      </w:pPr>
+      <w:r>
+        <w:rPr>
+          <w:sz w:val="24"/>
+          <w:szCs w:val="24"/>
+          <w:u w:val="single"/>
+        </w:rPr>
+        <w:t>Pre-conditions:</w:t>
+      </w:r>
+    </w:p>
+    <w:p>
+      <w:pPr>
+        <w:bidi w:val="0"/>
+        <w:rPr>
+          <w:sz w:val="24"/>
+          <w:szCs w:val="24"/>
+        </w:rPr>
+      </w:pPr>
+      <w:r>
+        <w:rPr>
+          <w:sz w:val="24"/>
+          <w:szCs w:val="24"/>
+        </w:rPr>
+        <w:t>Pupil</w:t>
+      </w:r>
+      <w:r>
+        <w:rPr>
+          <w:sz w:val="24"/>
+          <w:szCs w:val="24"/>
+        </w:rPr>
+        <w:t xml:space="preserve"> is checking his answer.</w:t>
+      </w:r>
+    </w:p>
+    <w:p>
+      <w:pPr>
+        <w:bidi w:val="0"/>
+        <w:rPr>
+          <w:sz w:val="24"/>
+          <w:szCs w:val="24"/>
+        </w:rPr>
+      </w:pPr>
+      <w:r>
+        <w:rPr>
+          <w:sz w:val="24"/>
+          <w:szCs w:val="24"/>
+          <w:u w:val="single"/>
+        </w:rPr>
+        <w:lastRenderedPageBreak/>
+        <w:t>Main Success scenario:</w:t>
+      </w:r>
+    </w:p>
+    <w:p>
+      <w:pPr>
+        <w:pStyle w:val="ListParagraph"/>
+        <w:numPr>
+          <w:ilvl w:val="0"/>
+          <w:numId w:val="12"/>
+        </w:numPr>
+        <w:bidi w:val="0"/>
+        <w:rPr>
+          <w:sz w:val="24"/>
+          <w:szCs w:val="24"/>
+        </w:rPr>
+      </w:pPr>
+      <w:r>
+        <w:rPr>
+          <w:sz w:val="24"/>
+          <w:szCs w:val="24"/>
+        </w:rPr>
+        <w:t xml:space="preserve">Feedback for repeated words in </w:t>
+      </w:r>
+      <w:r>
+        <w:rPr>
+          <w:sz w:val="24"/>
+          <w:szCs w:val="24"/>
+        </w:rPr>
+        <w:t>an</w:t>
+      </w:r>
+      <w:r>
+        <w:rPr>
+          <w:sz w:val="24"/>
+          <w:szCs w:val="24"/>
+        </w:rPr>
+        <w:t xml:space="preserve"> answer, if there are any, is displayed</w:t>
+      </w:r>
+      <w:r>
+        <w:rPr>
+          <w:sz w:val="24"/>
+          <w:szCs w:val="24"/>
+        </w:rPr>
+        <w:t>.</w:t>
+      </w:r>
+    </w:p>
+    <w:p>
+      <w:pPr>
+        <w:pStyle w:val="ListParagraph"/>
+        <w:numPr>
+          <w:ilvl w:val="0"/>
+          <w:numId w:val="12"/>
+        </w:numPr>
+        <w:bidi w:val="0"/>
+        <w:rPr>
+          <w:sz w:val="24"/>
+          <w:szCs w:val="24"/>
+        </w:rPr>
+      </w:pPr>
+      <w:r>
+        <w:rPr>
+          <w:sz w:val="24"/>
+          <w:szCs w:val="24"/>
+        </w:rPr>
+        <w:t>Suggestions for alternate words to be used instead of the repeated words are displayed.</w:t>
+      </w:r>
+    </w:p>
+    <w:p>
+      <w:pPr>
+        <w:bidi w:val="0"/>
+        <w:rPr>
+          <w:sz w:val="24"/>
+          <w:szCs w:val="24"/>
+        </w:rPr>
+      </w:pPr>
+      <w:r>
+        <w:rPr>
+          <w:sz w:val="24"/>
+          <w:szCs w:val="24"/>
+          <w:u w:val="single"/>
+        </w:rPr>
+        <w:t>Alternative scenarios:</w:t>
+      </w:r>
+    </w:p>
+    <w:p>
+      <w:pPr>
+        <w:bidi w:val="0"/>
+        <w:rPr>
+          <w:sz w:val="24"/>
+          <w:szCs w:val="24"/>
+        </w:rPr>
+      </w:pPr>
+      <w:r>
+        <w:rPr>
+          <w:sz w:val="24"/>
+          <w:szCs w:val="24"/>
+        </w:rPr>
+        <w:t>2</w:t>
+      </w:r>
+      <w:r>
+        <w:rPr>
+          <w:sz w:val="24"/>
+          <w:szCs w:val="24"/>
+        </w:rPr>
+        <w:t>.1) Some error regarding the processing of the answer occurs, appropriate error message is displayed.</w:t>
+      </w:r>
+    </w:p>
+    <w:p>
+      <w:pPr>
+        <w:bidi w:val="0"/>
+        <w:rPr>
+          <w:sz w:val="24"/>
+          <w:szCs w:val="24"/>
+        </w:rPr>
+      </w:pPr>
+    </w:p>
+    <w:p>
+      <w:pPr>
+        <w:bidi w:val="0"/>
+        <w:rPr>
+          <w:sz w:val="24"/>
+          <w:szCs w:val="24"/>
+        </w:rPr>
+      </w:pPr>
+    </w:p>
+    <w:p>
+      <w:pPr>
+        <w:bidi w:val="0"/>
+        <w:rPr>
+          <w:sz w:val="24"/>
+          <w:szCs w:val="24"/>
+        </w:rPr>
+      </w:pPr>
+    </w:p>
+    <w:p>
+      <w:pPr>
+        <w:bidi w:val="0"/>
+        <w:rPr>
+          <w:sz w:val="24"/>
+          <w:szCs w:val="24"/>
+        </w:rPr>
+      </w:pPr>
+    </w:p>
+    <w:p>
+      <w:pPr>
+        <w:bidi w:val="0"/>
+        <w:rPr>
+          <w:sz w:val="24"/>
+          <w:szCs w:val="24"/>
+        </w:rPr>
+      </w:pPr>
+      <w:r>
+        <w:rPr>
+          <w:sz w:val="24"/>
+          <w:szCs w:val="24"/>
+          <w:u w:val="single"/>
+        </w:rPr>
+        <w:t>Use case ID:</w:t>
+      </w:r>
+      <w:r>
+        <w:rPr>
+          <w:sz w:val="24"/>
+          <w:szCs w:val="24"/>
+        </w:rPr>
+        <w:t xml:space="preserve"> </w:t>
+      </w:r>
+      <w:r>
+        <w:rPr>
+          <w:sz w:val="24"/>
+          <w:szCs w:val="24"/>
+        </w:rPr>
+        <w:t>#11</w:t>
+      </w:r>
+    </w:p>
+    <w:p>
+      <w:pPr>
+        <w:bidi w:val="0"/>
+        <w:rPr>
+          <w:b/>
+          <w:bCs/>
+          <w:sz w:val="24"/>
+          <w:szCs w:val="24"/>
+        </w:rPr>
+      </w:pPr>
+      <w:r>
+        <w:rPr>
+          <w:sz w:val="24"/>
+          <w:szCs w:val="24"/>
+          <w:u w:val="single"/>
+        </w:rPr>
+        <w:t>Use case name:</w:t>
+      </w:r>
+      <w:r>
+        <w:rPr>
+          <w:sz w:val="24"/>
+          <w:szCs w:val="24"/>
+        </w:rPr>
+        <w:t xml:space="preserve"> </w:t>
+      </w:r>
+      <w:r>
+        <w:rPr>
+          <w:b/>
+          <w:bCs/>
+          <w:sz w:val="24"/>
+          <w:szCs w:val="24"/>
+        </w:rPr>
+        <w:t>Exploring relates online games via Hyperlinks</w:t>
+      </w:r>
+    </w:p>
+    <w:p>
+      <w:pPr>
+        <w:bidi w:val="0"/>
+        <w:rPr>
+          <w:sz w:val="24"/>
+          <w:szCs w:val="24"/>
+        </w:rPr>
+      </w:pPr>
+      <w:r>
+        <w:rPr>
+          <w:sz w:val="24"/>
+          <w:szCs w:val="24"/>
+          <w:u w:val="single"/>
+        </w:rPr>
+        <w:t>Associated Requirement IDs:</w:t>
+      </w:r>
+      <w:r>
+        <w:rPr>
+          <w:sz w:val="24"/>
+          <w:szCs w:val="24"/>
+        </w:rPr>
+        <w:t xml:space="preserve"> #12</w:t>
+      </w:r>
+    </w:p>
+    <w:p>
+      <w:pPr>
+        <w:bidi w:val="0"/>
+        <w:rPr>
+          <w:rFonts w:hint="cs"/>
+          <w:sz w:val="24"/>
+          <w:szCs w:val="24"/>
+          <w:rtl/>
+        </w:rPr>
+      </w:pPr>
+      <w:r>
+        <w:rPr>
+          <w:sz w:val="24"/>
+          <w:szCs w:val="24"/>
+          <w:u w:val="single"/>
+        </w:rPr>
+        <w:t>Actors:</w:t>
+      </w:r>
+      <w:r>
+        <w:rPr>
+          <w:sz w:val="24"/>
+          <w:szCs w:val="24"/>
+        </w:rPr>
+        <w:t xml:space="preserve"> </w:t>
+      </w:r>
+      <w:r>
+        <w:rPr>
+          <w:sz w:val="24"/>
+          <w:szCs w:val="24"/>
+        </w:rPr>
+        <w:t>Pupil, Teacher</w:t>
+      </w:r>
+    </w:p>
+    <w:p>
+      <w:pPr>
+        <w:bidi w:val="0"/>
+        <w:rPr>
+          <w:sz w:val="24"/>
+          <w:szCs w:val="24"/>
+          <w:rtl/>
+        </w:rPr>
+      </w:pPr>
+      <w:r>
+        <w:rPr>
+          <w:sz w:val="24"/>
+          <w:szCs w:val="24"/>
+          <w:u w:val="single"/>
+        </w:rPr>
+        <w:t>Description:</w:t>
+      </w:r>
+    </w:p>
+    <w:p>
+      <w:pPr>
+        <w:bidi w:val="0"/>
+        <w:rPr>
+          <w:sz w:val="24"/>
+          <w:szCs w:val="24"/>
+        </w:rPr>
+      </w:pPr>
+      <w:r>
+        <w:rPr>
+          <w:sz w:val="24"/>
+          <w:szCs w:val="24"/>
+        </w:rPr>
+        <w:t>Users can be referred to related online games through hyperlinks available in the system.</w:t>
+      </w:r>
+    </w:p>
+    <w:p>
+      <w:pPr>
+        <w:bidi w:val="0"/>
+        <w:rPr>
+          <w:sz w:val="24"/>
+          <w:szCs w:val="24"/>
+          <w:u w:val="single"/>
+        </w:rPr>
+      </w:pPr>
+      <w:r>
+        <w:rPr>
+          <w:sz w:val="24"/>
+          <w:szCs w:val="24"/>
+          <w:u w:val="single"/>
+        </w:rPr>
+        <w:t>Pre-conditions:</w:t>
+      </w:r>
+    </w:p>
+    <w:p>
+      <w:pPr>
+        <w:bidi w:val="0"/>
+        <w:rPr>
+          <w:sz w:val="24"/>
+          <w:szCs w:val="24"/>
+        </w:rPr>
+      </w:pPr>
+      <w:r>
+        <w:rPr>
+          <w:sz w:val="24"/>
+          <w:szCs w:val="24"/>
+        </w:rPr>
+        <w:t>User is logged in.</w:t>
+      </w:r>
+    </w:p>
+    <w:p>
+      <w:pPr>
+        <w:bidi w:val="0"/>
+        <w:rPr>
+          <w:sz w:val="24"/>
+          <w:szCs w:val="24"/>
+        </w:rPr>
+      </w:pPr>
+      <w:r>
+        <w:rPr>
+          <w:sz w:val="24"/>
+          <w:szCs w:val="24"/>
+          <w:u w:val="single"/>
+        </w:rPr>
+        <w:t>Post-conditions:</w:t>
+      </w:r>
+    </w:p>
+    <w:p>
+      <w:pPr>
+        <w:bidi w:val="0"/>
+        <w:rPr>
+          <w:sz w:val="24"/>
+          <w:szCs w:val="24"/>
+        </w:rPr>
+      </w:pPr>
+      <w:r>
+        <w:rPr>
+          <w:sz w:val="24"/>
+          <w:szCs w:val="24"/>
+        </w:rPr>
+        <w:t>The selected online game is loaded for the user.</w:t>
+      </w:r>
+    </w:p>
+    <w:p>
+      <w:pPr>
+        <w:bidi w:val="0"/>
+        <w:rPr>
+          <w:sz w:val="24"/>
+          <w:szCs w:val="24"/>
+        </w:rPr>
+      </w:pPr>
+      <w:r>
+        <w:rPr>
+          <w:sz w:val="24"/>
+          <w:szCs w:val="24"/>
+          <w:u w:val="single"/>
+        </w:rPr>
+        <w:t>Main Success scenario:</w:t>
+      </w:r>
+    </w:p>
+    <w:p>
+      <w:pPr>
+        <w:pStyle w:val="ListParagraph"/>
+        <w:numPr>
+          <w:ilvl w:val="0"/>
+          <w:numId w:val="13"/>
+        </w:numPr>
+        <w:bidi w:val="0"/>
+        <w:rPr>
+          <w:sz w:val="24"/>
+          <w:szCs w:val="24"/>
+        </w:rPr>
+      </w:pPr>
+      <w:r>
+        <w:rPr>
+          <w:sz w:val="24"/>
+          <w:szCs w:val="24"/>
+        </w:rPr>
+        <w:t>The user selects an external online game from a list of available games.</w:t>
+      </w:r>
+    </w:p>
+    <w:p>
+      <w:pPr>
+        <w:pStyle w:val="ListParagraph"/>
+        <w:numPr>
+          <w:ilvl w:val="0"/>
+          <w:numId w:val="13"/>
+        </w:numPr>
+        <w:bidi w:val="0"/>
+        <w:rPr>
+          <w:sz w:val="24"/>
+          <w:szCs w:val="24"/>
+        </w:rPr>
+      </w:pPr>
+      <w:r>
+        <w:rPr>
+          <w:sz w:val="24"/>
+          <w:szCs w:val="24"/>
+        </w:rPr>
+        <w:t xml:space="preserve">The user clicks the related Hyperlink, is directed to the game. </w:t>
+      </w:r>
+    </w:p>
+    <w:p>
+      <w:pPr>
+        <w:bidi w:val="0"/>
+        <w:rPr>
+          <w:sz w:val="24"/>
+          <w:szCs w:val="24"/>
+        </w:rPr>
+      </w:pPr>
+      <w:r>
+        <w:rPr>
+          <w:sz w:val="24"/>
+          <w:szCs w:val="24"/>
+          <w:u w:val="single"/>
+        </w:rPr>
+        <w:t>Alternative scenarios:</w:t>
+      </w:r>
+    </w:p>
+    <w:p>
+      <w:pPr>
+        <w:bidi w:val="0"/>
+        <w:rPr>
+          <w:sz w:val="24"/>
+          <w:szCs w:val="24"/>
+        </w:rPr>
+      </w:pPr>
+      <w:r>
+        <w:rPr>
+          <w:sz w:val="24"/>
+          <w:szCs w:val="24"/>
+        </w:rPr>
+        <w:t>2.1) link is broken or URL is not found, appropriate error message is displayed.</w:t>
+      </w:r>
+    </w:p>
+    <w:p>
+      <w:pPr>
+        <w:bidi w:val="0"/>
+        <w:rPr>
+          <w:sz w:val="24"/>
+          <w:szCs w:val="24"/>
+        </w:rPr>
+      </w:pPr>
+    </w:p>
+    <w:p>
+      <w:pPr>
+        <w:bidi w:val="0"/>
+        <w:rPr>
+          <w:sz w:val="24"/>
+          <w:szCs w:val="24"/>
+        </w:rPr>
+      </w:pPr>
+      <w:r>
+        <w:rPr>
+          <w:sz w:val="24"/>
+          <w:szCs w:val="24"/>
+          <w:u w:val="single"/>
+        </w:rPr>
+        <w:lastRenderedPageBreak/>
+        <w:t>Use case ID:</w:t>
+      </w:r>
+      <w:r>
+        <w:rPr>
+          <w:sz w:val="24"/>
+          <w:szCs w:val="24"/>
+        </w:rPr>
+        <w:t xml:space="preserve"> </w:t>
+      </w:r>
+      <w:r>
+        <w:rPr>
+          <w:sz w:val="24"/>
+          <w:szCs w:val="24"/>
+        </w:rPr>
+        <w:t>#12</w:t>
+      </w:r>
+    </w:p>
+    <w:p>
+      <w:pPr>
+        <w:bidi w:val="0"/>
+        <w:rPr>
+          <w:b/>
+          <w:bCs/>
+          <w:sz w:val="24"/>
+          <w:szCs w:val="24"/>
+        </w:rPr>
+      </w:pPr>
+      <w:r>
+        <w:rPr>
+          <w:sz w:val="24"/>
+          <w:szCs w:val="24"/>
+          <w:u w:val="single"/>
+        </w:rPr>
+        <w:t>Use case name:</w:t>
+      </w:r>
+      <w:r>
+        <w:rPr>
+          <w:sz w:val="24"/>
+          <w:szCs w:val="24"/>
+        </w:rPr>
+        <w:t xml:space="preserve"> </w:t>
+      </w:r>
+      <w:r>
+        <w:rPr>
+          <w:b/>
+          <w:bCs/>
+          <w:sz w:val="24"/>
+          <w:szCs w:val="24"/>
+        </w:rPr>
+        <w:t>Viewing accumulated scor</w:t>
+      </w:r>
+      <w:r>
+        <w:rPr>
+          <w:b/>
+          <w:bCs/>
+          <w:sz w:val="24"/>
+          <w:szCs w:val="24"/>
+        </w:rPr>
+        <w:t>es in the assorted online games</w:t>
+      </w:r>
+    </w:p>
+    <w:p>
+      <w:pPr>
+        <w:bidi w:val="0"/>
+        <w:rPr>
+          <w:sz w:val="24"/>
+          <w:szCs w:val="24"/>
+        </w:rPr>
+      </w:pPr>
+      <w:r>
+        <w:rPr>
+          <w:sz w:val="24"/>
+          <w:szCs w:val="24"/>
+          <w:u w:val="single"/>
+        </w:rPr>
+        <w:t>Associated Requirement IDs:</w:t>
+      </w:r>
+      <w:r>
+        <w:rPr>
+          <w:sz w:val="24"/>
+          <w:szCs w:val="24"/>
+        </w:rPr>
+        <w:t xml:space="preserve"> #13</w:t>
+      </w:r>
+    </w:p>
+    <w:p>
+      <w:pPr>
+        <w:bidi w:val="0"/>
+        <w:rPr>
+          <w:rFonts w:hint="cs"/>
+          <w:sz w:val="24"/>
+          <w:szCs w:val="24"/>
+          <w:rtl/>
+        </w:rPr>
+      </w:pPr>
+      <w:r>
+        <w:rPr>
+          <w:sz w:val="24"/>
+          <w:szCs w:val="24"/>
+          <w:u w:val="single"/>
+        </w:rPr>
+        <w:t>Actors:</w:t>
+      </w:r>
+      <w:r>
+        <w:rPr>
+          <w:sz w:val="24"/>
+          <w:szCs w:val="24"/>
+        </w:rPr>
+        <w:t xml:space="preserve"> </w:t>
+      </w:r>
+      <w:r>
+        <w:rPr>
+          <w:sz w:val="24"/>
+          <w:szCs w:val="24"/>
+        </w:rPr>
+        <w:t>Pupil</w:t>
+      </w:r>
+    </w:p>
+    <w:p>
+      <w:pPr>
+        <w:bidi w:val="0"/>
+        <w:rPr>
+          <w:sz w:val="24"/>
+          <w:szCs w:val="24"/>
+          <w:rtl/>
+        </w:rPr>
+      </w:pPr>
+      <w:r>
+        <w:rPr>
+          <w:sz w:val="24"/>
+          <w:szCs w:val="24"/>
+          <w:u w:val="single"/>
+        </w:rPr>
+        <w:t>Description:</w:t>
+      </w:r>
+    </w:p>
+    <w:p>
+      <w:pPr>
+        <w:bidi w:val="0"/>
+        <w:rPr>
+          <w:sz w:val="24"/>
+          <w:szCs w:val="24"/>
+        </w:rPr>
+      </w:pPr>
+      <w:r>
+        <w:rPr>
+          <w:sz w:val="24"/>
+          <w:szCs w:val="24"/>
+        </w:rPr>
+        <w:t>Pupils</w:t>
+      </w:r>
+      <w:r>
+        <w:rPr>
+          <w:sz w:val="24"/>
+          <w:szCs w:val="24"/>
+        </w:rPr>
+        <w:t xml:space="preserve"> </w:t>
+      </w:r>
+      <w:r>
+        <w:rPr>
+          <w:sz w:val="24"/>
+          <w:szCs w:val="24"/>
+        </w:rPr>
+        <w:t>can view their scores in the online games available.</w:t>
+      </w:r>
+    </w:p>
+    <w:p>
+      <w:pPr>
+        <w:bidi w:val="0"/>
+        <w:rPr>
+          <w:sz w:val="24"/>
+          <w:szCs w:val="24"/>
+          <w:u w:val="single"/>
+        </w:rPr>
+      </w:pPr>
+      <w:r>
+        <w:rPr>
+          <w:sz w:val="24"/>
+          <w:szCs w:val="24"/>
+          <w:u w:val="single"/>
+        </w:rPr>
+        <w:t>Pre-conditions:</w:t>
+      </w:r>
+    </w:p>
+    <w:p>
+      <w:pPr>
+        <w:bidi w:val="0"/>
+        <w:rPr>
+          <w:sz w:val="24"/>
+          <w:szCs w:val="24"/>
+        </w:rPr>
+      </w:pPr>
+      <w:r>
+        <w:rPr>
+          <w:sz w:val="24"/>
+          <w:szCs w:val="24"/>
+        </w:rPr>
+        <w:t>Pupil</w:t>
+      </w:r>
+      <w:r>
+        <w:rPr>
+          <w:sz w:val="24"/>
+          <w:szCs w:val="24"/>
+        </w:rPr>
+        <w:t xml:space="preserve"> is logged in.</w:t>
+      </w:r>
+    </w:p>
+    <w:p>
+      <w:pPr>
+        <w:bidi w:val="0"/>
+        <w:rPr>
+          <w:sz w:val="24"/>
+          <w:szCs w:val="24"/>
+        </w:rPr>
+      </w:pPr>
+      <w:r>
+        <w:rPr>
+          <w:sz w:val="24"/>
+          <w:szCs w:val="24"/>
+          <w:u w:val="single"/>
+        </w:rPr>
+        <w:t>Main Success scenario:</w:t>
+      </w:r>
+    </w:p>
+    <w:p>
+      <w:pPr>
+        <w:pStyle w:val="ListParagraph"/>
+        <w:numPr>
+          <w:ilvl w:val="0"/>
+          <w:numId w:val="14"/>
+        </w:numPr>
+        <w:bidi w:val="0"/>
+        <w:rPr>
+          <w:sz w:val="24"/>
+          <w:szCs w:val="24"/>
+        </w:rPr>
+      </w:pPr>
+      <w:r>
+        <w:rPr>
+          <w:sz w:val="24"/>
+          <w:szCs w:val="24"/>
+        </w:rPr>
+        <w:t xml:space="preserve">The </w:t>
+      </w:r>
+      <w:r>
+        <w:rPr>
+          <w:sz w:val="24"/>
+          <w:szCs w:val="24"/>
+        </w:rPr>
+        <w:t>pupil</w:t>
+      </w:r>
+      <w:r>
+        <w:rPr>
+          <w:sz w:val="24"/>
+          <w:szCs w:val="24"/>
+        </w:rPr>
+        <w:t xml:space="preserve"> selects an external online game from a list of available games.</w:t>
+      </w:r>
+    </w:p>
+    <w:p>
+      <w:pPr>
+        <w:pStyle w:val="ListParagraph"/>
+        <w:numPr>
+          <w:ilvl w:val="0"/>
+          <w:numId w:val="14"/>
+        </w:numPr>
+        <w:bidi w:val="0"/>
+        <w:rPr>
+          <w:sz w:val="24"/>
+          <w:szCs w:val="24"/>
+        </w:rPr>
+      </w:pPr>
+      <w:r>
+        <w:rPr>
+          <w:sz w:val="24"/>
+          <w:szCs w:val="24"/>
+        </w:rPr>
+        <w:t>The accumulated score of the selected game is displayed.</w:t>
+      </w:r>
+    </w:p>
+    <w:p>
+      <w:pPr>
+        <w:bidi w:val="0"/>
+        <w:rPr>
+          <w:sz w:val="24"/>
+          <w:szCs w:val="24"/>
+        </w:rPr>
+      </w:pPr>
+    </w:p>
+    <w:p>
+      <w:pPr>
+        <w:bidi w:val="0"/>
+        <w:rPr>
+          <w:sz w:val="24"/>
+          <w:szCs w:val="24"/>
+        </w:rPr>
+      </w:pPr>
+    </w:p>
+    <w:p>
+      <w:pPr>
+        <w:bidi w:val="0"/>
+        <w:rPr>
+          <w:sz w:val="24"/>
+          <w:szCs w:val="24"/>
+        </w:rPr>
+      </w:pPr>
+      <w:r>
+        <w:rPr>
+          <w:sz w:val="24"/>
+          <w:szCs w:val="24"/>
+          <w:u w:val="single"/>
+        </w:rPr>
+        <w:t>Use case ID:</w:t>
+      </w:r>
+      <w:r>
+        <w:rPr>
+          <w:sz w:val="24"/>
+          <w:szCs w:val="24"/>
+        </w:rPr>
+        <w:t xml:space="preserve"> </w:t>
+      </w:r>
+      <w:r>
+        <w:rPr>
+          <w:sz w:val="24"/>
+          <w:szCs w:val="24"/>
+        </w:rPr>
+        <w:t>#13</w:t>
+      </w:r>
+    </w:p>
+    <w:p>
+      <w:pPr>
+        <w:bidi w:val="0"/>
+        <w:rPr>
+          <w:b/>
+          <w:bCs/>
+          <w:sz w:val="24"/>
+          <w:szCs w:val="24"/>
+        </w:rPr>
+      </w:pPr>
+      <w:r>
+        <w:rPr>
+          <w:sz w:val="24"/>
+          <w:szCs w:val="24"/>
+          <w:u w:val="single"/>
+        </w:rPr>
+        <w:t>Use case name:</w:t>
+      </w:r>
+      <w:r>
+        <w:rPr>
+          <w:sz w:val="24"/>
+          <w:szCs w:val="24"/>
+        </w:rPr>
+        <w:t xml:space="preserve"> </w:t>
+      </w:r>
+      <w:r>
+        <w:rPr>
+          <w:b/>
+          <w:bCs/>
+          <w:sz w:val="24"/>
+          <w:szCs w:val="24"/>
+        </w:rPr>
+        <w:t>Tracking progress in the assorted online games</w:t>
+      </w:r>
+    </w:p>
+    <w:p>
+      <w:pPr>
+        <w:bidi w:val="0"/>
+        <w:rPr>
+          <w:sz w:val="24"/>
+          <w:szCs w:val="24"/>
+        </w:rPr>
+      </w:pPr>
+      <w:r>
+        <w:rPr>
+          <w:sz w:val="24"/>
+          <w:szCs w:val="24"/>
+          <w:u w:val="single"/>
+        </w:rPr>
+        <w:t>Associated Requirement IDs:</w:t>
+      </w:r>
+      <w:r>
+        <w:rPr>
+          <w:sz w:val="24"/>
+          <w:szCs w:val="24"/>
+        </w:rPr>
+        <w:t xml:space="preserve"> #14</w:t>
+      </w:r>
+    </w:p>
+    <w:p>
+      <w:pPr>
+        <w:bidi w:val="0"/>
+        <w:rPr>
+          <w:rFonts w:hint="cs"/>
+          <w:sz w:val="24"/>
+          <w:szCs w:val="24"/>
+          <w:rtl/>
+        </w:rPr>
+      </w:pPr>
+      <w:r>
+        <w:rPr>
+          <w:sz w:val="24"/>
+          <w:szCs w:val="24"/>
+          <w:u w:val="single"/>
+        </w:rPr>
+        <w:t>Actors:</w:t>
+      </w:r>
+      <w:r>
+        <w:rPr>
+          <w:sz w:val="24"/>
+          <w:szCs w:val="24"/>
+        </w:rPr>
+        <w:t xml:space="preserve"> Pupil</w:t>
+      </w:r>
+    </w:p>
+    <w:p>
+      <w:pPr>
+        <w:bidi w:val="0"/>
+        <w:rPr>
+          <w:sz w:val="24"/>
+          <w:szCs w:val="24"/>
+          <w:rtl/>
+        </w:rPr>
+      </w:pPr>
+      <w:r>
+        <w:rPr>
+          <w:sz w:val="24"/>
+          <w:szCs w:val="24"/>
+          <w:u w:val="single"/>
+        </w:rPr>
+        <w:t>Description:</w:t>
+      </w:r>
+    </w:p>
+    <w:p>
+      <w:pPr>
+        <w:bidi w:val="0"/>
+        <w:rPr>
+          <w:sz w:val="24"/>
+          <w:szCs w:val="24"/>
+        </w:rPr>
+      </w:pPr>
+      <w:r>
+        <w:rPr>
+          <w:sz w:val="24"/>
+          <w:szCs w:val="24"/>
+        </w:rPr>
+        <w:t>Pupils</w:t>
+      </w:r>
+      <w:r>
+        <w:rPr>
+          <w:sz w:val="24"/>
+          <w:szCs w:val="24"/>
+        </w:rPr>
+        <w:t xml:space="preserve"> can </w:t>
+      </w:r>
+      <w:r>
+        <w:rPr>
+          <w:sz w:val="24"/>
+          <w:szCs w:val="24"/>
+        </w:rPr>
+        <w:t>track their progress over time in the online games.</w:t>
+      </w:r>
+    </w:p>
+    <w:p>
+      <w:pPr>
+        <w:bidi w:val="0"/>
+        <w:rPr>
+          <w:sz w:val="24"/>
+          <w:szCs w:val="24"/>
+          <w:u w:val="single"/>
+        </w:rPr>
+      </w:pPr>
+      <w:r>
+        <w:rPr>
+          <w:sz w:val="24"/>
+          <w:szCs w:val="24"/>
+          <w:u w:val="single"/>
+        </w:rPr>
+        <w:t>Pre-conditions:</w:t>
+      </w:r>
+    </w:p>
+    <w:p>
+      <w:pPr>
+        <w:bidi w:val="0"/>
+        <w:rPr>
+          <w:sz w:val="24"/>
+          <w:szCs w:val="24"/>
+        </w:rPr>
+      </w:pPr>
+      <w:r>
+        <w:rPr>
+          <w:sz w:val="24"/>
+          <w:szCs w:val="24"/>
+        </w:rPr>
+        <w:t>Pupil</w:t>
+      </w:r>
+      <w:r>
+        <w:rPr>
+          <w:sz w:val="24"/>
+          <w:szCs w:val="24"/>
+        </w:rPr>
+        <w:t xml:space="preserve"> is logged in.</w:t>
+      </w:r>
+    </w:p>
+    <w:p>
+      <w:pPr>
+        <w:bidi w:val="0"/>
+        <w:rPr>
+          <w:sz w:val="24"/>
+          <w:szCs w:val="24"/>
+        </w:rPr>
+      </w:pPr>
+      <w:r>
+        <w:rPr>
+          <w:sz w:val="24"/>
+          <w:szCs w:val="24"/>
+          <w:u w:val="single"/>
+        </w:rPr>
+        <w:t>Main Success scenario:</w:t>
+      </w:r>
+    </w:p>
+    <w:p>
+      <w:pPr>
+        <w:pStyle w:val="ListParagraph"/>
+        <w:numPr>
+          <w:ilvl w:val="0"/>
+          <w:numId w:val="16"/>
+        </w:numPr>
+        <w:bidi w:val="0"/>
+        <w:rPr>
+          <w:sz w:val="24"/>
+          <w:szCs w:val="24"/>
+        </w:rPr>
+      </w:pPr>
+      <w:r>
+        <w:rPr>
+          <w:sz w:val="24"/>
+          <w:szCs w:val="24"/>
+        </w:rPr>
+        <w:t>The user selects an external online game from a list of available games.</w:t>
+      </w:r>
+    </w:p>
+    <w:p>
+      <w:pPr>
+        <w:pStyle w:val="ListParagraph"/>
+        <w:numPr>
+          <w:ilvl w:val="0"/>
+          <w:numId w:val="16"/>
+        </w:numPr>
+        <w:bidi w:val="0"/>
+        <w:rPr>
+          <w:sz w:val="24"/>
+          <w:szCs w:val="24"/>
+        </w:rPr>
+      </w:pPr>
+      <w:r>
+        <w:rPr>
+          <w:sz w:val="24"/>
+          <w:szCs w:val="24"/>
+        </w:rPr>
+        <w:t xml:space="preserve">The </w:t>
+      </w:r>
+      <w:r>
+        <w:rPr>
+          <w:sz w:val="24"/>
+          <w:szCs w:val="24"/>
+        </w:rPr>
+        <w:t>pupil clicks on a button to track his progress</w:t>
+      </w:r>
+    </w:p>
+    <w:p>
+      <w:pPr>
+        <w:pStyle w:val="ListParagraph"/>
+        <w:numPr>
+          <w:ilvl w:val="0"/>
+          <w:numId w:val="16"/>
+        </w:numPr>
+        <w:bidi w:val="0"/>
+        <w:rPr>
+          <w:sz w:val="24"/>
+          <w:szCs w:val="24"/>
+        </w:rPr>
+      </w:pPr>
+      <w:r>
+        <w:rPr>
+          <w:sz w:val="24"/>
+          <w:szCs w:val="24"/>
+        </w:rPr>
+        <w:t>A graph for the pupil's progress in the game is displayed</w:t>
+      </w:r>
+    </w:p>
+    <w:p>
+      <w:pPr>
+        <w:bidi w:val="0"/>
+        <w:rPr>
+          <w:sz w:val="24"/>
+          <w:szCs w:val="24"/>
+        </w:rPr>
+      </w:pPr>
+    </w:p>
+    <w:p>
+      <w:pPr>
+        <w:bidi w:val="0"/>
+        <w:rPr>
+          <w:sz w:val="24"/>
+          <w:szCs w:val="24"/>
+        </w:rPr>
+      </w:pPr>
+      <w:r>
+        <w:rPr>
+          <w:sz w:val="24"/>
+          <w:szCs w:val="24"/>
+          <w:u w:val="single"/>
+        </w:rPr>
+        <w:t>Alternative scenarios:</w:t>
+      </w:r>
+    </w:p>
+    <w:p>
+      <w:pPr>
+        <w:bidi w:val="0"/>
+        <w:rPr>
+          <w:sz w:val="24"/>
+          <w:szCs w:val="24"/>
+        </w:rPr>
+      </w:pPr>
+      <w:r>
+        <w:rPr>
+          <w:sz w:val="24"/>
+          <w:szCs w:val="24"/>
+        </w:rPr>
+        <w:lastRenderedPageBreak/>
+        <w:t>2.1) Some error occurs, appropriate error message is displayed.</w:t>
+      </w:r>
+    </w:p>
+    <w:p>
+      <w:pPr>
+        <w:bidi w:val="0"/>
+        <w:rPr>
+          <w:sz w:val="24"/>
+          <w:szCs w:val="24"/>
+        </w:rPr>
+      </w:pPr>
+    </w:p>
+    <w:p>
+      <w:pPr>
+        <w:bidi w:val="0"/>
+        <w:rPr>
+          <w:sz w:val="24"/>
+          <w:szCs w:val="24"/>
+        </w:rPr>
+      </w:pPr>
+    </w:p>
+    <w:p>
+      <w:pPr>
+        <w:bidi w:val="0"/>
+        <w:rPr>
+          <w:sz w:val="24"/>
+          <w:szCs w:val="24"/>
+        </w:rPr>
+      </w:pPr>
+      <w:r>
+        <w:rPr>
+          <w:sz w:val="24"/>
+          <w:szCs w:val="24"/>
+          <w:u w:val="single"/>
+        </w:rPr>
+        <w:t>Use case ID:</w:t>
+      </w:r>
+      <w:r>
+        <w:rPr>
+          <w:sz w:val="24"/>
+          <w:szCs w:val="24"/>
+        </w:rPr>
+        <w:t xml:space="preserve"> </w:t>
+      </w:r>
+      <w:r>
+        <w:rPr>
+          <w:sz w:val="24"/>
+          <w:szCs w:val="24"/>
+        </w:rPr>
+        <w:t>#14</w:t>
+      </w:r>
+    </w:p>
+    <w:p>
+      <w:pPr>
+        <w:bidi w:val="0"/>
+        <w:rPr>
+          <w:b/>
+          <w:bCs/>
+          <w:sz w:val="24"/>
+          <w:szCs w:val="24"/>
+        </w:rPr>
+      </w:pPr>
+      <w:r>
+        <w:rPr>
+          <w:sz w:val="24"/>
+          <w:szCs w:val="24"/>
+          <w:u w:val="single"/>
+        </w:rPr>
+        <w:t>Use case name</w:t>
+      </w:r>
+      <w:r>
+        <w:rPr>
+          <w:sz w:val="24"/>
+          <w:szCs w:val="24"/>
+          <w:u w:val="single"/>
+        </w:rPr>
+        <w:t xml:space="preserve">: </w:t>
+      </w:r>
+      <w:r>
+        <w:rPr>
+          <w:b/>
+          <w:bCs/>
+          <w:sz w:val="24"/>
+          <w:szCs w:val="24"/>
+        </w:rPr>
+        <w:t>Tra</w:t>
+      </w:r>
+      <w:r>
+        <w:rPr>
+          <w:b/>
+          <w:bCs/>
+          <w:sz w:val="24"/>
+          <w:szCs w:val="24"/>
+        </w:rPr>
+        <w:t>cking progress of tasks</w:t>
+      </w:r>
+    </w:p>
+    <w:p>
+      <w:pPr>
+        <w:bidi w:val="0"/>
+        <w:rPr>
+          <w:sz w:val="24"/>
+          <w:szCs w:val="24"/>
+        </w:rPr>
+      </w:pPr>
+      <w:r>
+        <w:rPr>
+          <w:sz w:val="24"/>
+          <w:szCs w:val="24"/>
+          <w:u w:val="single"/>
+        </w:rPr>
+        <w:t>Associated Requirement IDs:</w:t>
+      </w:r>
+      <w:r>
+        <w:rPr>
+          <w:sz w:val="24"/>
+          <w:szCs w:val="24"/>
+        </w:rPr>
+        <w:t xml:space="preserve"> #15</w:t>
+      </w:r>
+    </w:p>
+    <w:p>
+      <w:pPr>
+        <w:bidi w:val="0"/>
+        <w:rPr>
+          <w:rFonts w:hint="cs"/>
+          <w:sz w:val="24"/>
+          <w:szCs w:val="24"/>
+          <w:rtl/>
+        </w:rPr>
+      </w:pPr>
+      <w:r>
+        <w:rPr>
+          <w:sz w:val="24"/>
+          <w:szCs w:val="24"/>
+          <w:u w:val="single"/>
+        </w:rPr>
+        <w:t>Actors:</w:t>
+      </w:r>
+      <w:r>
+        <w:rPr>
+          <w:sz w:val="24"/>
+          <w:szCs w:val="24"/>
+        </w:rPr>
+        <w:t xml:space="preserve"> Pupil, Teacher</w:t>
+      </w:r>
+    </w:p>
+    <w:p>
+      <w:pPr>
+        <w:bidi w:val="0"/>
+        <w:rPr>
+          <w:sz w:val="24"/>
+          <w:szCs w:val="24"/>
+          <w:rtl/>
+        </w:rPr>
+      </w:pPr>
+      <w:r>
+        <w:rPr>
+          <w:sz w:val="24"/>
+          <w:szCs w:val="24"/>
+          <w:u w:val="single"/>
+        </w:rPr>
+        <w:t>Description:</w:t>
+      </w:r>
+    </w:p>
+    <w:p>
+      <w:pPr>
+        <w:bidi w:val="0"/>
+        <w:rPr>
+          <w:sz w:val="24"/>
+          <w:szCs w:val="24"/>
+        </w:rPr>
+      </w:pPr>
+      <w:r>
+        <w:rPr>
+          <w:sz w:val="24"/>
+          <w:szCs w:val="24"/>
+        </w:rPr>
+        <w:t>Users can</w:t>
+      </w:r>
+      <w:r>
+        <w:rPr>
+          <w:sz w:val="24"/>
+          <w:szCs w:val="24"/>
+        </w:rPr>
+        <w:t xml:space="preserve"> track their progress in their current active tasks.</w:t>
+      </w:r>
+    </w:p>
+    <w:p>
+      <w:pPr>
+        <w:bidi w:val="0"/>
+        <w:rPr>
+          <w:sz w:val="24"/>
+          <w:szCs w:val="24"/>
+          <w:u w:val="single"/>
+        </w:rPr>
+      </w:pPr>
+      <w:r>
+        <w:rPr>
+          <w:sz w:val="24"/>
+          <w:szCs w:val="24"/>
+          <w:u w:val="single"/>
+        </w:rPr>
+        <w:t>Pre-conditions:</w:t>
+      </w:r>
+    </w:p>
+    <w:p>
+      <w:pPr>
+        <w:bidi w:val="0"/>
+        <w:rPr>
+          <w:sz w:val="24"/>
+          <w:szCs w:val="24"/>
+        </w:rPr>
+      </w:pPr>
+      <w:r>
+        <w:rPr>
+          <w:sz w:val="24"/>
+          <w:szCs w:val="24"/>
+        </w:rPr>
+        <w:t>User is logged in.</w:t>
+      </w:r>
+    </w:p>
+    <w:p>
+      <w:pPr>
+        <w:bidi w:val="0"/>
+        <w:rPr>
+          <w:sz w:val="24"/>
+          <w:szCs w:val="24"/>
+        </w:rPr>
+      </w:pPr>
+      <w:r>
+        <w:rPr>
+          <w:sz w:val="24"/>
+          <w:szCs w:val="24"/>
+          <w:u w:val="single"/>
+        </w:rPr>
+        <w:t>Main Success scenario:</w:t>
+      </w:r>
+    </w:p>
+    <w:p>
+      <w:pPr>
+        <w:pStyle w:val="ListParagraph"/>
+        <w:numPr>
+          <w:ilvl w:val="0"/>
+          <w:numId w:val="17"/>
+        </w:numPr>
+        <w:bidi w:val="0"/>
+        <w:rPr>
+          <w:sz w:val="24"/>
+          <w:szCs w:val="24"/>
+        </w:rPr>
+      </w:pPr>
+      <w:r>
+        <w:rPr>
+          <w:sz w:val="24"/>
+          <w:szCs w:val="24"/>
+        </w:rPr>
+        <w:t xml:space="preserve">The user selects </w:t>
+      </w:r>
+      <w:r>
+        <w:rPr>
+          <w:sz w:val="24"/>
+          <w:szCs w:val="24"/>
+        </w:rPr>
+        <w:t>a task to track.</w:t>
+      </w:r>
+    </w:p>
+    <w:p>
+      <w:pPr>
+        <w:pStyle w:val="ListParagraph"/>
+        <w:numPr>
+          <w:ilvl w:val="0"/>
+          <w:numId w:val="17"/>
+        </w:numPr>
+        <w:bidi w:val="0"/>
+        <w:rPr>
+          <w:sz w:val="24"/>
+          <w:szCs w:val="24"/>
+        </w:rPr>
+      </w:pPr>
+      <w:r>
+        <w:rPr>
+          <w:sz w:val="24"/>
+          <w:szCs w:val="24"/>
+        </w:rPr>
+        <w:t>Progress in that task is displayed through a graph and the number of remaining questions to be answered.</w:t>
+      </w:r>
+    </w:p>
+    <w:p>
+      <w:pPr>
+        <w:bidi w:val="0"/>
+        <w:rPr>
+          <w:sz w:val="24"/>
+          <w:szCs w:val="24"/>
+        </w:rPr>
+      </w:pPr>
       <w:bookmarkStart w:id="0" w:name="_GoBack"/>
       <w:bookmarkEnd w:id="0"/>
-      <w:r>
-        <w:rPr>
-          <w:sz w:val="24"/>
-          <w:szCs w:val="24"/>
-        </w:rPr>
-        <w:t>sing of the answer occurs, appropriate error message is displayed.</w:t>
-      </w:r>
     </w:p>
     <w:p>
       <w:pPr>
@@ -3266,6 +5871,95 @@
     </w:lvl>
   </w:abstractNum>
   <w:abstractNum w:abstractNumId="1" w15:restartNumberingAfterBreak="0">
+    <w:nsid w:val="143573E8"/>
+    <w:multiLevelType w:val="hybridMultilevel"/>
+    <w:tmpl w:val="0AC6AC60"/>
+    <w:lvl w:ilvl="0" w:tplc="04090011">
+      <w:start w:val="1"/>
+      <w:numFmt w:val="decimal"/>
+      <w:lvlText w:val="%1)"/>
+      <w:lvlJc w:val="left"/>
+      <w:pPr>
+        <w:ind w:left="720" w:hanging="360"/>
+      </w:pPr>
+      <w:rPr>
+        <w:rFonts w:hint="default"/>
+      </w:rPr>
+    </w:lvl>
+    <w:lvl w:ilvl="1" w:tplc="04090019" w:tentative="1">
+      <w:start w:val="1"/>
+      <w:numFmt w:val="lowerLetter"/>
+      <w:lvlText w:val="%2."/>
+      <w:lvlJc w:val="left"/>
+      <w:pPr>
+        <w:ind w:left="1440" w:hanging="360"/>
+      </w:pPr>
+    </w:lvl>
+    <w:lvl w:ilvl="2" w:tplc="0409001B" w:tentative="1">
+      <w:start w:val="1"/>
+      <w:numFmt w:val="lowerRoman"/>
+      <w:lvlText w:val="%3."/>
+      <w:lvlJc w:val="right"/>
+      <w:pPr>
+        <w:ind w:left="2160" w:hanging="180"/>
+      </w:pPr>
+    </w:lvl>
+    <w:lvl w:ilvl="3" w:tplc="0409000F" w:tentative="1">
+      <w:start w:val="1"/>
+      <w:numFmt w:val="decimal"/>
+      <w:lvlText w:val="%4."/>
+      <w:lvlJc w:val="left"/>
+      <w:pPr>
+        <w:ind w:left="2880" w:hanging="360"/>
+      </w:pPr>
+    </w:lvl>
+    <w:lvl w:ilvl="4" w:tplc="04090019" w:tentative="1">
+      <w:start w:val="1"/>
+      <w:numFmt w:val="lowerLetter"/>
+      <w:lvlText w:val="%5."/>
+      <w:lvlJc w:val="left"/>
+      <w:pPr>
+        <w:ind w:left="3600" w:hanging="360"/>
+      </w:pPr>
+    </w:lvl>
+    <w:lvl w:ilvl="5" w:tplc="0409001B" w:tentative="1">
+      <w:start w:val="1"/>
+      <w:numFmt w:val="lowerRoman"/>
+      <w:lvlText w:val="%6."/>
+      <w:lvlJc w:val="right"/>
+      <w:pPr>
+        <w:ind w:left="4320" w:hanging="180"/>
+      </w:pPr>
+    </w:lvl>
+    <w:lvl w:ilvl="6" w:tplc="0409000F" w:tentative="1">
+      <w:start w:val="1"/>
+      <w:numFmt w:val="decimal"/>
+      <w:lvlText w:val="%7."/>
+      <w:lvlJc w:val="left"/>
+      <w:pPr>
+        <w:ind w:left="5040" w:hanging="360"/>
+      </w:pPr>
+    </w:lvl>
+    <w:lvl w:ilvl="7" w:tplc="04090019" w:tentative="1">
+      <w:start w:val="1"/>
+      <w:numFmt w:val="lowerLetter"/>
+      <w:lvlText w:val="%8."/>
+      <w:lvlJc w:val="left"/>
+      <w:pPr>
+        <w:ind w:left="5760" w:hanging="360"/>
+      </w:pPr>
+    </w:lvl>
+    <w:lvl w:ilvl="8" w:tplc="0409001B" w:tentative="1">
+      <w:start w:val="1"/>
+      <w:numFmt w:val="lowerRoman"/>
+      <w:lvlText w:val="%9."/>
+      <w:lvlJc w:val="right"/>
+      <w:pPr>
+        <w:ind w:left="6480" w:hanging="180"/>
+      </w:pPr>
+    </w:lvl>
+  </w:abstractNum>
+  <w:abstractNum w:abstractNumId="2" w15:restartNumberingAfterBreak="0">
     <w:nsid w:val="160D25BA"/>
     <w:multiLevelType w:val="hybridMultilevel"/>
     <w:tmpl w:val="40C6468C"/>
@@ -3354,7 +6048,185 @@
       </w:pPr>
     </w:lvl>
   </w:abstractNum>
-  <w:abstractNum w:abstractNumId="2" w15:restartNumberingAfterBreak="0">
+  <w:abstractNum w:abstractNumId="3" w15:restartNumberingAfterBreak="0">
+    <w:nsid w:val="2063337F"/>
+    <w:multiLevelType w:val="hybridMultilevel"/>
+    <w:tmpl w:val="0AC6AC60"/>
+    <w:lvl w:ilvl="0" w:tplc="04090011">
+      <w:start w:val="1"/>
+      <w:numFmt w:val="decimal"/>
+      <w:lvlText w:val="%1)"/>
+      <w:lvlJc w:val="left"/>
+      <w:pPr>
+        <w:ind w:left="720" w:hanging="360"/>
+      </w:pPr>
+      <w:rPr>
+        <w:rFonts w:hint="default"/>
+      </w:rPr>
+    </w:lvl>
+    <w:lvl w:ilvl="1" w:tplc="04090019" w:tentative="1">
+      <w:start w:val="1"/>
+      <w:numFmt w:val="lowerLetter"/>
+      <w:lvlText w:val="%2."/>
+      <w:lvlJc w:val="left"/>
+      <w:pPr>
+        <w:ind w:left="1440" w:hanging="360"/>
+      </w:pPr>
+    </w:lvl>
+    <w:lvl w:ilvl="2" w:tplc="0409001B" w:tentative="1">
+      <w:start w:val="1"/>
+      <w:numFmt w:val="lowerRoman"/>
+      <w:lvlText w:val="%3."/>
+      <w:lvlJc w:val="right"/>
+      <w:pPr>
+        <w:ind w:left="2160" w:hanging="180"/>
+      </w:pPr>
+    </w:lvl>
+    <w:lvl w:ilvl="3" w:tplc="0409000F" w:tentative="1">
+      <w:start w:val="1"/>
+      <w:numFmt w:val="decimal"/>
+      <w:lvlText w:val="%4."/>
+      <w:lvlJc w:val="left"/>
+      <w:pPr>
+        <w:ind w:left="2880" w:hanging="360"/>
+      </w:pPr>
+    </w:lvl>
+    <w:lvl w:ilvl="4" w:tplc="04090019" w:tentative="1">
+      <w:start w:val="1"/>
+      <w:numFmt w:val="lowerLetter"/>
+      <w:lvlText w:val="%5."/>
+      <w:lvlJc w:val="left"/>
+      <w:pPr>
+        <w:ind w:left="3600" w:hanging="360"/>
+      </w:pPr>
+    </w:lvl>
+    <w:lvl w:ilvl="5" w:tplc="0409001B" w:tentative="1">
+      <w:start w:val="1"/>
+      <w:numFmt w:val="lowerRoman"/>
+      <w:lvlText w:val="%6."/>
+      <w:lvlJc w:val="right"/>
+      <w:pPr>
+        <w:ind w:left="4320" w:hanging="180"/>
+      </w:pPr>
+    </w:lvl>
+    <w:lvl w:ilvl="6" w:tplc="0409000F" w:tentative="1">
+      <w:start w:val="1"/>
+      <w:numFmt w:val="decimal"/>
+      <w:lvlText w:val="%7."/>
+      <w:lvlJc w:val="left"/>
+      <w:pPr>
+        <w:ind w:left="5040" w:hanging="360"/>
+      </w:pPr>
+    </w:lvl>
+    <w:lvl w:ilvl="7" w:tplc="04090019" w:tentative="1">
+      <w:start w:val="1"/>
+      <w:numFmt w:val="lowerLetter"/>
+      <w:lvlText w:val="%8."/>
+      <w:lvlJc w:val="left"/>
+      <w:pPr>
+        <w:ind w:left="5760" w:hanging="360"/>
+      </w:pPr>
+    </w:lvl>
+    <w:lvl w:ilvl="8" w:tplc="0409001B" w:tentative="1">
+      <w:start w:val="1"/>
+      <w:numFmt w:val="lowerRoman"/>
+      <w:lvlText w:val="%9."/>
+      <w:lvlJc w:val="right"/>
+      <w:pPr>
+        <w:ind w:left="6480" w:hanging="180"/>
+      </w:pPr>
+    </w:lvl>
+  </w:abstractNum>
+  <w:abstractNum w:abstractNumId="4" w15:restartNumberingAfterBreak="0">
+    <w:nsid w:val="238567C6"/>
+    <w:multiLevelType w:val="hybridMultilevel"/>
+    <w:tmpl w:val="40C6468C"/>
+    <w:lvl w:ilvl="0" w:tplc="04090011">
+      <w:start w:val="1"/>
+      <w:numFmt w:val="decimal"/>
+      <w:lvlText w:val="%1)"/>
+      <w:lvlJc w:val="left"/>
+      <w:pPr>
+        <w:ind w:left="720" w:hanging="360"/>
+      </w:pPr>
+      <w:rPr>
+        <w:rFonts w:hint="default"/>
+      </w:rPr>
+    </w:lvl>
+    <w:lvl w:ilvl="1" w:tplc="04090019" w:tentative="1">
+      <w:start w:val="1"/>
+      <w:numFmt w:val="lowerLetter"/>
+      <w:lvlText w:val="%2."/>
+      <w:lvlJc w:val="left"/>
+      <w:pPr>
+        <w:ind w:left="1440" w:hanging="360"/>
+      </w:pPr>
+    </w:lvl>
+    <w:lvl w:ilvl="2" w:tplc="0409001B" w:tentative="1">
+      <w:start w:val="1"/>
+      <w:numFmt w:val="lowerRoman"/>
+      <w:lvlText w:val="%3."/>
+      <w:lvlJc w:val="right"/>
+      <w:pPr>
+        <w:ind w:left="2160" w:hanging="180"/>
+      </w:pPr>
+    </w:lvl>
+    <w:lvl w:ilvl="3" w:tplc="0409000F" w:tentative="1">
+      <w:start w:val="1"/>
+      <w:numFmt w:val="decimal"/>
+      <w:lvlText w:val="%4."/>
+      <w:lvlJc w:val="left"/>
+      <w:pPr>
+        <w:ind w:left="2880" w:hanging="360"/>
+      </w:pPr>
+    </w:lvl>
+    <w:lvl w:ilvl="4" w:tplc="04090019" w:tentative="1">
+      <w:start w:val="1"/>
+      <w:numFmt w:val="lowerLetter"/>
+      <w:lvlText w:val="%5."/>
+      <w:lvlJc w:val="left"/>
+      <w:pPr>
+        <w:ind w:left="3600" w:hanging="360"/>
+      </w:pPr>
+    </w:lvl>
+    <w:lvl w:ilvl="5" w:tplc="0409001B" w:tentative="1">
+      <w:start w:val="1"/>
+      <w:numFmt w:val="lowerRoman"/>
+      <w:lvlText w:val="%6."/>
+      <w:lvlJc w:val="right"/>
+      <w:pPr>
+        <w:ind w:left="4320" w:hanging="180"/>
+      </w:pPr>
+    </w:lvl>
+    <w:lvl w:ilvl="6" w:tplc="0409000F" w:tentative="1">
+      <w:start w:val="1"/>
+      <w:numFmt w:val="decimal"/>
+      <w:lvlText w:val="%7."/>
+      <w:lvlJc w:val="left"/>
+      <w:pPr>
+        <w:ind w:left="5040" w:hanging="360"/>
+      </w:pPr>
+    </w:lvl>
+    <w:lvl w:ilvl="7" w:tplc="04090019" w:tentative="1">
+      <w:start w:val="1"/>
+      <w:numFmt w:val="lowerLetter"/>
+      <w:lvlText w:val="%8."/>
+      <w:lvlJc w:val="left"/>
+      <w:pPr>
+        <w:ind w:left="5760" w:hanging="360"/>
+      </w:pPr>
+    </w:lvl>
+    <w:lvl w:ilvl="8" w:tplc="0409001B" w:tentative="1">
+      <w:start w:val="1"/>
+      <w:numFmt w:val="lowerRoman"/>
+      <w:lvlText w:val="%9."/>
+      <w:lvlJc w:val="right"/>
+      <w:pPr>
+        <w:ind w:left="6480" w:hanging="180"/>
+      </w:pPr>
+    </w:lvl>
+  </w:abstractNum>
+  <w:abstractNum w:abstractNumId="5" w15:restartNumberingAfterBreak="0">
     <w:nsid w:val="2771430D"/>
     <w:multiLevelType w:val="hybridMultilevel"/>
     <w:tmpl w:val="40C6468C"/>
@@ -3443,7 +6315,274 @@
       </w:pPr>
     </w:lvl>
   </w:abstractNum>
-  <w:abstractNum w:abstractNumId="3" w15:restartNumberingAfterBreak="0">
+  <w:abstractNum w:abstractNumId="6" w15:restartNumberingAfterBreak="0">
+    <w:nsid w:val="2BEC2CCF"/>
+    <w:multiLevelType w:val="hybridMultilevel"/>
+    <w:tmpl w:val="40C6468C"/>
+    <w:lvl w:ilvl="0" w:tplc="04090011">
+      <w:start w:val="1"/>
+      <w:numFmt w:val="decimal"/>
+      <w:lvlText w:val="%1)"/>
+      <w:lvlJc w:val="left"/>
+      <w:pPr>
+        <w:ind w:left="720" w:hanging="360"/>
+      </w:pPr>
+      <w:rPr>
+        <w:rFonts w:hint="default"/>
+      </w:rPr>
+    </w:lvl>
+    <w:lvl w:ilvl="1" w:tplc="04090019" w:tentative="1">
+      <w:start w:val="1"/>
+      <w:numFmt w:val="lowerLetter"/>
+      <w:lvlText w:val="%2."/>
+      <w:lvlJc w:val="left"/>
+      <w:pPr>
+        <w:ind w:left="1440" w:hanging="360"/>
+      </w:pPr>
+    </w:lvl>
+    <w:lvl w:ilvl="2" w:tplc="0409001B" w:tentative="1">
+      <w:start w:val="1"/>
+      <w:numFmt w:val="lowerRoman"/>
+      <w:lvlText w:val="%3."/>
+      <w:lvlJc w:val="right"/>
+      <w:pPr>
+        <w:ind w:left="2160" w:hanging="180"/>
+      </w:pPr>
+    </w:lvl>
+    <w:lvl w:ilvl="3" w:tplc="0409000F" w:tentative="1">
+      <w:start w:val="1"/>
+      <w:numFmt w:val="decimal"/>
+      <w:lvlText w:val="%4."/>
+      <w:lvlJc w:val="left"/>
+      <w:pPr>
+        <w:ind w:left="2880" w:hanging="360"/>
+      </w:pPr>
+    </w:lvl>
+    <w:lvl w:ilvl="4" w:tplc="04090019" w:tentative="1">
+      <w:start w:val="1"/>
+      <w:numFmt w:val="lowerLetter"/>
+      <w:lvlText w:val="%5."/>
+      <w:lvlJc w:val="left"/>
+      <w:pPr>
+        <w:ind w:left="3600" w:hanging="360"/>
+      </w:pPr>
+    </w:lvl>
+    <w:lvl w:ilvl="5" w:tplc="0409001B" w:tentative="1">
+      <w:start w:val="1"/>
+      <w:numFmt w:val="lowerRoman"/>
+      <w:lvlText w:val="%6."/>
+      <w:lvlJc w:val="right"/>
+      <w:pPr>
+        <w:ind w:left="4320" w:hanging="180"/>
+      </w:pPr>
+    </w:lvl>
+    <w:lvl w:ilvl="6" w:tplc="0409000F" w:tentative="1">
+      <w:start w:val="1"/>
+      <w:numFmt w:val="decimal"/>
+      <w:lvlText w:val="%7."/>
+      <w:lvlJc w:val="left"/>
+      <w:pPr>
+        <w:ind w:left="5040" w:hanging="360"/>
+      </w:pPr>
+    </w:lvl>
+    <w:lvl w:ilvl="7" w:tplc="04090019" w:tentative="1">
+      <w:start w:val="1"/>
+      <w:numFmt w:val="lowerLetter"/>
+      <w:lvlText w:val="%8."/>
+      <w:lvlJc w:val="left"/>
+      <w:pPr>
+        <w:ind w:left="5760" w:hanging="360"/>
+      </w:pPr>
+    </w:lvl>
+    <w:lvl w:ilvl="8" w:tplc="0409001B" w:tentative="1">
+      <w:start w:val="1"/>
+      <w:numFmt w:val="lowerRoman"/>
+      <w:lvlText w:val="%9."/>
+      <w:lvlJc w:val="right"/>
+      <w:pPr>
+        <w:ind w:left="6480" w:hanging="180"/>
+      </w:pPr>
+    </w:lvl>
+  </w:abstractNum>
+  <w:abstractNum w:abstractNumId="7" w15:restartNumberingAfterBreak="0">
+    <w:nsid w:val="3E0C1EE5"/>
+    <w:multiLevelType w:val="hybridMultilevel"/>
+    <w:tmpl w:val="40C6468C"/>
+    <w:lvl w:ilvl="0" w:tplc="04090011">
+      <w:start w:val="1"/>
+      <w:numFmt w:val="decimal"/>
+      <w:lvlText w:val="%1)"/>
+      <w:lvlJc w:val="left"/>
+      <w:pPr>
+        <w:ind w:left="720" w:hanging="360"/>
+      </w:pPr>
+      <w:rPr>
+        <w:rFonts w:hint="default"/>
+      </w:rPr>
+    </w:lvl>
+    <w:lvl w:ilvl="1" w:tplc="04090019" w:tentative="1">
+      <w:start w:val="1"/>
+      <w:numFmt w:val="lowerLetter"/>
+      <w:lvlText w:val="%2."/>
+      <w:lvlJc w:val="left"/>
+      <w:pPr>
+        <w:ind w:left="1440" w:hanging="360"/>
+      </w:pPr>
+    </w:lvl>
+    <w:lvl w:ilvl="2" w:tplc="0409001B" w:tentative="1">
+      <w:start w:val="1"/>
+      <w:numFmt w:val="lowerRoman"/>
+      <w:lvlText w:val="%3."/>
+      <w:lvlJc w:val="right"/>
+      <w:pPr>
+        <w:ind w:left="2160" w:hanging="180"/>
+      </w:pPr>
+    </w:lvl>
+    <w:lvl w:ilvl="3" w:tplc="0409000F" w:tentative="1">
+      <w:start w:val="1"/>
+      <w:numFmt w:val="decimal"/>
+      <w:lvlText w:val="%4."/>
+      <w:lvlJc w:val="left"/>
+      <w:pPr>
+        <w:ind w:left="2880" w:hanging="360"/>
+      </w:pPr>
+    </w:lvl>
+    <w:lvl w:ilvl="4" w:tplc="04090019" w:tentative="1">
+      <w:start w:val="1"/>
+      <w:numFmt w:val="lowerLetter"/>
+      <w:lvlText w:val="%5."/>
+      <w:lvlJc w:val="left"/>
+      <w:pPr>
+        <w:ind w:left="3600" w:hanging="360"/>
+      </w:pPr>
+    </w:lvl>
+    <w:lvl w:ilvl="5" w:tplc="0409001B" w:tentative="1">
+      <w:start w:val="1"/>
+      <w:numFmt w:val="lowerRoman"/>
+      <w:lvlText w:val="%6."/>
+      <w:lvlJc w:val="right"/>
+      <w:pPr>
+        <w:ind w:left="4320" w:hanging="180"/>
+      </w:pPr>
+    </w:lvl>
+    <w:lvl w:ilvl="6" w:tplc="0409000F" w:tentative="1">
+      <w:start w:val="1"/>
+      <w:numFmt w:val="decimal"/>
+      <w:lvlText w:val="%7."/>
+      <w:lvlJc w:val="left"/>
+      <w:pPr>
+        <w:ind w:left="5040" w:hanging="360"/>
+      </w:pPr>
+    </w:lvl>
+    <w:lvl w:ilvl="7" w:tplc="04090019" w:tentative="1">
+      <w:start w:val="1"/>
+      <w:numFmt w:val="lowerLetter"/>
+      <w:lvlText w:val="%8."/>
+      <w:lvlJc w:val="left"/>
+      <w:pPr>
+        <w:ind w:left="5760" w:hanging="360"/>
+      </w:pPr>
+    </w:lvl>
+    <w:lvl w:ilvl="8" w:tplc="0409001B" w:tentative="1">
+      <w:start w:val="1"/>
+      <w:numFmt w:val="lowerRoman"/>
+      <w:lvlText w:val="%9."/>
+      <w:lvlJc w:val="right"/>
+      <w:pPr>
+        <w:ind w:left="6480" w:hanging="180"/>
+      </w:pPr>
+    </w:lvl>
+  </w:abstractNum>
+  <w:abstractNum w:abstractNumId="8" w15:restartNumberingAfterBreak="0">
+    <w:nsid w:val="420B6A6D"/>
+    <w:multiLevelType w:val="hybridMultilevel"/>
+    <w:tmpl w:val="0AC6AC60"/>
+    <w:lvl w:ilvl="0" w:tplc="04090011">
+      <w:start w:val="1"/>
+      <w:numFmt w:val="decimal"/>
+      <w:lvlText w:val="%1)"/>
+      <w:lvlJc w:val="left"/>
+      <w:pPr>
+        <w:ind w:left="720" w:hanging="360"/>
+      </w:pPr>
+      <w:rPr>
+        <w:rFonts w:hint="default"/>
+      </w:rPr>
+    </w:lvl>
+    <w:lvl w:ilvl="1" w:tplc="04090019" w:tentative="1">
+      <w:start w:val="1"/>
+      <w:numFmt w:val="lowerLetter"/>
+      <w:lvlText w:val="%2."/>
+      <w:lvlJc w:val="left"/>
+      <w:pPr>
+        <w:ind w:left="1440" w:hanging="360"/>
+      </w:pPr>
+    </w:lvl>
+    <w:lvl w:ilvl="2" w:tplc="0409001B" w:tentative="1">
+      <w:start w:val="1"/>
+      <w:numFmt w:val="lowerRoman"/>
+      <w:lvlText w:val="%3."/>
+      <w:lvlJc w:val="right"/>
+      <w:pPr>
+        <w:ind w:left="2160" w:hanging="180"/>
+      </w:pPr>
+    </w:lvl>
+    <w:lvl w:ilvl="3" w:tplc="0409000F" w:tentative="1">
+      <w:start w:val="1"/>
+      <w:numFmt w:val="decimal"/>
+      <w:lvlText w:val="%4."/>
+      <w:lvlJc w:val="left"/>
+      <w:pPr>
+        <w:ind w:left="2880" w:hanging="360"/>
+      </w:pPr>
+    </w:lvl>
+    <w:lvl w:ilvl="4" w:tplc="04090019" w:tentative="1">
+      <w:start w:val="1"/>
+      <w:numFmt w:val="lowerLetter"/>
+      <w:lvlText w:val="%5."/>
+      <w:lvlJc w:val="left"/>
+      <w:pPr>
+        <w:ind w:left="3600" w:hanging="360"/>
+      </w:pPr>
+    </w:lvl>
+    <w:lvl w:ilvl="5" w:tplc="0409001B" w:tentative="1">
+      <w:start w:val="1"/>
+      <w:numFmt w:val="lowerRoman"/>
+      <w:lvlText w:val="%6."/>
+      <w:lvlJc w:val="right"/>
+      <w:pPr>
+        <w:ind w:left="4320" w:hanging="180"/>
+      </w:pPr>
+    </w:lvl>
+    <w:lvl w:ilvl="6" w:tplc="0409000F" w:tentative="1">
+      <w:start w:val="1"/>
+      <w:numFmt w:val="decimal"/>
+      <w:lvlText w:val="%7."/>
+      <w:lvlJc w:val="left"/>
+      <w:pPr>
+        <w:ind w:left="5040" w:hanging="360"/>
+      </w:pPr>
+    </w:lvl>
+    <w:lvl w:ilvl="7" w:tplc="04090019" w:tentative="1">
+      <w:start w:val="1"/>
+      <w:numFmt w:val="lowerLetter"/>
+      <w:lvlText w:val="%8."/>
+      <w:lvlJc w:val="left"/>
+      <w:pPr>
+        <w:ind w:left="5760" w:hanging="360"/>
+      </w:pPr>
+    </w:lvl>
+    <w:lvl w:ilvl="8" w:tplc="0409001B" w:tentative="1">
+      <w:start w:val="1"/>
+      <w:numFmt w:val="lowerRoman"/>
+      <w:lvlText w:val="%9."/>
+      <w:lvlJc w:val="right"/>
+      <w:pPr>
+        <w:ind w:left="6480" w:hanging="180"/>
+      </w:pPr>
+    </w:lvl>
+  </w:abstractNum>
+  <w:abstractNum w:abstractNumId="9" w15:restartNumberingAfterBreak="0">
     <w:nsid w:val="498E1513"/>
     <w:multiLevelType w:val="hybridMultilevel"/>
     <w:tmpl w:val="40C6468C"/>
@@ -3532,7 +6671,185 @@
       </w:pPr>
     </w:lvl>
   </w:abstractNum>
-  <w:abstractNum w:abstractNumId="4" w15:restartNumberingAfterBreak="0">
+  <w:abstractNum w:abstractNumId="10" w15:restartNumberingAfterBreak="0">
+    <w:nsid w:val="57DE2240"/>
+    <w:multiLevelType w:val="hybridMultilevel"/>
+    <w:tmpl w:val="0AC6AC60"/>
+    <w:lvl w:ilvl="0" w:tplc="04090011">
+      <w:start w:val="1"/>
+      <w:numFmt w:val="decimal"/>
+      <w:lvlText w:val="%1)"/>
+      <w:lvlJc w:val="left"/>
+      <w:pPr>
+        <w:ind w:left="720" w:hanging="360"/>
+      </w:pPr>
+      <w:rPr>
+        <w:rFonts w:hint="default"/>
+      </w:rPr>
+    </w:lvl>
+    <w:lvl w:ilvl="1" w:tplc="04090019" w:tentative="1">
+      <w:start w:val="1"/>
+      <w:numFmt w:val="lowerLetter"/>
+      <w:lvlText w:val="%2."/>
+      <w:lvlJc w:val="left"/>
+      <w:pPr>
+        <w:ind w:left="1440" w:hanging="360"/>
+      </w:pPr>
+    </w:lvl>
+    <w:lvl w:ilvl="2" w:tplc="0409001B" w:tentative="1">
+      <w:start w:val="1"/>
+      <w:numFmt w:val="lowerRoman"/>
+      <w:lvlText w:val="%3."/>
+      <w:lvlJc w:val="right"/>
+      <w:pPr>
+        <w:ind w:left="2160" w:hanging="180"/>
+      </w:pPr>
+    </w:lvl>
+    <w:lvl w:ilvl="3" w:tplc="0409000F" w:tentative="1">
+      <w:start w:val="1"/>
+      <w:numFmt w:val="decimal"/>
+      <w:lvlText w:val="%4."/>
+      <w:lvlJc w:val="left"/>
+      <w:pPr>
+        <w:ind w:left="2880" w:hanging="360"/>
+      </w:pPr>
+    </w:lvl>
+    <w:lvl w:ilvl="4" w:tplc="04090019" w:tentative="1">
+      <w:start w:val="1"/>
+      <w:numFmt w:val="lowerLetter"/>
+      <w:lvlText w:val="%5."/>
+      <w:lvlJc w:val="left"/>
+      <w:pPr>
+        <w:ind w:left="3600" w:hanging="360"/>
+      </w:pPr>
+    </w:lvl>
+    <w:lvl w:ilvl="5" w:tplc="0409001B" w:tentative="1">
+      <w:start w:val="1"/>
+      <w:numFmt w:val="lowerRoman"/>
+      <w:lvlText w:val="%6."/>
+      <w:lvlJc w:val="right"/>
+      <w:pPr>
+        <w:ind w:left="4320" w:hanging="180"/>
+      </w:pPr>
+    </w:lvl>
+    <w:lvl w:ilvl="6" w:tplc="0409000F" w:tentative="1">
+      <w:start w:val="1"/>
+      <w:numFmt w:val="decimal"/>
+      <w:lvlText w:val="%7."/>
+      <w:lvlJc w:val="left"/>
+      <w:pPr>
+        <w:ind w:left="5040" w:hanging="360"/>
+      </w:pPr>
+    </w:lvl>
+    <w:lvl w:ilvl="7" w:tplc="04090019" w:tentative="1">
+      <w:start w:val="1"/>
+      <w:numFmt w:val="lowerLetter"/>
+      <w:lvlText w:val="%8."/>
+      <w:lvlJc w:val="left"/>
+      <w:pPr>
+        <w:ind w:left="5760" w:hanging="360"/>
+      </w:pPr>
+    </w:lvl>
+    <w:lvl w:ilvl="8" w:tplc="0409001B" w:tentative="1">
+      <w:start w:val="1"/>
+      <w:numFmt w:val="lowerRoman"/>
+      <w:lvlText w:val="%9."/>
+      <w:lvlJc w:val="right"/>
+      <w:pPr>
+        <w:ind w:left="6480" w:hanging="180"/>
+      </w:pPr>
+    </w:lvl>
+  </w:abstractNum>
+  <w:abstractNum w:abstractNumId="11" w15:restartNumberingAfterBreak="0">
+    <w:nsid w:val="592C4294"/>
+    <w:multiLevelType w:val="hybridMultilevel"/>
+    <w:tmpl w:val="0AC6AC60"/>
+    <w:lvl w:ilvl="0" w:tplc="04090011">
+      <w:start w:val="1"/>
+      <w:numFmt w:val="decimal"/>
+      <w:lvlText w:val="%1)"/>
+      <w:lvlJc w:val="left"/>
+      <w:pPr>
+        <w:ind w:left="720" w:hanging="360"/>
+      </w:pPr>
+      <w:rPr>
+        <w:rFonts w:hint="default"/>
+      </w:rPr>
+    </w:lvl>
+    <w:lvl w:ilvl="1" w:tplc="04090019" w:tentative="1">
+      <w:start w:val="1"/>
+      <w:numFmt w:val="lowerLetter"/>
+      <w:lvlText w:val="%2."/>
+      <w:lvlJc w:val="left"/>
+      <w:pPr>
+        <w:ind w:left="1440" w:hanging="360"/>
+      </w:pPr>
+    </w:lvl>
+    <w:lvl w:ilvl="2" w:tplc="0409001B" w:tentative="1">
+      <w:start w:val="1"/>
+      <w:numFmt w:val="lowerRoman"/>
+      <w:lvlText w:val="%3."/>
+      <w:lvlJc w:val="right"/>
+      <w:pPr>
+        <w:ind w:left="2160" w:hanging="180"/>
+      </w:pPr>
+    </w:lvl>
+    <w:lvl w:ilvl="3" w:tplc="0409000F" w:tentative="1">
+      <w:start w:val="1"/>
+      <w:numFmt w:val="decimal"/>
+      <w:lvlText w:val="%4."/>
+      <w:lvlJc w:val="left"/>
+      <w:pPr>
+        <w:ind w:left="2880" w:hanging="360"/>
+      </w:pPr>
+    </w:lvl>
+    <w:lvl w:ilvl="4" w:tplc="04090019" w:tentative="1">
+      <w:start w:val="1"/>
+      <w:numFmt w:val="lowerLetter"/>
+      <w:lvlText w:val="%5."/>
+      <w:lvlJc w:val="left"/>
+      <w:pPr>
+        <w:ind w:left="3600" w:hanging="360"/>
+      </w:pPr>
+    </w:lvl>
+    <w:lvl w:ilvl="5" w:tplc="0409001B" w:tentative="1">
+      <w:start w:val="1"/>
+      <w:numFmt w:val="lowerRoman"/>
+      <w:lvlText w:val="%6."/>
+      <w:lvlJc w:val="right"/>
+      <w:pPr>
+        <w:ind w:left="4320" w:hanging="180"/>
+      </w:pPr>
+    </w:lvl>
+    <w:lvl w:ilvl="6" w:tplc="0409000F" w:tentative="1">
+      <w:start w:val="1"/>
+      <w:numFmt w:val="decimal"/>
+      <w:lvlText w:val="%7."/>
+      <w:lvlJc w:val="left"/>
+      <w:pPr>
+        <w:ind w:left="5040" w:hanging="360"/>
+      </w:pPr>
+    </w:lvl>
+    <w:lvl w:ilvl="7" w:tplc="04090019" w:tentative="1">
+      <w:start w:val="1"/>
+      <w:numFmt w:val="lowerLetter"/>
+      <w:lvlText w:val="%8."/>
+      <w:lvlJc w:val="left"/>
+      <w:pPr>
+        <w:ind w:left="5760" w:hanging="360"/>
+      </w:pPr>
+    </w:lvl>
+    <w:lvl w:ilvl="8" w:tplc="0409001B" w:tentative="1">
+      <w:start w:val="1"/>
+      <w:numFmt w:val="lowerRoman"/>
+      <w:lvlText w:val="%9."/>
+      <w:lvlJc w:val="right"/>
+      <w:pPr>
+        <w:ind w:left="6480" w:hanging="180"/>
+      </w:pPr>
+    </w:lvl>
+  </w:abstractNum>
+  <w:abstractNum w:abstractNumId="12" w15:restartNumberingAfterBreak="0">
     <w:nsid w:val="5B906C63"/>
     <w:multiLevelType w:val="hybridMultilevel"/>
     <w:tmpl w:val="40C6468C"/>
@@ -3621,7 +6938,7 @@
       </w:pPr>
     </w:lvl>
   </w:abstractNum>
-  <w:abstractNum w:abstractNumId="5" w15:restartNumberingAfterBreak="0">
+  <w:abstractNum w:abstractNumId="13" w15:restartNumberingAfterBreak="0">
     <w:nsid w:val="5BA62A7F"/>
     <w:multiLevelType w:val="hybridMultilevel"/>
     <w:tmpl w:val="40C6468C"/>
@@ -3710,7 +7027,7 @@
       </w:pPr>
     </w:lvl>
   </w:abstractNum>
-  <w:abstractNum w:abstractNumId="6" w15:restartNumberingAfterBreak="0">
+  <w:abstractNum w:abstractNumId="14" w15:restartNumberingAfterBreak="0">
     <w:nsid w:val="68C40044"/>
     <w:multiLevelType w:val="hybridMultilevel"/>
     <w:tmpl w:val="8D321B7E"/>
@@ -3799,7 +7116,7 @@
       </w:pPr>
     </w:lvl>
   </w:abstractNum>
-  <w:abstractNum w:abstractNumId="7" w15:restartNumberingAfterBreak="0">
+  <w:abstractNum w:abstractNumId="15" w15:restartNumberingAfterBreak="0">
     <w:nsid w:val="6ADA0285"/>
     <w:multiLevelType w:val="hybridMultilevel"/>
     <w:tmpl w:val="40C6468C"/>
@@ -3888,7 +7205,7 @@
       </w:pPr>
     </w:lvl>
   </w:abstractNum>
-  <w:abstractNum w:abstractNumId="8" w15:restartNumberingAfterBreak="0">
+  <w:abstractNum w:abstractNumId="16" w15:restartNumberingAfterBreak="0">
     <w:nsid w:val="702F17E7"/>
     <w:multiLevelType w:val="hybridMultilevel"/>
     <w:tmpl w:val="40C6468C"/>
@@ -3978,31 +7295,55 @@
     </w:lvl>
   </w:abstractNum>
   <w:num w:numId="1">
-    <w:abstractNumId w:val="6"/>
+    <w:abstractNumId w:val="14"/>
   </w:num>
   <w:num w:numId="2">
-    <w:abstractNumId w:val="7"/>
+    <w:abstractNumId w:val="15"/>
   </w:num>
   <w:num w:numId="3">
-    <w:abstractNumId w:val="1"/>
+    <w:abstractNumId w:val="2"/>
   </w:num>
   <w:num w:numId="4">
     <w:abstractNumId w:val="0"/>
   </w:num>
   <w:num w:numId="5">
+    <w:abstractNumId w:val="16"/>
+  </w:num>
+  <w:num w:numId="6">
+    <w:abstractNumId w:val="12"/>
+  </w:num>
+  <w:num w:numId="7">
+    <w:abstractNumId w:val="13"/>
+  </w:num>
+  <w:num w:numId="8">
+    <w:abstractNumId w:val="5"/>
+  </w:num>
+  <w:num w:numId="9">
+    <w:abstractNumId w:val="9"/>
+  </w:num>
+  <w:num w:numId="10">
+    <w:abstractNumId w:val="7"/>
+  </w:num>
+  <w:num w:numId="11">
+    <w:abstractNumId w:val="6"/>
+  </w:num>
+  <w:num w:numId="12">
+    <w:abstractNumId w:val="4"/>
+  </w:num>
+  <w:num w:numId="13">
     <w:abstractNumId w:val="8"/>
   </w:num>
-  <w:num w:numId="6">
-    <w:abstractNumId w:val="4"/>
+  <w:num w:numId="14">
+    <w:abstractNumId w:val="3"/>
   </w:num>
-  <w:num w:numId="7">
-    <w:abstractNumId w:val="5"/>
+  <w:num w:numId="15">
+    <w:abstractNumId w:val="10"/>
   </w:num>
-  <w:num w:numId="8">
-    <w:abstractNumId w:val="2"/>
+  <w:num w:numId="16">
+    <w:abstractNumId w:val="1"/>
   </w:num>
-  <w:num w:numId="9">
-    <w:abstractNumId w:val="3"/>
+  <w:num w:numId="17">
+    <w:abstractNumId w:val="11"/>
   </w:num>
 </w:numbering>
 </file>

</xml_diff>

<commit_message>
New requirements + User stories #31 - #35
</commit_message>
<xml_diff>
--- a/User Stories.docx
+++ b/User Stories.docx
@@ -1,6 +1,6 @@
 
 <file path=word/document.xml><?xml version="1.0" encoding="utf-8"?>
-<w:document xmlns:wpc="http://schemas.microsoft.com/office/word/2010/wordprocessingCanvas" xmlns:cx="http://schemas.microsoft.com/office/drawing/2014/chartex" xmlns:cx1="http://schemas.microsoft.com/office/drawing/2015/9/8/chartex" xmlns:cx2="http://schemas.microsoft.com/office/drawing/2015/10/21/chartex" xmlns:cx3="http://schemas.microsoft.com/office/drawing/2016/5/9/chartex" xmlns:cx4="http://schemas.microsoft.com/office/drawing/2016/5/10/chartex" xmlns:cx5="http://schemas.microsoft.com/office/drawing/2016/5/11/chartex" xmlns:mc="http://schemas.openxmlformats.org/markup-compatibility/2006" xmlns:o="urn:schemas-microsoft-com:office:office" xmlns:r="http://schemas.openxmlformats.org/officeDocument/2006/relationships" xmlns:m="http://schemas.openxmlformats.org/officeDocument/2006/math" xmlns:v="urn:schemas-microsoft-com:vml" xmlns:wp14="http://schemas.microsoft.com/office/word/2010/wordprocessingDrawing" xmlns:wp="http://schemas.openxmlformats.org/drawingml/2006/wordprocessingDrawing" xmlns:w10="urn:schemas-microsoft-com:office:word" xmlns:w="http://schemas.openxmlformats.org/wordprocessingml/2006/main" xmlns:w14="http://schemas.microsoft.com/office/word/2010/wordml" xmlns:w15="http://schemas.microsoft.com/office/word/2012/wordml" xmlns:w16se="http://schemas.microsoft.com/office/word/2015/wordml/symex" xmlns:wpg="http://schemas.microsoft.com/office/word/2010/wordprocessingGroup" xmlns:wpi="http://schemas.microsoft.com/office/word/2010/wordprocessingInk" xmlns:wne="http://schemas.microsoft.com/office/word/2006/wordml" xmlns:wps="http://schemas.microsoft.com/office/word/2010/wordprocessingShape" mc:Ignorable="w14 w15 w16se wp14">
+<w:document xmlns:ve="http://schemas.openxmlformats.org/markup-compatibility/2006" xmlns:o="urn:schemas-microsoft-com:office:office" xmlns:r="http://schemas.openxmlformats.org/officeDocument/2006/relationships" xmlns:m="http://schemas.openxmlformats.org/officeDocument/2006/math" xmlns:v="urn:schemas-microsoft-com:vml" xmlns:wp="http://schemas.openxmlformats.org/drawingml/2006/wordprocessingDrawing" xmlns:w10="urn:schemas-microsoft-com:office:word" xmlns:w="http://schemas.openxmlformats.org/wordprocessingml/2006/main" xmlns:wne="http://schemas.microsoft.com/office/word/2006/wordml">
   <w:body>
     <w:p>
       <w:pPr>
@@ -80,7 +80,6 @@
       <w:pPr>
         <w:bidi w:val="0"/>
         <w:rPr>
-          <w:rFonts w:hint="cs"/>
           <w:sz w:val="24"/>
           <w:szCs w:val="24"/>
           <w:rtl/>
@@ -196,15 +195,7 @@
           <w:szCs w:val="24"/>
           <w:u w:val="single"/>
         </w:rPr>
-        <w:t>Main Succes</w:t>
-      </w:r>
-      <w:r>
-        <w:rPr>
-          <w:sz w:val="24"/>
-          <w:szCs w:val="24"/>
-          <w:u w:val="single"/>
-        </w:rPr>
-        <w:t>s scenario:</w:t>
+        <w:t>Main Success scenario:</w:t>
       </w:r>
     </w:p>
     <w:p>
@@ -389,15 +380,7 @@
           <w:szCs w:val="24"/>
           <w:u w:val="single"/>
         </w:rPr>
-        <w:t>Use case name:</w:t>
-      </w:r>
-      <w:r>
-        <w:rPr>
-          <w:sz w:val="24"/>
-          <w:szCs w:val="24"/>
-          <w:u w:val="single"/>
-        </w:rPr>
-        <w:t xml:space="preserve"> </w:t>
+        <w:t xml:space="preserve">Use case name: </w:t>
       </w:r>
       <w:r>
         <w:rPr>
@@ -437,7 +420,6 @@
       <w:pPr>
         <w:bidi w:val="0"/>
         <w:rPr>
-          <w:rFonts w:hint="cs"/>
           <w:sz w:val="24"/>
           <w:szCs w:val="24"/>
           <w:rtl/>
@@ -456,14 +438,7 @@
           <w:sz w:val="24"/>
           <w:szCs w:val="24"/>
         </w:rPr>
-        <w:t xml:space="preserve"> </w:t>
-      </w:r>
-      <w:r>
-        <w:rPr>
-          <w:sz w:val="24"/>
-          <w:szCs w:val="24"/>
-        </w:rPr>
-        <w:t>Pupil</w:t>
+        <w:t xml:space="preserve"> Pupil</w:t>
       </w:r>
       <w:r>
         <w:rPr>
@@ -786,7 +761,6 @@
       <w:pPr>
         <w:bidi w:val="0"/>
         <w:rPr>
-          <w:rFonts w:hint="cs"/>
           <w:sz w:val="24"/>
           <w:szCs w:val="24"/>
           <w:rtl/>
@@ -1055,21 +1029,7 @@
           <w:sz w:val="24"/>
           <w:szCs w:val="24"/>
         </w:rPr>
-        <w:t xml:space="preserve">2.1) Some error regarding the loading of the </w:t>
-      </w:r>
-      <w:r>
-        <w:rPr>
-          <w:sz w:val="24"/>
-          <w:szCs w:val="24"/>
-        </w:rPr>
-        <w:t>audio</w:t>
-      </w:r>
-      <w:r>
-        <w:rPr>
-          <w:sz w:val="24"/>
-          <w:szCs w:val="24"/>
-        </w:rPr>
-        <w:t xml:space="preserve"> occurs, an appropriate message is    displayed to the User.</w:t>
+        <w:t>2.1) Some error regarding the loading of the audio occurs, an appropriate message is    displayed to the User.</w:t>
       </w:r>
     </w:p>
     <w:p>
@@ -1139,25 +1099,7 @@
           <w:sz w:val="24"/>
           <w:szCs w:val="24"/>
         </w:rPr>
-        <w:t xml:space="preserve">Hearing a </w:t>
-      </w:r>
-      <w:r>
-        <w:rPr>
-          <w:b/>
-          <w:bCs/>
-          <w:sz w:val="24"/>
-          <w:szCs w:val="24"/>
-        </w:rPr>
-        <w:t>selected subtext</w:t>
-      </w:r>
-      <w:r>
-        <w:rPr>
-          <w:b/>
-          <w:bCs/>
-          <w:sz w:val="24"/>
-          <w:szCs w:val="24"/>
-        </w:rPr>
-        <w:t xml:space="preserve"> being read out loud</w:t>
+        <w:t>Hearing a selected subtext being read out loud</w:t>
       </w:r>
     </w:p>
     <w:p>
@@ -1188,7 +1130,6 @@
       <w:pPr>
         <w:bidi w:val="0"/>
         <w:rPr>
-          <w:rFonts w:hint="cs"/>
           <w:sz w:val="24"/>
           <w:szCs w:val="24"/>
           <w:rtl/>
@@ -1241,21 +1182,7 @@
           <w:sz w:val="24"/>
           <w:szCs w:val="24"/>
         </w:rPr>
-        <w:t xml:space="preserve">Any </w:t>
-      </w:r>
-      <w:r>
-        <w:rPr>
-          <w:sz w:val="24"/>
-          <w:szCs w:val="24"/>
-        </w:rPr>
-        <w:t xml:space="preserve">selected sub-text in a </w:t>
-      </w:r>
-      <w:r>
-        <w:rPr>
-          <w:sz w:val="24"/>
-          <w:szCs w:val="24"/>
-        </w:rPr>
-        <w:t>reading text could be Listened to by the reader of the text</w:t>
+        <w:t>Any selected sub-text in a reading text could be Listened to by the reader of the text</w:t>
       </w:r>
       <w:r>
         <w:rPr>
@@ -1374,14 +1301,7 @@
           <w:sz w:val="24"/>
           <w:szCs w:val="24"/>
         </w:rPr>
-        <w:t>The user is reading a text,</w:t>
-      </w:r>
-      <w:r>
-        <w:rPr>
-          <w:sz w:val="24"/>
-          <w:szCs w:val="24"/>
-        </w:rPr>
-        <w:t xml:space="preserve"> selects some subtext of the whole reading text.</w:t>
+        <w:t>The user is reading a text, selects some subtext of the whole reading text.</w:t>
       </w:r>
     </w:p>
     <w:p>
@@ -1402,21 +1322,7 @@
           <w:sz w:val="24"/>
           <w:szCs w:val="24"/>
         </w:rPr>
-        <w:t>The user</w:t>
-      </w:r>
-      <w:r>
-        <w:rPr>
-          <w:sz w:val="24"/>
-          <w:szCs w:val="24"/>
-        </w:rPr>
-        <w:t xml:space="preserve"> clicks a button to play the </w:t>
-      </w:r>
-      <w:r>
-        <w:rPr>
-          <w:sz w:val="24"/>
-          <w:szCs w:val="24"/>
-        </w:rPr>
-        <w:t>selected text out loud</w:t>
+        <w:t>The user clicks a button to play the selected text out loud</w:t>
       </w:r>
       <w:r>
         <w:rPr>
@@ -1444,28 +1350,7 @@
           <w:sz w:val="24"/>
           <w:szCs w:val="24"/>
         </w:rPr>
-        <w:t>The system loads the audio</w:t>
-      </w:r>
-      <w:r>
-        <w:rPr>
-          <w:sz w:val="24"/>
-          <w:szCs w:val="24"/>
-        </w:rPr>
-        <w:t xml:space="preserve"> and plays it</w:t>
-      </w:r>
-      <w:r>
-        <w:rPr>
-          <w:sz w:val="24"/>
-          <w:szCs w:val="24"/>
-        </w:rPr>
-        <w:t xml:space="preserve"> to the user</w:t>
-      </w:r>
-      <w:r>
-        <w:rPr>
-          <w:sz w:val="24"/>
-          <w:szCs w:val="24"/>
-        </w:rPr>
-        <w:t>.</w:t>
+        <w:t>The system loads the audio and plays it to the user.</w:t>
       </w:r>
     </w:p>
     <w:p>
@@ -1594,25 +1479,7 @@
           <w:sz w:val="24"/>
           <w:szCs w:val="24"/>
         </w:rPr>
-        <w:t>Seeing the definition of</w:t>
-      </w:r>
-      <w:r>
-        <w:rPr>
-          <w:b/>
-          <w:bCs/>
-          <w:sz w:val="24"/>
-          <w:szCs w:val="24"/>
-        </w:rPr>
-        <w:t xml:space="preserve"> a selected </w:t>
-      </w:r>
-      <w:r>
-        <w:rPr>
-          <w:b/>
-          <w:bCs/>
-          <w:sz w:val="24"/>
-          <w:szCs w:val="24"/>
-        </w:rPr>
-        <w:t>word or phrase</w:t>
+        <w:t>Seeing the definition of a selected word or phrase</w:t>
       </w:r>
     </w:p>
     <w:p>
@@ -1643,7 +1510,6 @@
       <w:pPr>
         <w:bidi w:val="0"/>
         <w:rPr>
-          <w:rFonts w:hint="cs"/>
           <w:sz w:val="24"/>
           <w:szCs w:val="24"/>
           <w:rtl/>
@@ -1730,14 +1596,7 @@
           <w:sz w:val="24"/>
           <w:szCs w:val="24"/>
         </w:rPr>
-        <w:t>User is viewing a reading text</w:t>
-      </w:r>
-      <w:r>
-        <w:rPr>
-          <w:sz w:val="24"/>
-          <w:szCs w:val="24"/>
-        </w:rPr>
-        <w:t>.</w:t>
+        <w:t>User is viewing a reading text.</w:t>
       </w:r>
     </w:p>
     <w:p>
@@ -1770,35 +1629,7 @@
           <w:sz w:val="24"/>
           <w:szCs w:val="24"/>
         </w:rPr>
-        <w:t xml:space="preserve">Appropriate </w:t>
-      </w:r>
-      <w:r>
-        <w:rPr>
-          <w:sz w:val="24"/>
-          <w:szCs w:val="24"/>
-        </w:rPr>
-        <w:t>definition</w:t>
-      </w:r>
-      <w:r>
-        <w:rPr>
-          <w:sz w:val="24"/>
-          <w:szCs w:val="24"/>
-        </w:rPr>
-        <w:t xml:space="preserve"> is </w:t>
-      </w:r>
-      <w:r>
-        <w:rPr>
-          <w:sz w:val="24"/>
-          <w:szCs w:val="24"/>
-        </w:rPr>
-        <w:t>displayed</w:t>
-      </w:r>
-      <w:r>
-        <w:rPr>
-          <w:sz w:val="24"/>
-          <w:szCs w:val="24"/>
-        </w:rPr>
-        <w:t>.</w:t>
+        <w:t>Appropriate definition is displayed.</w:t>
       </w:r>
     </w:p>
     <w:p>
@@ -1999,21 +1830,7 @@
           <w:sz w:val="24"/>
           <w:szCs w:val="24"/>
         </w:rPr>
-        <w:t xml:space="preserve">An appropriate </w:t>
-      </w:r>
-      <w:r>
-        <w:rPr>
-          <w:sz w:val="24"/>
-          <w:szCs w:val="24"/>
-        </w:rPr>
-        <w:t xml:space="preserve">error </w:t>
-      </w:r>
-      <w:r>
-        <w:rPr>
-          <w:sz w:val="24"/>
-          <w:szCs w:val="24"/>
-        </w:rPr>
-        <w:t>message is displayed to the User.</w:t>
+        <w:t>An appropriate error message is displayed to the User.</w:t>
       </w:r>
     </w:p>
     <w:p>
@@ -2105,7 +1922,6 @@
       <w:pPr>
         <w:bidi w:val="0"/>
         <w:rPr>
-          <w:rFonts w:hint="cs"/>
           <w:sz w:val="24"/>
           <w:szCs w:val="24"/>
           <w:rtl/>
@@ -2124,14 +1940,7 @@
           <w:sz w:val="24"/>
           <w:szCs w:val="24"/>
         </w:rPr>
-        <w:t xml:space="preserve"> </w:t>
-      </w:r>
-      <w:r>
-        <w:rPr>
-          <w:sz w:val="24"/>
-          <w:szCs w:val="24"/>
-        </w:rPr>
-        <w:t>Pupil</w:t>
+        <w:t xml:space="preserve"> Pupil</w:t>
       </w:r>
     </w:p>
     <w:p>
@@ -2165,21 +1974,7 @@
           <w:sz w:val="24"/>
           <w:szCs w:val="24"/>
         </w:rPr>
-        <w:t xml:space="preserve">After a Pupil finishes reading </w:t>
-      </w:r>
-      <w:r>
-        <w:rPr>
-          <w:sz w:val="24"/>
-          <w:szCs w:val="24"/>
-        </w:rPr>
-        <w:t xml:space="preserve">a text, </w:t>
-      </w:r>
-      <w:r>
-        <w:rPr>
-          <w:sz w:val="24"/>
-          <w:szCs w:val="24"/>
-        </w:rPr>
-        <w:t>he proceeds to answer questions regarding that text.</w:t>
+        <w:t>After a Pupil finishes reading a text, he proceeds to answer questions regarding that text.</w:t>
       </w:r>
     </w:p>
     <w:p>
@@ -2214,14 +2009,7 @@
           <w:sz w:val="24"/>
           <w:szCs w:val="24"/>
         </w:rPr>
-        <w:t>Pupil</w:t>
-      </w:r>
-      <w:r>
-        <w:rPr>
-          <w:sz w:val="24"/>
-          <w:szCs w:val="24"/>
-        </w:rPr>
-        <w:t xml:space="preserve"> is viewing a reading text.</w:t>
+        <w:t>Pupil is viewing a reading text.</w:t>
       </w:r>
     </w:p>
     <w:p>
@@ -2292,28 +2080,7 @@
           <w:sz w:val="24"/>
           <w:szCs w:val="24"/>
         </w:rPr>
-        <w:t xml:space="preserve">The </w:t>
-      </w:r>
-      <w:r>
-        <w:rPr>
-          <w:sz w:val="24"/>
-          <w:szCs w:val="24"/>
-        </w:rPr>
-        <w:t>pupil</w:t>
-      </w:r>
-      <w:r>
-        <w:rPr>
-          <w:sz w:val="24"/>
-          <w:szCs w:val="24"/>
-        </w:rPr>
-        <w:t xml:space="preserve"> is </w:t>
-      </w:r>
-      <w:r>
-        <w:rPr>
-          <w:sz w:val="24"/>
-          <w:szCs w:val="24"/>
-        </w:rPr>
-        <w:t>finished reading a text, chooses to go to Questions Phase.</w:t>
+        <w:t>The pupil is finished reading a text, chooses to go to Questions Phase.</w:t>
       </w:r>
     </w:p>
     <w:p>
@@ -2367,14 +2134,7 @@
           <w:sz w:val="24"/>
           <w:szCs w:val="24"/>
         </w:rPr>
-        <w:t>2.1) Some error regardin</w:t>
-      </w:r>
-      <w:r>
-        <w:rPr>
-          <w:sz w:val="24"/>
-          <w:szCs w:val="24"/>
-        </w:rPr>
-        <w:t>g the loading of the questions occurs, appropriate error message is displayed.</w:t>
+        <w:t>2.1) Some error regarding the loading of the questions occurs, appropriate error message is displayed.</w:t>
       </w:r>
     </w:p>
     <w:p>
@@ -2493,7 +2253,6 @@
       <w:pPr>
         <w:bidi w:val="0"/>
         <w:rPr>
-          <w:rFonts w:hint="cs"/>
           <w:sz w:val="24"/>
           <w:szCs w:val="24"/>
           <w:rtl/>
@@ -2812,25 +2571,7 @@
           <w:sz w:val="24"/>
           <w:szCs w:val="24"/>
         </w:rPr>
-        <w:t>A</w:t>
-      </w:r>
-      <w:r>
-        <w:rPr>
-          <w:b/>
-          <w:bCs/>
-          <w:sz w:val="24"/>
-          <w:szCs w:val="24"/>
-        </w:rPr>
-        <w:t>mount of words in an answer</w:t>
-      </w:r>
-      <w:r>
-        <w:rPr>
-          <w:b/>
-          <w:bCs/>
-          <w:sz w:val="24"/>
-          <w:szCs w:val="24"/>
-        </w:rPr>
-        <w:t xml:space="preserve"> is limitable</w:t>
+        <w:t>Amount of words in an answer is limitable</w:t>
       </w:r>
     </w:p>
     <w:p>
@@ -2861,7 +2602,6 @@
       <w:pPr>
         <w:bidi w:val="0"/>
         <w:rPr>
-          <w:rFonts w:hint="cs"/>
           <w:sz w:val="24"/>
           <w:szCs w:val="24"/>
           <w:rtl/>
@@ -3133,43 +2873,7 @@
           <w:sz w:val="24"/>
           <w:szCs w:val="24"/>
         </w:rPr>
-        <w:t xml:space="preserve">Receiving feedback for </w:t>
-      </w:r>
-      <w:r>
-        <w:rPr>
-          <w:b/>
-          <w:bCs/>
-          <w:sz w:val="24"/>
-          <w:szCs w:val="24"/>
-        </w:rPr>
-        <w:t>the number</w:t>
-      </w:r>
-      <w:r>
-        <w:rPr>
-          <w:b/>
-          <w:bCs/>
-          <w:sz w:val="24"/>
-          <w:szCs w:val="24"/>
-        </w:rPr>
-        <w:t xml:space="preserve"> of </w:t>
-      </w:r>
-      <w:r>
-        <w:rPr>
-          <w:b/>
-          <w:bCs/>
-          <w:sz w:val="24"/>
-          <w:szCs w:val="24"/>
-        </w:rPr>
-        <w:t>connectors</w:t>
-      </w:r>
-      <w:r>
-        <w:rPr>
-          <w:b/>
-          <w:bCs/>
-          <w:sz w:val="24"/>
-          <w:szCs w:val="24"/>
-        </w:rPr>
-        <w:t xml:space="preserve"> in an answer</w:t>
+        <w:t>Receiving feedback for the number of connectors in an answer</w:t>
       </w:r>
     </w:p>
     <w:p>
@@ -3200,7 +2904,6 @@
       <w:pPr>
         <w:bidi w:val="0"/>
         <w:rPr>
-          <w:rFonts w:hint="cs"/>
           <w:sz w:val="24"/>
           <w:szCs w:val="24"/>
           <w:rtl/>
@@ -3254,49 +2957,7 @@
           <w:szCs w:val="24"/>
         </w:rPr>
         <w:lastRenderedPageBreak/>
-        <w:t xml:space="preserve">After a Pupil finishes answering a question and chooses to "Check" the answer, he receives feedback for the </w:t>
-      </w:r>
-      <w:r>
-        <w:rPr>
-          <w:sz w:val="24"/>
-          <w:szCs w:val="24"/>
-        </w:rPr>
-        <w:t>number</w:t>
-      </w:r>
-      <w:r>
-        <w:rPr>
-          <w:sz w:val="24"/>
-          <w:szCs w:val="24"/>
-        </w:rPr>
-        <w:t xml:space="preserve"> of </w:t>
-      </w:r>
-      <w:r>
-        <w:rPr>
-          <w:sz w:val="24"/>
-          <w:szCs w:val="24"/>
-        </w:rPr>
-        <w:t>connectors</w:t>
-      </w:r>
-      <w:r>
-        <w:rPr>
-          <w:sz w:val="24"/>
-          <w:szCs w:val="24"/>
-        </w:rPr>
-        <w:t xml:space="preserve"> in the answer</w:t>
-      </w:r>
-      <w:r>
-        <w:rPr>
-          <w:sz w:val="24"/>
-          <w:szCs w:val="24"/>
-        </w:rPr>
-        <w:t xml:space="preserve"> (too many</w:t>
-      </w:r>
-      <w:r>
-        <w:rPr>
-          <w:sz w:val="24"/>
-          <w:szCs w:val="24"/>
-        </w:rPr>
-        <w:t>/too little).</w:t>
+        <w:t>After a Pupil finishes answering a question and chooses to "Check" the answer, he receives feedback for the number of connectors in the answer (too many/too little).</w:t>
       </w:r>
     </w:p>
     <w:p>
@@ -3511,25 +3172,7 @@
           <w:sz w:val="24"/>
           <w:szCs w:val="24"/>
         </w:rPr>
-        <w:t xml:space="preserve">Receiving </w:t>
-      </w:r>
-      <w:r>
-        <w:rPr>
-          <w:b/>
-          <w:bCs/>
-          <w:sz w:val="24"/>
-          <w:szCs w:val="24"/>
-        </w:rPr>
-        <w:t>suggestions for key sentences to start</w:t>
-      </w:r>
-      <w:r>
-        <w:rPr>
-          <w:b/>
-          <w:bCs/>
-          <w:sz w:val="24"/>
-          <w:szCs w:val="24"/>
-        </w:rPr>
-        <w:t xml:space="preserve"> an answer</w:t>
+        <w:t>Receiving suggestions for key sentences to start an answer</w:t>
       </w:r>
     </w:p>
     <w:p>
@@ -3560,7 +3203,6 @@
       <w:pPr>
         <w:bidi w:val="0"/>
         <w:rPr>
-          <w:rFonts w:hint="cs"/>
           <w:sz w:val="24"/>
           <w:szCs w:val="24"/>
           <w:rtl/>
@@ -3613,14 +3255,7 @@
           <w:sz w:val="24"/>
           <w:szCs w:val="24"/>
         </w:rPr>
-        <w:t xml:space="preserve">While answering a question, the Pupil can </w:t>
-      </w:r>
-      <w:r>
-        <w:rPr>
-          <w:sz w:val="24"/>
-          <w:szCs w:val="24"/>
-        </w:rPr>
-        <w:t>get a suggestion for an opening sentence for his answer.</w:t>
+        <w:t>While answering a question, the Pupil can get a suggestion for an opening sentence for his answer.</w:t>
       </w:r>
     </w:p>
     <w:p>
@@ -3713,14 +3348,7 @@
           <w:sz w:val="24"/>
           <w:szCs w:val="24"/>
         </w:rPr>
-        <w:t xml:space="preserve">The pupil clicks a button </w:t>
-      </w:r>
-      <w:r>
-        <w:rPr>
-          <w:sz w:val="24"/>
-          <w:szCs w:val="24"/>
-        </w:rPr>
-        <w:t>to receive suggestions for an opening sentence for his answer.</w:t>
+        <w:t>The pupil clicks a button to receive suggestions for an opening sentence for his answer.</w:t>
       </w:r>
     </w:p>
     <w:p>
@@ -3774,14 +3402,7 @@
           <w:sz w:val="24"/>
           <w:szCs w:val="24"/>
         </w:rPr>
-        <w:t>2</w:t>
-      </w:r>
-      <w:r>
-        <w:rPr>
-          <w:sz w:val="24"/>
-          <w:szCs w:val="24"/>
-        </w:rPr>
-        <w:t>.1) Some error occurs, appropriate error message is displayed.</w:t>
+        <w:t>2.1) Some error occurs, appropriate error message is displayed.</w:t>
       </w:r>
     </w:p>
     <w:p>
@@ -3815,14 +3436,7 @@
           <w:sz w:val="24"/>
           <w:szCs w:val="24"/>
         </w:rPr>
-        <w:t xml:space="preserve"> #1</w:t>
-      </w:r>
-      <w:r>
-        <w:rPr>
-          <w:sz w:val="24"/>
-          <w:szCs w:val="24"/>
-        </w:rPr>
-        <w:t>0</w:t>
+        <w:t xml:space="preserve"> #10</w:t>
       </w:r>
     </w:p>
     <w:p>
@@ -3850,16 +3464,7 @@
           <w:sz w:val="24"/>
           <w:szCs w:val="24"/>
         </w:rPr>
-        <w:t xml:space="preserve">Receiving feedback for </w:t>
-      </w:r>
-      <w:r>
-        <w:rPr>
-          <w:b/>
-          <w:bCs/>
-          <w:sz w:val="24"/>
-          <w:szCs w:val="24"/>
-        </w:rPr>
-        <w:t>repeated words in an answer</w:t>
+        <w:t>Receiving feedback for repeated words in an answer</w:t>
       </w:r>
     </w:p>
     <w:p>
@@ -3890,7 +3495,6 @@
       <w:pPr>
         <w:bidi w:val="0"/>
         <w:rPr>
-          <w:rFonts w:hint="cs"/>
           <w:sz w:val="24"/>
           <w:szCs w:val="24"/>
           <w:rtl/>
@@ -3943,14 +3547,7 @@
           <w:sz w:val="24"/>
           <w:szCs w:val="24"/>
         </w:rPr>
-        <w:t xml:space="preserve">After a Pupil finishes answering a question and chooses to "Check" the answer, he receives feedback </w:t>
-      </w:r>
-      <w:r>
-        <w:rPr>
-          <w:sz w:val="24"/>
-          <w:szCs w:val="24"/>
-        </w:rPr>
-        <w:t>for repeated words in his answer, if there are any such.</w:t>
+        <w:t>After a Pupil finishes answering a question and chooses to "Check" the answer, he receives feedback for repeated words in his answer, if there are any such.</w:t>
       </w:r>
     </w:p>
     <w:p>
@@ -4064,21 +3661,7 @@
           <w:sz w:val="24"/>
           <w:szCs w:val="24"/>
         </w:rPr>
-        <w:t>Feedback for</w:t>
-      </w:r>
-      <w:r>
-        <w:rPr>
-          <w:sz w:val="24"/>
-          <w:szCs w:val="24"/>
-        </w:rPr>
-        <w:t xml:space="preserve"> repeated words in his answer, if there are any, is displayed</w:t>
-      </w:r>
-      <w:r>
-        <w:rPr>
-          <w:sz w:val="24"/>
-          <w:szCs w:val="24"/>
-        </w:rPr>
-        <w:t>.</w:t>
+        <w:t>Feedback for repeated words in his answer, if there are any, is displayed.</w:t>
       </w:r>
     </w:p>
     <w:p>
@@ -4153,14 +3736,7 @@
           <w:sz w:val="24"/>
           <w:szCs w:val="24"/>
         </w:rPr>
-        <w:t xml:space="preserve"> #10</w:t>
-      </w:r>
-      <w:r>
-        <w:rPr>
-          <w:sz w:val="24"/>
-          <w:szCs w:val="24"/>
-        </w:rPr>
-        <w:t>.1</w:t>
+        <w:t xml:space="preserve"> #10.1</w:t>
       </w:r>
     </w:p>
     <w:p>
@@ -4188,16 +3764,7 @@
           <w:sz w:val="24"/>
           <w:szCs w:val="24"/>
         </w:rPr>
-        <w:t xml:space="preserve">Receiving </w:t>
-      </w:r>
-      <w:r>
-        <w:rPr>
-          <w:b/>
-          <w:bCs/>
-          <w:sz w:val="24"/>
-          <w:szCs w:val="24"/>
-        </w:rPr>
-        <w:t>suggestions for alternatives for repeated words in an answer</w:t>
+        <w:t>Receiving suggestions for alternatives for repeated words in an answer</w:t>
       </w:r>
     </w:p>
     <w:p>
@@ -4228,7 +3795,6 @@
       <w:pPr>
         <w:bidi w:val="0"/>
         <w:rPr>
-          <w:rFonts w:hint="cs"/>
           <w:sz w:val="24"/>
           <w:szCs w:val="24"/>
           <w:rtl/>
@@ -4281,14 +3847,7 @@
           <w:sz w:val="24"/>
           <w:szCs w:val="24"/>
         </w:rPr>
-        <w:t xml:space="preserve">After a Pupil receives feedback for repeated words in his answer, </w:t>
-      </w:r>
-      <w:r>
-        <w:rPr>
-          <w:sz w:val="24"/>
-          <w:szCs w:val="24"/>
-        </w:rPr>
-        <w:t>he also receives suggestions for some alternatives for repeated words in his answer</w:t>
+        <w:t>After a Pupil receives feedback for repeated words in his answer, he also receives suggestions for some alternatives for repeated words in his answer</w:t>
       </w:r>
     </w:p>
     <w:p>
@@ -4322,14 +3881,7 @@
           <w:sz w:val="24"/>
           <w:szCs w:val="24"/>
         </w:rPr>
-        <w:t>Pupil</w:t>
-      </w:r>
-      <w:r>
-        <w:rPr>
-          <w:sz w:val="24"/>
-          <w:szCs w:val="24"/>
-        </w:rPr>
-        <w:t xml:space="preserve"> is checking his answer.</w:t>
+        <w:t>Pupil is checking his answer.</w:t>
       </w:r>
     </w:p>
     <w:p>
@@ -4368,28 +3920,7 @@
           <w:sz w:val="24"/>
           <w:szCs w:val="24"/>
         </w:rPr>
-        <w:t xml:space="preserve">Feedback for repeated words in </w:t>
-      </w:r>
-      <w:r>
-        <w:rPr>
-          <w:sz w:val="24"/>
-          <w:szCs w:val="24"/>
-        </w:rPr>
-        <w:t>an</w:t>
-      </w:r>
-      <w:r>
-        <w:rPr>
-          <w:sz w:val="24"/>
-          <w:szCs w:val="24"/>
-        </w:rPr>
-        <w:t xml:space="preserve"> answer, if there are any, is displayed</w:t>
-      </w:r>
-      <w:r>
-        <w:rPr>
-          <w:sz w:val="24"/>
-          <w:szCs w:val="24"/>
-        </w:rPr>
-        <w:t>.</w:t>
+        <w:t>Feedback for repeated words in an answer, if there are any, is displayed.</w:t>
       </w:r>
     </w:p>
     <w:p>
@@ -4443,14 +3974,7 @@
           <w:sz w:val="24"/>
           <w:szCs w:val="24"/>
         </w:rPr>
-        <w:t>2</w:t>
-      </w:r>
-      <w:r>
-        <w:rPr>
-          <w:sz w:val="24"/>
-          <w:szCs w:val="24"/>
-        </w:rPr>
-        <w:t>.1) Some error regarding the processing of the answer occurs, appropriate error message is displayed.</w:t>
+        <w:t>2.1) Some error regarding the processing of the answer occurs, appropriate error message is displayed.</w:t>
       </w:r>
     </w:p>
     <w:p>
@@ -4510,14 +4034,7 @@
           <w:sz w:val="24"/>
           <w:szCs w:val="24"/>
         </w:rPr>
-        <w:t xml:space="preserve"> </w:t>
-      </w:r>
-      <w:r>
-        <w:rPr>
-          <w:sz w:val="24"/>
-          <w:szCs w:val="24"/>
-        </w:rPr>
-        <w:t>#11</w:t>
+        <w:t xml:space="preserve"> #11</w:t>
       </w:r>
     </w:p>
     <w:p>
@@ -4583,7 +4100,6 @@
       <w:pPr>
         <w:bidi w:val="0"/>
         <w:rPr>
-          <w:rFonts w:hint="cs"/>
           <w:sz w:val="24"/>
           <w:szCs w:val="24"/>
           <w:rtl/>
@@ -4602,14 +4118,7 @@
           <w:sz w:val="24"/>
           <w:szCs w:val="24"/>
         </w:rPr>
-        <w:t xml:space="preserve"> </w:t>
-      </w:r>
-      <w:r>
-        <w:rPr>
-          <w:sz w:val="24"/>
-          <w:szCs w:val="24"/>
-        </w:rPr>
-        <w:t>Pupil, Teacher</w:t>
+        <w:t xml:space="preserve"> Pupil, Teacher</w:t>
       </w:r>
     </w:p>
     <w:p>
@@ -4836,14 +4345,7 @@
           <w:sz w:val="24"/>
           <w:szCs w:val="24"/>
         </w:rPr>
-        <w:t xml:space="preserve"> </w:t>
-      </w:r>
-      <w:r>
-        <w:rPr>
-          <w:sz w:val="24"/>
-          <w:szCs w:val="24"/>
-        </w:rPr>
-        <w:t>#12</w:t>
+        <w:t xml:space="preserve"> #12</w:t>
       </w:r>
     </w:p>
     <w:p>
@@ -4918,7 +4420,6 @@
       <w:pPr>
         <w:bidi w:val="0"/>
         <w:rPr>
-          <w:rFonts w:hint="cs"/>
           <w:sz w:val="24"/>
           <w:szCs w:val="24"/>
           <w:rtl/>
@@ -4937,14 +4438,7 @@
           <w:sz w:val="24"/>
           <w:szCs w:val="24"/>
         </w:rPr>
-        <w:t xml:space="preserve"> </w:t>
-      </w:r>
-      <w:r>
-        <w:rPr>
-          <w:sz w:val="24"/>
-          <w:szCs w:val="24"/>
-        </w:rPr>
-        <w:t>Pupil</w:t>
+        <w:t xml:space="preserve"> Pupil</w:t>
       </w:r>
     </w:p>
     <w:p>
@@ -4978,21 +4472,7 @@
           <w:sz w:val="24"/>
           <w:szCs w:val="24"/>
         </w:rPr>
-        <w:t>Pupils</w:t>
-      </w:r>
-      <w:r>
-        <w:rPr>
-          <w:sz w:val="24"/>
-          <w:szCs w:val="24"/>
-        </w:rPr>
-        <w:t xml:space="preserve"> </w:t>
-      </w:r>
-      <w:r>
-        <w:rPr>
-          <w:sz w:val="24"/>
-          <w:szCs w:val="24"/>
-        </w:rPr>
-        <w:t>can view their scores in the online games available.</w:t>
+        <w:t>Pupils can view their scores in the online games available.</w:t>
       </w:r>
     </w:p>
     <w:p>
@@ -5026,14 +4506,7 @@
           <w:sz w:val="24"/>
           <w:szCs w:val="24"/>
         </w:rPr>
-        <w:t>Pupil</w:t>
-      </w:r>
-      <w:r>
-        <w:rPr>
-          <w:sz w:val="24"/>
-          <w:szCs w:val="24"/>
-        </w:rPr>
-        <w:t xml:space="preserve"> is logged in.</w:t>
+        <w:t>Pupil is logged in.</w:t>
       </w:r>
     </w:p>
     <w:p>
@@ -5148,14 +4621,7 @@
           <w:sz w:val="24"/>
           <w:szCs w:val="24"/>
         </w:rPr>
-        <w:t xml:space="preserve"> </w:t>
-      </w:r>
-      <w:r>
-        <w:rPr>
-          <w:sz w:val="24"/>
-          <w:szCs w:val="24"/>
-        </w:rPr>
-        <w:t>#13</w:t>
+        <w:t xml:space="preserve"> #13</w:t>
       </w:r>
     </w:p>
     <w:p>
@@ -5221,7 +4687,6 @@
       <w:pPr>
         <w:bidi w:val="0"/>
         <w:rPr>
-          <w:rFonts w:hint="cs"/>
           <w:sz w:val="24"/>
           <w:szCs w:val="24"/>
           <w:rtl/>
@@ -5274,21 +4739,7 @@
           <w:sz w:val="24"/>
           <w:szCs w:val="24"/>
         </w:rPr>
-        <w:t>Pupils</w:t>
-      </w:r>
-      <w:r>
-        <w:rPr>
-          <w:sz w:val="24"/>
-          <w:szCs w:val="24"/>
-        </w:rPr>
-        <w:t xml:space="preserve"> can </w:t>
-      </w:r>
-      <w:r>
-        <w:rPr>
-          <w:sz w:val="24"/>
-          <w:szCs w:val="24"/>
-        </w:rPr>
-        <w:t>track their progress over time in the online games.</w:t>
+        <w:t>Pupils can track their progress over time in the online games.</w:t>
       </w:r>
     </w:p>
     <w:p>
@@ -5322,14 +4773,7 @@
           <w:sz w:val="24"/>
           <w:szCs w:val="24"/>
         </w:rPr>
-        <w:t>Pupil</w:t>
-      </w:r>
-      <w:r>
-        <w:rPr>
-          <w:sz w:val="24"/>
-          <w:szCs w:val="24"/>
-        </w:rPr>
-        <w:t xml:space="preserve"> is logged in.</w:t>
+        <w:t>Pupil is logged in.</w:t>
       </w:r>
     </w:p>
     <w:p>
@@ -5388,14 +4832,7 @@
           <w:sz w:val="24"/>
           <w:szCs w:val="24"/>
         </w:rPr>
-        <w:t xml:space="preserve">The </w:t>
-      </w:r>
-      <w:r>
-        <w:rPr>
-          <w:sz w:val="24"/>
-          <w:szCs w:val="24"/>
-        </w:rPr>
-        <w:t>pupil clicks on a button to track his progress</w:t>
+        <w:t>The pupil clicks on a button to track his progress</w:t>
       </w:r>
     </w:p>
     <w:p>
@@ -5501,14 +4938,7 @@
           <w:sz w:val="24"/>
           <w:szCs w:val="24"/>
         </w:rPr>
-        <w:t xml:space="preserve"> </w:t>
-      </w:r>
-      <w:r>
-        <w:rPr>
-          <w:sz w:val="24"/>
-          <w:szCs w:val="24"/>
-        </w:rPr>
-        <w:t>#14</w:t>
+        <w:t xml:space="preserve"> #14</w:t>
       </w:r>
     </w:p>
     <w:p>
@@ -5527,15 +4957,7 @@
           <w:szCs w:val="24"/>
           <w:u w:val="single"/>
         </w:rPr>
-        <w:t>Use case name</w:t>
-      </w:r>
-      <w:r>
-        <w:rPr>
-          <w:sz w:val="24"/>
-          <w:szCs w:val="24"/>
-          <w:u w:val="single"/>
-        </w:rPr>
-        <w:t xml:space="preserve">: </w:t>
+        <w:t xml:space="preserve">Use case name: </w:t>
       </w:r>
       <w:r>
         <w:rPr>
@@ -5544,16 +4966,7 @@
           <w:sz w:val="24"/>
           <w:szCs w:val="24"/>
         </w:rPr>
-        <w:t>Tra</w:t>
-      </w:r>
-      <w:r>
-        <w:rPr>
-          <w:b/>
-          <w:bCs/>
-          <w:sz w:val="24"/>
-          <w:szCs w:val="24"/>
-        </w:rPr>
-        <w:t>cking progress of tasks</w:t>
+        <w:t>Tracking progress of tasks</w:t>
       </w:r>
     </w:p>
     <w:p>
@@ -5584,7 +4997,6 @@
       <w:pPr>
         <w:bidi w:val="0"/>
         <w:rPr>
-          <w:rFonts w:hint="cs"/>
           <w:sz w:val="24"/>
           <w:szCs w:val="24"/>
           <w:rtl/>
@@ -5637,14 +5049,7 @@
           <w:sz w:val="24"/>
           <w:szCs w:val="24"/>
         </w:rPr>
-        <w:t>Users can</w:t>
-      </w:r>
-      <w:r>
-        <w:rPr>
-          <w:sz w:val="24"/>
-          <w:szCs w:val="24"/>
-        </w:rPr>
-        <w:t xml:space="preserve"> track their progress in their current active tasks.</w:t>
+        <w:t>Users can track their progress in their current active tasks.</w:t>
       </w:r>
     </w:p>
     <w:p>
@@ -5716,14 +5121,7 @@
           <w:sz w:val="24"/>
           <w:szCs w:val="24"/>
         </w:rPr>
-        <w:t xml:space="preserve">The user selects </w:t>
-      </w:r>
-      <w:r>
-        <w:rPr>
-          <w:sz w:val="24"/>
-          <w:szCs w:val="24"/>
-        </w:rPr>
-        <w:t>a task to track.</w:t>
+        <w:t>The user selects a task to track.</w:t>
       </w:r>
     </w:p>
     <w:p>
@@ -5753,10 +5151,2098 @@
         <w:rPr>
           <w:sz w:val="24"/>
           <w:szCs w:val="24"/>
+          <w:u w:val="single"/>
         </w:rPr>
       </w:pPr>
       <w:bookmarkStart w:id="0" w:name="_GoBack"/>
       <w:bookmarkEnd w:id="0"/>
+    </w:p>
+    <w:p>
+      <w:pPr>
+        <w:bidi w:val="0"/>
+        <w:rPr>
+          <w:sz w:val="24"/>
+          <w:szCs w:val="24"/>
+        </w:rPr>
+      </w:pPr>
+      <w:r>
+        <w:rPr>
+          <w:sz w:val="24"/>
+          <w:szCs w:val="24"/>
+          <w:u w:val="single"/>
+        </w:rPr>
+        <w:t>Use case ID:</w:t>
+      </w:r>
+      <w:r>
+        <w:rPr>
+          <w:sz w:val="24"/>
+          <w:szCs w:val="24"/>
+        </w:rPr>
+        <w:t xml:space="preserve"> #31</w:t>
+      </w:r>
+    </w:p>
+    <w:p>
+      <w:pPr>
+        <w:bidi w:val="0"/>
+        <w:rPr>
+          <w:b/>
+          <w:bCs/>
+          <w:sz w:val="24"/>
+          <w:szCs w:val="24"/>
+        </w:rPr>
+      </w:pPr>
+      <w:r>
+        <w:rPr>
+          <w:sz w:val="24"/>
+          <w:szCs w:val="24"/>
+          <w:u w:val="single"/>
+        </w:rPr>
+        <w:t>Use case name:</w:t>
+      </w:r>
+      <w:r>
+        <w:rPr>
+          <w:sz w:val="24"/>
+          <w:szCs w:val="24"/>
+        </w:rPr>
+        <w:t xml:space="preserve"> </w:t>
+      </w:r>
+      <w:r>
+        <w:rPr>
+          <w:b/>
+          <w:bCs/>
+          <w:sz w:val="24"/>
+          <w:szCs w:val="24"/>
+        </w:rPr>
+        <w:t>New key sentences could be added</w:t>
+      </w:r>
+    </w:p>
+    <w:p>
+      <w:pPr>
+        <w:bidi w:val="0"/>
+        <w:rPr>
+          <w:sz w:val="24"/>
+          <w:szCs w:val="24"/>
+        </w:rPr>
+      </w:pPr>
+      <w:r>
+        <w:rPr>
+          <w:sz w:val="24"/>
+          <w:szCs w:val="24"/>
+          <w:u w:val="single"/>
+        </w:rPr>
+        <w:t>Associated Requirement IDs:</w:t>
+      </w:r>
+      <w:r>
+        <w:rPr>
+          <w:sz w:val="24"/>
+          <w:szCs w:val="24"/>
+        </w:rPr>
+        <w:t xml:space="preserve"> #31</w:t>
+      </w:r>
+    </w:p>
+    <w:p>
+      <w:pPr>
+        <w:bidi w:val="0"/>
+        <w:rPr>
+          <w:sz w:val="24"/>
+          <w:szCs w:val="24"/>
+          <w:rtl/>
+        </w:rPr>
+      </w:pPr>
+      <w:r>
+        <w:rPr>
+          <w:sz w:val="24"/>
+          <w:szCs w:val="24"/>
+          <w:u w:val="single"/>
+        </w:rPr>
+        <w:t>Actors:</w:t>
+      </w:r>
+      <w:r>
+        <w:rPr>
+          <w:sz w:val="24"/>
+          <w:szCs w:val="24"/>
+        </w:rPr>
+        <w:t xml:space="preserve"> Teacher</w:t>
+      </w:r>
+    </w:p>
+    <w:p>
+      <w:pPr>
+        <w:bidi w:val="0"/>
+        <w:rPr>
+          <w:sz w:val="24"/>
+          <w:szCs w:val="24"/>
+          <w:rtl/>
+        </w:rPr>
+      </w:pPr>
+      <w:r>
+        <w:rPr>
+          <w:sz w:val="24"/>
+          <w:szCs w:val="24"/>
+          <w:u w:val="single"/>
+        </w:rPr>
+        <w:t>Description:</w:t>
+      </w:r>
+    </w:p>
+    <w:p>
+      <w:pPr>
+        <w:bidi w:val="0"/>
+        <w:rPr>
+          <w:sz w:val="24"/>
+          <w:szCs w:val="24"/>
+        </w:rPr>
+      </w:pPr>
+      <w:r>
+        <w:rPr>
+          <w:sz w:val="24"/>
+          <w:szCs w:val="24"/>
+        </w:rPr>
+        <w:t xml:space="preserve">Teachers can add a new key sentence </w:t>
+      </w:r>
+      <w:r>
+        <w:rPr>
+          <w:sz w:val="24"/>
+          <w:szCs w:val="24"/>
+        </w:rPr>
+        <w:t>related</w:t>
+      </w:r>
+      <w:r>
+        <w:rPr>
+          <w:sz w:val="24"/>
+          <w:szCs w:val="24"/>
+        </w:rPr>
+        <w:t xml:space="preserve"> to a question, to b</w:t>
+      </w:r>
+      <w:r>
+        <w:rPr>
+          <w:sz w:val="24"/>
+          <w:szCs w:val="24"/>
+        </w:rPr>
+        <w:t>e offered for the pupils.</w:t>
+      </w:r>
+    </w:p>
+    <w:p>
+      <w:pPr>
+        <w:bidi w:val="0"/>
+        <w:rPr>
+          <w:sz w:val="24"/>
+          <w:szCs w:val="24"/>
+          <w:u w:val="single"/>
+        </w:rPr>
+      </w:pPr>
+      <w:r>
+        <w:rPr>
+          <w:sz w:val="24"/>
+          <w:szCs w:val="24"/>
+          <w:u w:val="single"/>
+        </w:rPr>
+        <w:t>Pre-conditions:</w:t>
+      </w:r>
+    </w:p>
+    <w:p>
+      <w:pPr>
+        <w:bidi w:val="0"/>
+        <w:rPr>
+          <w:sz w:val="24"/>
+          <w:szCs w:val="24"/>
+        </w:rPr>
+      </w:pPr>
+      <w:r>
+        <w:rPr>
+          <w:sz w:val="24"/>
+          <w:szCs w:val="24"/>
+        </w:rPr>
+        <w:t>Teacher is logged in</w:t>
+      </w:r>
+      <w:r>
+        <w:rPr>
+          <w:sz w:val="24"/>
+          <w:szCs w:val="24"/>
+        </w:rPr>
+        <w:t>.</w:t>
+      </w:r>
+      <w:r>
+        <w:rPr>
+          <w:sz w:val="24"/>
+          <w:szCs w:val="24"/>
+        </w:rPr>
+        <w:t xml:space="preserve"> </w:t>
+      </w:r>
+      <w:r>
+        <w:rPr>
+          <w:sz w:val="24"/>
+          <w:szCs w:val="24"/>
+        </w:rPr>
+        <w:t>A question exists in the system.</w:t>
+      </w:r>
+    </w:p>
+    <w:p>
+      <w:pPr>
+        <w:bidi w:val="0"/>
+        <w:rPr>
+          <w:sz w:val="24"/>
+          <w:szCs w:val="24"/>
+        </w:rPr>
+      </w:pPr>
+      <w:r>
+        <w:rPr>
+          <w:sz w:val="24"/>
+          <w:szCs w:val="24"/>
+          <w:u w:val="single"/>
+        </w:rPr>
+        <w:t>Post-conditions:</w:t>
+      </w:r>
+    </w:p>
+    <w:p>
+      <w:pPr>
+        <w:bidi w:val="0"/>
+        <w:rPr>
+          <w:sz w:val="24"/>
+          <w:szCs w:val="24"/>
+        </w:rPr>
+      </w:pPr>
+      <w:r>
+        <w:rPr>
+          <w:sz w:val="24"/>
+          <w:szCs w:val="24"/>
+        </w:rPr>
+        <w:t>A key sentence is added to the system, related to a question.</w:t>
+      </w:r>
+    </w:p>
+    <w:p>
+      <w:pPr>
+        <w:bidi w:val="0"/>
+        <w:rPr>
+          <w:sz w:val="24"/>
+          <w:szCs w:val="24"/>
+        </w:rPr>
+      </w:pPr>
+      <w:r>
+        <w:rPr>
+          <w:sz w:val="24"/>
+          <w:szCs w:val="24"/>
+          <w:u w:val="single"/>
+        </w:rPr>
+        <w:lastRenderedPageBreak/>
+        <w:t>Main Success scenario:</w:t>
+      </w:r>
+    </w:p>
+    <w:p>
+      <w:pPr>
+        <w:pStyle w:val="ListParagraph"/>
+        <w:numPr>
+          <w:ilvl w:val="0"/>
+          <w:numId w:val="18"/>
+        </w:numPr>
+        <w:bidi w:val="0"/>
+        <w:rPr>
+          <w:sz w:val="24"/>
+          <w:szCs w:val="24"/>
+        </w:rPr>
+      </w:pPr>
+      <w:r>
+        <w:rPr>
+          <w:sz w:val="24"/>
+          <w:szCs w:val="24"/>
+        </w:rPr>
+        <w:t xml:space="preserve">The teacher selects </w:t>
+      </w:r>
+      <w:r>
+        <w:rPr>
+          <w:sz w:val="24"/>
+          <w:szCs w:val="24"/>
+        </w:rPr>
+        <w:t>a question and chooses the option to add key sentence.</w:t>
+      </w:r>
+    </w:p>
+    <w:p>
+      <w:pPr>
+        <w:pStyle w:val="ListParagraph"/>
+        <w:numPr>
+          <w:ilvl w:val="0"/>
+          <w:numId w:val="18"/>
+        </w:numPr>
+        <w:bidi w:val="0"/>
+        <w:rPr>
+          <w:sz w:val="24"/>
+          <w:szCs w:val="24"/>
+        </w:rPr>
+      </w:pPr>
+      <w:r>
+        <w:rPr>
+          <w:sz w:val="24"/>
+          <w:szCs w:val="24"/>
+        </w:rPr>
+        <w:t xml:space="preserve">The </w:t>
+      </w:r>
+      <w:r>
+        <w:rPr>
+          <w:sz w:val="24"/>
+          <w:szCs w:val="24"/>
+        </w:rPr>
+        <w:t xml:space="preserve">teacher writes a key sentence and </w:t>
+      </w:r>
+      <w:r>
+        <w:rPr>
+          <w:sz w:val="24"/>
+          <w:szCs w:val="24"/>
+        </w:rPr>
+        <w:t>chooses to add it.</w:t>
+      </w:r>
+    </w:p>
+    <w:p>
+      <w:pPr>
+        <w:pStyle w:val="ListParagraph"/>
+        <w:numPr>
+          <w:ilvl w:val="0"/>
+          <w:numId w:val="18"/>
+        </w:numPr>
+        <w:bidi w:val="0"/>
+        <w:rPr>
+          <w:sz w:val="24"/>
+          <w:szCs w:val="24"/>
+        </w:rPr>
+      </w:pPr>
+      <w:r>
+        <w:rPr>
+          <w:sz w:val="24"/>
+          <w:szCs w:val="24"/>
+        </w:rPr>
+        <w:t>A success message displayed to the teacher.</w:t>
+      </w:r>
+    </w:p>
+    <w:p>
+      <w:pPr>
+        <w:bidi w:val="0"/>
+        <w:rPr>
+          <w:sz w:val="24"/>
+          <w:szCs w:val="24"/>
+        </w:rPr>
+      </w:pPr>
+    </w:p>
+    <w:p>
+      <w:pPr>
+        <w:bidi w:val="0"/>
+        <w:rPr>
+          <w:sz w:val="24"/>
+          <w:szCs w:val="24"/>
+        </w:rPr>
+      </w:pPr>
+      <w:r>
+        <w:rPr>
+          <w:sz w:val="24"/>
+          <w:szCs w:val="24"/>
+          <w:u w:val="single"/>
+        </w:rPr>
+        <w:t>Alternative scenarios:</w:t>
+      </w:r>
+    </w:p>
+    <w:p>
+      <w:pPr>
+        <w:bidi w:val="0"/>
+        <w:rPr>
+          <w:sz w:val="24"/>
+          <w:szCs w:val="24"/>
+        </w:rPr>
+      </w:pPr>
+      <w:r>
+        <w:rPr>
+          <w:sz w:val="24"/>
+          <w:szCs w:val="24"/>
+        </w:rPr>
+        <w:t xml:space="preserve">2.1) </w:t>
+      </w:r>
+      <w:r>
+        <w:rPr>
+          <w:sz w:val="24"/>
+          <w:szCs w:val="24"/>
+        </w:rPr>
+        <w:t>some</w:t>
+      </w:r>
+      <w:r>
+        <w:rPr>
+          <w:sz w:val="24"/>
+          <w:szCs w:val="24"/>
+        </w:rPr>
+        <w:t xml:space="preserve"> error occurs, appropriate error message is displayed.</w:t>
+      </w:r>
+    </w:p>
+    <w:p>
+      <w:pPr>
+        <w:bidi w:val="0"/>
+        <w:rPr>
+          <w:sz w:val="24"/>
+          <w:szCs w:val="24"/>
+        </w:rPr>
+      </w:pPr>
+    </w:p>
+    <w:p>
+      <w:pPr>
+        <w:bidi w:val="0"/>
+        <w:rPr>
+          <w:sz w:val="24"/>
+          <w:szCs w:val="24"/>
+        </w:rPr>
+      </w:pPr>
+      <w:r>
+        <w:rPr>
+          <w:sz w:val="24"/>
+          <w:szCs w:val="24"/>
+          <w:u w:val="single"/>
+        </w:rPr>
+        <w:t>Use case ID:</w:t>
+      </w:r>
+      <w:r>
+        <w:rPr>
+          <w:sz w:val="24"/>
+          <w:szCs w:val="24"/>
+        </w:rPr>
+        <w:t xml:space="preserve"> #32</w:t>
+      </w:r>
+    </w:p>
+    <w:p>
+      <w:pPr>
+        <w:bidi w:val="0"/>
+        <w:rPr>
+          <w:b/>
+          <w:bCs/>
+          <w:sz w:val="24"/>
+          <w:szCs w:val="24"/>
+        </w:rPr>
+      </w:pPr>
+      <w:r>
+        <w:rPr>
+          <w:sz w:val="24"/>
+          <w:szCs w:val="24"/>
+          <w:u w:val="single"/>
+        </w:rPr>
+        <w:t>Use case name:</w:t>
+      </w:r>
+      <w:r>
+        <w:rPr>
+          <w:sz w:val="24"/>
+          <w:szCs w:val="24"/>
+        </w:rPr>
+        <w:t xml:space="preserve"> </w:t>
+      </w:r>
+      <w:r>
+        <w:rPr>
+          <w:b/>
+          <w:bCs/>
+          <w:sz w:val="24"/>
+          <w:szCs w:val="24"/>
+        </w:rPr>
+        <w:t>Existing key sentences could be edited</w:t>
+      </w:r>
+    </w:p>
+    <w:p>
+      <w:pPr>
+        <w:bidi w:val="0"/>
+        <w:rPr>
+          <w:sz w:val="24"/>
+          <w:szCs w:val="24"/>
+        </w:rPr>
+      </w:pPr>
+      <w:r>
+        <w:rPr>
+          <w:sz w:val="24"/>
+          <w:szCs w:val="24"/>
+          <w:u w:val="single"/>
+        </w:rPr>
+        <w:t>Associated Requirement IDs:</w:t>
+      </w:r>
+      <w:r>
+        <w:rPr>
+          <w:sz w:val="24"/>
+          <w:szCs w:val="24"/>
+        </w:rPr>
+        <w:t xml:space="preserve"> #32</w:t>
+      </w:r>
+    </w:p>
+    <w:p>
+      <w:pPr>
+        <w:bidi w:val="0"/>
+        <w:rPr>
+          <w:sz w:val="24"/>
+          <w:szCs w:val="24"/>
+          <w:rtl/>
+        </w:rPr>
+      </w:pPr>
+      <w:r>
+        <w:rPr>
+          <w:sz w:val="24"/>
+          <w:szCs w:val="24"/>
+          <w:u w:val="single"/>
+        </w:rPr>
+        <w:t>Actors:</w:t>
+      </w:r>
+      <w:r>
+        <w:rPr>
+          <w:sz w:val="24"/>
+          <w:szCs w:val="24"/>
+        </w:rPr>
+        <w:t xml:space="preserve"> Teacher</w:t>
+      </w:r>
+    </w:p>
+    <w:p>
+      <w:pPr>
+        <w:bidi w:val="0"/>
+        <w:rPr>
+          <w:sz w:val="24"/>
+          <w:szCs w:val="24"/>
+          <w:rtl/>
+        </w:rPr>
+      </w:pPr>
+      <w:r>
+        <w:rPr>
+          <w:sz w:val="24"/>
+          <w:szCs w:val="24"/>
+          <w:u w:val="single"/>
+        </w:rPr>
+        <w:t>Description:</w:t>
+      </w:r>
+    </w:p>
+    <w:p>
+      <w:pPr>
+        <w:bidi w:val="0"/>
+        <w:rPr>
+          <w:sz w:val="24"/>
+          <w:szCs w:val="24"/>
+        </w:rPr>
+      </w:pPr>
+      <w:r>
+        <w:rPr>
+          <w:sz w:val="24"/>
+          <w:szCs w:val="24"/>
+        </w:rPr>
+        <w:t xml:space="preserve">Teachers can </w:t>
+      </w:r>
+      <w:r>
+        <w:rPr>
+          <w:sz w:val="24"/>
+          <w:szCs w:val="24"/>
+        </w:rPr>
+        <w:t>edit an existing</w:t>
+      </w:r>
+      <w:r>
+        <w:rPr>
+          <w:sz w:val="24"/>
+          <w:szCs w:val="24"/>
+        </w:rPr>
+        <w:t xml:space="preserve"> key sentence.</w:t>
+      </w:r>
+    </w:p>
+    <w:p>
+      <w:pPr>
+        <w:bidi w:val="0"/>
+        <w:rPr>
+          <w:sz w:val="24"/>
+          <w:szCs w:val="24"/>
+          <w:u w:val="single"/>
+        </w:rPr>
+      </w:pPr>
+      <w:r>
+        <w:rPr>
+          <w:sz w:val="24"/>
+          <w:szCs w:val="24"/>
+          <w:u w:val="single"/>
+        </w:rPr>
+        <w:t>Pre-conditions:</w:t>
+      </w:r>
+    </w:p>
+    <w:p>
+      <w:pPr>
+        <w:bidi w:val="0"/>
+        <w:rPr>
+          <w:sz w:val="24"/>
+          <w:szCs w:val="24"/>
+        </w:rPr>
+      </w:pPr>
+      <w:r>
+        <w:rPr>
+          <w:sz w:val="24"/>
+          <w:szCs w:val="24"/>
+        </w:rPr>
+        <w:t xml:space="preserve">Teacher is logged in. A </w:t>
+      </w:r>
+      <w:r>
+        <w:rPr>
+          <w:sz w:val="24"/>
+          <w:szCs w:val="24"/>
+        </w:rPr>
+        <w:t>key sentence</w:t>
+      </w:r>
+      <w:r>
+        <w:rPr>
+          <w:sz w:val="24"/>
+          <w:szCs w:val="24"/>
+        </w:rPr>
+        <w:t xml:space="preserve"> exists in the system.</w:t>
+      </w:r>
+    </w:p>
+    <w:p>
+      <w:pPr>
+        <w:bidi w:val="0"/>
+        <w:rPr>
+          <w:sz w:val="24"/>
+          <w:szCs w:val="24"/>
+        </w:rPr>
+      </w:pPr>
+      <w:r>
+        <w:rPr>
+          <w:sz w:val="24"/>
+          <w:szCs w:val="24"/>
+          <w:u w:val="single"/>
+        </w:rPr>
+        <w:t>Post-conditions:</w:t>
+      </w:r>
+    </w:p>
+    <w:p>
+      <w:pPr>
+        <w:bidi w:val="0"/>
+        <w:rPr>
+          <w:sz w:val="24"/>
+          <w:szCs w:val="24"/>
+        </w:rPr>
+      </w:pPr>
+      <w:r>
+        <w:rPr>
+          <w:sz w:val="24"/>
+          <w:szCs w:val="24"/>
+        </w:rPr>
+        <w:t>The chosen key sentence has changed and saved in the system</w:t>
+      </w:r>
+      <w:r>
+        <w:rPr>
+          <w:sz w:val="24"/>
+          <w:szCs w:val="24"/>
+        </w:rPr>
+        <w:t>.</w:t>
+      </w:r>
+    </w:p>
+    <w:p>
+      <w:pPr>
+        <w:bidi w:val="0"/>
+        <w:rPr>
+          <w:sz w:val="24"/>
+          <w:szCs w:val="24"/>
+        </w:rPr>
+      </w:pPr>
+      <w:r>
+        <w:rPr>
+          <w:sz w:val="24"/>
+          <w:szCs w:val="24"/>
+          <w:u w:val="single"/>
+        </w:rPr>
+        <w:t>Main Success scenario:</w:t>
+      </w:r>
+    </w:p>
+    <w:p>
+      <w:pPr>
+        <w:pStyle w:val="ListParagraph"/>
+        <w:numPr>
+          <w:ilvl w:val="0"/>
+          <w:numId w:val="19"/>
+        </w:numPr>
+        <w:bidi w:val="0"/>
+        <w:rPr>
+          <w:sz w:val="24"/>
+          <w:szCs w:val="24"/>
+        </w:rPr>
+      </w:pPr>
+      <w:r>
+        <w:rPr>
+          <w:sz w:val="24"/>
+          <w:szCs w:val="24"/>
+        </w:rPr>
+        <w:t xml:space="preserve">The teacher selects a </w:t>
+      </w:r>
+      <w:r>
+        <w:rPr>
+          <w:sz w:val="24"/>
+          <w:szCs w:val="24"/>
+        </w:rPr>
+        <w:t>key sentence</w:t>
+      </w:r>
+      <w:r>
+        <w:rPr>
+          <w:sz w:val="24"/>
+          <w:szCs w:val="24"/>
+        </w:rPr>
+        <w:t xml:space="preserve"> and chooses the option to </w:t>
+      </w:r>
+      <w:r>
+        <w:rPr>
+          <w:sz w:val="24"/>
+          <w:szCs w:val="24"/>
+        </w:rPr>
+        <w:t>edit it</w:t>
+      </w:r>
+      <w:r>
+        <w:rPr>
+          <w:sz w:val="24"/>
+          <w:szCs w:val="24"/>
+        </w:rPr>
+        <w:t>.</w:t>
+      </w:r>
+    </w:p>
+    <w:p>
+      <w:pPr>
+        <w:pStyle w:val="ListParagraph"/>
+        <w:numPr>
+          <w:ilvl w:val="0"/>
+          <w:numId w:val="19"/>
+        </w:numPr>
+        <w:bidi w:val="0"/>
+        <w:rPr>
+          <w:sz w:val="24"/>
+          <w:szCs w:val="24"/>
+        </w:rPr>
+      </w:pPr>
+      <w:r>
+        <w:rPr>
+          <w:sz w:val="24"/>
+          <w:szCs w:val="24"/>
+        </w:rPr>
+        <w:t>The key sentence</w:t>
+      </w:r>
+      <w:r>
+        <w:rPr>
+          <w:sz w:val="24"/>
+          <w:szCs w:val="24"/>
+        </w:rPr>
+        <w:t xml:space="preserve"> is represented with the option to edit</w:t>
+      </w:r>
+      <w:r>
+        <w:rPr>
+          <w:sz w:val="24"/>
+          <w:szCs w:val="24"/>
+        </w:rPr>
+        <w:t>.</w:t>
+      </w:r>
+    </w:p>
+    <w:p>
+      <w:pPr>
+        <w:pStyle w:val="ListParagraph"/>
+        <w:numPr>
+          <w:ilvl w:val="0"/>
+          <w:numId w:val="19"/>
+        </w:numPr>
+        <w:bidi w:val="0"/>
+        <w:rPr>
+          <w:sz w:val="24"/>
+          <w:szCs w:val="24"/>
+        </w:rPr>
+      </w:pPr>
+      <w:r>
+        <w:rPr>
+          <w:sz w:val="24"/>
+          <w:szCs w:val="24"/>
+        </w:rPr>
+        <w:t>The teacher edits it and chooses to save.</w:t>
+      </w:r>
+    </w:p>
+    <w:p>
+      <w:pPr>
+        <w:pStyle w:val="ListParagraph"/>
+        <w:numPr>
+          <w:ilvl w:val="0"/>
+          <w:numId w:val="19"/>
+        </w:numPr>
+        <w:bidi w:val="0"/>
+        <w:rPr>
+          <w:sz w:val="24"/>
+          <w:szCs w:val="24"/>
+        </w:rPr>
+      </w:pPr>
+      <w:r>
+        <w:rPr>
+          <w:sz w:val="24"/>
+          <w:szCs w:val="24"/>
+        </w:rPr>
+        <w:t>A success message displayed to the teacher.</w:t>
+      </w:r>
+    </w:p>
+    <w:p>
+      <w:pPr>
+        <w:bidi w:val="0"/>
+        <w:rPr>
+          <w:sz w:val="24"/>
+          <w:szCs w:val="24"/>
+        </w:rPr>
+      </w:pPr>
+    </w:p>
+    <w:p>
+      <w:pPr>
+        <w:bidi w:val="0"/>
+        <w:rPr>
+          <w:sz w:val="24"/>
+          <w:szCs w:val="24"/>
+        </w:rPr>
+      </w:pPr>
+      <w:r>
+        <w:rPr>
+          <w:sz w:val="24"/>
+          <w:szCs w:val="24"/>
+          <w:u w:val="single"/>
+        </w:rPr>
+        <w:t>Alternative scenarios:</w:t>
+      </w:r>
+    </w:p>
+    <w:p>
+      <w:pPr>
+        <w:bidi w:val="0"/>
+        <w:rPr>
+          <w:sz w:val="24"/>
+          <w:szCs w:val="24"/>
+        </w:rPr>
+      </w:pPr>
+      <w:r>
+        <w:rPr>
+          <w:sz w:val="24"/>
+          <w:szCs w:val="24"/>
+        </w:rPr>
+        <w:t>3</w:t>
+      </w:r>
+      <w:r>
+        <w:rPr>
+          <w:sz w:val="24"/>
+          <w:szCs w:val="24"/>
+        </w:rPr>
+        <w:t>.1) some error occurs, appropriate error message is displayed.</w:t>
+      </w:r>
+    </w:p>
+    <w:p>
+      <w:pPr>
+        <w:bidi w:val="0"/>
+        <w:rPr>
+          <w:sz w:val="24"/>
+          <w:szCs w:val="24"/>
+        </w:rPr>
+      </w:pPr>
+    </w:p>
+    <w:p>
+      <w:pPr>
+        <w:bidi w:val="0"/>
+        <w:rPr>
+          <w:sz w:val="24"/>
+          <w:szCs w:val="24"/>
+        </w:rPr>
+      </w:pPr>
+      <w:r>
+        <w:rPr>
+          <w:sz w:val="24"/>
+          <w:szCs w:val="24"/>
+          <w:u w:val="single"/>
+        </w:rPr>
+        <w:t>Use case ID:</w:t>
+      </w:r>
+      <w:r>
+        <w:rPr>
+          <w:sz w:val="24"/>
+          <w:szCs w:val="24"/>
+        </w:rPr>
+        <w:t xml:space="preserve"> #33</w:t>
+      </w:r>
+    </w:p>
+    <w:p>
+      <w:pPr>
+        <w:bidi w:val="0"/>
+        <w:rPr>
+          <w:b/>
+          <w:bCs/>
+          <w:sz w:val="24"/>
+          <w:szCs w:val="24"/>
+        </w:rPr>
+      </w:pPr>
+      <w:r>
+        <w:rPr>
+          <w:sz w:val="24"/>
+          <w:szCs w:val="24"/>
+          <w:u w:val="single"/>
+        </w:rPr>
+        <w:lastRenderedPageBreak/>
+        <w:t>Use case name:</w:t>
+      </w:r>
+      <w:r>
+        <w:rPr>
+          <w:sz w:val="24"/>
+          <w:szCs w:val="24"/>
+        </w:rPr>
+        <w:t xml:space="preserve"> </w:t>
+      </w:r>
+      <w:r>
+        <w:rPr>
+          <w:b/>
+          <w:bCs/>
+          <w:sz w:val="24"/>
+          <w:szCs w:val="24"/>
+        </w:rPr>
+        <w:t>Existing key sentences could be removed</w:t>
+      </w:r>
+    </w:p>
+    <w:p>
+      <w:pPr>
+        <w:bidi w:val="0"/>
+        <w:rPr>
+          <w:sz w:val="24"/>
+          <w:szCs w:val="24"/>
+        </w:rPr>
+      </w:pPr>
+      <w:r>
+        <w:rPr>
+          <w:sz w:val="24"/>
+          <w:szCs w:val="24"/>
+          <w:u w:val="single"/>
+        </w:rPr>
+        <w:t>Associated Requirement IDs:</w:t>
+      </w:r>
+      <w:r>
+        <w:rPr>
+          <w:sz w:val="24"/>
+          <w:szCs w:val="24"/>
+        </w:rPr>
+        <w:t xml:space="preserve"> #33</w:t>
+      </w:r>
+    </w:p>
+    <w:p>
+      <w:pPr>
+        <w:bidi w:val="0"/>
+        <w:rPr>
+          <w:sz w:val="24"/>
+          <w:szCs w:val="24"/>
+          <w:rtl/>
+        </w:rPr>
+      </w:pPr>
+      <w:r>
+        <w:rPr>
+          <w:sz w:val="24"/>
+          <w:szCs w:val="24"/>
+          <w:u w:val="single"/>
+        </w:rPr>
+        <w:t>Actors:</w:t>
+      </w:r>
+      <w:r>
+        <w:rPr>
+          <w:sz w:val="24"/>
+          <w:szCs w:val="24"/>
+        </w:rPr>
+        <w:t xml:space="preserve"> Teacher</w:t>
+      </w:r>
+    </w:p>
+    <w:p>
+      <w:pPr>
+        <w:bidi w:val="0"/>
+        <w:rPr>
+          <w:sz w:val="24"/>
+          <w:szCs w:val="24"/>
+          <w:rtl/>
+        </w:rPr>
+      </w:pPr>
+      <w:r>
+        <w:rPr>
+          <w:sz w:val="24"/>
+          <w:szCs w:val="24"/>
+          <w:u w:val="single"/>
+        </w:rPr>
+        <w:t>Description:</w:t>
+      </w:r>
+    </w:p>
+    <w:p>
+      <w:pPr>
+        <w:bidi w:val="0"/>
+        <w:rPr>
+          <w:sz w:val="24"/>
+          <w:szCs w:val="24"/>
+        </w:rPr>
+      </w:pPr>
+      <w:r>
+        <w:rPr>
+          <w:sz w:val="24"/>
+          <w:szCs w:val="24"/>
+        </w:rPr>
+        <w:t>Teachers can delete an existing key sentence from the system.</w:t>
+      </w:r>
+    </w:p>
+    <w:p>
+      <w:pPr>
+        <w:bidi w:val="0"/>
+        <w:rPr>
+          <w:sz w:val="24"/>
+          <w:szCs w:val="24"/>
+          <w:u w:val="single"/>
+        </w:rPr>
+      </w:pPr>
+      <w:r>
+        <w:rPr>
+          <w:sz w:val="24"/>
+          <w:szCs w:val="24"/>
+          <w:u w:val="single"/>
+        </w:rPr>
+        <w:t>Pre-conditions:</w:t>
+      </w:r>
+    </w:p>
+    <w:p>
+      <w:pPr>
+        <w:bidi w:val="0"/>
+        <w:rPr>
+          <w:sz w:val="24"/>
+          <w:szCs w:val="24"/>
+        </w:rPr>
+      </w:pPr>
+      <w:r>
+        <w:rPr>
+          <w:sz w:val="24"/>
+          <w:szCs w:val="24"/>
+        </w:rPr>
+        <w:t>Teacher is logged in. A key sentence exists in the system.</w:t>
+      </w:r>
+    </w:p>
+    <w:p>
+      <w:pPr>
+        <w:bidi w:val="0"/>
+        <w:rPr>
+          <w:sz w:val="24"/>
+          <w:szCs w:val="24"/>
+        </w:rPr>
+      </w:pPr>
+      <w:r>
+        <w:rPr>
+          <w:sz w:val="24"/>
+          <w:szCs w:val="24"/>
+          <w:u w:val="single"/>
+        </w:rPr>
+        <w:t>Post-conditions:</w:t>
+      </w:r>
+    </w:p>
+    <w:p>
+      <w:pPr>
+        <w:bidi w:val="0"/>
+        <w:rPr>
+          <w:sz w:val="24"/>
+          <w:szCs w:val="24"/>
+        </w:rPr>
+      </w:pPr>
+      <w:r>
+        <w:rPr>
+          <w:sz w:val="24"/>
+          <w:szCs w:val="24"/>
+        </w:rPr>
+        <w:t xml:space="preserve">The chosen key sentence has </w:t>
+      </w:r>
+      <w:r>
+        <w:rPr>
+          <w:sz w:val="24"/>
+          <w:szCs w:val="24"/>
+        </w:rPr>
+        <w:t>been removed from</w:t>
+      </w:r>
+      <w:r>
+        <w:rPr>
+          <w:sz w:val="24"/>
+          <w:szCs w:val="24"/>
+        </w:rPr>
+        <w:t xml:space="preserve"> the system.</w:t>
+      </w:r>
+    </w:p>
+    <w:p>
+      <w:pPr>
+        <w:bidi w:val="0"/>
+        <w:rPr>
+          <w:sz w:val="24"/>
+          <w:szCs w:val="24"/>
+        </w:rPr>
+      </w:pPr>
+      <w:r>
+        <w:rPr>
+          <w:sz w:val="24"/>
+          <w:szCs w:val="24"/>
+          <w:u w:val="single"/>
+        </w:rPr>
+        <w:t>Main Success scenario:</w:t>
+      </w:r>
+    </w:p>
+    <w:p>
+      <w:pPr>
+        <w:pStyle w:val="ListParagraph"/>
+        <w:numPr>
+          <w:ilvl w:val="0"/>
+          <w:numId w:val="20"/>
+        </w:numPr>
+        <w:bidi w:val="0"/>
+        <w:rPr>
+          <w:sz w:val="24"/>
+          <w:szCs w:val="24"/>
+        </w:rPr>
+      </w:pPr>
+      <w:r>
+        <w:rPr>
+          <w:sz w:val="24"/>
+          <w:szCs w:val="24"/>
+        </w:rPr>
+        <w:t xml:space="preserve">The teacher selects a key sentence and chooses the option to </w:t>
+      </w:r>
+      <w:r>
+        <w:rPr>
+          <w:sz w:val="24"/>
+          <w:szCs w:val="24"/>
+        </w:rPr>
+        <w:t>delete</w:t>
+      </w:r>
+      <w:r>
+        <w:rPr>
+          <w:sz w:val="24"/>
+          <w:szCs w:val="24"/>
+        </w:rPr>
+        <w:t xml:space="preserve"> it.</w:t>
+      </w:r>
+    </w:p>
+    <w:p>
+      <w:pPr>
+        <w:pStyle w:val="ListParagraph"/>
+        <w:numPr>
+          <w:ilvl w:val="0"/>
+          <w:numId w:val="20"/>
+        </w:numPr>
+        <w:bidi w:val="0"/>
+        <w:rPr>
+          <w:sz w:val="24"/>
+          <w:szCs w:val="24"/>
+        </w:rPr>
+      </w:pPr>
+      <w:r>
+        <w:rPr>
+          <w:sz w:val="24"/>
+          <w:szCs w:val="24"/>
+        </w:rPr>
+        <w:t>The teacher is a</w:t>
+      </w:r>
+      <w:r>
+        <w:rPr>
+          <w:sz w:val="24"/>
+          <w:szCs w:val="24"/>
+        </w:rPr>
+        <w:t xml:space="preserve">sked whether he is sure and </w:t>
+      </w:r>
+      <w:r>
+        <w:rPr>
+          <w:sz w:val="24"/>
+          <w:szCs w:val="24"/>
+        </w:rPr>
+        <w:t>clicks 'yes'</w:t>
+      </w:r>
+      <w:r>
+        <w:rPr>
+          <w:sz w:val="24"/>
+          <w:szCs w:val="24"/>
+        </w:rPr>
+        <w:t>.</w:t>
+      </w:r>
+    </w:p>
+    <w:p>
+      <w:pPr>
+        <w:pStyle w:val="ListParagraph"/>
+        <w:numPr>
+          <w:ilvl w:val="0"/>
+          <w:numId w:val="20"/>
+        </w:numPr>
+        <w:bidi w:val="0"/>
+        <w:rPr>
+          <w:sz w:val="24"/>
+          <w:szCs w:val="24"/>
+        </w:rPr>
+      </w:pPr>
+      <w:r>
+        <w:rPr>
+          <w:sz w:val="24"/>
+          <w:szCs w:val="24"/>
+        </w:rPr>
+        <w:t>A success message displayed to the teacher.</w:t>
+      </w:r>
+    </w:p>
+    <w:p>
+      <w:pPr>
+        <w:bidi w:val="0"/>
+        <w:rPr>
+          <w:sz w:val="24"/>
+          <w:szCs w:val="24"/>
+        </w:rPr>
+      </w:pPr>
+    </w:p>
+    <w:p>
+      <w:pPr>
+        <w:bidi w:val="0"/>
+        <w:rPr>
+          <w:sz w:val="24"/>
+          <w:szCs w:val="24"/>
+        </w:rPr>
+      </w:pPr>
+      <w:r>
+        <w:rPr>
+          <w:sz w:val="24"/>
+          <w:szCs w:val="24"/>
+          <w:u w:val="single"/>
+        </w:rPr>
+        <w:t>Alternative scenarios:</w:t>
+      </w:r>
+    </w:p>
+    <w:p>
+      <w:pPr>
+        <w:bidi w:val="0"/>
+        <w:rPr>
+          <w:sz w:val="24"/>
+          <w:szCs w:val="24"/>
+        </w:rPr>
+      </w:pPr>
+      <w:r>
+        <w:rPr>
+          <w:sz w:val="24"/>
+          <w:szCs w:val="24"/>
+        </w:rPr>
+        <w:t>2</w:t>
+      </w:r>
+      <w:r>
+        <w:rPr>
+          <w:sz w:val="24"/>
+          <w:szCs w:val="24"/>
+        </w:rPr>
+        <w:t xml:space="preserve">.1) </w:t>
+      </w:r>
+      <w:r>
+        <w:rPr>
+          <w:sz w:val="24"/>
+          <w:szCs w:val="24"/>
+        </w:rPr>
+        <w:t>the teacher clicks 'no' and he is back</w:t>
+      </w:r>
+      <w:r>
+        <w:rPr>
+          <w:sz w:val="24"/>
+          <w:szCs w:val="24"/>
+        </w:rPr>
+        <w:t xml:space="preserve"> to</w:t>
+      </w:r>
+      <w:r>
+        <w:rPr>
+          <w:sz w:val="24"/>
+          <w:szCs w:val="24"/>
+        </w:rPr>
+        <w:t xml:space="preserve"> the former window without changes.</w:t>
+      </w:r>
+    </w:p>
+    <w:p>
+      <w:pPr>
+        <w:bidi w:val="0"/>
+        <w:rPr>
+          <w:sz w:val="24"/>
+          <w:szCs w:val="24"/>
+        </w:rPr>
+      </w:pPr>
+      <w:r>
+        <w:rPr>
+          <w:sz w:val="24"/>
+          <w:szCs w:val="24"/>
+        </w:rPr>
+        <w:t xml:space="preserve">3.1) </w:t>
+      </w:r>
+      <w:r>
+        <w:rPr>
+          <w:sz w:val="24"/>
+          <w:szCs w:val="24"/>
+        </w:rPr>
+        <w:t>some error occurs, appropriate error message is displayed.</w:t>
+      </w:r>
+    </w:p>
+    <w:p>
+      <w:pPr>
+        <w:bidi w:val="0"/>
+        <w:rPr>
+          <w:sz w:val="24"/>
+          <w:szCs w:val="24"/>
+        </w:rPr>
+      </w:pPr>
+    </w:p>
+    <w:p>
+      <w:pPr>
+        <w:bidi w:val="0"/>
+        <w:rPr>
+          <w:sz w:val="24"/>
+          <w:szCs w:val="24"/>
+        </w:rPr>
+      </w:pPr>
+      <w:r>
+        <w:rPr>
+          <w:sz w:val="24"/>
+          <w:szCs w:val="24"/>
+          <w:u w:val="single"/>
+        </w:rPr>
+        <w:t>Use case ID:</w:t>
+      </w:r>
+      <w:r>
+        <w:rPr>
+          <w:sz w:val="24"/>
+          <w:szCs w:val="24"/>
+        </w:rPr>
+        <w:t xml:space="preserve"> #34</w:t>
+      </w:r>
+    </w:p>
+    <w:p>
+      <w:pPr>
+        <w:bidi w:val="0"/>
+        <w:rPr>
+          <w:b/>
+          <w:bCs/>
+          <w:sz w:val="24"/>
+          <w:szCs w:val="24"/>
+        </w:rPr>
+      </w:pPr>
+      <w:r>
+        <w:rPr>
+          <w:sz w:val="24"/>
+          <w:szCs w:val="24"/>
+          <w:u w:val="single"/>
+        </w:rPr>
+        <w:t>Use case name:</w:t>
+      </w:r>
+      <w:r>
+        <w:rPr>
+          <w:sz w:val="24"/>
+          <w:szCs w:val="24"/>
+        </w:rPr>
+        <w:t xml:space="preserve"> </w:t>
+      </w:r>
+      <w:r>
+        <w:rPr>
+          <w:b/>
+          <w:bCs/>
+          <w:sz w:val="24"/>
+          <w:szCs w:val="24"/>
+        </w:rPr>
+        <w:t>Feedback for punctuation marks usage</w:t>
+      </w:r>
+    </w:p>
+    <w:p>
+      <w:pPr>
+        <w:bidi w:val="0"/>
+        <w:rPr>
+          <w:sz w:val="24"/>
+          <w:szCs w:val="24"/>
+        </w:rPr>
+      </w:pPr>
+      <w:r>
+        <w:rPr>
+          <w:sz w:val="24"/>
+          <w:szCs w:val="24"/>
+          <w:u w:val="single"/>
+        </w:rPr>
+        <w:t>Associated Requirement IDs:</w:t>
+      </w:r>
+      <w:r>
+        <w:rPr>
+          <w:sz w:val="24"/>
+          <w:szCs w:val="24"/>
+        </w:rPr>
+        <w:t xml:space="preserve"> #34</w:t>
+      </w:r>
+    </w:p>
+    <w:p>
+      <w:pPr>
+        <w:bidi w:val="0"/>
+        <w:rPr>
+          <w:sz w:val="24"/>
+          <w:szCs w:val="24"/>
+          <w:rtl/>
+        </w:rPr>
+      </w:pPr>
+      <w:r>
+        <w:rPr>
+          <w:sz w:val="24"/>
+          <w:szCs w:val="24"/>
+          <w:u w:val="single"/>
+        </w:rPr>
+        <w:t>Actors:</w:t>
+      </w:r>
+      <w:r>
+        <w:rPr>
+          <w:sz w:val="24"/>
+          <w:szCs w:val="24"/>
+        </w:rPr>
+        <w:t xml:space="preserve"> Pupil</w:t>
+      </w:r>
+    </w:p>
+    <w:p>
+      <w:pPr>
+        <w:bidi w:val="0"/>
+        <w:rPr>
+          <w:sz w:val="24"/>
+          <w:szCs w:val="24"/>
+          <w:rtl/>
+        </w:rPr>
+      </w:pPr>
+      <w:r>
+        <w:rPr>
+          <w:sz w:val="24"/>
+          <w:szCs w:val="24"/>
+          <w:u w:val="single"/>
+        </w:rPr>
+        <w:t>Description:</w:t>
+      </w:r>
+    </w:p>
+    <w:p>
+      <w:pPr>
+        <w:bidi w:val="0"/>
+        <w:rPr>
+          <w:sz w:val="24"/>
+          <w:szCs w:val="24"/>
+        </w:rPr>
+      </w:pPr>
+      <w:r>
+        <w:rPr>
+          <w:sz w:val="24"/>
+          <w:szCs w:val="24"/>
+        </w:rPr>
+        <w:t>Pupils can have feedback for some missing punctuation marks or wrong once.</w:t>
+      </w:r>
+    </w:p>
+    <w:p>
+      <w:pPr>
+        <w:bidi w:val="0"/>
+        <w:rPr>
+          <w:sz w:val="24"/>
+          <w:szCs w:val="24"/>
+          <w:u w:val="single"/>
+        </w:rPr>
+      </w:pPr>
+      <w:r>
+        <w:rPr>
+          <w:sz w:val="24"/>
+          <w:szCs w:val="24"/>
+          <w:u w:val="single"/>
+        </w:rPr>
+        <w:t>Pre-conditions:</w:t>
+      </w:r>
+    </w:p>
+    <w:p>
+      <w:pPr>
+        <w:bidi w:val="0"/>
+        <w:rPr>
+          <w:sz w:val="24"/>
+          <w:szCs w:val="24"/>
+        </w:rPr>
+      </w:pPr>
+      <w:r>
+        <w:rPr>
+          <w:sz w:val="24"/>
+          <w:szCs w:val="24"/>
+        </w:rPr>
+        <w:t>Pupil</w:t>
+      </w:r>
+      <w:r>
+        <w:rPr>
+          <w:sz w:val="24"/>
+          <w:szCs w:val="24"/>
+        </w:rPr>
+        <w:t xml:space="preserve"> is logged in.</w:t>
+      </w:r>
+    </w:p>
+    <w:p>
+      <w:pPr>
+        <w:bidi w:val="0"/>
+        <w:rPr>
+          <w:sz w:val="24"/>
+          <w:szCs w:val="24"/>
+        </w:rPr>
+      </w:pPr>
+      <w:r>
+        <w:rPr>
+          <w:sz w:val="24"/>
+          <w:szCs w:val="24"/>
+          <w:u w:val="single"/>
+        </w:rPr>
+        <w:t>Main Success scenario:</w:t>
+      </w:r>
+    </w:p>
+    <w:p>
+      <w:pPr>
+        <w:pStyle w:val="ListParagraph"/>
+        <w:numPr>
+          <w:ilvl w:val="0"/>
+          <w:numId w:val="21"/>
+        </w:numPr>
+        <w:bidi w:val="0"/>
+        <w:rPr>
+          <w:sz w:val="24"/>
+          <w:szCs w:val="24"/>
+        </w:rPr>
+      </w:pPr>
+      <w:r>
+        <w:rPr>
+          <w:sz w:val="24"/>
+          <w:szCs w:val="24"/>
+        </w:rPr>
+        <w:lastRenderedPageBreak/>
+        <w:t xml:space="preserve">The </w:t>
+      </w:r>
+      <w:r>
+        <w:rPr>
+          <w:sz w:val="24"/>
+          <w:szCs w:val="24"/>
+        </w:rPr>
+        <w:t>pupil has written an</w:t>
+      </w:r>
+      <w:r>
+        <w:rPr>
+          <w:sz w:val="24"/>
+          <w:szCs w:val="24"/>
+        </w:rPr>
+        <w:t xml:space="preserve"> answer and clicks the 'check' button</w:t>
+      </w:r>
+      <w:r>
+        <w:rPr>
+          <w:sz w:val="24"/>
+          <w:szCs w:val="24"/>
+        </w:rPr>
+        <w:t>.</w:t>
+      </w:r>
+    </w:p>
+    <w:p>
+      <w:pPr>
+        <w:pStyle w:val="ListParagraph"/>
+        <w:numPr>
+          <w:ilvl w:val="0"/>
+          <w:numId w:val="21"/>
+        </w:numPr>
+        <w:bidi w:val="0"/>
+        <w:rPr>
+          <w:sz w:val="24"/>
+          <w:szCs w:val="24"/>
+        </w:rPr>
+      </w:pPr>
+      <w:r>
+        <w:rPr>
+          <w:sz w:val="24"/>
+          <w:szCs w:val="24"/>
+        </w:rPr>
+        <w:t>Missing punctuation marks or wrong once are being represented to the pupil.</w:t>
+      </w:r>
+    </w:p>
+    <w:p>
+      <w:pPr>
+        <w:bidi w:val="0"/>
+        <w:rPr>
+          <w:sz w:val="24"/>
+          <w:szCs w:val="24"/>
+        </w:rPr>
+      </w:pPr>
+      <w:r>
+        <w:rPr>
+          <w:sz w:val="24"/>
+          <w:szCs w:val="24"/>
+          <w:u w:val="single"/>
+        </w:rPr>
+        <w:t>Alternative scenarios:</w:t>
+      </w:r>
+    </w:p>
+    <w:p>
+      <w:pPr>
+        <w:pStyle w:val="ListParagraph"/>
+        <w:numPr>
+          <w:ilvl w:val="1"/>
+          <w:numId w:val="22"/>
+        </w:numPr>
+        <w:bidi w:val="0"/>
+        <w:rPr>
+          <w:sz w:val="24"/>
+          <w:szCs w:val="24"/>
+        </w:rPr>
+      </w:pPr>
+      <w:r>
+        <w:rPr>
+          <w:sz w:val="24"/>
+          <w:szCs w:val="24"/>
+        </w:rPr>
+        <w:t>S</w:t>
+      </w:r>
+      <w:r>
+        <w:rPr>
+          <w:sz w:val="24"/>
+          <w:szCs w:val="24"/>
+        </w:rPr>
+        <w:t>ome error occurs, appropriate error message is displayed.</w:t>
+      </w:r>
+    </w:p>
+    <w:p>
+      <w:pPr>
+        <w:bidi w:val="0"/>
+        <w:rPr>
+          <w:sz w:val="24"/>
+          <w:szCs w:val="24"/>
+        </w:rPr>
+      </w:pPr>
+    </w:p>
+    <w:p>
+      <w:pPr>
+        <w:bidi w:val="0"/>
+        <w:rPr>
+          <w:sz w:val="24"/>
+          <w:szCs w:val="24"/>
+        </w:rPr>
+      </w:pPr>
+      <w:r>
+        <w:rPr>
+          <w:sz w:val="24"/>
+          <w:szCs w:val="24"/>
+          <w:u w:val="single"/>
+        </w:rPr>
+        <w:t>Use case ID:</w:t>
+      </w:r>
+      <w:r>
+        <w:rPr>
+          <w:sz w:val="24"/>
+          <w:szCs w:val="24"/>
+        </w:rPr>
+        <w:t xml:space="preserve"> #35</w:t>
+      </w:r>
+    </w:p>
+    <w:p>
+      <w:pPr>
+        <w:bidi w:val="0"/>
+        <w:rPr>
+          <w:b/>
+          <w:bCs/>
+          <w:sz w:val="24"/>
+          <w:szCs w:val="24"/>
+        </w:rPr>
+      </w:pPr>
+      <w:r>
+        <w:rPr>
+          <w:sz w:val="24"/>
+          <w:szCs w:val="24"/>
+          <w:u w:val="single"/>
+        </w:rPr>
+        <w:t>Use case name:</w:t>
+      </w:r>
+      <w:r>
+        <w:rPr>
+          <w:sz w:val="24"/>
+          <w:szCs w:val="24"/>
+        </w:rPr>
+        <w:t xml:space="preserve"> </w:t>
+      </w:r>
+      <w:r>
+        <w:rPr>
+          <w:b/>
+          <w:bCs/>
+          <w:sz w:val="24"/>
+          <w:szCs w:val="24"/>
+        </w:rPr>
+        <w:t>Answers can be checked and feed backed by the teacher</w:t>
+      </w:r>
+    </w:p>
+    <w:p>
+      <w:pPr>
+        <w:bidi w:val="0"/>
+        <w:rPr>
+          <w:sz w:val="24"/>
+          <w:szCs w:val="24"/>
+        </w:rPr>
+      </w:pPr>
+      <w:r>
+        <w:rPr>
+          <w:sz w:val="24"/>
+          <w:szCs w:val="24"/>
+          <w:u w:val="single"/>
+        </w:rPr>
+        <w:t>Associated Requirement IDs:</w:t>
+      </w:r>
+      <w:r>
+        <w:rPr>
+          <w:sz w:val="24"/>
+          <w:szCs w:val="24"/>
+        </w:rPr>
+        <w:t xml:space="preserve"> #35</w:t>
+      </w:r>
+    </w:p>
+    <w:p>
+      <w:pPr>
+        <w:bidi w:val="0"/>
+        <w:rPr>
+          <w:sz w:val="24"/>
+          <w:szCs w:val="24"/>
+          <w:rtl/>
+        </w:rPr>
+      </w:pPr>
+      <w:r>
+        <w:rPr>
+          <w:sz w:val="24"/>
+          <w:szCs w:val="24"/>
+          <w:u w:val="single"/>
+        </w:rPr>
+        <w:t>Actors:</w:t>
+      </w:r>
+      <w:r>
+        <w:rPr>
+          <w:sz w:val="24"/>
+          <w:szCs w:val="24"/>
+        </w:rPr>
+        <w:t xml:space="preserve"> Teacher</w:t>
+      </w:r>
+    </w:p>
+    <w:p>
+      <w:pPr>
+        <w:bidi w:val="0"/>
+        <w:rPr>
+          <w:sz w:val="24"/>
+          <w:szCs w:val="24"/>
+          <w:rtl/>
+        </w:rPr>
+      </w:pPr>
+      <w:r>
+        <w:rPr>
+          <w:sz w:val="24"/>
+          <w:szCs w:val="24"/>
+          <w:u w:val="single"/>
+        </w:rPr>
+        <w:t>Description:</w:t>
+      </w:r>
+    </w:p>
+    <w:p>
+      <w:pPr>
+        <w:bidi w:val="0"/>
+        <w:rPr>
+          <w:sz w:val="24"/>
+          <w:szCs w:val="24"/>
+        </w:rPr>
+      </w:pPr>
+      <w:r>
+        <w:rPr>
+          <w:sz w:val="24"/>
+          <w:szCs w:val="24"/>
+        </w:rPr>
+        <w:t>Teacher</w:t>
+      </w:r>
+      <w:r>
+        <w:rPr>
+          <w:sz w:val="24"/>
+          <w:szCs w:val="24"/>
+        </w:rPr>
+        <w:t xml:space="preserve"> can </w:t>
+      </w:r>
+      <w:r>
+        <w:rPr>
+          <w:sz w:val="24"/>
+          <w:szCs w:val="24"/>
+        </w:rPr>
+        <w:t xml:space="preserve">view </w:t>
+      </w:r>
+      <w:r>
+        <w:rPr>
+          <w:sz w:val="24"/>
+          <w:szCs w:val="24"/>
+        </w:rPr>
+        <w:t xml:space="preserve">answers of </w:t>
+      </w:r>
+      <w:r>
+        <w:rPr>
+          <w:sz w:val="24"/>
+          <w:szCs w:val="24"/>
+        </w:rPr>
+        <w:t>pupils</w:t>
+      </w:r>
+      <w:r>
+        <w:rPr>
+          <w:sz w:val="24"/>
+          <w:szCs w:val="24"/>
+        </w:rPr>
+        <w:t xml:space="preserve"> who are connected to a same class as him</w:t>
+      </w:r>
+      <w:r>
+        <w:rPr>
+          <w:sz w:val="24"/>
+          <w:szCs w:val="24"/>
+        </w:rPr>
+        <w:t>, check them and deliver a feedback.</w:t>
+      </w:r>
+    </w:p>
+    <w:p>
+      <w:pPr>
+        <w:bidi w:val="0"/>
+        <w:rPr>
+          <w:sz w:val="24"/>
+          <w:szCs w:val="24"/>
+          <w:u w:val="single"/>
+        </w:rPr>
+      </w:pPr>
+      <w:r>
+        <w:rPr>
+          <w:sz w:val="24"/>
+          <w:szCs w:val="24"/>
+          <w:u w:val="single"/>
+        </w:rPr>
+        <w:t>Pre-conditions:</w:t>
+      </w:r>
+    </w:p>
+    <w:p>
+      <w:pPr>
+        <w:bidi w:val="0"/>
+        <w:rPr>
+          <w:sz w:val="24"/>
+          <w:szCs w:val="24"/>
+        </w:rPr>
+      </w:pPr>
+      <w:r>
+        <w:rPr>
+          <w:sz w:val="24"/>
+          <w:szCs w:val="24"/>
+        </w:rPr>
+        <w:t xml:space="preserve">Teacher is logged in. </w:t>
+      </w:r>
+      <w:r>
+        <w:rPr>
+          <w:sz w:val="24"/>
+          <w:szCs w:val="24"/>
+        </w:rPr>
+        <w:t>The teacher and the pupil are connected to the same class.</w:t>
+      </w:r>
+    </w:p>
+    <w:p>
+      <w:pPr>
+        <w:bidi w:val="0"/>
+        <w:rPr>
+          <w:sz w:val="24"/>
+          <w:szCs w:val="24"/>
+        </w:rPr>
+      </w:pPr>
+      <w:r>
+        <w:rPr>
+          <w:sz w:val="24"/>
+          <w:szCs w:val="24"/>
+          <w:u w:val="single"/>
+        </w:rPr>
+        <w:t>Post-conditions:</w:t>
+      </w:r>
+    </w:p>
+    <w:p>
+      <w:pPr>
+        <w:bidi w:val="0"/>
+        <w:rPr>
+          <w:sz w:val="24"/>
+          <w:szCs w:val="24"/>
+        </w:rPr>
+      </w:pPr>
+      <w:r>
+        <w:rPr>
+          <w:sz w:val="24"/>
+          <w:szCs w:val="24"/>
+        </w:rPr>
+        <w:t xml:space="preserve">The </w:t>
+      </w:r>
+      <w:r>
+        <w:rPr>
+          <w:sz w:val="24"/>
+          <w:szCs w:val="24"/>
+        </w:rPr>
+        <w:t>feedback is saved in the system</w:t>
+      </w:r>
+      <w:r>
+        <w:rPr>
+          <w:sz w:val="24"/>
+          <w:szCs w:val="24"/>
+        </w:rPr>
+        <w:t>.</w:t>
+      </w:r>
+    </w:p>
+    <w:p>
+      <w:pPr>
+        <w:bidi w:val="0"/>
+        <w:rPr>
+          <w:sz w:val="24"/>
+          <w:szCs w:val="24"/>
+        </w:rPr>
+      </w:pPr>
+      <w:r>
+        <w:rPr>
+          <w:sz w:val="24"/>
+          <w:szCs w:val="24"/>
+          <w:u w:val="single"/>
+        </w:rPr>
+        <w:t>Main Success scenario:</w:t>
+      </w:r>
+    </w:p>
+    <w:p>
+      <w:pPr>
+        <w:pStyle w:val="ListParagraph"/>
+        <w:numPr>
+          <w:ilvl w:val="0"/>
+          <w:numId w:val="23"/>
+        </w:numPr>
+        <w:bidi w:val="0"/>
+        <w:rPr>
+          <w:sz w:val="24"/>
+          <w:szCs w:val="24"/>
+        </w:rPr>
+      </w:pPr>
+      <w:r>
+        <w:rPr>
+          <w:sz w:val="24"/>
+          <w:szCs w:val="24"/>
+        </w:rPr>
+        <w:t xml:space="preserve">The teacher selects a </w:t>
+      </w:r>
+      <w:r>
+        <w:rPr>
+          <w:sz w:val="24"/>
+          <w:szCs w:val="24"/>
+        </w:rPr>
+        <w:t>pupil's answer and chooses to give feedback</w:t>
+      </w:r>
+      <w:r>
+        <w:rPr>
+          <w:sz w:val="24"/>
+          <w:szCs w:val="24"/>
+        </w:rPr>
+        <w:t>.</w:t>
+      </w:r>
+    </w:p>
+    <w:p>
+      <w:pPr>
+        <w:pStyle w:val="ListParagraph"/>
+        <w:numPr>
+          <w:ilvl w:val="0"/>
+          <w:numId w:val="23"/>
+        </w:numPr>
+        <w:bidi w:val="0"/>
+        <w:rPr>
+          <w:sz w:val="24"/>
+          <w:szCs w:val="24"/>
+        </w:rPr>
+      </w:pPr>
+      <w:r>
+        <w:rPr>
+          <w:sz w:val="24"/>
+          <w:szCs w:val="24"/>
+        </w:rPr>
+        <w:t xml:space="preserve">The </w:t>
+      </w:r>
+      <w:r>
+        <w:rPr>
+          <w:sz w:val="24"/>
+          <w:szCs w:val="24"/>
+        </w:rPr>
+        <w:t>answer is represented to the teacher and he can add feedback</w:t>
+      </w:r>
+      <w:r>
+        <w:rPr>
+          <w:sz w:val="24"/>
+          <w:szCs w:val="24"/>
+        </w:rPr>
+        <w:t>.</w:t>
+      </w:r>
+    </w:p>
+    <w:p>
+      <w:pPr>
+        <w:pStyle w:val="ListParagraph"/>
+        <w:numPr>
+          <w:ilvl w:val="0"/>
+          <w:numId w:val="23"/>
+        </w:numPr>
+        <w:bidi w:val="0"/>
+        <w:rPr>
+          <w:sz w:val="24"/>
+          <w:szCs w:val="24"/>
+        </w:rPr>
+      </w:pPr>
+      <w:r>
+        <w:rPr>
+          <w:sz w:val="24"/>
+          <w:szCs w:val="24"/>
+        </w:rPr>
+        <w:t>A success message displayed to the teacher.</w:t>
+      </w:r>
+    </w:p>
+    <w:p>
+      <w:pPr>
+        <w:bidi w:val="0"/>
+        <w:rPr>
+          <w:sz w:val="24"/>
+          <w:szCs w:val="24"/>
+        </w:rPr>
+      </w:pPr>
+    </w:p>
+    <w:p>
+      <w:pPr>
+        <w:bidi w:val="0"/>
+        <w:rPr>
+          <w:sz w:val="24"/>
+          <w:szCs w:val="24"/>
+        </w:rPr>
+      </w:pPr>
+      <w:r>
+        <w:rPr>
+          <w:sz w:val="24"/>
+          <w:szCs w:val="24"/>
+          <w:u w:val="single"/>
+        </w:rPr>
+        <w:t>Alternative scenarios:</w:t>
+      </w:r>
+    </w:p>
+    <w:p>
+      <w:pPr>
+        <w:bidi w:val="0"/>
+        <w:rPr>
+          <w:sz w:val="24"/>
+          <w:szCs w:val="24"/>
+        </w:rPr>
+      </w:pPr>
+      <w:r>
+        <w:rPr>
+          <w:sz w:val="24"/>
+          <w:szCs w:val="24"/>
+        </w:rPr>
+        <w:t>2</w:t>
+      </w:r>
+      <w:r>
+        <w:rPr>
+          <w:sz w:val="24"/>
+          <w:szCs w:val="24"/>
+        </w:rPr>
+        <w:t>.1) some error occurs, appropriate error message is displayed.</w:t>
+      </w:r>
+    </w:p>
+    <w:p>
+      <w:pPr>
+        <w:bidi w:val="0"/>
+        <w:rPr>
+          <w:sz w:val="24"/>
+          <w:szCs w:val="24"/>
+        </w:rPr>
+      </w:pPr>
+    </w:p>
+    <w:p>
+      <w:pPr>
+        <w:bidi w:val="0"/>
+        <w:rPr>
+          <w:sz w:val="24"/>
+          <w:szCs w:val="24"/>
+        </w:rPr>
+      </w:pPr>
+    </w:p>
+    <w:p>
+      <w:pPr>
+        <w:bidi w:val="0"/>
+        <w:rPr>
+          <w:sz w:val="24"/>
+          <w:szCs w:val="24"/>
+        </w:rPr>
+      </w:pPr>
+    </w:p>
+    <w:p>
+      <w:pPr>
+        <w:bidi w:val="0"/>
+        <w:rPr>
+          <w:sz w:val="24"/>
+          <w:szCs w:val="24"/>
+        </w:rPr>
+      </w:pPr>
     </w:p>
     <w:p>
       <w:pPr>
@@ -5780,8 +7266,8 @@
 </file>
 
 <file path=word/numbering.xml><?xml version="1.0" encoding="utf-8"?>
-<w:numbering xmlns:wpc="http://schemas.microsoft.com/office/word/2010/wordprocessingCanvas" xmlns:cx="http://schemas.microsoft.com/office/drawing/2014/chartex" xmlns:cx1="http://schemas.microsoft.com/office/drawing/2015/9/8/chartex" xmlns:cx2="http://schemas.microsoft.com/office/drawing/2015/10/21/chartex" xmlns:cx3="http://schemas.microsoft.com/office/drawing/2016/5/9/chartex" xmlns:cx4="http://schemas.microsoft.com/office/drawing/2016/5/10/chartex" xmlns:cx5="http://schemas.microsoft.com/office/drawing/2016/5/11/chartex" xmlns:mc="http://schemas.openxmlformats.org/markup-compatibility/2006" xmlns:o="urn:schemas-microsoft-com:office:office" xmlns:r="http://schemas.openxmlformats.org/officeDocument/2006/relationships" xmlns:m="http://schemas.openxmlformats.org/officeDocument/2006/math" xmlns:v="urn:schemas-microsoft-com:vml" xmlns:wp14="http://schemas.microsoft.com/office/word/2010/wordprocessingDrawing" xmlns:wp="http://schemas.openxmlformats.org/drawingml/2006/wordprocessingDrawing" xmlns:w10="urn:schemas-microsoft-com:office:word" xmlns:w="http://schemas.openxmlformats.org/wordprocessingml/2006/main" xmlns:w14="http://schemas.microsoft.com/office/word/2010/wordml" xmlns:w15="http://schemas.microsoft.com/office/word/2012/wordml" xmlns:w16se="http://schemas.microsoft.com/office/word/2015/wordml/symex" xmlns:wpg="http://schemas.microsoft.com/office/word/2010/wordprocessingGroup" xmlns:wpi="http://schemas.microsoft.com/office/word/2010/wordprocessingInk" xmlns:wne="http://schemas.microsoft.com/office/word/2006/wordml" xmlns:wps="http://schemas.microsoft.com/office/word/2010/wordprocessingShape" mc:Ignorable="w14 w15 w16se wp14">
-  <w:abstractNum w:abstractNumId="0" w15:restartNumberingAfterBreak="0">
+<w:numbering xmlns:ve="http://schemas.openxmlformats.org/markup-compatibility/2006" xmlns:o="urn:schemas-microsoft-com:office:office" xmlns:r="http://schemas.openxmlformats.org/officeDocument/2006/relationships" xmlns:m="http://schemas.openxmlformats.org/officeDocument/2006/math" xmlns:v="urn:schemas-microsoft-com:vml" xmlns:wp="http://schemas.openxmlformats.org/drawingml/2006/wordprocessingDrawing" xmlns:w10="urn:schemas-microsoft-com:office:word" xmlns:w="http://schemas.openxmlformats.org/wordprocessingml/2006/main" xmlns:wne="http://schemas.microsoft.com/office/word/2006/wordml">
+  <w:abstractNum w:abstractNumId="0">
     <w:nsid w:val="076730D7"/>
     <w:multiLevelType w:val="hybridMultilevel"/>
     <w:tmpl w:val="40C6468C"/>
@@ -5870,7 +7356,7 @@
       </w:pPr>
     </w:lvl>
   </w:abstractNum>
-  <w:abstractNum w:abstractNumId="1" w15:restartNumberingAfterBreak="0">
+  <w:abstractNum w:abstractNumId="1">
     <w:nsid w:val="143573E8"/>
     <w:multiLevelType w:val="hybridMultilevel"/>
     <w:tmpl w:val="0AC6AC60"/>
@@ -5959,7 +7445,7 @@
       </w:pPr>
     </w:lvl>
   </w:abstractNum>
-  <w:abstractNum w:abstractNumId="2" w15:restartNumberingAfterBreak="0">
+  <w:abstractNum w:abstractNumId="2">
     <w:nsid w:val="160D25BA"/>
     <w:multiLevelType w:val="hybridMultilevel"/>
     <w:tmpl w:val="40C6468C"/>
@@ -6048,7 +7534,96 @@
       </w:pPr>
     </w:lvl>
   </w:abstractNum>
-  <w:abstractNum w:abstractNumId="3" w15:restartNumberingAfterBreak="0">
+  <w:abstractNum w:abstractNumId="3">
+    <w:nsid w:val="1AD066CA"/>
+    <w:multiLevelType w:val="hybridMultilevel"/>
+    <w:tmpl w:val="0AC6AC60"/>
+    <w:lvl w:ilvl="0" w:tplc="04090011">
+      <w:start w:val="1"/>
+      <w:numFmt w:val="decimal"/>
+      <w:lvlText w:val="%1)"/>
+      <w:lvlJc w:val="left"/>
+      <w:pPr>
+        <w:ind w:left="720" w:hanging="360"/>
+      </w:pPr>
+      <w:rPr>
+        <w:rFonts w:hint="default"/>
+      </w:rPr>
+    </w:lvl>
+    <w:lvl w:ilvl="1" w:tplc="04090019" w:tentative="1">
+      <w:start w:val="1"/>
+      <w:numFmt w:val="lowerLetter"/>
+      <w:lvlText w:val="%2."/>
+      <w:lvlJc w:val="left"/>
+      <w:pPr>
+        <w:ind w:left="1440" w:hanging="360"/>
+      </w:pPr>
+    </w:lvl>
+    <w:lvl w:ilvl="2" w:tplc="0409001B" w:tentative="1">
+      <w:start w:val="1"/>
+      <w:numFmt w:val="lowerRoman"/>
+      <w:lvlText w:val="%3."/>
+      <w:lvlJc w:val="right"/>
+      <w:pPr>
+        <w:ind w:left="2160" w:hanging="180"/>
+      </w:pPr>
+    </w:lvl>
+    <w:lvl w:ilvl="3" w:tplc="0409000F" w:tentative="1">
+      <w:start w:val="1"/>
+      <w:numFmt w:val="decimal"/>
+      <w:lvlText w:val="%4."/>
+      <w:lvlJc w:val="left"/>
+      <w:pPr>
+        <w:ind w:left="2880" w:hanging="360"/>
+      </w:pPr>
+    </w:lvl>
+    <w:lvl w:ilvl="4" w:tplc="04090019" w:tentative="1">
+      <w:start w:val="1"/>
+      <w:numFmt w:val="lowerLetter"/>
+      <w:lvlText w:val="%5."/>
+      <w:lvlJc w:val="left"/>
+      <w:pPr>
+        <w:ind w:left="3600" w:hanging="360"/>
+      </w:pPr>
+    </w:lvl>
+    <w:lvl w:ilvl="5" w:tplc="0409001B" w:tentative="1">
+      <w:start w:val="1"/>
+      <w:numFmt w:val="lowerRoman"/>
+      <w:lvlText w:val="%6."/>
+      <w:lvlJc w:val="right"/>
+      <w:pPr>
+        <w:ind w:left="4320" w:hanging="180"/>
+      </w:pPr>
+    </w:lvl>
+    <w:lvl w:ilvl="6" w:tplc="0409000F" w:tentative="1">
+      <w:start w:val="1"/>
+      <w:numFmt w:val="decimal"/>
+      <w:lvlText w:val="%7."/>
+      <w:lvlJc w:val="left"/>
+      <w:pPr>
+        <w:ind w:left="5040" w:hanging="360"/>
+      </w:pPr>
+    </w:lvl>
+    <w:lvl w:ilvl="7" w:tplc="04090019" w:tentative="1">
+      <w:start w:val="1"/>
+      <w:numFmt w:val="lowerLetter"/>
+      <w:lvlText w:val="%8."/>
+      <w:lvlJc w:val="left"/>
+      <w:pPr>
+        <w:ind w:left="5760" w:hanging="360"/>
+      </w:pPr>
+    </w:lvl>
+    <w:lvl w:ilvl="8" w:tplc="0409001B" w:tentative="1">
+      <w:start w:val="1"/>
+      <w:numFmt w:val="lowerRoman"/>
+      <w:lvlText w:val="%9."/>
+      <w:lvlJc w:val="right"/>
+      <w:pPr>
+        <w:ind w:left="6480" w:hanging="180"/>
+      </w:pPr>
+    </w:lvl>
+  </w:abstractNum>
+  <w:abstractNum w:abstractNumId="4">
     <w:nsid w:val="2063337F"/>
     <w:multiLevelType w:val="hybridMultilevel"/>
     <w:tmpl w:val="0AC6AC60"/>
@@ -6137,7 +7712,7 @@
       </w:pPr>
     </w:lvl>
   </w:abstractNum>
-  <w:abstractNum w:abstractNumId="4" w15:restartNumberingAfterBreak="0">
+  <w:abstractNum w:abstractNumId="5">
     <w:nsid w:val="238567C6"/>
     <w:multiLevelType w:val="hybridMultilevel"/>
     <w:tmpl w:val="40C6468C"/>
@@ -6226,7 +7801,7 @@
       </w:pPr>
     </w:lvl>
   </w:abstractNum>
-  <w:abstractNum w:abstractNumId="5" w15:restartNumberingAfterBreak="0">
+  <w:abstractNum w:abstractNumId="6">
     <w:nsid w:val="2771430D"/>
     <w:multiLevelType w:val="hybridMultilevel"/>
     <w:tmpl w:val="40C6468C"/>
@@ -6315,7 +7890,96 @@
       </w:pPr>
     </w:lvl>
   </w:abstractNum>
-  <w:abstractNum w:abstractNumId="6" w15:restartNumberingAfterBreak="0">
+  <w:abstractNum w:abstractNumId="7">
+    <w:nsid w:val="2B43640D"/>
+    <w:multiLevelType w:val="hybridMultilevel"/>
+    <w:tmpl w:val="0AC6AC60"/>
+    <w:lvl w:ilvl="0" w:tplc="04090011">
+      <w:start w:val="1"/>
+      <w:numFmt w:val="decimal"/>
+      <w:lvlText w:val="%1)"/>
+      <w:lvlJc w:val="left"/>
+      <w:pPr>
+        <w:ind w:left="720" w:hanging="360"/>
+      </w:pPr>
+      <w:rPr>
+        <w:rFonts w:hint="default"/>
+      </w:rPr>
+    </w:lvl>
+    <w:lvl w:ilvl="1" w:tplc="04090019" w:tentative="1">
+      <w:start w:val="1"/>
+      <w:numFmt w:val="lowerLetter"/>
+      <w:lvlText w:val="%2."/>
+      <w:lvlJc w:val="left"/>
+      <w:pPr>
+        <w:ind w:left="1440" w:hanging="360"/>
+      </w:pPr>
+    </w:lvl>
+    <w:lvl w:ilvl="2" w:tplc="0409001B" w:tentative="1">
+      <w:start w:val="1"/>
+      <w:numFmt w:val="lowerRoman"/>
+      <w:lvlText w:val="%3."/>
+      <w:lvlJc w:val="right"/>
+      <w:pPr>
+        <w:ind w:left="2160" w:hanging="180"/>
+      </w:pPr>
+    </w:lvl>
+    <w:lvl w:ilvl="3" w:tplc="0409000F" w:tentative="1">
+      <w:start w:val="1"/>
+      <w:numFmt w:val="decimal"/>
+      <w:lvlText w:val="%4."/>
+      <w:lvlJc w:val="left"/>
+      <w:pPr>
+        <w:ind w:left="2880" w:hanging="360"/>
+      </w:pPr>
+    </w:lvl>
+    <w:lvl w:ilvl="4" w:tplc="04090019" w:tentative="1">
+      <w:start w:val="1"/>
+      <w:numFmt w:val="lowerLetter"/>
+      <w:lvlText w:val="%5."/>
+      <w:lvlJc w:val="left"/>
+      <w:pPr>
+        <w:ind w:left="3600" w:hanging="360"/>
+      </w:pPr>
+    </w:lvl>
+    <w:lvl w:ilvl="5" w:tplc="0409001B" w:tentative="1">
+      <w:start w:val="1"/>
+      <w:numFmt w:val="lowerRoman"/>
+      <w:lvlText w:val="%6."/>
+      <w:lvlJc w:val="right"/>
+      <w:pPr>
+        <w:ind w:left="4320" w:hanging="180"/>
+      </w:pPr>
+    </w:lvl>
+    <w:lvl w:ilvl="6" w:tplc="0409000F" w:tentative="1">
+      <w:start w:val="1"/>
+      <w:numFmt w:val="decimal"/>
+      <w:lvlText w:val="%7."/>
+      <w:lvlJc w:val="left"/>
+      <w:pPr>
+        <w:ind w:left="5040" w:hanging="360"/>
+      </w:pPr>
+    </w:lvl>
+    <w:lvl w:ilvl="7" w:tplc="04090019" w:tentative="1">
+      <w:start w:val="1"/>
+      <w:numFmt w:val="lowerLetter"/>
+      <w:lvlText w:val="%8."/>
+      <w:lvlJc w:val="left"/>
+      <w:pPr>
+        <w:ind w:left="5760" w:hanging="360"/>
+      </w:pPr>
+    </w:lvl>
+    <w:lvl w:ilvl="8" w:tplc="0409001B" w:tentative="1">
+      <w:start w:val="1"/>
+      <w:numFmt w:val="lowerRoman"/>
+      <w:lvlText w:val="%9."/>
+      <w:lvlJc w:val="right"/>
+      <w:pPr>
+        <w:ind w:left="6480" w:hanging="180"/>
+      </w:pPr>
+    </w:lvl>
+  </w:abstractNum>
+  <w:abstractNum w:abstractNumId="8">
     <w:nsid w:val="2BEC2CCF"/>
     <w:multiLevelType w:val="hybridMultilevel"/>
     <w:tmpl w:val="40C6468C"/>
@@ -6404,7 +8068,7 @@
       </w:pPr>
     </w:lvl>
   </w:abstractNum>
-  <w:abstractNum w:abstractNumId="7" w15:restartNumberingAfterBreak="0">
+  <w:abstractNum w:abstractNumId="9">
     <w:nsid w:val="3E0C1EE5"/>
     <w:multiLevelType w:val="hybridMultilevel"/>
     <w:tmpl w:val="40C6468C"/>
@@ -6493,7 +8157,96 @@
       </w:pPr>
     </w:lvl>
   </w:abstractNum>
-  <w:abstractNum w:abstractNumId="8" w15:restartNumberingAfterBreak="0">
+  <w:abstractNum w:abstractNumId="10">
+    <w:nsid w:val="41E10D1D"/>
+    <w:multiLevelType w:val="hybridMultilevel"/>
+    <w:tmpl w:val="0AC6AC60"/>
+    <w:lvl w:ilvl="0" w:tplc="04090011">
+      <w:start w:val="1"/>
+      <w:numFmt w:val="decimal"/>
+      <w:lvlText w:val="%1)"/>
+      <w:lvlJc w:val="left"/>
+      <w:pPr>
+        <w:ind w:left="720" w:hanging="360"/>
+      </w:pPr>
+      <w:rPr>
+        <w:rFonts w:hint="default"/>
+      </w:rPr>
+    </w:lvl>
+    <w:lvl w:ilvl="1" w:tplc="04090019" w:tentative="1">
+      <w:start w:val="1"/>
+      <w:numFmt w:val="lowerLetter"/>
+      <w:lvlText w:val="%2."/>
+      <w:lvlJc w:val="left"/>
+      <w:pPr>
+        <w:ind w:left="1440" w:hanging="360"/>
+      </w:pPr>
+    </w:lvl>
+    <w:lvl w:ilvl="2" w:tplc="0409001B" w:tentative="1">
+      <w:start w:val="1"/>
+      <w:numFmt w:val="lowerRoman"/>
+      <w:lvlText w:val="%3."/>
+      <w:lvlJc w:val="right"/>
+      <w:pPr>
+        <w:ind w:left="2160" w:hanging="180"/>
+      </w:pPr>
+    </w:lvl>
+    <w:lvl w:ilvl="3" w:tplc="0409000F" w:tentative="1">
+      <w:start w:val="1"/>
+      <w:numFmt w:val="decimal"/>
+      <w:lvlText w:val="%4."/>
+      <w:lvlJc w:val="left"/>
+      <w:pPr>
+        <w:ind w:left="2880" w:hanging="360"/>
+      </w:pPr>
+    </w:lvl>
+    <w:lvl w:ilvl="4" w:tplc="04090019" w:tentative="1">
+      <w:start w:val="1"/>
+      <w:numFmt w:val="lowerLetter"/>
+      <w:lvlText w:val="%5."/>
+      <w:lvlJc w:val="left"/>
+      <w:pPr>
+        <w:ind w:left="3600" w:hanging="360"/>
+      </w:pPr>
+    </w:lvl>
+    <w:lvl w:ilvl="5" w:tplc="0409001B" w:tentative="1">
+      <w:start w:val="1"/>
+      <w:numFmt w:val="lowerRoman"/>
+      <w:lvlText w:val="%6."/>
+      <w:lvlJc w:val="right"/>
+      <w:pPr>
+        <w:ind w:left="4320" w:hanging="180"/>
+      </w:pPr>
+    </w:lvl>
+    <w:lvl w:ilvl="6" w:tplc="0409000F" w:tentative="1">
+      <w:start w:val="1"/>
+      <w:numFmt w:val="decimal"/>
+      <w:lvlText w:val="%7."/>
+      <w:lvlJc w:val="left"/>
+      <w:pPr>
+        <w:ind w:left="5040" w:hanging="360"/>
+      </w:pPr>
+    </w:lvl>
+    <w:lvl w:ilvl="7" w:tplc="04090019" w:tentative="1">
+      <w:start w:val="1"/>
+      <w:numFmt w:val="lowerLetter"/>
+      <w:lvlText w:val="%8."/>
+      <w:lvlJc w:val="left"/>
+      <w:pPr>
+        <w:ind w:left="5760" w:hanging="360"/>
+      </w:pPr>
+    </w:lvl>
+    <w:lvl w:ilvl="8" w:tplc="0409001B" w:tentative="1">
+      <w:start w:val="1"/>
+      <w:numFmt w:val="lowerRoman"/>
+      <w:lvlText w:val="%9."/>
+      <w:lvlJc w:val="right"/>
+      <w:pPr>
+        <w:ind w:left="6480" w:hanging="180"/>
+      </w:pPr>
+    </w:lvl>
+  </w:abstractNum>
+  <w:abstractNum w:abstractNumId="11">
     <w:nsid w:val="420B6A6D"/>
     <w:multiLevelType w:val="hybridMultilevel"/>
     <w:tmpl w:val="0AC6AC60"/>
@@ -6582,7 +8335,7 @@
       </w:pPr>
     </w:lvl>
   </w:abstractNum>
-  <w:abstractNum w:abstractNumId="9" w15:restartNumberingAfterBreak="0">
+  <w:abstractNum w:abstractNumId="12">
     <w:nsid w:val="498E1513"/>
     <w:multiLevelType w:val="hybridMultilevel"/>
     <w:tmpl w:val="40C6468C"/>
@@ -6671,7 +8424,7 @@
       </w:pPr>
     </w:lvl>
   </w:abstractNum>
-  <w:abstractNum w:abstractNumId="10" w15:restartNumberingAfterBreak="0">
+  <w:abstractNum w:abstractNumId="13">
     <w:nsid w:val="57DE2240"/>
     <w:multiLevelType w:val="hybridMultilevel"/>
     <w:tmpl w:val="0AC6AC60"/>
@@ -6760,7 +8513,7 @@
       </w:pPr>
     </w:lvl>
   </w:abstractNum>
-  <w:abstractNum w:abstractNumId="11" w15:restartNumberingAfterBreak="0">
+  <w:abstractNum w:abstractNumId="14">
     <w:nsid w:val="592C4294"/>
     <w:multiLevelType w:val="hybridMultilevel"/>
     <w:tmpl w:val="0AC6AC60"/>
@@ -6849,7 +8602,7 @@
       </w:pPr>
     </w:lvl>
   </w:abstractNum>
-  <w:abstractNum w:abstractNumId="12" w15:restartNumberingAfterBreak="0">
+  <w:abstractNum w:abstractNumId="15">
     <w:nsid w:val="5B906C63"/>
     <w:multiLevelType w:val="hybridMultilevel"/>
     <w:tmpl w:val="40C6468C"/>
@@ -6938,7 +8691,7 @@
       </w:pPr>
     </w:lvl>
   </w:abstractNum>
-  <w:abstractNum w:abstractNumId="13" w15:restartNumberingAfterBreak="0">
+  <w:abstractNum w:abstractNumId="16">
     <w:nsid w:val="5BA62A7F"/>
     <w:multiLevelType w:val="hybridMultilevel"/>
     <w:tmpl w:val="40C6468C"/>
@@ -7027,7 +8780,96 @@
       </w:pPr>
     </w:lvl>
   </w:abstractNum>
-  <w:abstractNum w:abstractNumId="14" w15:restartNumberingAfterBreak="0">
+  <w:abstractNum w:abstractNumId="17">
+    <w:nsid w:val="6247077E"/>
+    <w:multiLevelType w:val="hybridMultilevel"/>
+    <w:tmpl w:val="0AC6AC60"/>
+    <w:lvl w:ilvl="0" w:tplc="04090011">
+      <w:start w:val="1"/>
+      <w:numFmt w:val="decimal"/>
+      <w:lvlText w:val="%1)"/>
+      <w:lvlJc w:val="left"/>
+      <w:pPr>
+        <w:ind w:left="720" w:hanging="360"/>
+      </w:pPr>
+      <w:rPr>
+        <w:rFonts w:hint="default"/>
+      </w:rPr>
+    </w:lvl>
+    <w:lvl w:ilvl="1" w:tplc="04090019" w:tentative="1">
+      <w:start w:val="1"/>
+      <w:numFmt w:val="lowerLetter"/>
+      <w:lvlText w:val="%2."/>
+      <w:lvlJc w:val="left"/>
+      <w:pPr>
+        <w:ind w:left="1440" w:hanging="360"/>
+      </w:pPr>
+    </w:lvl>
+    <w:lvl w:ilvl="2" w:tplc="0409001B" w:tentative="1">
+      <w:start w:val="1"/>
+      <w:numFmt w:val="lowerRoman"/>
+      <w:lvlText w:val="%3."/>
+      <w:lvlJc w:val="right"/>
+      <w:pPr>
+        <w:ind w:left="2160" w:hanging="180"/>
+      </w:pPr>
+    </w:lvl>
+    <w:lvl w:ilvl="3" w:tplc="0409000F" w:tentative="1">
+      <w:start w:val="1"/>
+      <w:numFmt w:val="decimal"/>
+      <w:lvlText w:val="%4."/>
+      <w:lvlJc w:val="left"/>
+      <w:pPr>
+        <w:ind w:left="2880" w:hanging="360"/>
+      </w:pPr>
+    </w:lvl>
+    <w:lvl w:ilvl="4" w:tplc="04090019" w:tentative="1">
+      <w:start w:val="1"/>
+      <w:numFmt w:val="lowerLetter"/>
+      <w:lvlText w:val="%5."/>
+      <w:lvlJc w:val="left"/>
+      <w:pPr>
+        <w:ind w:left="3600" w:hanging="360"/>
+      </w:pPr>
+    </w:lvl>
+    <w:lvl w:ilvl="5" w:tplc="0409001B" w:tentative="1">
+      <w:start w:val="1"/>
+      <w:numFmt w:val="lowerRoman"/>
+      <w:lvlText w:val="%6."/>
+      <w:lvlJc w:val="right"/>
+      <w:pPr>
+        <w:ind w:left="4320" w:hanging="180"/>
+      </w:pPr>
+    </w:lvl>
+    <w:lvl w:ilvl="6" w:tplc="0409000F" w:tentative="1">
+      <w:start w:val="1"/>
+      <w:numFmt w:val="decimal"/>
+      <w:lvlText w:val="%7."/>
+      <w:lvlJc w:val="left"/>
+      <w:pPr>
+        <w:ind w:left="5040" w:hanging="360"/>
+      </w:pPr>
+    </w:lvl>
+    <w:lvl w:ilvl="7" w:tplc="04090019" w:tentative="1">
+      <w:start w:val="1"/>
+      <w:numFmt w:val="lowerLetter"/>
+      <w:lvlText w:val="%8."/>
+      <w:lvlJc w:val="left"/>
+      <w:pPr>
+        <w:ind w:left="5760" w:hanging="360"/>
+      </w:pPr>
+    </w:lvl>
+    <w:lvl w:ilvl="8" w:tplc="0409001B" w:tentative="1">
+      <w:start w:val="1"/>
+      <w:numFmt w:val="lowerRoman"/>
+      <w:lvlText w:val="%9."/>
+      <w:lvlJc w:val="right"/>
+      <w:pPr>
+        <w:ind w:left="6480" w:hanging="180"/>
+      </w:pPr>
+    </w:lvl>
+  </w:abstractNum>
+  <w:abstractNum w:abstractNumId="18">
     <w:nsid w:val="68C40044"/>
     <w:multiLevelType w:val="hybridMultilevel"/>
     <w:tmpl w:val="8D321B7E"/>
@@ -7116,7 +8958,7 @@
       </w:pPr>
     </w:lvl>
   </w:abstractNum>
-  <w:abstractNum w:abstractNumId="15" w15:restartNumberingAfterBreak="0">
+  <w:abstractNum w:abstractNumId="19">
     <w:nsid w:val="6ADA0285"/>
     <w:multiLevelType w:val="hybridMultilevel"/>
     <w:tmpl w:val="40C6468C"/>
@@ -7205,7 +9047,7 @@
       </w:pPr>
     </w:lvl>
   </w:abstractNum>
-  <w:abstractNum w:abstractNumId="16" w15:restartNumberingAfterBreak="0">
+  <w:abstractNum w:abstractNumId="20">
     <w:nsid w:val="702F17E7"/>
     <w:multiLevelType w:val="hybridMultilevel"/>
     <w:tmpl w:val="40C6468C"/>
@@ -7294,11 +9136,213 @@
       </w:pPr>
     </w:lvl>
   </w:abstractNum>
+  <w:abstractNum w:abstractNumId="21">
+    <w:nsid w:val="75760EA9"/>
+    <w:multiLevelType w:val="multilevel"/>
+    <w:tmpl w:val="288A8E04"/>
+    <w:lvl w:ilvl="0">
+      <w:start w:val="1"/>
+      <w:numFmt w:val="decimal"/>
+      <w:lvlText w:val="%1."/>
+      <w:lvlJc w:val="left"/>
+      <w:pPr>
+        <w:ind w:left="420" w:hanging="420"/>
+      </w:pPr>
+      <w:rPr>
+        <w:rFonts w:hint="default"/>
+      </w:rPr>
+    </w:lvl>
+    <w:lvl w:ilvl="1">
+      <w:start w:val="1"/>
+      <w:numFmt w:val="decimal"/>
+      <w:lvlText w:val="%1.%2)"/>
+      <w:lvlJc w:val="left"/>
+      <w:pPr>
+        <w:ind w:left="720" w:hanging="720"/>
+      </w:pPr>
+      <w:rPr>
+        <w:rFonts w:hint="default"/>
+      </w:rPr>
+    </w:lvl>
+    <w:lvl w:ilvl="2">
+      <w:start w:val="1"/>
+      <w:numFmt w:val="decimal"/>
+      <w:lvlText w:val="%1.%2)%3."/>
+      <w:lvlJc w:val="left"/>
+      <w:pPr>
+        <w:ind w:left="720" w:hanging="720"/>
+      </w:pPr>
+      <w:rPr>
+        <w:rFonts w:hint="default"/>
+      </w:rPr>
+    </w:lvl>
+    <w:lvl w:ilvl="3">
+      <w:start w:val="1"/>
+      <w:numFmt w:val="decimal"/>
+      <w:lvlText w:val="%1.%2)%3.%4."/>
+      <w:lvlJc w:val="left"/>
+      <w:pPr>
+        <w:ind w:left="1080" w:hanging="1080"/>
+      </w:pPr>
+      <w:rPr>
+        <w:rFonts w:hint="default"/>
+      </w:rPr>
+    </w:lvl>
+    <w:lvl w:ilvl="4">
+      <w:start w:val="1"/>
+      <w:numFmt w:val="decimal"/>
+      <w:lvlText w:val="%1.%2)%3.%4.%5."/>
+      <w:lvlJc w:val="left"/>
+      <w:pPr>
+        <w:ind w:left="1080" w:hanging="1080"/>
+      </w:pPr>
+      <w:rPr>
+        <w:rFonts w:hint="default"/>
+      </w:rPr>
+    </w:lvl>
+    <w:lvl w:ilvl="5">
+      <w:start w:val="1"/>
+      <w:numFmt w:val="decimal"/>
+      <w:lvlText w:val="%1.%2)%3.%4.%5.%6."/>
+      <w:lvlJc w:val="left"/>
+      <w:pPr>
+        <w:ind w:left="1440" w:hanging="1440"/>
+      </w:pPr>
+      <w:rPr>
+        <w:rFonts w:hint="default"/>
+      </w:rPr>
+    </w:lvl>
+    <w:lvl w:ilvl="6">
+      <w:start w:val="1"/>
+      <w:numFmt w:val="decimal"/>
+      <w:lvlText w:val="%1.%2)%3.%4.%5.%6.%7."/>
+      <w:lvlJc w:val="left"/>
+      <w:pPr>
+        <w:ind w:left="1440" w:hanging="1440"/>
+      </w:pPr>
+      <w:rPr>
+        <w:rFonts w:hint="default"/>
+      </w:rPr>
+    </w:lvl>
+    <w:lvl w:ilvl="7">
+      <w:start w:val="1"/>
+      <w:numFmt w:val="decimal"/>
+      <w:lvlText w:val="%1.%2)%3.%4.%5.%6.%7.%8."/>
+      <w:lvlJc w:val="left"/>
+      <w:pPr>
+        <w:ind w:left="1800" w:hanging="1800"/>
+      </w:pPr>
+      <w:rPr>
+        <w:rFonts w:hint="default"/>
+      </w:rPr>
+    </w:lvl>
+    <w:lvl w:ilvl="8">
+      <w:start w:val="1"/>
+      <w:numFmt w:val="decimal"/>
+      <w:lvlText w:val="%1.%2)%3.%4.%5.%6.%7.%8.%9."/>
+      <w:lvlJc w:val="left"/>
+      <w:pPr>
+        <w:ind w:left="1800" w:hanging="1800"/>
+      </w:pPr>
+      <w:rPr>
+        <w:rFonts w:hint="default"/>
+      </w:rPr>
+    </w:lvl>
+  </w:abstractNum>
+  <w:abstractNum w:abstractNumId="22">
+    <w:nsid w:val="79F1581D"/>
+    <w:multiLevelType w:val="hybridMultilevel"/>
+    <w:tmpl w:val="0AC6AC60"/>
+    <w:lvl w:ilvl="0" w:tplc="04090011">
+      <w:start w:val="1"/>
+      <w:numFmt w:val="decimal"/>
+      <w:lvlText w:val="%1)"/>
+      <w:lvlJc w:val="left"/>
+      <w:pPr>
+        <w:ind w:left="720" w:hanging="360"/>
+      </w:pPr>
+      <w:rPr>
+        <w:rFonts w:hint="default"/>
+      </w:rPr>
+    </w:lvl>
+    <w:lvl w:ilvl="1" w:tplc="04090019" w:tentative="1">
+      <w:start w:val="1"/>
+      <w:numFmt w:val="lowerLetter"/>
+      <w:lvlText w:val="%2."/>
+      <w:lvlJc w:val="left"/>
+      <w:pPr>
+        <w:ind w:left="1440" w:hanging="360"/>
+      </w:pPr>
+    </w:lvl>
+    <w:lvl w:ilvl="2" w:tplc="0409001B" w:tentative="1">
+      <w:start w:val="1"/>
+      <w:numFmt w:val="lowerRoman"/>
+      <w:lvlText w:val="%3."/>
+      <w:lvlJc w:val="right"/>
+      <w:pPr>
+        <w:ind w:left="2160" w:hanging="180"/>
+      </w:pPr>
+    </w:lvl>
+    <w:lvl w:ilvl="3" w:tplc="0409000F" w:tentative="1">
+      <w:start w:val="1"/>
+      <w:numFmt w:val="decimal"/>
+      <w:lvlText w:val="%4."/>
+      <w:lvlJc w:val="left"/>
+      <w:pPr>
+        <w:ind w:left="2880" w:hanging="360"/>
+      </w:pPr>
+    </w:lvl>
+    <w:lvl w:ilvl="4" w:tplc="04090019" w:tentative="1">
+      <w:start w:val="1"/>
+      <w:numFmt w:val="lowerLetter"/>
+      <w:lvlText w:val="%5."/>
+      <w:lvlJc w:val="left"/>
+      <w:pPr>
+        <w:ind w:left="3600" w:hanging="360"/>
+      </w:pPr>
+    </w:lvl>
+    <w:lvl w:ilvl="5" w:tplc="0409001B" w:tentative="1">
+      <w:start w:val="1"/>
+      <w:numFmt w:val="lowerRoman"/>
+      <w:lvlText w:val="%6."/>
+      <w:lvlJc w:val="right"/>
+      <w:pPr>
+        <w:ind w:left="4320" w:hanging="180"/>
+      </w:pPr>
+    </w:lvl>
+    <w:lvl w:ilvl="6" w:tplc="0409000F" w:tentative="1">
+      <w:start w:val="1"/>
+      <w:numFmt w:val="decimal"/>
+      <w:lvlText w:val="%7."/>
+      <w:lvlJc w:val="left"/>
+      <w:pPr>
+        <w:ind w:left="5040" w:hanging="360"/>
+      </w:pPr>
+    </w:lvl>
+    <w:lvl w:ilvl="7" w:tplc="04090019" w:tentative="1">
+      <w:start w:val="1"/>
+      <w:numFmt w:val="lowerLetter"/>
+      <w:lvlText w:val="%8."/>
+      <w:lvlJc w:val="left"/>
+      <w:pPr>
+        <w:ind w:left="5760" w:hanging="360"/>
+      </w:pPr>
+    </w:lvl>
+    <w:lvl w:ilvl="8" w:tplc="0409001B" w:tentative="1">
+      <w:start w:val="1"/>
+      <w:numFmt w:val="lowerRoman"/>
+      <w:lvlText w:val="%9."/>
+      <w:lvlJc w:val="right"/>
+      <w:pPr>
+        <w:ind w:left="6480" w:hanging="180"/>
+      </w:pPr>
+    </w:lvl>
+  </w:abstractNum>
   <w:num w:numId="1">
-    <w:abstractNumId w:val="14"/>
+    <w:abstractNumId w:val="18"/>
   </w:num>
   <w:num w:numId="2">
-    <w:abstractNumId w:val="15"/>
+    <w:abstractNumId w:val="19"/>
   </w:num>
   <w:num w:numId="3">
     <w:abstractNumId w:val="2"/>
@@ -7307,49 +9351,67 @@
     <w:abstractNumId w:val="0"/>
   </w:num>
   <w:num w:numId="5">
+    <w:abstractNumId w:val="20"/>
+  </w:num>
+  <w:num w:numId="6">
+    <w:abstractNumId w:val="15"/>
+  </w:num>
+  <w:num w:numId="7">
     <w:abstractNumId w:val="16"/>
   </w:num>
-  <w:num w:numId="6">
+  <w:num w:numId="8">
+    <w:abstractNumId w:val="6"/>
+  </w:num>
+  <w:num w:numId="9">
     <w:abstractNumId w:val="12"/>
   </w:num>
-  <w:num w:numId="7">
-    <w:abstractNumId w:val="13"/>
+  <w:num w:numId="10">
+    <w:abstractNumId w:val="9"/>
   </w:num>
-  <w:num w:numId="8">
+  <w:num w:numId="11">
+    <w:abstractNumId w:val="8"/>
+  </w:num>
+  <w:num w:numId="12">
     <w:abstractNumId w:val="5"/>
   </w:num>
-  <w:num w:numId="9">
-    <w:abstractNumId w:val="9"/>
+  <w:num w:numId="13">
+    <w:abstractNumId w:val="11"/>
   </w:num>
-  <w:num w:numId="10">
-    <w:abstractNumId w:val="7"/>
-  </w:num>
-  <w:num w:numId="11">
-    <w:abstractNumId w:val="6"/>
-  </w:num>
-  <w:num w:numId="12">
+  <w:num w:numId="14">
     <w:abstractNumId w:val="4"/>
   </w:num>
-  <w:num w:numId="13">
-    <w:abstractNumId w:val="8"/>
-  </w:num>
-  <w:num w:numId="14">
-    <w:abstractNumId w:val="3"/>
-  </w:num>
   <w:num w:numId="15">
-    <w:abstractNumId w:val="10"/>
+    <w:abstractNumId w:val="13"/>
   </w:num>
   <w:num w:numId="16">
     <w:abstractNumId w:val="1"/>
   </w:num>
   <w:num w:numId="17">
-    <w:abstractNumId w:val="11"/>
+    <w:abstractNumId w:val="14"/>
+  </w:num>
+  <w:num w:numId="18">
+    <w:abstractNumId w:val="17"/>
+  </w:num>
+  <w:num w:numId="19">
+    <w:abstractNumId w:val="22"/>
+  </w:num>
+  <w:num w:numId="20">
+    <w:abstractNumId w:val="10"/>
+  </w:num>
+  <w:num w:numId="21">
+    <w:abstractNumId w:val="3"/>
+  </w:num>
+  <w:num w:numId="22">
+    <w:abstractNumId w:val="21"/>
+  </w:num>
+  <w:num w:numId="23">
+    <w:abstractNumId w:val="7"/>
   </w:num>
 </w:numbering>
 </file>
 
 <file path=word/styles.xml><?xml version="1.0" encoding="utf-8"?>
-<w:styles xmlns:mc="http://schemas.openxmlformats.org/markup-compatibility/2006" xmlns:r="http://schemas.openxmlformats.org/officeDocument/2006/relationships" xmlns:w="http://schemas.openxmlformats.org/wordprocessingml/2006/main" xmlns:w14="http://schemas.microsoft.com/office/word/2010/wordml" xmlns:w15="http://schemas.microsoft.com/office/word/2012/wordml" xmlns:w16se="http://schemas.microsoft.com/office/word/2015/wordml/symex" mc:Ignorable="w14 w15 w16se">
+<w:styles xmlns:r="http://schemas.openxmlformats.org/officeDocument/2006/relationships" xmlns:w="http://schemas.openxmlformats.org/wordprocessingml/2006/main">
   <w:docDefaults>
     <w:rPrDefault>
       <w:rPr>
@@ -7365,381 +9427,144 @@
       </w:pPr>
     </w:pPrDefault>
   </w:docDefaults>
-  <w:latentStyles w:defLockedState="0" w:defUIPriority="99" w:defSemiHidden="0" w:defUnhideWhenUsed="0" w:defQFormat="0" w:count="374">
-    <w:lsdException w:name="Normal" w:uiPriority="0" w:qFormat="1"/>
-    <w:lsdException w:name="heading 1" w:uiPriority="9" w:qFormat="1"/>
-    <w:lsdException w:name="heading 2" w:semiHidden="1" w:uiPriority="9" w:unhideWhenUsed="1" w:qFormat="1"/>
-    <w:lsdException w:name="heading 3" w:semiHidden="1" w:uiPriority="9" w:unhideWhenUsed="1" w:qFormat="1"/>
-    <w:lsdException w:name="heading 4" w:semiHidden="1" w:uiPriority="9" w:unhideWhenUsed="1" w:qFormat="1"/>
-    <w:lsdException w:name="heading 5" w:semiHidden="1" w:uiPriority="9" w:unhideWhenUsed="1" w:qFormat="1"/>
-    <w:lsdException w:name="heading 6" w:semiHidden="1" w:uiPriority="9" w:unhideWhenUsed="1" w:qFormat="1"/>
-    <w:lsdException w:name="heading 7" w:semiHidden="1" w:uiPriority="9" w:unhideWhenUsed="1" w:qFormat="1"/>
-    <w:lsdException w:name="heading 8" w:semiHidden="1" w:uiPriority="9" w:unhideWhenUsed="1" w:qFormat="1"/>
-    <w:lsdException w:name="heading 9" w:semiHidden="1" w:uiPriority="9" w:unhideWhenUsed="1" w:qFormat="1"/>
-    <w:lsdException w:name="index 1" w:semiHidden="1" w:unhideWhenUsed="1"/>
-    <w:lsdException w:name="index 2" w:semiHidden="1" w:unhideWhenUsed="1"/>
-    <w:lsdException w:name="index 3" w:semiHidden="1" w:unhideWhenUsed="1"/>
-    <w:lsdException w:name="index 4" w:semiHidden="1" w:unhideWhenUsed="1"/>
-    <w:lsdException w:name="index 5" w:semiHidden="1" w:unhideWhenUsed="1"/>
-    <w:lsdException w:name="index 6" w:semiHidden="1" w:unhideWhenUsed="1"/>
-    <w:lsdException w:name="index 7" w:semiHidden="1" w:unhideWhenUsed="1"/>
-    <w:lsdException w:name="index 8" w:semiHidden="1" w:unhideWhenUsed="1"/>
-    <w:lsdException w:name="index 9" w:semiHidden="1" w:unhideWhenUsed="1"/>
-    <w:lsdException w:name="toc 1" w:semiHidden="1" w:uiPriority="39" w:unhideWhenUsed="1"/>
-    <w:lsdException w:name="toc 2" w:semiHidden="1" w:uiPriority="39" w:unhideWhenUsed="1"/>
-    <w:lsdException w:name="toc 3" w:semiHidden="1" w:uiPriority="39" w:unhideWhenUsed="1"/>
-    <w:lsdException w:name="toc 4" w:semiHidden="1" w:uiPriority="39" w:unhideWhenUsed="1"/>
-    <w:lsdException w:name="toc 5" w:semiHidden="1" w:uiPriority="39" w:unhideWhenUsed="1"/>
-    <w:lsdException w:name="toc 6" w:semiHidden="1" w:uiPriority="39" w:unhideWhenUsed="1"/>
-    <w:lsdException w:name="toc 7" w:semiHidden="1" w:uiPriority="39" w:unhideWhenUsed="1"/>
-    <w:lsdException w:name="toc 8" w:semiHidden="1" w:uiPriority="39" w:unhideWhenUsed="1"/>
-    <w:lsdException w:name="toc 9" w:semiHidden="1" w:uiPriority="39" w:unhideWhenUsed="1"/>
-    <w:lsdException w:name="Normal Indent" w:semiHidden="1" w:unhideWhenUsed="1"/>
-    <w:lsdException w:name="footnote text" w:semiHidden="1" w:unhideWhenUsed="1"/>
-    <w:lsdException w:name="annotation text" w:semiHidden="1" w:unhideWhenUsed="1"/>
-    <w:lsdException w:name="header" w:semiHidden="1" w:unhideWhenUsed="1"/>
-    <w:lsdException w:name="footer" w:semiHidden="1" w:unhideWhenUsed="1"/>
-    <w:lsdException w:name="index heading" w:semiHidden="1" w:unhideWhenUsed="1"/>
-    <w:lsdException w:name="caption" w:semiHidden="1" w:uiPriority="35" w:unhideWhenUsed="1" w:qFormat="1"/>
-    <w:lsdException w:name="table of figures" w:semiHidden="1" w:unhideWhenUsed="1"/>
-    <w:lsdException w:name="envelope address" w:semiHidden="1" w:unhideWhenUsed="1"/>
-    <w:lsdException w:name="envelope return" w:semiHidden="1" w:unhideWhenUsed="1"/>
-    <w:lsdException w:name="footnote reference" w:semiHidden="1" w:unhideWhenUsed="1"/>
-    <w:lsdException w:name="annotation reference" w:semiHidden="1" w:unhideWhenUsed="1"/>
-    <w:lsdException w:name="line number" w:semiHidden="1" w:unhideWhenUsed="1"/>
-    <w:lsdException w:name="page number" w:semiHidden="1" w:unhideWhenUsed="1"/>
-    <w:lsdException w:name="endnote reference" w:semiHidden="1" w:unhideWhenUsed="1"/>
-    <w:lsdException w:name="endnote text" w:semiHidden="1" w:unhideWhenUsed="1"/>
-    <w:lsdException w:name="table of authorities" w:semiHidden="1" w:unhideWhenUsed="1"/>
-    <w:lsdException w:name="macro" w:semiHidden="1" w:unhideWhenUsed="1"/>
-    <w:lsdException w:name="toa heading" w:semiHidden="1" w:unhideWhenUsed="1"/>
-    <w:lsdException w:name="List" w:semiHidden="1" w:unhideWhenUsed="1"/>
-    <w:lsdException w:name="List Bullet" w:semiHidden="1" w:unhideWhenUsed="1"/>
-    <w:lsdException w:name="List Number" w:semiHidden="1" w:unhideWhenUsed="1"/>
-    <w:lsdException w:name="List 2" w:semiHidden="1" w:unhideWhenUsed="1"/>
-    <w:lsdException w:name="List 3" w:semiHidden="1" w:unhideWhenUsed="1"/>
-    <w:lsdException w:name="List 4" w:semiHidden="1" w:unhideWhenUsed="1"/>
-    <w:lsdException w:name="List 5" w:semiHidden="1" w:unhideWhenUsed="1"/>
-    <w:lsdException w:name="List Bullet 2" w:semiHidden="1" w:unhideWhenUsed="1"/>
-    <w:lsdException w:name="List Bullet 3" w:semiHidden="1" w:unhideWhenUsed="1"/>
-    <w:lsdException w:name="List Bullet 4" w:semiHidden="1" w:unhideWhenUsed="1"/>
-    <w:lsdException w:name="List Bullet 5" w:semiHidden="1" w:unhideWhenUsed="1"/>
-    <w:lsdException w:name="List Number 2" w:semiHidden="1" w:unhideWhenUsed="1"/>
-    <w:lsdException w:name="List Number 3" w:semiHidden="1" w:unhideWhenUsed="1"/>
-    <w:lsdException w:name="List Number 4" w:semiHidden="1" w:unhideWhenUsed="1"/>
-    <w:lsdException w:name="List Number 5" w:semiHidden="1" w:unhideWhenUsed="1"/>
-    <w:lsdException w:name="Title" w:uiPriority="10" w:qFormat="1"/>
-    <w:lsdException w:name="Closing" w:semiHidden="1" w:unhideWhenUsed="1"/>
-    <w:lsdException w:name="Signature" w:semiHidden="1" w:unhideWhenUsed="1"/>
-    <w:lsdException w:name="Default Paragraph Font" w:semiHidden="1" w:uiPriority="1" w:unhideWhenUsed="1"/>
-    <w:lsdException w:name="Body Text" w:semiHidden="1" w:unhideWhenUsed="1"/>
-    <w:lsdException w:name="Body Text Indent" w:semiHidden="1" w:unhideWhenUsed="1"/>
-    <w:lsdException w:name="List Continue" w:semiHidden="1" w:unhideWhenUsed="1"/>
-    <w:lsdException w:name="List Continue 2" w:semiHidden="1" w:unhideWhenUsed="1"/>
-    <w:lsdException w:name="List Continue 3" w:semiHidden="1" w:unhideWhenUsed="1"/>
-    <w:lsdException w:name="List Continue 4" w:semiHidden="1" w:unhideWhenUsed="1"/>
-    <w:lsdException w:name="List Continue 5" w:semiHidden="1" w:unhideWhenUsed="1"/>
-    <w:lsdException w:name="Message Header" w:semiHidden="1" w:unhideWhenUsed="1"/>
-    <w:lsdException w:name="Subtitle" w:uiPriority="11" w:qFormat="1"/>
-    <w:lsdException w:name="Salutation" w:semiHidden="1" w:unhideWhenUsed="1"/>
-    <w:lsdException w:name="Date" w:semiHidden="1" w:unhideWhenUsed="1"/>
-    <w:lsdException w:name="Body Text First Indent" w:semiHidden="1" w:unhideWhenUsed="1"/>
-    <w:lsdException w:name="Body Text First Indent 2" w:semiHidden="1" w:unhideWhenUsed="1"/>
-    <w:lsdException w:name="Note Heading" w:semiHidden="1" w:unhideWhenUsed="1"/>
-    <w:lsdException w:name="Body Text 2" w:semiHidden="1" w:unhideWhenUsed="1"/>
-    <w:lsdException w:name="Body Text 3" w:semiHidden="1" w:unhideWhenUsed="1"/>
-    <w:lsdException w:name="Body Text Indent 2" w:semiHidden="1" w:unhideWhenUsed="1"/>
-    <w:lsdException w:name="Body Text Indent 3" w:semiHidden="1" w:unhideWhenUsed="1"/>
-    <w:lsdException w:name="Block Text" w:semiHidden="1" w:unhideWhenUsed="1"/>
-    <w:lsdException w:name="Hyperlink" w:semiHidden="1" w:unhideWhenUsed="1"/>
-    <w:lsdException w:name="FollowedHyperlink" w:semiHidden="1" w:unhideWhenUsed="1"/>
-    <w:lsdException w:name="Strong" w:uiPriority="22" w:qFormat="1"/>
-    <w:lsdException w:name="Emphasis" w:uiPriority="20" w:qFormat="1"/>
-    <w:lsdException w:name="Document Map" w:semiHidden="1" w:unhideWhenUsed="1"/>
-    <w:lsdException w:name="Plain Text" w:semiHidden="1" w:unhideWhenUsed="1"/>
-    <w:lsdException w:name="E-mail Signature" w:semiHidden="1" w:unhideWhenUsed="1"/>
-    <w:lsdException w:name="HTML Top of Form" w:semiHidden="1" w:unhideWhenUsed="1"/>
-    <w:lsdException w:name="HTML Bottom of Form" w:semiHidden="1" w:unhideWhenUsed="1"/>
-    <w:lsdException w:name="Normal (Web)" w:semiHidden="1" w:unhideWhenUsed="1"/>
-    <w:lsdException w:name="HTML Acronym" w:semiHidden="1" w:unhideWhenUsed="1"/>
-    <w:lsdException w:name="HTML Address" w:semiHidden="1" w:unhideWhenUsed="1"/>
-    <w:lsdException w:name="HTML Cite" w:semiHidden="1" w:unhideWhenUsed="1"/>
-    <w:lsdException w:name="HTML Code" w:semiHidden="1" w:unhideWhenUsed="1"/>
-    <w:lsdException w:name="HTML Definition" w:semiHidden="1" w:unhideWhenUsed="1"/>
-    <w:lsdException w:name="HTML Keyboard" w:semiHidden="1" w:unhideWhenUsed="1"/>
-    <w:lsdException w:name="HTML Preformatted" w:semiHidden="1" w:unhideWhenUsed="1"/>
-    <w:lsdException w:name="HTML Sample" w:semiHidden="1" w:unhideWhenUsed="1"/>
-    <w:lsdException w:name="HTML Typewriter" w:semiHidden="1" w:unhideWhenUsed="1"/>
-    <w:lsdException w:name="HTML Variable" w:semiHidden="1" w:unhideWhenUsed="1"/>
-    <w:lsdException w:name="Normal Table" w:semiHidden="1" w:unhideWhenUsed="1"/>
-    <w:lsdException w:name="annotation subject" w:semiHidden="1" w:unhideWhenUsed="1"/>
-    <w:lsdException w:name="No List" w:semiHidden="1" w:unhideWhenUsed="1"/>
-    <w:lsdException w:name="Outline List 1" w:semiHidden="1" w:unhideWhenUsed="1"/>
-    <w:lsdException w:name="Outline List 2" w:semiHidden="1" w:unhideWhenUsed="1"/>
-    <w:lsdException w:name="Outline List 3" w:semiHidden="1" w:unhideWhenUsed="1"/>
-    <w:lsdException w:name="Table Simple 1" w:semiHidden="1" w:unhideWhenUsed="1"/>
-    <w:lsdException w:name="Table Simple 2" w:semiHidden="1" w:unhideWhenUsed="1"/>
-    <w:lsdException w:name="Table Simple 3" w:semiHidden="1" w:unhideWhenUsed="1"/>
-    <w:lsdException w:name="Table Classic 1" w:semiHidden="1" w:unhideWhenUsed="1"/>
-    <w:lsdException w:name="Table Classic 2" w:semiHidden="1" w:unhideWhenUsed="1"/>
-    <w:lsdException w:name="Table Classic 3" w:semiHidden="1" w:unhideWhenUsed="1"/>
-    <w:lsdException w:name="Table Classic 4" w:semiHidden="1" w:unhideWhenUsed="1"/>
-    <w:lsdException w:name="Table Colorful 1" w:semiHidden="1" w:unhideWhenUsed="1"/>
-    <w:lsdException w:name="Table Colorful 2" w:semiHidden="1" w:unhideWhenUsed="1"/>
-    <w:lsdException w:name="Table Colorful 3" w:semiHidden="1" w:unhideWhenUsed="1"/>
-    <w:lsdException w:name="Table Columns 1" w:semiHidden="1" w:unhideWhenUsed="1"/>
-    <w:lsdException w:name="Table Columns 2" w:semiHidden="1" w:unhideWhenUsed="1"/>
-    <w:lsdException w:name="Table Columns 3" w:semiHidden="1" w:unhideWhenUsed="1"/>
-    <w:lsdException w:name="Table Columns 4" w:semiHidden="1" w:unhideWhenUsed="1"/>
-    <w:lsdException w:name="Table Columns 5" w:semiHidden="1" w:unhideWhenUsed="1"/>
-    <w:lsdException w:name="Table Grid 1" w:semiHidden="1" w:unhideWhenUsed="1"/>
-    <w:lsdException w:name="Table Grid 2" w:semiHidden="1" w:unhideWhenUsed="1"/>
-    <w:lsdException w:name="Table Grid 3" w:semiHidden="1" w:unhideWhenUsed="1"/>
-    <w:lsdException w:name="Table Grid 4" w:semiHidden="1" w:unhideWhenUsed="1"/>
-    <w:lsdException w:name="Table Grid 5" w:semiHidden="1" w:unhideWhenUsed="1"/>
-    <w:lsdException w:name="Table Grid 6" w:semiHidden="1" w:unhideWhenUsed="1"/>
-    <w:lsdException w:name="Table Grid 7" w:semiHidden="1" w:unhideWhenUsed="1"/>
-    <w:lsdException w:name="Table Grid 8" w:semiHidden="1" w:unhideWhenUsed="1"/>
-    <w:lsdException w:name="Table List 1" w:semiHidden="1" w:unhideWhenUsed="1"/>
-    <w:lsdException w:name="Table List 2" w:semiHidden="1" w:unhideWhenUsed="1"/>
-    <w:lsdException w:name="Table List 3" w:semiHidden="1" w:unhideWhenUsed="1"/>
-    <w:lsdException w:name="Table List 4" w:semiHidden="1" w:unhideWhenUsed="1"/>
-    <w:lsdException w:name="Table List 5" w:semiHidden="1" w:unhideWhenUsed="1"/>
-    <w:lsdException w:name="Table List 6" w:semiHidden="1" w:unhideWhenUsed="1"/>
-    <w:lsdException w:name="Table List 7" w:semiHidden="1" w:unhideWhenUsed="1"/>
-    <w:lsdException w:name="Table List 8" w:semiHidden="1" w:unhideWhenUsed="1"/>
-    <w:lsdException w:name="Table 3D effects 1" w:semiHidden="1" w:unhideWhenUsed="1"/>
-    <w:lsdException w:name="Table 3D effects 2" w:semiHidden="1" w:unhideWhenUsed="1"/>
-    <w:lsdException w:name="Table 3D effects 3" w:semiHidden="1" w:unhideWhenUsed="1"/>
-    <w:lsdException w:name="Table Contemporary" w:semiHidden="1" w:unhideWhenUsed="1"/>
-    <w:lsdException w:name="Table Elegant" w:semiHidden="1" w:unhideWhenUsed="1"/>
-    <w:lsdException w:name="Table Professional" w:semiHidden="1" w:unhideWhenUsed="1"/>
-    <w:lsdException w:name="Table Subtle 1" w:semiHidden="1" w:unhideWhenUsed="1"/>
-    <w:lsdException w:name="Table Subtle 2" w:semiHidden="1" w:unhideWhenUsed="1"/>
-    <w:lsdException w:name="Table Web 1" w:semiHidden="1" w:unhideWhenUsed="1"/>
-    <w:lsdException w:name="Table Web 2" w:semiHidden="1" w:unhideWhenUsed="1"/>
-    <w:lsdException w:name="Table Web 3" w:semiHidden="1" w:unhideWhenUsed="1"/>
-    <w:lsdException w:name="Balloon Text" w:semiHidden="1" w:unhideWhenUsed="1"/>
-    <w:lsdException w:name="Table Grid" w:semiHidden="1" w:uiPriority="59" w:unhideWhenUsed="1"/>
-    <w:lsdException w:name="Table Theme" w:semiHidden="1" w:unhideWhenUsed="1"/>
-    <w:lsdException w:name="Placeholder Text" w:semiHidden="1"/>
-    <w:lsdException w:name="No Spacing" w:uiPriority="1" w:qFormat="1"/>
-    <w:lsdException w:name="Light Shading" w:uiPriority="60"/>
-    <w:lsdException w:name="Light List" w:uiPriority="61"/>
-    <w:lsdException w:name="Light Grid" w:uiPriority="62"/>
-    <w:lsdException w:name="Medium Shading 1" w:uiPriority="63"/>
-    <w:lsdException w:name="Medium Shading 2" w:uiPriority="64"/>
-    <w:lsdException w:name="Medium List 1" w:uiPriority="65"/>
-    <w:lsdException w:name="Medium List 2" w:uiPriority="66"/>
-    <w:lsdException w:name="Medium Grid 1" w:uiPriority="67"/>
-    <w:lsdException w:name="Medium Grid 2" w:uiPriority="68"/>
-    <w:lsdException w:name="Medium Grid 3" w:uiPriority="69"/>
-    <w:lsdException w:name="Dark List" w:uiPriority="70"/>
-    <w:lsdException w:name="Colorful Shading" w:uiPriority="71"/>
-    <w:lsdException w:name="Colorful List" w:uiPriority="72"/>
-    <w:lsdException w:name="Colorful Grid" w:uiPriority="73"/>
-    <w:lsdException w:name="Light Shading Accent 1" w:uiPriority="60"/>
-    <w:lsdException w:name="Light List Accent 1" w:uiPriority="61"/>
-    <w:lsdException w:name="Light Grid Accent 1" w:uiPriority="62"/>
-    <w:lsdException w:name="Medium Shading 1 Accent 1" w:uiPriority="63"/>
-    <w:lsdException w:name="Medium Shading 2 Accent 1" w:uiPriority="64"/>
-    <w:lsdException w:name="Medium List 1 Accent 1" w:uiPriority="65"/>
-    <w:lsdException w:name="Revision" w:semiHidden="1"/>
-    <w:lsdException w:name="List Paragraph" w:uiPriority="34" w:qFormat="1"/>
-    <w:lsdException w:name="Quote" w:uiPriority="29" w:qFormat="1"/>
-    <w:lsdException w:name="Intense Quote" w:uiPriority="30" w:qFormat="1"/>
-    <w:lsdException w:name="Medium List 2 Accent 1" w:uiPriority="66"/>
-    <w:lsdException w:name="Medium Grid 1 Accent 1" w:uiPriority="67"/>
-    <w:lsdException w:name="Medium Grid 2 Accent 1" w:uiPriority="68"/>
-    <w:lsdException w:name="Medium Grid 3 Accent 1" w:uiPriority="69"/>
-    <w:lsdException w:name="Dark List Accent 1" w:uiPriority="70"/>
-    <w:lsdException w:name="Colorful Shading Accent 1" w:uiPriority="71"/>
-    <w:lsdException w:name="Colorful List Accent 1" w:uiPriority="72"/>
-    <w:lsdException w:name="Colorful Grid Accent 1" w:uiPriority="73"/>
-    <w:lsdException w:name="Light Shading Accent 2" w:uiPriority="60"/>
-    <w:lsdException w:name="Light List Accent 2" w:uiPriority="61"/>
-    <w:lsdException w:name="Light Grid Accent 2" w:uiPriority="62"/>
-    <w:lsdException w:name="Medium Shading 1 Accent 2" w:uiPriority="63"/>
-    <w:lsdException w:name="Medium Shading 2 Accent 2" w:uiPriority="64"/>
-    <w:lsdException w:name="Medium List 1 Accent 2" w:uiPriority="65"/>
-    <w:lsdException w:name="Medium List 2 Accent 2" w:uiPriority="66"/>
-    <w:lsdException w:name="Medium Grid 1 Accent 2" w:uiPriority="67"/>
-    <w:lsdException w:name="Medium Grid 2 Accent 2" w:uiPriority="68"/>
-    <w:lsdException w:name="Medium Grid 3 Accent 2" w:uiPriority="69"/>
-    <w:lsdException w:name="Dark List Accent 2" w:uiPriority="70"/>
-    <w:lsdException w:name="Colorful Shading Accent 2" w:uiPriority="71"/>
-    <w:lsdException w:name="Colorful List Accent 2" w:uiPriority="72"/>
-    <w:lsdException w:name="Colorful Grid Accent 2" w:uiPriority="73"/>
-    <w:lsdException w:name="Light Shading Accent 3" w:uiPriority="60"/>
-    <w:lsdException w:name="Light List Accent 3" w:uiPriority="61"/>
-    <w:lsdException w:name="Light Grid Accent 3" w:uiPriority="62"/>
-    <w:lsdException w:name="Medium Shading 1 Accent 3" w:uiPriority="63"/>
-    <w:lsdException w:name="Medium Shading 2 Accent 3" w:uiPriority="64"/>
-    <w:lsdException w:name="Medium List 1 Accent 3" w:uiPriority="65"/>
-    <w:lsdException w:name="Medium List 2 Accent 3" w:uiPriority="66"/>
-    <w:lsdException w:name="Medium Grid 1 Accent 3" w:uiPriority="67"/>
-    <w:lsdException w:name="Medium Grid 2 Accent 3" w:uiPriority="68"/>
-    <w:lsdException w:name="Medium Grid 3 Accent 3" w:uiPriority="69"/>
-    <w:lsdException w:name="Dark List Accent 3" w:uiPriority="70"/>
-    <w:lsdException w:name="Colorful Shading Accent 3" w:uiPriority="71"/>
-    <w:lsdException w:name="Colorful List Accent 3" w:uiPriority="72"/>
-    <w:lsdException w:name="Colorful Grid Accent 3" w:uiPriority="73"/>
-    <w:lsdException w:name="Light Shading Accent 4" w:uiPriority="60"/>
-    <w:lsdException w:name="Light List Accent 4" w:uiPriority="61"/>
-    <w:lsdException w:name="Light Grid Accent 4" w:uiPriority="62"/>
-    <w:lsdException w:name="Medium Shading 1 Accent 4" w:uiPriority="63"/>
-    <w:lsdException w:name="Medium Shading 2 Accent 4" w:uiPriority="64"/>
-    <w:lsdException w:name="Medium List 1 Accent 4" w:uiPriority="65"/>
-    <w:lsdException w:name="Medium List 2 Accent 4" w:uiPriority="66"/>
-    <w:lsdException w:name="Medium Grid 1 Accent 4" w:uiPriority="67"/>
-    <w:lsdException w:name="Medium Grid 2 Accent 4" w:uiPriority="68"/>
-    <w:lsdException w:name="Medium Grid 3 Accent 4" w:uiPriority="69"/>
-    <w:lsdException w:name="Dark List Accent 4" w:uiPriority="70"/>
-    <w:lsdException w:name="Colorful Shading Accent 4" w:uiPriority="71"/>
-    <w:lsdException w:name="Colorful List Accent 4" w:uiPriority="72"/>
-    <w:lsdException w:name="Colorful Grid Accent 4" w:uiPriority="73"/>
-    <w:lsdException w:name="Light Shading Accent 5" w:uiPriority="60"/>
-    <w:lsdException w:name="Light List Accent 5" w:uiPriority="61"/>
-    <w:lsdException w:name="Light Grid Accent 5" w:uiPriority="62"/>
-    <w:lsdException w:name="Medium Shading 1 Accent 5" w:uiPriority="63"/>
-    <w:lsdException w:name="Medium Shading 2 Accent 5" w:uiPriority="64"/>
-    <w:lsdException w:name="Medium List 1 Accent 5" w:uiPriority="65"/>
-    <w:lsdException w:name="Medium List 2 Accent 5" w:uiPriority="66"/>
-    <w:lsdException w:name="Medium Grid 1 Accent 5" w:uiPriority="67"/>
-    <w:lsdException w:name="Medium Grid 2 Accent 5" w:uiPriority="68"/>
-    <w:lsdException w:name="Medium Grid 3 Accent 5" w:uiPriority="69"/>
-    <w:lsdException w:name="Dark List Accent 5" w:uiPriority="70"/>
-    <w:lsdException w:name="Colorful Shading Accent 5" w:uiPriority="71"/>
-    <w:lsdException w:name="Colorful List Accent 5" w:uiPriority="72"/>
-    <w:lsdException w:name="Colorful Grid Accent 5" w:uiPriority="73"/>
-    <w:lsdException w:name="Light Shading Accent 6" w:uiPriority="60"/>
-    <w:lsdException w:name="Light List Accent 6" w:uiPriority="61"/>
-    <w:lsdException w:name="Light Grid Accent 6" w:uiPriority="62"/>
-    <w:lsdException w:name="Medium Shading 1 Accent 6" w:uiPriority="63"/>
-    <w:lsdException w:name="Medium Shading 2 Accent 6" w:uiPriority="64"/>
-    <w:lsdException w:name="Medium List 1 Accent 6" w:uiPriority="65"/>
-    <w:lsdException w:name="Medium List 2 Accent 6" w:uiPriority="66"/>
-    <w:lsdException w:name="Medium Grid 1 Accent 6" w:uiPriority="67"/>
-    <w:lsdException w:name="Medium Grid 2 Accent 6" w:uiPriority="68"/>
-    <w:lsdException w:name="Medium Grid 3 Accent 6" w:uiPriority="69"/>
-    <w:lsdException w:name="Dark List Accent 6" w:uiPriority="70"/>
-    <w:lsdException w:name="Colorful Shading Accent 6" w:uiPriority="71"/>
-    <w:lsdException w:name="Colorful List Accent 6" w:uiPriority="72"/>
-    <w:lsdException w:name="Colorful Grid Accent 6" w:uiPriority="73"/>
-    <w:lsdException w:name="Subtle Emphasis" w:uiPriority="19" w:qFormat="1"/>
-    <w:lsdException w:name="Intense Emphasis" w:uiPriority="21" w:qFormat="1"/>
-    <w:lsdException w:name="Subtle Reference" w:uiPriority="31" w:qFormat="1"/>
-    <w:lsdException w:name="Intense Reference" w:uiPriority="32" w:qFormat="1"/>
-    <w:lsdException w:name="Book Title" w:uiPriority="33" w:qFormat="1"/>
-    <w:lsdException w:name="Bibliography" w:semiHidden="1" w:uiPriority="37" w:unhideWhenUsed="1"/>
-    <w:lsdException w:name="TOC Heading" w:semiHidden="1" w:uiPriority="39" w:unhideWhenUsed="1" w:qFormat="1"/>
-    <w:lsdException w:name="Plain Table 1" w:uiPriority="41"/>
-    <w:lsdException w:name="Plain Table 2" w:uiPriority="42"/>
-    <w:lsdException w:name="Plain Table 3" w:uiPriority="43"/>
-    <w:lsdException w:name="Plain Table 4" w:uiPriority="44"/>
-    <w:lsdException w:name="Plain Table 5" w:uiPriority="45"/>
-    <w:lsdException w:name="Grid Table Light" w:uiPriority="40"/>
-    <w:lsdException w:name="Grid Table 1 Light" w:uiPriority="46"/>
-    <w:lsdException w:name="Grid Table 2" w:uiPriority="47"/>
-    <w:lsdException w:name="Grid Table 3" w:uiPriority="48"/>
-    <w:lsdException w:name="Grid Table 4" w:uiPriority="49"/>
-    <w:lsdException w:name="Grid Table 5 Dark" w:uiPriority="50"/>
-    <w:lsdException w:name="Grid Table 6 Colorful" w:uiPriority="51"/>
-    <w:lsdException w:name="Grid Table 7 Colorful" w:uiPriority="52"/>
-    <w:lsdException w:name="Grid Table 1 Light Accent 1" w:uiPriority="46"/>
-    <w:lsdException w:name="Grid Table 2 Accent 1" w:uiPriority="47"/>
-    <w:lsdException w:name="Grid Table 3 Accent 1" w:uiPriority="48"/>
-    <w:lsdException w:name="Grid Table 4 Accent 1" w:uiPriority="49"/>
-    <w:lsdException w:name="Grid Table 5 Dark Accent 1" w:uiPriority="50"/>
-    <w:lsdException w:name="Grid Table 6 Colorful Accent 1" w:uiPriority="51"/>
-    <w:lsdException w:name="Grid Table 7 Colorful Accent 1" w:uiPriority="52"/>
-    <w:lsdException w:name="Grid Table 1 Light Accent 2" w:uiPriority="46"/>
-    <w:lsdException w:name="Grid Table 2 Accent 2" w:uiPriority="47"/>
-    <w:lsdException w:name="Grid Table 3 Accent 2" w:uiPriority="48"/>
-    <w:lsdException w:name="Grid Table 4 Accent 2" w:uiPriority="49"/>
-    <w:lsdException w:name="Grid Table 5 Dark Accent 2" w:uiPriority="50"/>
-    <w:lsdException w:name="Grid Table 6 Colorful Accent 2" w:uiPriority="51"/>
-    <w:lsdException w:name="Grid Table 7 Colorful Accent 2" w:uiPriority="52"/>
-    <w:lsdException w:name="Grid Table 1 Light Accent 3" w:uiPriority="46"/>
-    <w:lsdException w:name="Grid Table 2 Accent 3" w:uiPriority="47"/>
-    <w:lsdException w:name="Grid Table 3 Accent 3" w:uiPriority="48"/>
-    <w:lsdException w:name="Grid Table 4 Accent 3" w:uiPriority="49"/>
-    <w:lsdException w:name="Grid Table 5 Dark Accent 3" w:uiPriority="50"/>
-    <w:lsdException w:name="Grid Table 6 Colorful Accent 3" w:uiPriority="51"/>
-    <w:lsdException w:name="Grid Table 7 Colorful Accent 3" w:uiPriority="52"/>
-    <w:lsdException w:name="Grid Table 1 Light Accent 4" w:uiPriority="46"/>
-    <w:lsdException w:name="Grid Table 2 Accent 4" w:uiPriority="47"/>
-    <w:lsdException w:name="Grid Table 3 Accent 4" w:uiPriority="48"/>
-    <w:lsdException w:name="Grid Table 4 Accent 4" w:uiPriority="49"/>
-    <w:lsdException w:name="Grid Table 5 Dark Accent 4" w:uiPriority="50"/>
-    <w:lsdException w:name="Grid Table 6 Colorful Accent 4" w:uiPriority="51"/>
-    <w:lsdException w:name="Grid Table 7 Colorful Accent 4" w:uiPriority="52"/>
-    <w:lsdException w:name="Grid Table 1 Light Accent 5" w:uiPriority="46"/>
-    <w:lsdException w:name="Grid Table 2 Accent 5" w:uiPriority="47"/>
-    <w:lsdException w:name="Grid Table 3 Accent 5" w:uiPriority="48"/>
-    <w:lsdException w:name="Grid Table 4 Accent 5" w:uiPriority="49"/>
-    <w:lsdException w:name="Grid Table 5 Dark Accent 5" w:uiPriority="50"/>
-    <w:lsdException w:name="Grid Table 6 Colorful Accent 5" w:uiPriority="51"/>
-    <w:lsdException w:name="Grid Table 7 Colorful Accent 5" w:uiPriority="52"/>
-    <w:lsdException w:name="Grid Table 1 Light Accent 6" w:uiPriority="46"/>
-    <w:lsdException w:name="Grid Table 2 Accent 6" w:uiPriority="47"/>
-    <w:lsdException w:name="Grid Table 3 Accent 6" w:uiPriority="48"/>
-    <w:lsdException w:name="Grid Table 4 Accent 6" w:uiPriority="49"/>
-    <w:lsdException w:name="Grid Table 5 Dark Accent 6" w:uiPriority="50"/>
-    <w:lsdException w:name="Grid Table 6 Colorful Accent 6" w:uiPriority="51"/>
-    <w:lsdException w:name="Grid Table 7 Colorful Accent 6" w:uiPriority="52"/>
-    <w:lsdException w:name="List Table 1 Light" w:uiPriority="46"/>
-    <w:lsdException w:name="List Table 2" w:uiPriority="47"/>
-    <w:lsdException w:name="List Table 3" w:uiPriority="48"/>
-    <w:lsdException w:name="List Table 4" w:uiPriority="49"/>
-    <w:lsdException w:name="List Table 5 Dark" w:uiPriority="50"/>
-    <w:lsdException w:name="List Table 6 Colorful" w:uiPriority="51"/>
-    <w:lsdException w:name="List Table 7 Colorful" w:uiPriority="52"/>
-    <w:lsdException w:name="List Table 1 Light Accent 1" w:uiPriority="46"/>
-    <w:lsdException w:name="List Table 2 Accent 1" w:uiPriority="47"/>
-    <w:lsdException w:name="List Table 3 Accent 1" w:uiPriority="48"/>
-    <w:lsdException w:name="List Table 4 Accent 1" w:uiPriority="49"/>
-    <w:lsdException w:name="List Table 5 Dark Accent 1" w:uiPriority="50"/>
-    <w:lsdException w:name="List Table 6 Colorful Accent 1" w:uiPriority="51"/>
-    <w:lsdException w:name="List Table 7 Colorful Accent 1" w:uiPriority="52"/>
-    <w:lsdException w:name="List Table 1 Light Accent 2" w:uiPriority="46"/>
-    <w:lsdException w:name="List Table 2 Accent 2" w:uiPriority="47"/>
-    <w:lsdException w:name="List Table 3 Accent 2" w:uiPriority="48"/>
-    <w:lsdException w:name="List Table 4 Accent 2" w:uiPriority="49"/>
-    <w:lsdException w:name="List Table 5 Dark Accent 2" w:uiPriority="50"/>
-    <w:lsdException w:name="List Table 6 Colorful Accent 2" w:uiPriority="51"/>
-    <w:lsdException w:name="List Table 7 Colorful Accent 2" w:uiPriority="52"/>
-    <w:lsdException w:name="List Table 1 Light Accent 3" w:uiPriority="46"/>
-    <w:lsdException w:name="List Table 2 Accent 3" w:uiPriority="47"/>
-    <w:lsdException w:name="List Table 3 Accent 3" w:uiPriority="48"/>
-    <w:lsdException w:name="List Table 4 Accent 3" w:uiPriority="49"/>
-    <w:lsdException w:name="List Table 5 Dark Accent 3" w:uiPriority="50"/>
-    <w:lsdException w:name="List Table 6 Colorful Accent 3" w:uiPriority="51"/>
-    <w:lsdException w:name="List Table 7 Colorful Accent 3" w:uiPriority="52"/>
-    <w:lsdException w:name="List Table 1 Light Accent 4" w:uiPriority="46"/>
-    <w:lsdException w:name="List Table 2 Accent 4" w:uiPriority="47"/>
-    <w:lsdException w:name="List Table 3 Accent 4" w:uiPriority="48"/>
-    <w:lsdException w:name="List Table 4 Accent 4" w:uiPriority="49"/>
-    <w:lsdException w:name="List Table 5 Dark Accent 4" w:uiPriority="50"/>
-    <w:lsdException w:name="List Table 6 Colorful Accent 4" w:uiPriority="51"/>
-    <w:lsdException w:name="List Table 7 Colorful Accent 4" w:uiPriority="52"/>
-    <w:lsdException w:name="List Table 1 Light Accent 5" w:uiPriority="46"/>
-    <w:lsdException w:name="List Table 2 Accent 5" w:uiPriority="47"/>
-    <w:lsdException w:name="List Table 3 Accent 5" w:uiPriority="48"/>
-    <w:lsdException w:name="List Table 4 Accent 5" w:uiPriority="49"/>
-    <w:lsdException w:name="List Table 5 Dark Accent 5" w:uiPriority="50"/>
-    <w:lsdException w:name="List Table 6 Colorful Accent 5" w:uiPriority="51"/>
-    <w:lsdException w:name="List Table 7 Colorful Accent 5" w:uiPriority="52"/>
-    <w:lsdException w:name="List Table 1 Light Accent 6" w:uiPriority="46"/>
-    <w:lsdException w:name="List Table 2 Accent 6" w:uiPriority="47"/>
-    <w:lsdException w:name="List Table 3 Accent 6" w:uiPriority="48"/>
-    <w:lsdException w:name="List Table 4 Accent 6" w:uiPriority="49"/>
-    <w:lsdException w:name="List Table 5 Dark Accent 6" w:uiPriority="50"/>
-    <w:lsdException w:name="List Table 6 Colorful Accent 6" w:uiPriority="51"/>
-    <w:lsdException w:name="List Table 7 Colorful Accent 6" w:uiPriority="52"/>
-    <w:lsdException w:name="Mention" w:semiHidden="1" w:unhideWhenUsed="1"/>
-    <w:lsdException w:name="Smart Hyperlink" w:semiHidden="1" w:unhideWhenUsed="1"/>
-    <w:lsdException w:name="Hashtag" w:semiHidden="1" w:unhideWhenUsed="1"/>
+  <w:latentStyles w:defLockedState="0" w:defUIPriority="99" w:defSemiHidden="1" w:defUnhideWhenUsed="1" w:defQFormat="0" w:count="267">
+    <w:lsdException w:name="Normal" w:semiHidden="0" w:uiPriority="0" w:unhideWhenUsed="0" w:qFormat="1"/>
+    <w:lsdException w:name="heading 1" w:semiHidden="0" w:uiPriority="9" w:unhideWhenUsed="0" w:qFormat="1"/>
+    <w:lsdException w:name="heading 2" w:uiPriority="9" w:qFormat="1"/>
+    <w:lsdException w:name="heading 3" w:uiPriority="9" w:qFormat="1"/>
+    <w:lsdException w:name="heading 4" w:uiPriority="9" w:qFormat="1"/>
+    <w:lsdException w:name="heading 5" w:uiPriority="9" w:qFormat="1"/>
+    <w:lsdException w:name="heading 6" w:uiPriority="9" w:qFormat="1"/>
+    <w:lsdException w:name="heading 7" w:uiPriority="9" w:qFormat="1"/>
+    <w:lsdException w:name="heading 8" w:uiPriority="9" w:qFormat="1"/>
+    <w:lsdException w:name="heading 9" w:uiPriority="9" w:qFormat="1"/>
+    <w:lsdException w:name="toc 1" w:uiPriority="39"/>
+    <w:lsdException w:name="toc 2" w:uiPriority="39"/>
+    <w:lsdException w:name="toc 3" w:uiPriority="39"/>
+    <w:lsdException w:name="toc 4" w:uiPriority="39"/>
+    <w:lsdException w:name="toc 5" w:uiPriority="39"/>
+    <w:lsdException w:name="toc 6" w:uiPriority="39"/>
+    <w:lsdException w:name="toc 7" w:uiPriority="39"/>
+    <w:lsdException w:name="toc 8" w:uiPriority="39"/>
+    <w:lsdException w:name="toc 9" w:uiPriority="39"/>
+    <w:lsdException w:name="caption" w:uiPriority="35" w:qFormat="1"/>
+    <w:lsdException w:name="Title" w:semiHidden="0" w:uiPriority="10" w:unhideWhenUsed="0" w:qFormat="1"/>
+    <w:lsdException w:name="Default Paragraph Font" w:uiPriority="1"/>
+    <w:lsdException w:name="Subtitle" w:semiHidden="0" w:uiPriority="11" w:unhideWhenUsed="0" w:qFormat="1"/>
+    <w:lsdException w:name="Strong" w:semiHidden="0" w:uiPriority="22" w:unhideWhenUsed="0" w:qFormat="1"/>
+    <w:lsdException w:name="Emphasis" w:semiHidden="0" w:uiPriority="20" w:unhideWhenUsed="0" w:qFormat="1"/>
+    <w:lsdException w:name="Table Grid" w:uiPriority="59"/>
+    <w:lsdException w:name="Placeholder Text" w:unhideWhenUsed="0"/>
+    <w:lsdException w:name="No Spacing" w:semiHidden="0" w:uiPriority="1" w:unhideWhenUsed="0" w:qFormat="1"/>
+    <w:lsdException w:name="Light Shading" w:semiHidden="0" w:uiPriority="60" w:unhideWhenUsed="0"/>
+    <w:lsdException w:name="Light List" w:semiHidden="0" w:uiPriority="61" w:unhideWhenUsed="0"/>
+    <w:lsdException w:name="Light Grid" w:semiHidden="0" w:uiPriority="62" w:unhideWhenUsed="0"/>
+    <w:lsdException w:name="Medium Shading 1" w:semiHidden="0" w:uiPriority="63" w:unhideWhenUsed="0"/>
+    <w:lsdException w:name="Medium Shading 2" w:semiHidden="0" w:uiPriority="64" w:unhideWhenUsed="0"/>
+    <w:lsdException w:name="Medium List 1" w:semiHidden="0" w:uiPriority="65" w:unhideWhenUsed="0"/>
+    <w:lsdException w:name="Medium List 2" w:semiHidden="0" w:uiPriority="66" w:unhideWhenUsed="0"/>
+    <w:lsdException w:name="Medium Grid 1" w:semiHidden="0" w:uiPriority="67" w:unhideWhenUsed="0"/>
+    <w:lsdException w:name="Medium Grid 2" w:semiHidden="0" w:uiPriority="68" w:unhideWhenUsed="0"/>
+    <w:lsdException w:name="Medium Grid 3" w:semiHidden="0" w:uiPriority="69" w:unhideWhenUsed="0"/>
+    <w:lsdException w:name="Dark List" w:semiHidden="0" w:uiPriority="70" w:unhideWhenUsed="0"/>
+    <w:lsdException w:name="Colorful Shading" w:semiHidden="0" w:uiPriority="71" w:unhideWhenUsed="0"/>
+    <w:lsdException w:name="Colorful List" w:semiHidden="0" w:uiPriority="72" w:unhideWhenUsed="0"/>
+    <w:lsdException w:name="Colorful Grid" w:semiHidden="0" w:uiPriority="73" w:unhideWhenUsed="0"/>
+    <w:lsdException w:name="Light Shading Accent 1" w:semiHidden="0" w:uiPriority="60" w:unhideWhenUsed="0"/>
+    <w:lsdException w:name="Light List Accent 1" w:semiHidden="0" w:uiPriority="61" w:unhideWhenUsed="0"/>
+    <w:lsdException w:name="Light Grid Accent 1" w:semiHidden="0" w:uiPriority="62" w:unhideWhenUsed="0"/>
+    <w:lsdException w:name="Medium Shading 1 Accent 1" w:semiHidden="0" w:uiPriority="63" w:unhideWhenUsed="0"/>
+    <w:lsdException w:name="Medium Shading 2 Accent 1" w:semiHidden="0" w:uiPriority="64" w:unhideWhenUsed="0"/>
+    <w:lsdException w:name="Medium List 1 Accent 1" w:semiHidden="0" w:uiPriority="65" w:unhideWhenUsed="0"/>
+    <w:lsdException w:name="Revision" w:unhideWhenUsed="0"/>
+    <w:lsdException w:name="List Paragraph" w:semiHidden="0" w:uiPriority="34" w:unhideWhenUsed="0" w:qFormat="1"/>
+    <w:lsdException w:name="Quote" w:semiHidden="0" w:uiPriority="29" w:unhideWhenUsed="0" w:qFormat="1"/>
+    <w:lsdException w:name="Intense Quote" w:semiHidden="0" w:uiPriority="30" w:unhideWhenUsed="0" w:qFormat="1"/>
+    <w:lsdException w:name="Medium List 2 Accent 1" w:semiHidden="0" w:uiPriority="66" w:unhideWhenUsed="0"/>
+    <w:lsdException w:name="Medium Grid 1 Accent 1" w:semiHidden="0" w:uiPriority="67" w:unhideWhenUsed="0"/>
+    <w:lsdException w:name="Medium Grid 2 Accent 1" w:semiHidden="0" w:uiPriority="68" w:unhideWhenUsed="0"/>
+    <w:lsdException w:name="Medium Grid 3 Accent 1" w:semiHidden="0" w:uiPriority="69" w:unhideWhenUsed="0"/>
+    <w:lsdException w:name="Dark List Accent 1" w:semiHidden="0" w:uiPriority="70" w:unhideWhenUsed="0"/>
+    <w:lsdException w:name="Colorful Shading Accent 1" w:semiHidden="0" w:uiPriority="71" w:unhideWhenUsed="0"/>
+    <w:lsdException w:name="Colorful List Accent 1" w:semiHidden="0" w:uiPriority="72" w:unhideWhenUsed="0"/>
+    <w:lsdException w:name="Colorful Grid Accent 1" w:semiHidden="0" w:uiPriority="73" w:unhideWhenUsed="0"/>
+    <w:lsdException w:name="Light Shading Accent 2" w:semiHidden="0" w:uiPriority="60" w:unhideWhenUsed="0"/>
+    <w:lsdException w:name="Light List Accent 2" w:semiHidden="0" w:uiPriority="61" w:unhideWhenUsed="0"/>
+    <w:lsdException w:name="Light Grid Accent 2" w:semiHidden="0" w:uiPriority="62" w:unhideWhenUsed="0"/>
+    <w:lsdException w:name="Medium Shading 1 Accent 2" w:semiHidden="0" w:uiPriority="63" w:unhideWhenUsed="0"/>
+    <w:lsdException w:name="Medium Shading 2 Accent 2" w:semiHidden="0" w:uiPriority="64" w:unhideWhenUsed="0"/>
+    <w:lsdException w:name="Medium List 1 Accent 2" w:semiHidden="0" w:uiPriority="65" w:unhideWhenUsed="0"/>
+    <w:lsdException w:name="Medium List 2 Accent 2" w:semiHidden="0" w:uiPriority="66" w:unhideWhenUsed="0"/>
+    <w:lsdException w:name="Medium Grid 1 Accent 2" w:semiHidden="0" w:uiPriority="67" w:unhideWhenUsed="0"/>
+    <w:lsdException w:name="Medium Grid 2 Accent 2" w:semiHidden="0" w:uiPriority="68" w:unhideWhenUsed="0"/>
+    <w:lsdException w:name="Medium Grid 3 Accent 2" w:semiHidden="0" w:uiPriority="69" w:unhideWhenUsed="0"/>
+    <w:lsdException w:name="Dark List Accent 2" w:semiHidden="0" w:uiPriority="70" w:unhideWhenUsed="0"/>
+    <w:lsdException w:name="Colorful Shading Accent 2" w:semiHidden="0" w:uiPriority="71" w:unhideWhenUsed="0"/>
+    <w:lsdException w:name="Colorful List Accent 2" w:semiHidden="0" w:uiPriority="72" w:unhideWhenUsed="0"/>
+    <w:lsdException w:name="Colorful Grid Accent 2" w:semiHidden="0" w:uiPriority="73" w:unhideWhenUsed="0"/>
+    <w:lsdException w:name="Light Shading Accent 3" w:semiHidden="0" w:uiPriority="60" w:unhideWhenUsed="0"/>
+    <w:lsdException w:name="Light List Accent 3" w:semiHidden="0" w:uiPriority="61" w:unhideWhenUsed="0"/>
+    <w:lsdException w:name="Light Grid Accent 3" w:semiHidden="0" w:uiPriority="62" w:unhideWhenUsed="0"/>
+    <w:lsdException w:name="Medium Shading 1 Accent 3" w:semiHidden="0" w:uiPriority="63" w:unhideWhenUsed="0"/>
+    <w:lsdException w:name="Medium Shading 2 Accent 3" w:semiHidden="0" w:uiPriority="64" w:unhideWhenUsed="0"/>
+    <w:lsdException w:name="Medium List 1 Accent 3" w:semiHidden="0" w:uiPriority="65" w:unhideWhenUsed="0"/>
+    <w:lsdException w:name="Medium List 2 Accent 3" w:semiHidden="0" w:uiPriority="66" w:unhideWhenUsed="0"/>
+    <w:lsdException w:name="Medium Grid 1 Accent 3" w:semiHidden="0" w:uiPriority="67" w:unhideWhenUsed="0"/>
+    <w:lsdException w:name="Medium Grid 2 Accent 3" w:semiHidden="0" w:uiPriority="68" w:unhideWhenUsed="0"/>
+    <w:lsdException w:name="Medium Grid 3 Accent 3" w:semiHidden="0" w:uiPriority="69" w:unhideWhenUsed="0"/>
+    <w:lsdException w:name="Dark List Accent 3" w:semiHidden="0" w:uiPriority="70" w:unhideWhenUsed="0"/>
+    <w:lsdException w:name="Colorful Shading Accent 3" w:semiHidden="0" w:uiPriority="71" w:unhideWhenUsed="0"/>
+    <w:lsdException w:name="Colorful List Accent 3" w:semiHidden="0" w:uiPriority="72" w:unhideWhenUsed="0"/>
+    <w:lsdException w:name="Colorful Grid Accent 3" w:semiHidden="0" w:uiPriority="73" w:unhideWhenUsed="0"/>
+    <w:lsdException w:name="Light Shading Accent 4" w:semiHidden="0" w:uiPriority="60" w:unhideWhenUsed="0"/>
+    <w:lsdException w:name="Light List Accent 4" w:semiHidden="0" w:uiPriority="61" w:unhideWhenUsed="0"/>
+    <w:lsdException w:name="Light Grid Accent 4" w:semiHidden="0" w:uiPriority="62" w:unhideWhenUsed="0"/>
+    <w:lsdException w:name="Medium Shading 1 Accent 4" w:semiHidden="0" w:uiPriority="63" w:unhideWhenUsed="0"/>
+    <w:lsdException w:name="Medium Shading 2 Accent 4" w:semiHidden="0" w:uiPriority="64" w:unhideWhenUsed="0"/>
+    <w:lsdException w:name="Medium List 1 Accent 4" w:semiHidden="0" w:uiPriority="65" w:unhideWhenUsed="0"/>
+    <w:lsdException w:name="Medium List 2 Accent 4" w:semiHidden="0" w:uiPriority="66" w:unhideWhenUsed="0"/>
+    <w:lsdException w:name="Medium Grid 1 Accent 4" w:semiHidden="0" w:uiPriority="67" w:unhideWhenUsed="0"/>
+    <w:lsdException w:name="Medium Grid 2 Accent 4" w:semiHidden="0" w:uiPriority="68" w:unhideWhenUsed="0"/>
+    <w:lsdException w:name="Medium Grid 3 Accent 4" w:semiHidden="0" w:uiPriority="69" w:unhideWhenUsed="0"/>
+    <w:lsdException w:name="Dark List Accent 4" w:semiHidden="0" w:uiPriority="70" w:unhideWhenUsed="0"/>
+    <w:lsdException w:name="Colorful Shading Accent 4" w:semiHidden="0" w:uiPriority="71" w:unhideWhenUsed="0"/>
+    <w:lsdException w:name="Colorful List Accent 4" w:semiHidden="0" w:uiPriority="72" w:unhideWhenUsed="0"/>
+    <w:lsdException w:name="Colorful Grid Accent 4" w:semiHidden="0" w:uiPriority="73" w:unhideWhenUsed="0"/>
+    <w:lsdException w:name="Light Shading Accent 5" w:semiHidden="0" w:uiPriority="60" w:unhideWhenUsed="0"/>
+    <w:lsdException w:name="Light List Accent 5" w:semiHidden="0" w:uiPriority="61" w:unhideWhenUsed="0"/>
+    <w:lsdException w:name="Light Grid Accent 5" w:semiHidden="0" w:uiPriority="62" w:unhideWhenUsed="0"/>
+    <w:lsdException w:name="Medium Shading 1 Accent 5" w:semiHidden="0" w:uiPriority="63" w:unhideWhenUsed="0"/>
+    <w:lsdException w:name="Medium Shading 2 Accent 5" w:semiHidden="0" w:uiPriority="64" w:unhideWhenUsed="0"/>
+    <w:lsdException w:name="Medium List 1 Accent 5" w:semiHidden="0" w:uiPriority="65" w:unhideWhenUsed="0"/>
+    <w:lsdException w:name="Medium List 2 Accent 5" w:semiHidden="0" w:uiPriority="66" w:unhideWhenUsed="0"/>
+    <w:lsdException w:name="Medium Grid 1 Accent 5" w:semiHidden="0" w:uiPriority="67" w:unhideWhenUsed="0"/>
+    <w:lsdException w:name="Medium Grid 2 Accent 5" w:semiHidden="0" w:uiPriority="68" w:unhideWhenUsed="0"/>
+    <w:lsdException w:name="Medium Grid 3 Accent 5" w:semiHidden="0" w:uiPriority="69" w:unhideWhenUsed="0"/>
+    <w:lsdException w:name="Dark List Accent 5" w:semiHidden="0" w:uiPriority="70" w:unhideWhenUsed="0"/>
+    <w:lsdException w:name="Colorful Shading Accent 5" w:semiHidden="0" w:uiPriority="71" w:unhideWhenUsed="0"/>
+    <w:lsdException w:name="Colorful List Accent 5" w:semiHidden="0" w:uiPriority="72" w:unhideWhenUsed="0"/>
+    <w:lsdException w:name="Colorful Grid Accent 5" w:semiHidden="0" w:uiPriority="73" w:unhideWhenUsed="0"/>
+    <w:lsdException w:name="Light Shading Accent 6" w:semiHidden="0" w:uiPriority="60" w:unhideWhenUsed="0"/>
+    <w:lsdException w:name="Light List Accent 6" w:semiHidden="0" w:uiPriority="61" w:unhideWhenUsed="0"/>
+    <w:lsdException w:name="Light Grid Accent 6" w:semiHidden="0" w:uiPriority="62" w:unhideWhenUsed="0"/>
+    <w:lsdException w:name="Medium Shading 1 Accent 6" w:semiHidden="0" w:uiPriority="63" w:unhideWhenUsed="0"/>
+    <w:lsdException w:name="Medium Shading 2 Accent 6" w:semiHidden="0" w:uiPriority="64" w:unhideWhenUsed="0"/>
+    <w:lsdException w:name="Medium List 1 Accent 6" w:semiHidden="0" w:uiPriority="65" w:unhideWhenUsed="0"/>
+    <w:lsdException w:name="Medium List 2 Accent 6" w:semiHidden="0" w:uiPriority="66" w:unhideWhenUsed="0"/>
+    <w:lsdException w:name="Medium Grid 1 Accent 6" w:semiHidden="0" w:uiPriority="67" w:unhideWhenUsed="0"/>
+    <w:lsdException w:name="Medium Grid 2 Accent 6" w:semiHidden="0" w:uiPriority="68" w:unhideWhenUsed="0"/>
+    <w:lsdException w:name="Medium Grid 3 Accent 6" w:semiHidden="0" w:uiPriority="69" w:unhideWhenUsed="0"/>
+    <w:lsdException w:name="Dark List Accent 6" w:semiHidden="0" w:uiPriority="70" w:unhideWhenUsed="0"/>
+    <w:lsdException w:name="Colorful Shading Accent 6" w:semiHidden="0" w:uiPriority="71" w:unhideWhenUsed="0"/>
+    <w:lsdException w:name="Colorful List Accent 6" w:semiHidden="0" w:uiPriority="72" w:unhideWhenUsed="0"/>
+    <w:lsdException w:name="Colorful Grid Accent 6" w:semiHidden="0" w:uiPriority="73" w:unhideWhenUsed="0"/>
+    <w:lsdException w:name="Subtle Emphasis" w:semiHidden="0" w:uiPriority="19" w:unhideWhenUsed="0" w:qFormat="1"/>
+    <w:lsdException w:name="Intense Emphasis" w:semiHidden="0" w:uiPriority="21" w:unhideWhenUsed="0" w:qFormat="1"/>
+    <w:lsdException w:name="Subtle Reference" w:semiHidden="0" w:uiPriority="31" w:unhideWhenUsed="0" w:qFormat="1"/>
+    <w:lsdException w:name="Intense Reference" w:semiHidden="0" w:uiPriority="32" w:unhideWhenUsed="0" w:qFormat="1"/>
+    <w:lsdException w:name="Book Title" w:semiHidden="0" w:uiPriority="33" w:unhideWhenUsed="0" w:qFormat="1"/>
+    <w:lsdException w:name="Bibliography" w:uiPriority="37"/>
+    <w:lsdException w:name="TOC Heading" w:uiPriority="39" w:qFormat="1"/>
   </w:latentStyles>
   <w:style w:type="paragraph" w:default="1" w:styleId="Normal">
     <w:name w:val="Normal"/>
@@ -7760,6 +9585,7 @@
     <w:uiPriority w:val="99"/>
     <w:semiHidden/>
     <w:unhideWhenUsed/>
+    <w:qFormat/>
     <w:tblPr>
       <w:tblInd w:w="0" w:type="dxa"/>
       <w:tblCellMar>

</xml_diff>

<commit_message>
functional req + user stories for #45-#50.
</commit_message>
<xml_diff>
--- a/User Stories.docx
+++ b/User Stories.docx
@@ -12291,6 +12291,2358 @@
           <w:szCs w:val="24"/>
         </w:rPr>
       </w:pPr>
+    </w:p>
+    <w:p>
+      <w:pPr>
+        <w:bidi w:val="0"/>
+        <w:rPr>
+          <w:sz w:val="24"/>
+          <w:szCs w:val="24"/>
+        </w:rPr>
+      </w:pPr>
+    </w:p>
+    <w:p>
+      <w:pPr>
+        <w:bidi w:val="0"/>
+        <w:rPr>
+          <w:sz w:val="24"/>
+          <w:szCs w:val="24"/>
+        </w:rPr>
+      </w:pPr>
+    </w:p>
+    <w:p>
+      <w:pPr>
+        <w:bidi w:val="0"/>
+        <w:rPr>
+          <w:sz w:val="24"/>
+          <w:szCs w:val="24"/>
+        </w:rPr>
+      </w:pPr>
+    </w:p>
+    <w:p>
+      <w:pPr>
+        <w:bidi w:val="0"/>
+        <w:rPr>
+          <w:sz w:val="24"/>
+          <w:szCs w:val="24"/>
+        </w:rPr>
+      </w:pPr>
+    </w:p>
+    <w:p>
+      <w:pPr>
+        <w:bidi w:val="0"/>
+        <w:rPr>
+          <w:sz w:val="24"/>
+          <w:szCs w:val="24"/>
+        </w:rPr>
+      </w:pPr>
+    </w:p>
+    <w:p>
+      <w:pPr>
+        <w:bidi w:val="0"/>
+        <w:rPr>
+          <w:sz w:val="24"/>
+          <w:szCs w:val="24"/>
+        </w:rPr>
+      </w:pPr>
+    </w:p>
+    <w:p>
+      <w:pPr>
+        <w:bidi w:val="0"/>
+        <w:rPr>
+          <w:sz w:val="24"/>
+          <w:szCs w:val="24"/>
+        </w:rPr>
+      </w:pPr>
+    </w:p>
+    <w:p>
+      <w:pPr>
+        <w:bidi w:val="0"/>
+        <w:rPr>
+          <w:sz w:val="24"/>
+          <w:szCs w:val="24"/>
+        </w:rPr>
+      </w:pPr>
+    </w:p>
+    <w:p>
+      <w:pPr>
+        <w:bidi w:val="0"/>
+        <w:rPr>
+          <w:sz w:val="24"/>
+          <w:szCs w:val="24"/>
+        </w:rPr>
+      </w:pPr>
+    </w:p>
+    <w:p>
+      <w:pPr>
+        <w:bidi w:val="0"/>
+        <w:rPr>
+          <w:sz w:val="24"/>
+          <w:szCs w:val="24"/>
+        </w:rPr>
+      </w:pPr>
+    </w:p>
+    <w:p>
+      <w:pPr>
+        <w:bidi w:val="0"/>
+        <w:rPr>
+          <w:sz w:val="24"/>
+          <w:szCs w:val="24"/>
+        </w:rPr>
+      </w:pPr>
+    </w:p>
+    <w:p>
+      <w:pPr>
+        <w:bidi w:val="0"/>
+        <w:rPr>
+          <w:sz w:val="24"/>
+          <w:szCs w:val="24"/>
+        </w:rPr>
+      </w:pPr>
+    </w:p>
+    <w:p>
+      <w:pPr>
+        <w:bidi w:val="0"/>
+        <w:rPr>
+          <w:sz w:val="24"/>
+          <w:szCs w:val="24"/>
+        </w:rPr>
+      </w:pPr>
+    </w:p>
+    <w:p>
+      <w:pPr>
+        <w:bidi w:val="0"/>
+        <w:rPr>
+          <w:sz w:val="24"/>
+          <w:szCs w:val="24"/>
+        </w:rPr>
+      </w:pPr>
+    </w:p>
+    <w:p>
+      <w:pPr>
+        <w:bidi w:val="0"/>
+        <w:rPr>
+          <w:sz w:val="24"/>
+          <w:szCs w:val="24"/>
+        </w:rPr>
+      </w:pPr>
+    </w:p>
+    <w:p>
+      <w:pPr>
+        <w:bidi w:val="0"/>
+        <w:rPr>
+          <w:sz w:val="24"/>
+          <w:szCs w:val="24"/>
+        </w:rPr>
+      </w:pPr>
+    </w:p>
+    <w:p>
+      <w:pPr>
+        <w:bidi w:val="0"/>
+        <w:rPr>
+          <w:sz w:val="24"/>
+          <w:szCs w:val="24"/>
+        </w:rPr>
+      </w:pPr>
+    </w:p>
+    <w:p>
+      <w:pPr>
+        <w:bidi w:val="0"/>
+        <w:rPr>
+          <w:sz w:val="24"/>
+          <w:szCs w:val="24"/>
+        </w:rPr>
+      </w:pPr>
+    </w:p>
+    <w:p>
+      <w:pPr>
+        <w:bidi w:val="0"/>
+        <w:rPr>
+          <w:sz w:val="24"/>
+          <w:szCs w:val="24"/>
+        </w:rPr>
+      </w:pPr>
+    </w:p>
+    <w:p>
+      <w:pPr>
+        <w:bidi w:val="0"/>
+        <w:rPr>
+          <w:sz w:val="24"/>
+          <w:szCs w:val="24"/>
+        </w:rPr>
+      </w:pPr>
+    </w:p>
+    <w:p>
+      <w:pPr>
+        <w:bidi w:val="0"/>
+        <w:rPr>
+          <w:sz w:val="24"/>
+          <w:szCs w:val="24"/>
+        </w:rPr>
+      </w:pPr>
+    </w:p>
+    <w:p>
+      <w:pPr>
+        <w:bidi w:val="0"/>
+        <w:rPr>
+          <w:sz w:val="24"/>
+          <w:szCs w:val="24"/>
+        </w:rPr>
+      </w:pPr>
+    </w:p>
+    <w:p>
+      <w:pPr>
+        <w:bidi w:val="0"/>
+        <w:rPr>
+          <w:sz w:val="24"/>
+          <w:szCs w:val="24"/>
+        </w:rPr>
+      </w:pPr>
+    </w:p>
+    <w:p>
+      <w:pPr>
+        <w:bidi w:val="0"/>
+        <w:rPr>
+          <w:sz w:val="24"/>
+          <w:szCs w:val="24"/>
+        </w:rPr>
+      </w:pPr>
+    </w:p>
+    <w:p>
+      <w:pPr>
+        <w:bidi w:val="0"/>
+        <w:rPr>
+          <w:sz w:val="24"/>
+          <w:szCs w:val="24"/>
+        </w:rPr>
+      </w:pPr>
+    </w:p>
+    <w:p>
+      <w:pPr>
+        <w:bidi w:val="0"/>
+        <w:rPr>
+          <w:sz w:val="24"/>
+          <w:szCs w:val="24"/>
+        </w:rPr>
+      </w:pPr>
+    </w:p>
+    <w:p>
+      <w:pPr>
+        <w:bidi w:val="0"/>
+        <w:rPr>
+          <w:sz w:val="24"/>
+          <w:szCs w:val="24"/>
+        </w:rPr>
+      </w:pPr>
+      <w:r>
+        <w:rPr>
+          <w:sz w:val="24"/>
+          <w:szCs w:val="24"/>
+          <w:u w:val="single"/>
+        </w:rPr>
+        <w:lastRenderedPageBreak/>
+        <w:t>Use case ID:</w:t>
+      </w:r>
+      <w:r>
+        <w:rPr>
+          <w:sz w:val="24"/>
+          <w:szCs w:val="24"/>
+        </w:rPr>
+        <w:t xml:space="preserve"> #45</w:t>
+      </w:r>
+    </w:p>
+    <w:p>
+      <w:pPr>
+        <w:bidi w:val="0"/>
+        <w:rPr>
+          <w:b/>
+          <w:bCs/>
+          <w:sz w:val="24"/>
+          <w:szCs w:val="24"/>
+        </w:rPr>
+      </w:pPr>
+      <w:r>
+        <w:rPr>
+          <w:sz w:val="24"/>
+          <w:szCs w:val="24"/>
+          <w:u w:val="single"/>
+        </w:rPr>
+        <w:t>Use case name:</w:t>
+      </w:r>
+      <w:r>
+        <w:rPr>
+          <w:sz w:val="24"/>
+          <w:szCs w:val="24"/>
+        </w:rPr>
+        <w:t xml:space="preserve"> </w:t>
+      </w:r>
+      <w:r>
+        <w:rPr>
+          <w:b/>
+          <w:bCs/>
+          <w:sz w:val="24"/>
+          <w:szCs w:val="24"/>
+        </w:rPr>
+        <w:t>Pupils could log in to the system</w:t>
+      </w:r>
+      <w:r>
+        <w:rPr>
+          <w:b/>
+          <w:bCs/>
+          <w:sz w:val="24"/>
+          <w:szCs w:val="24"/>
+        </w:rPr>
+        <w:t>.</w:t>
+      </w:r>
+    </w:p>
+    <w:p>
+      <w:pPr>
+        <w:bidi w:val="0"/>
+        <w:rPr>
+          <w:sz w:val="24"/>
+          <w:szCs w:val="24"/>
+        </w:rPr>
+      </w:pPr>
+      <w:r>
+        <w:rPr>
+          <w:sz w:val="24"/>
+          <w:szCs w:val="24"/>
+          <w:u w:val="single"/>
+        </w:rPr>
+        <w:t>Associated Requirement IDs:</w:t>
+      </w:r>
+      <w:r>
+        <w:rPr>
+          <w:sz w:val="24"/>
+          <w:szCs w:val="24"/>
+        </w:rPr>
+        <w:t xml:space="preserve"> #45</w:t>
+      </w:r>
+    </w:p>
+    <w:p>
+      <w:pPr>
+        <w:bidi w:val="0"/>
+        <w:rPr>
+          <w:sz w:val="24"/>
+          <w:szCs w:val="24"/>
+          <w:rtl/>
+        </w:rPr>
+      </w:pPr>
+      <w:r>
+        <w:rPr>
+          <w:sz w:val="24"/>
+          <w:szCs w:val="24"/>
+          <w:u w:val="single"/>
+        </w:rPr>
+        <w:t>Actors:</w:t>
+      </w:r>
+      <w:r>
+        <w:rPr>
+          <w:sz w:val="24"/>
+          <w:szCs w:val="24"/>
+        </w:rPr>
+        <w:t xml:space="preserve"> pupil</w:t>
+      </w:r>
+    </w:p>
+    <w:p>
+      <w:pPr>
+        <w:bidi w:val="0"/>
+        <w:rPr>
+          <w:sz w:val="24"/>
+          <w:szCs w:val="24"/>
+          <w:rtl/>
+        </w:rPr>
+      </w:pPr>
+      <w:r>
+        <w:rPr>
+          <w:sz w:val="24"/>
+          <w:szCs w:val="24"/>
+          <w:u w:val="single"/>
+        </w:rPr>
+        <w:t>Description:</w:t>
+      </w:r>
+    </w:p>
+    <w:p>
+      <w:pPr>
+        <w:bidi w:val="0"/>
+        <w:rPr>
+          <w:sz w:val="24"/>
+          <w:szCs w:val="24"/>
+        </w:rPr>
+      </w:pPr>
+      <w:proofErr w:type="gramStart"/>
+      <w:r>
+        <w:rPr>
+          <w:sz w:val="24"/>
+          <w:szCs w:val="24"/>
+        </w:rPr>
+        <w:t>Pupil want</w:t>
+      </w:r>
+      <w:proofErr w:type="gramEnd"/>
+      <w:r>
+        <w:rPr>
+          <w:sz w:val="24"/>
+          <w:szCs w:val="24"/>
+        </w:rPr>
+        <w:t xml:space="preserve"> to log in to the system.</w:t>
+      </w:r>
+    </w:p>
+    <w:p>
+      <w:pPr>
+        <w:bidi w:val="0"/>
+        <w:rPr>
+          <w:sz w:val="24"/>
+          <w:szCs w:val="24"/>
+          <w:u w:val="single"/>
+        </w:rPr>
+      </w:pPr>
+      <w:r>
+        <w:rPr>
+          <w:sz w:val="24"/>
+          <w:szCs w:val="24"/>
+          <w:u w:val="single"/>
+        </w:rPr>
+        <w:t>Pre-conditions:</w:t>
+      </w:r>
+    </w:p>
+    <w:p>
+      <w:pPr>
+        <w:bidi w:val="0"/>
+        <w:rPr>
+          <w:sz w:val="24"/>
+          <w:szCs w:val="24"/>
+        </w:rPr>
+      </w:pPr>
+      <w:r>
+        <w:rPr>
+          <w:sz w:val="24"/>
+          <w:szCs w:val="24"/>
+        </w:rPr>
+        <w:t>The pupil exist</w:t>
+      </w:r>
+      <w:r>
+        <w:rPr>
+          <w:sz w:val="24"/>
+          <w:szCs w:val="24"/>
+        </w:rPr>
+        <w:t>s</w:t>
+      </w:r>
+      <w:r>
+        <w:rPr>
+          <w:sz w:val="24"/>
+          <w:szCs w:val="24"/>
+        </w:rPr>
+        <w:t xml:space="preserve"> in the system.</w:t>
+      </w:r>
+    </w:p>
+    <w:p>
+      <w:pPr>
+        <w:bidi w:val="0"/>
+        <w:rPr>
+          <w:sz w:val="24"/>
+          <w:szCs w:val="24"/>
+        </w:rPr>
+      </w:pPr>
+      <w:r>
+        <w:rPr>
+          <w:sz w:val="24"/>
+          <w:szCs w:val="24"/>
+          <w:u w:val="single"/>
+        </w:rPr>
+        <w:t>Post-conditions:</w:t>
+      </w:r>
+    </w:p>
+    <w:p>
+      <w:pPr>
+        <w:bidi w:val="0"/>
+        <w:rPr>
+          <w:sz w:val="24"/>
+          <w:szCs w:val="24"/>
+        </w:rPr>
+      </w:pPr>
+      <w:r>
+        <w:rPr>
+          <w:sz w:val="24"/>
+          <w:szCs w:val="24"/>
+        </w:rPr>
+        <w:t>Pupil is logged in to the system.</w:t>
+      </w:r>
+    </w:p>
+    <w:p>
+      <w:pPr>
+        <w:bidi w:val="0"/>
+        <w:rPr>
+          <w:sz w:val="24"/>
+          <w:szCs w:val="24"/>
+        </w:rPr>
+      </w:pPr>
+      <w:r>
+        <w:rPr>
+          <w:sz w:val="24"/>
+          <w:szCs w:val="24"/>
+          <w:u w:val="single"/>
+        </w:rPr>
+        <w:t>Main Success scenario:</w:t>
+      </w:r>
+    </w:p>
+    <w:p>
+      <w:pPr>
+        <w:pStyle w:val="ListParagraph"/>
+        <w:numPr>
+          <w:ilvl w:val="0"/>
+          <w:numId w:val="29"/>
+        </w:numPr>
+        <w:bidi w:val="0"/>
+        <w:rPr>
+          <w:sz w:val="24"/>
+          <w:szCs w:val="24"/>
+        </w:rPr>
+      </w:pPr>
+      <w:r>
+        <w:rPr>
+          <w:sz w:val="24"/>
+          <w:szCs w:val="24"/>
+        </w:rPr>
+        <w:t>The pupil entered his details and click on the log in button.</w:t>
+      </w:r>
+    </w:p>
+    <w:p>
+      <w:pPr>
+        <w:pStyle w:val="ListParagraph"/>
+        <w:numPr>
+          <w:ilvl w:val="0"/>
+          <w:numId w:val="29"/>
+        </w:numPr>
+        <w:bidi w:val="0"/>
+        <w:rPr>
+          <w:sz w:val="24"/>
+          <w:szCs w:val="24"/>
+        </w:rPr>
+      </w:pPr>
+      <w:r>
+        <w:rPr>
+          <w:sz w:val="24"/>
+          <w:szCs w:val="24"/>
+        </w:rPr>
+        <w:t xml:space="preserve">The </w:t>
+      </w:r>
+      <w:r>
+        <w:rPr>
+          <w:sz w:val="24"/>
+          <w:szCs w:val="24"/>
+        </w:rPr>
+        <w:t>system verifies the details and then the pupil gets logged in.</w:t>
+      </w:r>
+    </w:p>
+    <w:p>
+      <w:pPr>
+        <w:bidi w:val="0"/>
+        <w:rPr>
+          <w:sz w:val="24"/>
+          <w:szCs w:val="24"/>
+        </w:rPr>
+      </w:pPr>
+    </w:p>
+    <w:p>
+      <w:pPr>
+        <w:bidi w:val="0"/>
+        <w:rPr>
+          <w:sz w:val="24"/>
+          <w:szCs w:val="24"/>
+        </w:rPr>
+      </w:pPr>
+      <w:r>
+        <w:rPr>
+          <w:sz w:val="24"/>
+          <w:szCs w:val="24"/>
+          <w:u w:val="single"/>
+        </w:rPr>
+        <w:t>Alternative scenarios:</w:t>
+      </w:r>
+    </w:p>
+    <w:p>
+      <w:pPr>
+        <w:bidi w:val="0"/>
+        <w:rPr>
+          <w:sz w:val="24"/>
+          <w:szCs w:val="24"/>
+        </w:rPr>
+      </w:pPr>
+      <w:r>
+        <w:rPr>
+          <w:sz w:val="24"/>
+          <w:szCs w:val="24"/>
+        </w:rPr>
+        <w:t>2.1) some error occurs, appropriate error message is displayed.</w:t>
+      </w:r>
+    </w:p>
+    <w:p>
+      <w:pPr>
+        <w:bidi w:val="0"/>
+        <w:rPr>
+          <w:sz w:val="24"/>
+          <w:szCs w:val="24"/>
+        </w:rPr>
+      </w:pPr>
+      <w:r>
+        <w:rPr>
+          <w:sz w:val="24"/>
+          <w:szCs w:val="24"/>
+        </w:rPr>
+        <w:t>2.2) wrong details entered, appropriate error message is displayed.</w:t>
+      </w:r>
+    </w:p>
+    <w:p>
+      <w:pPr>
+        <w:bidi w:val="0"/>
+        <w:rPr>
+          <w:sz w:val="24"/>
+          <w:szCs w:val="24"/>
+        </w:rPr>
+      </w:pPr>
+    </w:p>
+    <w:p>
+      <w:pPr>
+        <w:bidi w:val="0"/>
+        <w:rPr>
+          <w:sz w:val="24"/>
+          <w:szCs w:val="24"/>
+        </w:rPr>
+      </w:pPr>
+      <w:r>
+        <w:rPr>
+          <w:sz w:val="24"/>
+          <w:szCs w:val="24"/>
+          <w:u w:val="single"/>
+        </w:rPr>
+        <w:t>Use case ID:</w:t>
+      </w:r>
+      <w:r>
+        <w:rPr>
+          <w:sz w:val="24"/>
+          <w:szCs w:val="24"/>
+        </w:rPr>
+        <w:t xml:space="preserve"> #46</w:t>
+      </w:r>
+    </w:p>
+    <w:p>
+      <w:pPr>
+        <w:bidi w:val="0"/>
+        <w:rPr>
+          <w:b/>
+          <w:bCs/>
+          <w:sz w:val="24"/>
+          <w:szCs w:val="24"/>
+        </w:rPr>
+      </w:pPr>
+      <w:r>
+        <w:rPr>
+          <w:sz w:val="24"/>
+          <w:szCs w:val="24"/>
+          <w:u w:val="single"/>
+        </w:rPr>
+        <w:t>Use case name:</w:t>
+      </w:r>
+      <w:r>
+        <w:rPr>
+          <w:sz w:val="24"/>
+          <w:szCs w:val="24"/>
+        </w:rPr>
+        <w:t xml:space="preserve"> </w:t>
+      </w:r>
+      <w:r>
+        <w:rPr>
+          <w:b/>
+          <w:bCs/>
+          <w:sz w:val="24"/>
+          <w:szCs w:val="24"/>
+        </w:rPr>
+        <w:t xml:space="preserve">Pupils could log out </w:t>
+      </w:r>
+      <w:r>
+        <w:rPr>
+          <w:b/>
+          <w:bCs/>
+          <w:sz w:val="24"/>
+          <w:szCs w:val="24"/>
+        </w:rPr>
+        <w:t>o</w:t>
+      </w:r>
+      <w:r>
+        <w:rPr>
+          <w:b/>
+          <w:bCs/>
+          <w:sz w:val="24"/>
+          <w:szCs w:val="24"/>
+        </w:rPr>
+        <w:t>f</w:t>
+      </w:r>
+      <w:r>
+        <w:rPr>
+          <w:b/>
+          <w:bCs/>
+          <w:sz w:val="24"/>
+          <w:szCs w:val="24"/>
+        </w:rPr>
+        <w:t xml:space="preserve"> the system</w:t>
+      </w:r>
+      <w:r>
+        <w:rPr>
+          <w:b/>
+          <w:bCs/>
+          <w:sz w:val="24"/>
+          <w:szCs w:val="24"/>
+        </w:rPr>
+        <w:t>.</w:t>
+      </w:r>
+    </w:p>
+    <w:p>
+      <w:pPr>
+        <w:bidi w:val="0"/>
+        <w:rPr>
+          <w:sz w:val="24"/>
+          <w:szCs w:val="24"/>
+        </w:rPr>
+      </w:pPr>
+      <w:r>
+        <w:rPr>
+          <w:sz w:val="24"/>
+          <w:szCs w:val="24"/>
+          <w:u w:val="single"/>
+        </w:rPr>
+        <w:t>Associated Requirement IDs:</w:t>
+      </w:r>
+      <w:r>
+        <w:rPr>
+          <w:sz w:val="24"/>
+          <w:szCs w:val="24"/>
+        </w:rPr>
+        <w:t xml:space="preserve"> #45</w:t>
+      </w:r>
+    </w:p>
+    <w:p>
+      <w:pPr>
+        <w:bidi w:val="0"/>
+        <w:rPr>
+          <w:sz w:val="24"/>
+          <w:szCs w:val="24"/>
+          <w:rtl/>
+        </w:rPr>
+      </w:pPr>
+      <w:r>
+        <w:rPr>
+          <w:sz w:val="24"/>
+          <w:szCs w:val="24"/>
+          <w:u w:val="single"/>
+        </w:rPr>
+        <w:t>Actors:</w:t>
+      </w:r>
+      <w:r>
+        <w:rPr>
+          <w:sz w:val="24"/>
+          <w:szCs w:val="24"/>
+        </w:rPr>
+        <w:t xml:space="preserve"> pupil</w:t>
+      </w:r>
+    </w:p>
+    <w:p>
+      <w:pPr>
+        <w:bidi w:val="0"/>
+        <w:rPr>
+          <w:sz w:val="24"/>
+          <w:szCs w:val="24"/>
+          <w:rtl/>
+        </w:rPr>
+      </w:pPr>
+      <w:r>
+        <w:rPr>
+          <w:sz w:val="24"/>
+          <w:szCs w:val="24"/>
+          <w:u w:val="single"/>
+        </w:rPr>
+        <w:t>Description:</w:t>
+      </w:r>
+    </w:p>
+    <w:p>
+      <w:pPr>
+        <w:bidi w:val="0"/>
+        <w:rPr>
+          <w:sz w:val="24"/>
+          <w:szCs w:val="24"/>
+        </w:rPr>
+      </w:pPr>
+      <w:r>
+        <w:rPr>
+          <w:sz w:val="24"/>
+          <w:szCs w:val="24"/>
+        </w:rPr>
+        <w:t>Pupil wants to log out from the system.</w:t>
+      </w:r>
+    </w:p>
+    <w:p>
+      <w:pPr>
+        <w:bidi w:val="0"/>
+        <w:rPr>
+          <w:sz w:val="24"/>
+          <w:szCs w:val="24"/>
+          <w:u w:val="single"/>
+        </w:rPr>
+      </w:pPr>
+      <w:r>
+        <w:rPr>
+          <w:sz w:val="24"/>
+          <w:szCs w:val="24"/>
+          <w:u w:val="single"/>
+        </w:rPr>
+        <w:t>Pre-conditions:</w:t>
+      </w:r>
+    </w:p>
+    <w:p>
+      <w:pPr>
+        <w:bidi w:val="0"/>
+        <w:rPr>
+          <w:sz w:val="24"/>
+          <w:szCs w:val="24"/>
+        </w:rPr>
+      </w:pPr>
+      <w:r>
+        <w:rPr>
+          <w:sz w:val="24"/>
+          <w:szCs w:val="24"/>
+        </w:rPr>
+        <w:t>The pupil is logged in to the system.</w:t>
+      </w:r>
+    </w:p>
+    <w:p>
+      <w:pPr>
+        <w:bidi w:val="0"/>
+        <w:rPr>
+          <w:sz w:val="24"/>
+          <w:szCs w:val="24"/>
+        </w:rPr>
+      </w:pPr>
+      <w:r>
+        <w:rPr>
+          <w:sz w:val="24"/>
+          <w:szCs w:val="24"/>
+          <w:u w:val="single"/>
+        </w:rPr>
+        <w:lastRenderedPageBreak/>
+        <w:t>Post-conditions:</w:t>
+      </w:r>
+    </w:p>
+    <w:p>
+      <w:pPr>
+        <w:bidi w:val="0"/>
+        <w:rPr>
+          <w:sz w:val="24"/>
+          <w:szCs w:val="24"/>
+        </w:rPr>
+      </w:pPr>
+      <w:r>
+        <w:rPr>
+          <w:sz w:val="24"/>
+          <w:szCs w:val="24"/>
+        </w:rPr>
+        <w:t>Pupil is logged out of the system.</w:t>
+      </w:r>
+    </w:p>
+    <w:p>
+      <w:pPr>
+        <w:bidi w:val="0"/>
+        <w:rPr>
+          <w:sz w:val="24"/>
+          <w:szCs w:val="24"/>
+        </w:rPr>
+      </w:pPr>
+      <w:r>
+        <w:rPr>
+          <w:sz w:val="24"/>
+          <w:szCs w:val="24"/>
+          <w:u w:val="single"/>
+        </w:rPr>
+        <w:t>Main Success scenario:</w:t>
+      </w:r>
+    </w:p>
+    <w:p>
+      <w:pPr>
+        <w:pStyle w:val="ListParagraph"/>
+        <w:numPr>
+          <w:ilvl w:val="0"/>
+          <w:numId w:val="30"/>
+        </w:numPr>
+        <w:bidi w:val="0"/>
+        <w:rPr>
+          <w:sz w:val="24"/>
+          <w:szCs w:val="24"/>
+        </w:rPr>
+      </w:pPr>
+      <w:r>
+        <w:rPr>
+          <w:sz w:val="24"/>
+          <w:szCs w:val="24"/>
+        </w:rPr>
+        <w:t>The pupil click on the log out button.</w:t>
+      </w:r>
+    </w:p>
+    <w:p>
+      <w:pPr>
+        <w:pStyle w:val="ListParagraph"/>
+        <w:numPr>
+          <w:ilvl w:val="0"/>
+          <w:numId w:val="30"/>
+        </w:numPr>
+        <w:bidi w:val="0"/>
+        <w:rPr>
+          <w:sz w:val="24"/>
+          <w:szCs w:val="24"/>
+        </w:rPr>
+      </w:pPr>
+      <w:r>
+        <w:rPr>
+          <w:sz w:val="24"/>
+          <w:szCs w:val="24"/>
+        </w:rPr>
+        <w:t>The system logs him out.</w:t>
+      </w:r>
+    </w:p>
+    <w:p>
+      <w:pPr>
+        <w:bidi w:val="0"/>
+        <w:rPr>
+          <w:sz w:val="24"/>
+          <w:szCs w:val="24"/>
+        </w:rPr>
+      </w:pPr>
+    </w:p>
+    <w:p>
+      <w:pPr>
+        <w:bidi w:val="0"/>
+        <w:rPr>
+          <w:sz w:val="24"/>
+          <w:szCs w:val="24"/>
+        </w:rPr>
+      </w:pPr>
+      <w:r>
+        <w:rPr>
+          <w:sz w:val="24"/>
+          <w:szCs w:val="24"/>
+          <w:u w:val="single"/>
+        </w:rPr>
+        <w:t>Alternative scenarios:</w:t>
+      </w:r>
+    </w:p>
+    <w:p>
+      <w:pPr>
+        <w:bidi w:val="0"/>
+        <w:rPr>
+          <w:sz w:val="24"/>
+          <w:szCs w:val="24"/>
+        </w:rPr>
+      </w:pPr>
+      <w:r>
+        <w:rPr>
+          <w:sz w:val="24"/>
+          <w:szCs w:val="24"/>
+        </w:rPr>
+        <w:t>2.1) some error occurs, appropriate error message is displayed, pupil still logged in.</w:t>
+      </w:r>
+    </w:p>
+    <w:p>
+      <w:pPr>
+        <w:bidi w:val="0"/>
+        <w:rPr>
+          <w:sz w:val="24"/>
+          <w:szCs w:val="24"/>
+        </w:rPr>
+      </w:pPr>
+    </w:p>
+    <w:p>
+      <w:pPr>
+        <w:bidi w:val="0"/>
+        <w:rPr>
+          <w:sz w:val="24"/>
+          <w:szCs w:val="24"/>
+        </w:rPr>
+      </w:pPr>
+      <w:r>
+        <w:rPr>
+          <w:sz w:val="24"/>
+          <w:szCs w:val="24"/>
+          <w:u w:val="single"/>
+        </w:rPr>
+        <w:t>Use case ID:</w:t>
+      </w:r>
+      <w:r>
+        <w:rPr>
+          <w:sz w:val="24"/>
+          <w:szCs w:val="24"/>
+        </w:rPr>
+        <w:t xml:space="preserve"> #47</w:t>
+      </w:r>
+    </w:p>
+    <w:p>
+      <w:pPr>
+        <w:bidi w:val="0"/>
+        <w:rPr>
+          <w:b/>
+          <w:bCs/>
+          <w:sz w:val="24"/>
+          <w:szCs w:val="24"/>
+        </w:rPr>
+      </w:pPr>
+      <w:r>
+        <w:rPr>
+          <w:sz w:val="24"/>
+          <w:szCs w:val="24"/>
+          <w:u w:val="single"/>
+        </w:rPr>
+        <w:t>Use case name:</w:t>
+      </w:r>
+      <w:r>
+        <w:rPr>
+          <w:sz w:val="24"/>
+          <w:szCs w:val="24"/>
+        </w:rPr>
+        <w:t xml:space="preserve"> </w:t>
+      </w:r>
+      <w:r>
+        <w:rPr>
+          <w:b/>
+          <w:bCs/>
+          <w:sz w:val="24"/>
+          <w:szCs w:val="24"/>
+        </w:rPr>
+        <w:t>Teacher</w:t>
+      </w:r>
+      <w:r>
+        <w:rPr>
+          <w:b/>
+          <w:bCs/>
+          <w:sz w:val="24"/>
+          <w:szCs w:val="24"/>
+        </w:rPr>
+        <w:t>s could log in to the system</w:t>
+      </w:r>
+      <w:r>
+        <w:rPr>
+          <w:b/>
+          <w:bCs/>
+          <w:sz w:val="24"/>
+          <w:szCs w:val="24"/>
+        </w:rPr>
+        <w:t>.</w:t>
+      </w:r>
+    </w:p>
+    <w:p>
+      <w:pPr>
+        <w:bidi w:val="0"/>
+        <w:rPr>
+          <w:sz w:val="24"/>
+          <w:szCs w:val="24"/>
+        </w:rPr>
+      </w:pPr>
+      <w:r>
+        <w:rPr>
+          <w:sz w:val="24"/>
+          <w:szCs w:val="24"/>
+          <w:u w:val="single"/>
+        </w:rPr>
+        <w:t>Associated Requirement IDs:</w:t>
+      </w:r>
+      <w:r>
+        <w:rPr>
+          <w:sz w:val="24"/>
+          <w:szCs w:val="24"/>
+        </w:rPr>
+        <w:t xml:space="preserve"> #47</w:t>
+      </w:r>
+    </w:p>
+    <w:p>
+      <w:pPr>
+        <w:bidi w:val="0"/>
+        <w:rPr>
+          <w:sz w:val="24"/>
+          <w:szCs w:val="24"/>
+          <w:rtl/>
+        </w:rPr>
+      </w:pPr>
+      <w:r>
+        <w:rPr>
+          <w:sz w:val="24"/>
+          <w:szCs w:val="24"/>
+          <w:u w:val="single"/>
+        </w:rPr>
+        <w:t>Actors:</w:t>
+      </w:r>
+      <w:r>
+        <w:rPr>
+          <w:sz w:val="24"/>
+          <w:szCs w:val="24"/>
+        </w:rPr>
+        <w:t xml:space="preserve"> Teacher</w:t>
+      </w:r>
+    </w:p>
+    <w:p>
+      <w:pPr>
+        <w:bidi w:val="0"/>
+        <w:rPr>
+          <w:sz w:val="24"/>
+          <w:szCs w:val="24"/>
+          <w:rtl/>
+        </w:rPr>
+      </w:pPr>
+      <w:r>
+        <w:rPr>
+          <w:sz w:val="24"/>
+          <w:szCs w:val="24"/>
+          <w:u w:val="single"/>
+        </w:rPr>
+        <w:t>Description:</w:t>
+      </w:r>
+    </w:p>
+    <w:p>
+      <w:pPr>
+        <w:bidi w:val="0"/>
+        <w:rPr>
+          <w:sz w:val="24"/>
+          <w:szCs w:val="24"/>
+        </w:rPr>
+      </w:pPr>
+      <w:r>
+        <w:rPr>
+          <w:sz w:val="24"/>
+          <w:szCs w:val="24"/>
+        </w:rPr>
+        <w:t>Teacher wants to log in to the system.</w:t>
+      </w:r>
+    </w:p>
+    <w:p>
+      <w:pPr>
+        <w:bidi w:val="0"/>
+        <w:rPr>
+          <w:sz w:val="24"/>
+          <w:szCs w:val="24"/>
+          <w:u w:val="single"/>
+        </w:rPr>
+      </w:pPr>
+      <w:r>
+        <w:rPr>
+          <w:sz w:val="24"/>
+          <w:szCs w:val="24"/>
+          <w:u w:val="single"/>
+        </w:rPr>
+        <w:t>Pre-conditions:</w:t>
+      </w:r>
+    </w:p>
+    <w:p>
+      <w:pPr>
+        <w:bidi w:val="0"/>
+        <w:rPr>
+          <w:sz w:val="24"/>
+          <w:szCs w:val="24"/>
+        </w:rPr>
+      </w:pPr>
+      <w:r>
+        <w:rPr>
+          <w:sz w:val="24"/>
+          <w:szCs w:val="24"/>
+        </w:rPr>
+        <w:t>The Teacher exists in the system.</w:t>
+      </w:r>
+    </w:p>
+    <w:p>
+      <w:pPr>
+        <w:bidi w:val="0"/>
+        <w:rPr>
+          <w:sz w:val="24"/>
+          <w:szCs w:val="24"/>
+        </w:rPr>
+      </w:pPr>
+      <w:r>
+        <w:rPr>
+          <w:sz w:val="24"/>
+          <w:szCs w:val="24"/>
+          <w:u w:val="single"/>
+        </w:rPr>
+        <w:t>Post-conditions:</w:t>
+      </w:r>
+    </w:p>
+    <w:p>
+      <w:pPr>
+        <w:bidi w:val="0"/>
+        <w:rPr>
+          <w:sz w:val="24"/>
+          <w:szCs w:val="24"/>
+        </w:rPr>
+      </w:pPr>
+      <w:r>
+        <w:rPr>
+          <w:sz w:val="24"/>
+          <w:szCs w:val="24"/>
+        </w:rPr>
+        <w:t>Teacher is logged in to the system.</w:t>
+      </w:r>
+    </w:p>
+    <w:p>
+      <w:pPr>
+        <w:bidi w:val="0"/>
+        <w:rPr>
+          <w:sz w:val="24"/>
+          <w:szCs w:val="24"/>
+        </w:rPr>
+      </w:pPr>
+      <w:r>
+        <w:rPr>
+          <w:sz w:val="24"/>
+          <w:szCs w:val="24"/>
+          <w:u w:val="single"/>
+        </w:rPr>
+        <w:t>Main Success scenario:</w:t>
+      </w:r>
+    </w:p>
+    <w:p>
+      <w:pPr>
+        <w:pStyle w:val="ListParagraph"/>
+        <w:numPr>
+          <w:ilvl w:val="0"/>
+          <w:numId w:val="29"/>
+        </w:numPr>
+        <w:bidi w:val="0"/>
+        <w:rPr>
+          <w:sz w:val="24"/>
+          <w:szCs w:val="24"/>
+        </w:rPr>
+      </w:pPr>
+      <w:r>
+        <w:rPr>
+          <w:sz w:val="24"/>
+          <w:szCs w:val="24"/>
+        </w:rPr>
+        <w:t>The Teacher entered his details and click on the log in button.</w:t>
+      </w:r>
+    </w:p>
+    <w:p>
+      <w:pPr>
+        <w:pStyle w:val="ListParagraph"/>
+        <w:numPr>
+          <w:ilvl w:val="0"/>
+          <w:numId w:val="29"/>
+        </w:numPr>
+        <w:bidi w:val="0"/>
+        <w:rPr>
+          <w:sz w:val="24"/>
+          <w:szCs w:val="24"/>
+        </w:rPr>
+      </w:pPr>
+      <w:r>
+        <w:rPr>
+          <w:sz w:val="24"/>
+          <w:szCs w:val="24"/>
+        </w:rPr>
+        <w:t>The system verifies the details and then the Teacher gets logged in.</w:t>
+      </w:r>
+    </w:p>
+    <w:p>
+      <w:pPr>
+        <w:bidi w:val="0"/>
+        <w:rPr>
+          <w:sz w:val="24"/>
+          <w:szCs w:val="24"/>
+        </w:rPr>
+      </w:pPr>
+    </w:p>
+    <w:p>
+      <w:pPr>
+        <w:bidi w:val="0"/>
+        <w:rPr>
+          <w:sz w:val="24"/>
+          <w:szCs w:val="24"/>
+        </w:rPr>
+      </w:pPr>
+      <w:r>
+        <w:rPr>
+          <w:sz w:val="24"/>
+          <w:szCs w:val="24"/>
+          <w:u w:val="single"/>
+        </w:rPr>
+        <w:t>Alternative scenarios:</w:t>
+      </w:r>
+    </w:p>
+    <w:p>
+      <w:pPr>
+        <w:bidi w:val="0"/>
+        <w:rPr>
+          <w:sz w:val="24"/>
+          <w:szCs w:val="24"/>
+        </w:rPr>
+      </w:pPr>
+      <w:r>
+        <w:rPr>
+          <w:sz w:val="24"/>
+          <w:szCs w:val="24"/>
+        </w:rPr>
+        <w:t>2.1) some error occurs, appropriate error message is displayed.</w:t>
+      </w:r>
+    </w:p>
+    <w:p>
+      <w:pPr>
+        <w:bidi w:val="0"/>
+        <w:rPr>
+          <w:sz w:val="24"/>
+          <w:szCs w:val="24"/>
+        </w:rPr>
+      </w:pPr>
+      <w:r>
+        <w:rPr>
+          <w:sz w:val="24"/>
+          <w:szCs w:val="24"/>
+        </w:rPr>
+        <w:t>2.2) wrong details entered, appropriate error message is displayed.</w:t>
+      </w:r>
+    </w:p>
+    <w:p>
+      <w:pPr>
+        <w:bidi w:val="0"/>
+        <w:rPr>
+          <w:sz w:val="24"/>
+          <w:szCs w:val="24"/>
+        </w:rPr>
+      </w:pPr>
+    </w:p>
+    <w:p>
+      <w:pPr>
+        <w:bidi w:val="0"/>
+        <w:rPr>
+          <w:sz w:val="24"/>
+          <w:szCs w:val="24"/>
+        </w:rPr>
+      </w:pPr>
+      <w:r>
+        <w:rPr>
+          <w:sz w:val="24"/>
+          <w:szCs w:val="24"/>
+          <w:u w:val="single"/>
+        </w:rPr>
+        <w:lastRenderedPageBreak/>
+        <w:t>Use case ID:</w:t>
+      </w:r>
+      <w:r>
+        <w:rPr>
+          <w:sz w:val="24"/>
+          <w:szCs w:val="24"/>
+        </w:rPr>
+        <w:t xml:space="preserve"> #48</w:t>
+      </w:r>
+    </w:p>
+    <w:p>
+      <w:pPr>
+        <w:bidi w:val="0"/>
+        <w:rPr>
+          <w:b/>
+          <w:bCs/>
+          <w:sz w:val="24"/>
+          <w:szCs w:val="24"/>
+        </w:rPr>
+      </w:pPr>
+      <w:r>
+        <w:rPr>
+          <w:sz w:val="24"/>
+          <w:szCs w:val="24"/>
+          <w:u w:val="single"/>
+        </w:rPr>
+        <w:t>Use case name:</w:t>
+      </w:r>
+      <w:r>
+        <w:rPr>
+          <w:sz w:val="24"/>
+          <w:szCs w:val="24"/>
+        </w:rPr>
+        <w:t xml:space="preserve"> </w:t>
+      </w:r>
+      <w:r>
+        <w:rPr>
+          <w:b/>
+          <w:bCs/>
+          <w:sz w:val="24"/>
+          <w:szCs w:val="24"/>
+        </w:rPr>
+        <w:t xml:space="preserve">Teachers could log out </w:t>
+      </w:r>
+      <w:r>
+        <w:rPr>
+          <w:b/>
+          <w:bCs/>
+          <w:sz w:val="24"/>
+          <w:szCs w:val="24"/>
+        </w:rPr>
+        <w:t>o</w:t>
+      </w:r>
+      <w:r>
+        <w:rPr>
+          <w:b/>
+          <w:bCs/>
+          <w:sz w:val="24"/>
+          <w:szCs w:val="24"/>
+        </w:rPr>
+        <w:t>f</w:t>
+      </w:r>
+      <w:r>
+        <w:rPr>
+          <w:b/>
+          <w:bCs/>
+          <w:sz w:val="24"/>
+          <w:szCs w:val="24"/>
+        </w:rPr>
+        <w:t xml:space="preserve"> the system</w:t>
+      </w:r>
+      <w:r>
+        <w:rPr>
+          <w:b/>
+          <w:bCs/>
+          <w:sz w:val="24"/>
+          <w:szCs w:val="24"/>
+        </w:rPr>
+        <w:t>.</w:t>
+      </w:r>
+    </w:p>
+    <w:p>
+      <w:pPr>
+        <w:bidi w:val="0"/>
+        <w:rPr>
+          <w:sz w:val="24"/>
+          <w:szCs w:val="24"/>
+        </w:rPr>
+      </w:pPr>
+      <w:r>
+        <w:rPr>
+          <w:sz w:val="24"/>
+          <w:szCs w:val="24"/>
+          <w:u w:val="single"/>
+        </w:rPr>
+        <w:t>Associated Requirement IDs:</w:t>
+      </w:r>
+      <w:r>
+        <w:rPr>
+          <w:sz w:val="24"/>
+          <w:szCs w:val="24"/>
+        </w:rPr>
+        <w:t xml:space="preserve"> #47</w:t>
+      </w:r>
+    </w:p>
+    <w:p>
+      <w:pPr>
+        <w:bidi w:val="0"/>
+        <w:rPr>
+          <w:sz w:val="24"/>
+          <w:szCs w:val="24"/>
+          <w:rtl/>
+        </w:rPr>
+      </w:pPr>
+      <w:r>
+        <w:rPr>
+          <w:sz w:val="24"/>
+          <w:szCs w:val="24"/>
+          <w:u w:val="single"/>
+        </w:rPr>
+        <w:t>Actors:</w:t>
+      </w:r>
+      <w:r>
+        <w:rPr>
+          <w:sz w:val="24"/>
+          <w:szCs w:val="24"/>
+        </w:rPr>
+        <w:t xml:space="preserve"> teacher</w:t>
+      </w:r>
+    </w:p>
+    <w:p>
+      <w:pPr>
+        <w:bidi w:val="0"/>
+        <w:rPr>
+          <w:sz w:val="24"/>
+          <w:szCs w:val="24"/>
+          <w:rtl/>
+        </w:rPr>
+      </w:pPr>
+      <w:r>
+        <w:rPr>
+          <w:sz w:val="24"/>
+          <w:szCs w:val="24"/>
+          <w:u w:val="single"/>
+        </w:rPr>
+        <w:t>Description:</w:t>
+      </w:r>
+    </w:p>
+    <w:p>
+      <w:pPr>
+        <w:bidi w:val="0"/>
+        <w:rPr>
+          <w:sz w:val="24"/>
+          <w:szCs w:val="24"/>
+        </w:rPr>
+      </w:pPr>
+      <w:r>
+        <w:rPr>
+          <w:sz w:val="24"/>
+          <w:szCs w:val="24"/>
+        </w:rPr>
+        <w:t>Teacher wants to log out from the system.</w:t>
+      </w:r>
+    </w:p>
+    <w:p>
+      <w:pPr>
+        <w:bidi w:val="0"/>
+        <w:rPr>
+          <w:sz w:val="24"/>
+          <w:szCs w:val="24"/>
+          <w:u w:val="single"/>
+        </w:rPr>
+      </w:pPr>
+      <w:r>
+        <w:rPr>
+          <w:sz w:val="24"/>
+          <w:szCs w:val="24"/>
+          <w:u w:val="single"/>
+        </w:rPr>
+        <w:t>Pre-conditions:</w:t>
+      </w:r>
+    </w:p>
+    <w:p>
+      <w:pPr>
+        <w:bidi w:val="0"/>
+        <w:rPr>
+          <w:sz w:val="24"/>
+          <w:szCs w:val="24"/>
+        </w:rPr>
+      </w:pPr>
+      <w:r>
+        <w:rPr>
+          <w:sz w:val="24"/>
+          <w:szCs w:val="24"/>
+        </w:rPr>
+        <w:t>The teacher is logged in to the system.</w:t>
+      </w:r>
+    </w:p>
+    <w:p>
+      <w:pPr>
+        <w:bidi w:val="0"/>
+        <w:rPr>
+          <w:sz w:val="24"/>
+          <w:szCs w:val="24"/>
+        </w:rPr>
+      </w:pPr>
+      <w:r>
+        <w:rPr>
+          <w:sz w:val="24"/>
+          <w:szCs w:val="24"/>
+          <w:u w:val="single"/>
+        </w:rPr>
+        <w:t>Post-conditions:</w:t>
+      </w:r>
+    </w:p>
+    <w:p>
+      <w:pPr>
+        <w:bidi w:val="0"/>
+        <w:rPr>
+          <w:sz w:val="24"/>
+          <w:szCs w:val="24"/>
+        </w:rPr>
+      </w:pPr>
+      <w:r>
+        <w:rPr>
+          <w:sz w:val="24"/>
+          <w:szCs w:val="24"/>
+        </w:rPr>
+        <w:t>Teacher is logged out of the system.</w:t>
+      </w:r>
+    </w:p>
+    <w:p>
+      <w:pPr>
+        <w:bidi w:val="0"/>
+        <w:rPr>
+          <w:sz w:val="24"/>
+          <w:szCs w:val="24"/>
+        </w:rPr>
+      </w:pPr>
+      <w:r>
+        <w:rPr>
+          <w:sz w:val="24"/>
+          <w:szCs w:val="24"/>
+          <w:u w:val="single"/>
+        </w:rPr>
+        <w:t>Main Success scenario:</w:t>
+      </w:r>
+    </w:p>
+    <w:p>
+      <w:pPr>
+        <w:pStyle w:val="ListParagraph"/>
+        <w:numPr>
+          <w:ilvl w:val="0"/>
+          <w:numId w:val="30"/>
+        </w:numPr>
+        <w:bidi w:val="0"/>
+        <w:rPr>
+          <w:sz w:val="24"/>
+          <w:szCs w:val="24"/>
+        </w:rPr>
+      </w:pPr>
+      <w:r>
+        <w:rPr>
+          <w:sz w:val="24"/>
+          <w:szCs w:val="24"/>
+        </w:rPr>
+        <w:t>The teacher click on the log out button.</w:t>
+      </w:r>
+    </w:p>
+    <w:p>
+      <w:pPr>
+        <w:pStyle w:val="ListParagraph"/>
+        <w:numPr>
+          <w:ilvl w:val="0"/>
+          <w:numId w:val="30"/>
+        </w:numPr>
+        <w:bidi w:val="0"/>
+        <w:rPr>
+          <w:sz w:val="24"/>
+          <w:szCs w:val="24"/>
+        </w:rPr>
+      </w:pPr>
+      <w:r>
+        <w:rPr>
+          <w:sz w:val="24"/>
+          <w:szCs w:val="24"/>
+        </w:rPr>
+        <w:t>The system logs him out.</w:t>
+      </w:r>
+    </w:p>
+    <w:p>
+      <w:pPr>
+        <w:bidi w:val="0"/>
+        <w:rPr>
+          <w:sz w:val="24"/>
+          <w:szCs w:val="24"/>
+        </w:rPr>
+      </w:pPr>
+    </w:p>
+    <w:p>
+      <w:pPr>
+        <w:bidi w:val="0"/>
+        <w:rPr>
+          <w:sz w:val="24"/>
+          <w:szCs w:val="24"/>
+        </w:rPr>
+      </w:pPr>
+      <w:r>
+        <w:rPr>
+          <w:sz w:val="24"/>
+          <w:szCs w:val="24"/>
+          <w:u w:val="single"/>
+        </w:rPr>
+        <w:t>Alternative scenarios:</w:t>
+      </w:r>
+    </w:p>
+    <w:p>
+      <w:pPr>
+        <w:bidi w:val="0"/>
+        <w:rPr>
+          <w:sz w:val="24"/>
+          <w:szCs w:val="24"/>
+        </w:rPr>
+      </w:pPr>
+      <w:r>
+        <w:rPr>
+          <w:sz w:val="24"/>
+          <w:szCs w:val="24"/>
+        </w:rPr>
+        <w:t>2.1) some error occurs, appropriate error message is displayed, teacher still logged in.</w:t>
+      </w:r>
+    </w:p>
+    <w:p>
+      <w:pPr>
+        <w:bidi w:val="0"/>
+        <w:rPr>
+          <w:sz w:val="24"/>
+          <w:szCs w:val="24"/>
+          <w:u w:val="single"/>
+        </w:rPr>
+      </w:pPr>
+    </w:p>
+    <w:p>
+      <w:pPr>
+        <w:bidi w:val="0"/>
+        <w:rPr>
+          <w:sz w:val="24"/>
+          <w:szCs w:val="24"/>
+        </w:rPr>
+      </w:pPr>
+      <w:r>
+        <w:rPr>
+          <w:sz w:val="24"/>
+          <w:szCs w:val="24"/>
+          <w:u w:val="single"/>
+        </w:rPr>
+        <w:t>Use case ID:</w:t>
+      </w:r>
+      <w:r>
+        <w:rPr>
+          <w:sz w:val="24"/>
+          <w:szCs w:val="24"/>
+        </w:rPr>
+        <w:t xml:space="preserve"> #49</w:t>
+      </w:r>
+    </w:p>
+    <w:p>
+      <w:pPr>
+        <w:bidi w:val="0"/>
+        <w:rPr>
+          <w:sz w:val="24"/>
+          <w:szCs w:val="24"/>
+        </w:rPr>
+      </w:pPr>
+      <w:r>
+        <w:rPr>
+          <w:sz w:val="24"/>
+          <w:szCs w:val="24"/>
+          <w:u w:val="single"/>
+        </w:rPr>
+        <w:t>Use case name:</w:t>
+      </w:r>
+      <w:r>
+        <w:rPr>
+          <w:sz w:val="24"/>
+          <w:szCs w:val="24"/>
+        </w:rPr>
+        <w:t xml:space="preserve"> </w:t>
+      </w:r>
+      <w:r>
+        <w:rPr>
+          <w:b/>
+          <w:bCs/>
+          <w:sz w:val="24"/>
+          <w:szCs w:val="24"/>
+        </w:rPr>
+        <w:t>Answer could be submitted</w:t>
+      </w:r>
+      <w:r>
+        <w:rPr>
+          <w:b/>
+          <w:bCs/>
+          <w:sz w:val="24"/>
+          <w:szCs w:val="24"/>
+        </w:rPr>
+        <w:t>.</w:t>
+      </w:r>
+    </w:p>
+    <w:p>
+      <w:pPr>
+        <w:bidi w:val="0"/>
+        <w:rPr>
+          <w:sz w:val="24"/>
+          <w:szCs w:val="24"/>
+        </w:rPr>
+      </w:pPr>
+      <w:r>
+        <w:rPr>
+          <w:sz w:val="24"/>
+          <w:szCs w:val="24"/>
+          <w:u w:val="single"/>
+        </w:rPr>
+        <w:t>Associated Requirement IDs:</w:t>
+      </w:r>
+      <w:r>
+        <w:rPr>
+          <w:sz w:val="24"/>
+          <w:szCs w:val="24"/>
+        </w:rPr>
+        <w:t xml:space="preserve"> #49</w:t>
+      </w:r>
+    </w:p>
+    <w:p>
+      <w:pPr>
+        <w:bidi w:val="0"/>
+        <w:rPr>
+          <w:sz w:val="24"/>
+          <w:szCs w:val="24"/>
+          <w:rtl/>
+        </w:rPr>
+      </w:pPr>
+      <w:r>
+        <w:rPr>
+          <w:sz w:val="24"/>
+          <w:szCs w:val="24"/>
+          <w:u w:val="single"/>
+        </w:rPr>
+        <w:t>Actors:</w:t>
+      </w:r>
+      <w:r>
+        <w:rPr>
+          <w:sz w:val="24"/>
+          <w:szCs w:val="24"/>
+        </w:rPr>
+        <w:t xml:space="preserve"> pupil.</w:t>
+      </w:r>
+    </w:p>
+    <w:p>
+      <w:pPr>
+        <w:bidi w:val="0"/>
+        <w:rPr>
+          <w:sz w:val="24"/>
+          <w:szCs w:val="24"/>
+          <w:rtl/>
+        </w:rPr>
+      </w:pPr>
+      <w:r>
+        <w:rPr>
+          <w:sz w:val="24"/>
+          <w:szCs w:val="24"/>
+          <w:u w:val="single"/>
+        </w:rPr>
+        <w:t>Description:</w:t>
+      </w:r>
+    </w:p>
+    <w:p>
+      <w:pPr>
+        <w:bidi w:val="0"/>
+        <w:rPr>
+          <w:sz w:val="24"/>
+          <w:szCs w:val="24"/>
+        </w:rPr>
+      </w:pPr>
+      <w:r>
+        <w:rPr>
+          <w:sz w:val="24"/>
+          <w:szCs w:val="24"/>
+        </w:rPr>
+        <w:t xml:space="preserve">Pupil wants to submit answer on </w:t>
+      </w:r>
+      <w:r>
+        <w:rPr>
+          <w:sz w:val="24"/>
+          <w:szCs w:val="24"/>
+        </w:rPr>
+        <w:t>a</w:t>
+      </w:r>
+      <w:r>
+        <w:rPr>
+          <w:sz w:val="24"/>
+          <w:szCs w:val="24"/>
+        </w:rPr>
+        <w:t xml:space="preserve"> question.</w:t>
+      </w:r>
+    </w:p>
+    <w:p>
+      <w:pPr>
+        <w:bidi w:val="0"/>
+        <w:rPr>
+          <w:sz w:val="24"/>
+          <w:szCs w:val="24"/>
+          <w:u w:val="single"/>
+        </w:rPr>
+      </w:pPr>
+      <w:r>
+        <w:rPr>
+          <w:sz w:val="24"/>
+          <w:szCs w:val="24"/>
+          <w:u w:val="single"/>
+        </w:rPr>
+        <w:t>Pre-conditions:</w:t>
+      </w:r>
+    </w:p>
+    <w:p>
+      <w:pPr>
+        <w:bidi w:val="0"/>
+        <w:rPr>
+          <w:sz w:val="24"/>
+          <w:szCs w:val="24"/>
+        </w:rPr>
+      </w:pPr>
+      <w:r>
+        <w:rPr>
+          <w:sz w:val="24"/>
+          <w:szCs w:val="24"/>
+        </w:rPr>
+        <w:t xml:space="preserve">The </w:t>
+      </w:r>
+      <w:r>
+        <w:rPr>
+          <w:sz w:val="24"/>
+          <w:szCs w:val="24"/>
+        </w:rPr>
+        <w:t>pupil</w:t>
+      </w:r>
+      <w:r>
+        <w:rPr>
+          <w:sz w:val="24"/>
+          <w:szCs w:val="24"/>
+        </w:rPr>
+        <w:t xml:space="preserve"> is logged in to the system.</w:t>
+      </w:r>
+    </w:p>
+    <w:p>
+      <w:pPr>
+        <w:bidi w:val="0"/>
+        <w:rPr>
+          <w:sz w:val="24"/>
+          <w:szCs w:val="24"/>
+        </w:rPr>
+      </w:pPr>
+      <w:r>
+        <w:rPr>
+          <w:sz w:val="24"/>
+          <w:szCs w:val="24"/>
+          <w:u w:val="single"/>
+        </w:rPr>
+        <w:t>Post-conditions:</w:t>
+      </w:r>
+    </w:p>
+    <w:p>
+      <w:pPr>
+        <w:bidi w:val="0"/>
+        <w:rPr>
+          <w:sz w:val="24"/>
+          <w:szCs w:val="24"/>
+        </w:rPr>
+      </w:pPr>
+      <w:r>
+        <w:rPr>
+          <w:sz w:val="24"/>
+          <w:szCs w:val="24"/>
+        </w:rPr>
+        <w:lastRenderedPageBreak/>
+        <w:t xml:space="preserve">The Pupils Answer submitted to the system, correct teachers can view it. </w:t>
+      </w:r>
+    </w:p>
+    <w:p>
+      <w:pPr>
+        <w:bidi w:val="0"/>
+        <w:rPr>
+          <w:sz w:val="24"/>
+          <w:szCs w:val="24"/>
+        </w:rPr>
+      </w:pPr>
+      <w:r>
+        <w:rPr>
+          <w:sz w:val="24"/>
+          <w:szCs w:val="24"/>
+          <w:u w:val="single"/>
+        </w:rPr>
+        <w:t>Main Success scenario:</w:t>
+      </w:r>
+    </w:p>
+    <w:p>
+      <w:pPr>
+        <w:pStyle w:val="ListParagraph"/>
+        <w:numPr>
+          <w:ilvl w:val="0"/>
+          <w:numId w:val="31"/>
+        </w:numPr>
+        <w:bidi w:val="0"/>
+        <w:rPr>
+          <w:sz w:val="24"/>
+          <w:szCs w:val="24"/>
+        </w:rPr>
+      </w:pPr>
+      <w:r>
+        <w:rPr>
+          <w:sz w:val="24"/>
+          <w:szCs w:val="24"/>
+        </w:rPr>
+        <w:t>T</w:t>
+      </w:r>
+      <w:r>
+        <w:rPr>
+          <w:sz w:val="24"/>
+          <w:szCs w:val="24"/>
+        </w:rPr>
+        <w:t>he pupil fill the correct answer field and click on the submit</w:t>
+      </w:r>
+      <w:r>
+        <w:rPr>
+          <w:sz w:val="24"/>
+          <w:szCs w:val="24"/>
+        </w:rPr>
+        <w:t xml:space="preserve"> button.</w:t>
+      </w:r>
+    </w:p>
+    <w:p>
+      <w:pPr>
+        <w:pStyle w:val="ListParagraph"/>
+        <w:numPr>
+          <w:ilvl w:val="0"/>
+          <w:numId w:val="31"/>
+        </w:numPr>
+        <w:bidi w:val="0"/>
+        <w:rPr>
+          <w:sz w:val="24"/>
+          <w:szCs w:val="24"/>
+        </w:rPr>
+      </w:pPr>
+      <w:r>
+        <w:rPr>
+          <w:sz w:val="24"/>
+          <w:szCs w:val="24"/>
+        </w:rPr>
+        <w:t>The system submits his answer</w:t>
+      </w:r>
+      <w:r>
+        <w:rPr>
+          <w:sz w:val="24"/>
+          <w:szCs w:val="24"/>
+        </w:rPr>
+        <w:t>.</w:t>
+      </w:r>
+    </w:p>
+    <w:p>
+      <w:pPr>
+        <w:bidi w:val="0"/>
+        <w:rPr>
+          <w:sz w:val="24"/>
+          <w:szCs w:val="24"/>
+        </w:rPr>
+      </w:pPr>
+    </w:p>
+    <w:p>
+      <w:pPr>
+        <w:bidi w:val="0"/>
+        <w:rPr>
+          <w:sz w:val="24"/>
+          <w:szCs w:val="24"/>
+        </w:rPr>
+      </w:pPr>
+      <w:r>
+        <w:rPr>
+          <w:sz w:val="24"/>
+          <w:szCs w:val="24"/>
+          <w:u w:val="single"/>
+        </w:rPr>
+        <w:t>Alternative scenarios:</w:t>
+      </w:r>
+    </w:p>
+    <w:p>
+      <w:pPr>
+        <w:bidi w:val="0"/>
+        <w:rPr>
+          <w:sz w:val="24"/>
+          <w:szCs w:val="24"/>
+        </w:rPr>
+      </w:pPr>
+      <w:r>
+        <w:rPr>
+          <w:sz w:val="24"/>
+          <w:szCs w:val="24"/>
+        </w:rPr>
+        <w:t>2.1) some error occurs, appropriate error message is displayed, t</w:t>
+      </w:r>
+      <w:r>
+        <w:rPr>
+          <w:sz w:val="24"/>
+          <w:szCs w:val="24"/>
+        </w:rPr>
+        <w:t>he answer didn’t submit.</w:t>
+      </w:r>
+    </w:p>
+    <w:p>
+      <w:pPr>
+        <w:bidi w:val="0"/>
+        <w:rPr>
+          <w:sz w:val="24"/>
+          <w:szCs w:val="24"/>
+        </w:rPr>
+      </w:pPr>
+    </w:p>
+    <w:p>
+      <w:pPr>
+        <w:bidi w:val="0"/>
+        <w:rPr>
+          <w:sz w:val="24"/>
+          <w:szCs w:val="24"/>
+        </w:rPr>
+      </w:pPr>
+      <w:r>
+        <w:rPr>
+          <w:sz w:val="24"/>
+          <w:szCs w:val="24"/>
+          <w:u w:val="single"/>
+        </w:rPr>
+        <w:t>Use case ID:</w:t>
+      </w:r>
+      <w:r>
+        <w:rPr>
+          <w:sz w:val="24"/>
+          <w:szCs w:val="24"/>
+        </w:rPr>
+        <w:t xml:space="preserve"> #50</w:t>
+      </w:r>
+    </w:p>
+    <w:p>
+      <w:pPr>
+        <w:bidi w:val="0"/>
+        <w:rPr>
+          <w:sz w:val="24"/>
+          <w:szCs w:val="24"/>
+        </w:rPr>
+      </w:pPr>
+      <w:r>
+        <w:rPr>
+          <w:sz w:val="24"/>
+          <w:szCs w:val="24"/>
+          <w:u w:val="single"/>
+        </w:rPr>
+        <w:t>Use case name:</w:t>
+      </w:r>
+      <w:r>
+        <w:rPr>
+          <w:sz w:val="24"/>
+          <w:szCs w:val="24"/>
+        </w:rPr>
+        <w:t xml:space="preserve"> </w:t>
+      </w:r>
+      <w:r>
+        <w:rPr>
+          <w:b/>
+          <w:bCs/>
+          <w:sz w:val="24"/>
+          <w:szCs w:val="24"/>
+        </w:rPr>
+        <w:t>Pupil will get a notification when he got a feedback</w:t>
+      </w:r>
+      <w:r>
+        <w:rPr>
+          <w:b/>
+          <w:bCs/>
+          <w:sz w:val="24"/>
+          <w:szCs w:val="24"/>
+        </w:rPr>
+        <w:t>.</w:t>
+      </w:r>
+    </w:p>
+    <w:p>
+      <w:pPr>
+        <w:bidi w:val="0"/>
+        <w:rPr>
+          <w:sz w:val="24"/>
+          <w:szCs w:val="24"/>
+        </w:rPr>
+      </w:pPr>
+      <w:r>
+        <w:rPr>
+          <w:sz w:val="24"/>
+          <w:szCs w:val="24"/>
+          <w:u w:val="single"/>
+        </w:rPr>
+        <w:t>Associated Requirement IDs:</w:t>
+      </w:r>
+      <w:r>
+        <w:rPr>
+          <w:sz w:val="24"/>
+          <w:szCs w:val="24"/>
+        </w:rPr>
+        <w:t xml:space="preserve"> #50</w:t>
+      </w:r>
+    </w:p>
+    <w:p>
+      <w:pPr>
+        <w:bidi w:val="0"/>
+        <w:rPr>
+          <w:sz w:val="24"/>
+          <w:szCs w:val="24"/>
+          <w:rtl/>
+        </w:rPr>
+      </w:pPr>
+      <w:r>
+        <w:rPr>
+          <w:sz w:val="24"/>
+          <w:szCs w:val="24"/>
+          <w:u w:val="single"/>
+        </w:rPr>
+        <w:t>Actors:</w:t>
+      </w:r>
+      <w:r>
+        <w:rPr>
+          <w:sz w:val="24"/>
+          <w:szCs w:val="24"/>
+        </w:rPr>
+        <w:t xml:space="preserve"> pupil, teacher.</w:t>
+      </w:r>
+    </w:p>
+    <w:p>
+      <w:pPr>
+        <w:bidi w:val="0"/>
+        <w:rPr>
+          <w:sz w:val="24"/>
+          <w:szCs w:val="24"/>
+          <w:rtl/>
+        </w:rPr>
+      </w:pPr>
+      <w:r>
+        <w:rPr>
+          <w:sz w:val="24"/>
+          <w:szCs w:val="24"/>
+          <w:u w:val="single"/>
+        </w:rPr>
+        <w:t>Description:</w:t>
+      </w:r>
+    </w:p>
+    <w:p>
+      <w:pPr>
+        <w:bidi w:val="0"/>
+        <w:rPr>
+          <w:sz w:val="24"/>
+          <w:szCs w:val="24"/>
+        </w:rPr>
+      </w:pPr>
+      <w:r>
+        <w:rPr>
+          <w:sz w:val="24"/>
+          <w:szCs w:val="24"/>
+        </w:rPr>
+        <w:t>After the teacher send pupil a feedback over his answer, the Pupil gets notify by the system.</w:t>
+      </w:r>
+    </w:p>
+    <w:p>
+      <w:pPr>
+        <w:bidi w:val="0"/>
+        <w:rPr>
+          <w:sz w:val="24"/>
+          <w:szCs w:val="24"/>
+          <w:u w:val="single"/>
+        </w:rPr>
+      </w:pPr>
+      <w:r>
+        <w:rPr>
+          <w:sz w:val="24"/>
+          <w:szCs w:val="24"/>
+          <w:u w:val="single"/>
+        </w:rPr>
+        <w:t>Pre-conditions:</w:t>
+      </w:r>
+    </w:p>
+    <w:p>
+      <w:pPr>
+        <w:bidi w:val="0"/>
+        <w:rPr>
+          <w:sz w:val="24"/>
+          <w:szCs w:val="24"/>
+        </w:rPr>
+      </w:pPr>
+      <w:r>
+        <w:rPr>
+          <w:sz w:val="24"/>
+          <w:szCs w:val="24"/>
+        </w:rPr>
+        <w:t>The Teacher feed backing the pupil answer.</w:t>
+      </w:r>
+    </w:p>
+    <w:p>
+      <w:pPr>
+        <w:bidi w:val="0"/>
+        <w:rPr>
+          <w:sz w:val="24"/>
+          <w:szCs w:val="24"/>
+        </w:rPr>
+      </w:pPr>
+      <w:r>
+        <w:rPr>
+          <w:sz w:val="24"/>
+          <w:szCs w:val="24"/>
+          <w:u w:val="single"/>
+        </w:rPr>
+        <w:t>Post-conditions:</w:t>
+      </w:r>
+    </w:p>
+    <w:p>
+      <w:pPr>
+        <w:bidi w:val="0"/>
+        <w:rPr>
+          <w:sz w:val="24"/>
+          <w:szCs w:val="24"/>
+        </w:rPr>
+      </w:pPr>
+      <w:r>
+        <w:rPr>
+          <w:sz w:val="24"/>
+          <w:szCs w:val="24"/>
+        </w:rPr>
+        <w:t>The Pupils can view this feedback.</w:t>
+      </w:r>
+    </w:p>
+    <w:p>
+      <w:pPr>
+        <w:bidi w:val="0"/>
+        <w:rPr>
+          <w:sz w:val="24"/>
+          <w:szCs w:val="24"/>
+        </w:rPr>
+      </w:pPr>
+      <w:r>
+        <w:rPr>
+          <w:sz w:val="24"/>
+          <w:szCs w:val="24"/>
+          <w:u w:val="single"/>
+        </w:rPr>
+        <w:t>Main Success scenario:</w:t>
+      </w:r>
+    </w:p>
+    <w:p>
+      <w:pPr>
+        <w:pStyle w:val="ListParagraph"/>
+        <w:numPr>
+          <w:ilvl w:val="0"/>
+          <w:numId w:val="32"/>
+        </w:numPr>
+        <w:bidi w:val="0"/>
+        <w:rPr>
+          <w:sz w:val="24"/>
+          <w:szCs w:val="24"/>
+        </w:rPr>
+      </w:pPr>
+      <w:r>
+        <w:rPr>
+          <w:sz w:val="24"/>
+          <w:szCs w:val="24"/>
+        </w:rPr>
+        <w:t>After the teacher gives his feedback, the pupil logged in and get notify by the system over it.</w:t>
+      </w:r>
+    </w:p>
+    <w:p>
+      <w:pPr>
+        <w:bidi w:val="0"/>
+        <w:rPr>
+          <w:sz w:val="24"/>
+          <w:szCs w:val="24"/>
+        </w:rPr>
+      </w:pPr>
+      <w:r>
+        <w:rPr>
+          <w:sz w:val="24"/>
+          <w:szCs w:val="24"/>
+          <w:u w:val="single"/>
+        </w:rPr>
+        <w:t>Alternative scenarios:</w:t>
+      </w:r>
+    </w:p>
+    <w:p>
+      <w:pPr>
+        <w:bidi w:val="0"/>
+        <w:rPr>
+          <w:sz w:val="24"/>
+          <w:szCs w:val="24"/>
+        </w:rPr>
+      </w:pPr>
+      <w:r>
+        <w:rPr>
+          <w:sz w:val="24"/>
+          <w:szCs w:val="24"/>
+        </w:rPr>
+        <w:t xml:space="preserve">2.1) some error occurs, </w:t>
+      </w:r>
+      <w:r>
+        <w:rPr>
+          <w:sz w:val="24"/>
+          <w:szCs w:val="24"/>
+        </w:rPr>
+        <w:t>the student didn’t get notify on the feedback.</w:t>
+      </w:r>
     </w:p>
     <w:p>
       <w:pPr>
@@ -12693,6 +15045,184 @@
     </w:lvl>
   </w:abstractNum>
   <w:abstractNum w:abstractNumId="4">
+    <w:nsid w:val="186B6731"/>
+    <w:multiLevelType w:val="hybridMultilevel"/>
+    <w:tmpl w:val="0AC6AC60"/>
+    <w:lvl w:ilvl="0" w:tplc="04090011">
+      <w:start w:val="1"/>
+      <w:numFmt w:val="decimal"/>
+      <w:lvlText w:val="%1)"/>
+      <w:lvlJc w:val="left"/>
+      <w:pPr>
+        <w:ind w:left="720" w:hanging="360"/>
+      </w:pPr>
+      <w:rPr>
+        <w:rFonts w:hint="default"/>
+      </w:rPr>
+    </w:lvl>
+    <w:lvl w:ilvl="1" w:tplc="04090019" w:tentative="1">
+      <w:start w:val="1"/>
+      <w:numFmt w:val="lowerLetter"/>
+      <w:lvlText w:val="%2."/>
+      <w:lvlJc w:val="left"/>
+      <w:pPr>
+        <w:ind w:left="1440" w:hanging="360"/>
+      </w:pPr>
+    </w:lvl>
+    <w:lvl w:ilvl="2" w:tplc="0409001B" w:tentative="1">
+      <w:start w:val="1"/>
+      <w:numFmt w:val="lowerRoman"/>
+      <w:lvlText w:val="%3."/>
+      <w:lvlJc w:val="right"/>
+      <w:pPr>
+        <w:ind w:left="2160" w:hanging="180"/>
+      </w:pPr>
+    </w:lvl>
+    <w:lvl w:ilvl="3" w:tplc="0409000F" w:tentative="1">
+      <w:start w:val="1"/>
+      <w:numFmt w:val="decimal"/>
+      <w:lvlText w:val="%4."/>
+      <w:lvlJc w:val="left"/>
+      <w:pPr>
+        <w:ind w:left="2880" w:hanging="360"/>
+      </w:pPr>
+    </w:lvl>
+    <w:lvl w:ilvl="4" w:tplc="04090019" w:tentative="1">
+      <w:start w:val="1"/>
+      <w:numFmt w:val="lowerLetter"/>
+      <w:lvlText w:val="%5."/>
+      <w:lvlJc w:val="left"/>
+      <w:pPr>
+        <w:ind w:left="3600" w:hanging="360"/>
+      </w:pPr>
+    </w:lvl>
+    <w:lvl w:ilvl="5" w:tplc="0409001B" w:tentative="1">
+      <w:start w:val="1"/>
+      <w:numFmt w:val="lowerRoman"/>
+      <w:lvlText w:val="%6."/>
+      <w:lvlJc w:val="right"/>
+      <w:pPr>
+        <w:ind w:left="4320" w:hanging="180"/>
+      </w:pPr>
+    </w:lvl>
+    <w:lvl w:ilvl="6" w:tplc="0409000F" w:tentative="1">
+      <w:start w:val="1"/>
+      <w:numFmt w:val="decimal"/>
+      <w:lvlText w:val="%7."/>
+      <w:lvlJc w:val="left"/>
+      <w:pPr>
+        <w:ind w:left="5040" w:hanging="360"/>
+      </w:pPr>
+    </w:lvl>
+    <w:lvl w:ilvl="7" w:tplc="04090019" w:tentative="1">
+      <w:start w:val="1"/>
+      <w:numFmt w:val="lowerLetter"/>
+      <w:lvlText w:val="%8."/>
+      <w:lvlJc w:val="left"/>
+      <w:pPr>
+        <w:ind w:left="5760" w:hanging="360"/>
+      </w:pPr>
+    </w:lvl>
+    <w:lvl w:ilvl="8" w:tplc="0409001B" w:tentative="1">
+      <w:start w:val="1"/>
+      <w:numFmt w:val="lowerRoman"/>
+      <w:lvlText w:val="%9."/>
+      <w:lvlJc w:val="right"/>
+      <w:pPr>
+        <w:ind w:left="6480" w:hanging="180"/>
+      </w:pPr>
+    </w:lvl>
+  </w:abstractNum>
+  <w:abstractNum w:abstractNumId="5">
+    <w:nsid w:val="19D81E4B"/>
+    <w:multiLevelType w:val="hybridMultilevel"/>
+    <w:tmpl w:val="0AC6AC60"/>
+    <w:lvl w:ilvl="0" w:tplc="04090011">
+      <w:start w:val="1"/>
+      <w:numFmt w:val="decimal"/>
+      <w:lvlText w:val="%1)"/>
+      <w:lvlJc w:val="left"/>
+      <w:pPr>
+        <w:ind w:left="720" w:hanging="360"/>
+      </w:pPr>
+      <w:rPr>
+        <w:rFonts w:hint="default"/>
+      </w:rPr>
+    </w:lvl>
+    <w:lvl w:ilvl="1" w:tplc="04090019" w:tentative="1">
+      <w:start w:val="1"/>
+      <w:numFmt w:val="lowerLetter"/>
+      <w:lvlText w:val="%2."/>
+      <w:lvlJc w:val="left"/>
+      <w:pPr>
+        <w:ind w:left="1440" w:hanging="360"/>
+      </w:pPr>
+    </w:lvl>
+    <w:lvl w:ilvl="2" w:tplc="0409001B" w:tentative="1">
+      <w:start w:val="1"/>
+      <w:numFmt w:val="lowerRoman"/>
+      <w:lvlText w:val="%3."/>
+      <w:lvlJc w:val="right"/>
+      <w:pPr>
+        <w:ind w:left="2160" w:hanging="180"/>
+      </w:pPr>
+    </w:lvl>
+    <w:lvl w:ilvl="3" w:tplc="0409000F" w:tentative="1">
+      <w:start w:val="1"/>
+      <w:numFmt w:val="decimal"/>
+      <w:lvlText w:val="%4."/>
+      <w:lvlJc w:val="left"/>
+      <w:pPr>
+        <w:ind w:left="2880" w:hanging="360"/>
+      </w:pPr>
+    </w:lvl>
+    <w:lvl w:ilvl="4" w:tplc="04090019" w:tentative="1">
+      <w:start w:val="1"/>
+      <w:numFmt w:val="lowerLetter"/>
+      <w:lvlText w:val="%5."/>
+      <w:lvlJc w:val="left"/>
+      <w:pPr>
+        <w:ind w:left="3600" w:hanging="360"/>
+      </w:pPr>
+    </w:lvl>
+    <w:lvl w:ilvl="5" w:tplc="0409001B" w:tentative="1">
+      <w:start w:val="1"/>
+      <w:numFmt w:val="lowerRoman"/>
+      <w:lvlText w:val="%6."/>
+      <w:lvlJc w:val="right"/>
+      <w:pPr>
+        <w:ind w:left="4320" w:hanging="180"/>
+      </w:pPr>
+    </w:lvl>
+    <w:lvl w:ilvl="6" w:tplc="0409000F" w:tentative="1">
+      <w:start w:val="1"/>
+      <w:numFmt w:val="decimal"/>
+      <w:lvlText w:val="%7."/>
+      <w:lvlJc w:val="left"/>
+      <w:pPr>
+        <w:ind w:left="5040" w:hanging="360"/>
+      </w:pPr>
+    </w:lvl>
+    <w:lvl w:ilvl="7" w:tplc="04090019" w:tentative="1">
+      <w:start w:val="1"/>
+      <w:numFmt w:val="lowerLetter"/>
+      <w:lvlText w:val="%8."/>
+      <w:lvlJc w:val="left"/>
+      <w:pPr>
+        <w:ind w:left="5760" w:hanging="360"/>
+      </w:pPr>
+    </w:lvl>
+    <w:lvl w:ilvl="8" w:tplc="0409001B" w:tentative="1">
+      <w:start w:val="1"/>
+      <w:numFmt w:val="lowerRoman"/>
+      <w:lvlText w:val="%9."/>
+      <w:lvlJc w:val="right"/>
+      <w:pPr>
+        <w:ind w:left="6480" w:hanging="180"/>
+      </w:pPr>
+    </w:lvl>
+  </w:abstractNum>
+  <w:abstractNum w:abstractNumId="6">
     <w:nsid w:val="1AD066CA"/>
     <w:multiLevelType w:val="hybridMultilevel"/>
     <w:tmpl w:val="0AC6AC60"/>
@@ -12781,7 +15311,96 @@
       </w:pPr>
     </w:lvl>
   </w:abstractNum>
-  <w:abstractNum w:abstractNumId="5">
+  <w:abstractNum w:abstractNumId="7">
+    <w:nsid w:val="1BF77B39"/>
+    <w:multiLevelType w:val="hybridMultilevel"/>
+    <w:tmpl w:val="0AC6AC60"/>
+    <w:lvl w:ilvl="0" w:tplc="04090011">
+      <w:start w:val="1"/>
+      <w:numFmt w:val="decimal"/>
+      <w:lvlText w:val="%1)"/>
+      <w:lvlJc w:val="left"/>
+      <w:pPr>
+        <w:ind w:left="720" w:hanging="360"/>
+      </w:pPr>
+      <w:rPr>
+        <w:rFonts w:hint="default"/>
+      </w:rPr>
+    </w:lvl>
+    <w:lvl w:ilvl="1" w:tplc="04090019" w:tentative="1">
+      <w:start w:val="1"/>
+      <w:numFmt w:val="lowerLetter"/>
+      <w:lvlText w:val="%2."/>
+      <w:lvlJc w:val="left"/>
+      <w:pPr>
+        <w:ind w:left="1440" w:hanging="360"/>
+      </w:pPr>
+    </w:lvl>
+    <w:lvl w:ilvl="2" w:tplc="0409001B" w:tentative="1">
+      <w:start w:val="1"/>
+      <w:numFmt w:val="lowerRoman"/>
+      <w:lvlText w:val="%3."/>
+      <w:lvlJc w:val="right"/>
+      <w:pPr>
+        <w:ind w:left="2160" w:hanging="180"/>
+      </w:pPr>
+    </w:lvl>
+    <w:lvl w:ilvl="3" w:tplc="0409000F" w:tentative="1">
+      <w:start w:val="1"/>
+      <w:numFmt w:val="decimal"/>
+      <w:lvlText w:val="%4."/>
+      <w:lvlJc w:val="left"/>
+      <w:pPr>
+        <w:ind w:left="2880" w:hanging="360"/>
+      </w:pPr>
+    </w:lvl>
+    <w:lvl w:ilvl="4" w:tplc="04090019" w:tentative="1">
+      <w:start w:val="1"/>
+      <w:numFmt w:val="lowerLetter"/>
+      <w:lvlText w:val="%5."/>
+      <w:lvlJc w:val="left"/>
+      <w:pPr>
+        <w:ind w:left="3600" w:hanging="360"/>
+      </w:pPr>
+    </w:lvl>
+    <w:lvl w:ilvl="5" w:tplc="0409001B" w:tentative="1">
+      <w:start w:val="1"/>
+      <w:numFmt w:val="lowerRoman"/>
+      <w:lvlText w:val="%6."/>
+      <w:lvlJc w:val="right"/>
+      <w:pPr>
+        <w:ind w:left="4320" w:hanging="180"/>
+      </w:pPr>
+    </w:lvl>
+    <w:lvl w:ilvl="6" w:tplc="0409000F" w:tentative="1">
+      <w:start w:val="1"/>
+      <w:numFmt w:val="decimal"/>
+      <w:lvlText w:val="%7."/>
+      <w:lvlJc w:val="left"/>
+      <w:pPr>
+        <w:ind w:left="5040" w:hanging="360"/>
+      </w:pPr>
+    </w:lvl>
+    <w:lvl w:ilvl="7" w:tplc="04090019" w:tentative="1">
+      <w:start w:val="1"/>
+      <w:numFmt w:val="lowerLetter"/>
+      <w:lvlText w:val="%8."/>
+      <w:lvlJc w:val="left"/>
+      <w:pPr>
+        <w:ind w:left="5760" w:hanging="360"/>
+      </w:pPr>
+    </w:lvl>
+    <w:lvl w:ilvl="8" w:tplc="0409001B" w:tentative="1">
+      <w:start w:val="1"/>
+      <w:numFmt w:val="lowerRoman"/>
+      <w:lvlText w:val="%9."/>
+      <w:lvlJc w:val="right"/>
+      <w:pPr>
+        <w:ind w:left="6480" w:hanging="180"/>
+      </w:pPr>
+    </w:lvl>
+  </w:abstractNum>
+  <w:abstractNum w:abstractNumId="8">
     <w:nsid w:val="2063337F"/>
     <w:multiLevelType w:val="hybridMultilevel"/>
     <w:tmpl w:val="0AC6AC60"/>
@@ -12870,7 +15489,96 @@
       </w:pPr>
     </w:lvl>
   </w:abstractNum>
-  <w:abstractNum w:abstractNumId="6">
+  <w:abstractNum w:abstractNumId="9">
+    <w:nsid w:val="2195111E"/>
+    <w:multiLevelType w:val="hybridMultilevel"/>
+    <w:tmpl w:val="0AC6AC60"/>
+    <w:lvl w:ilvl="0" w:tplc="04090011">
+      <w:start w:val="1"/>
+      <w:numFmt w:val="decimal"/>
+      <w:lvlText w:val="%1)"/>
+      <w:lvlJc w:val="left"/>
+      <w:pPr>
+        <w:ind w:left="720" w:hanging="360"/>
+      </w:pPr>
+      <w:rPr>
+        <w:rFonts w:hint="default"/>
+      </w:rPr>
+    </w:lvl>
+    <w:lvl w:ilvl="1" w:tplc="04090019" w:tentative="1">
+      <w:start w:val="1"/>
+      <w:numFmt w:val="lowerLetter"/>
+      <w:lvlText w:val="%2."/>
+      <w:lvlJc w:val="left"/>
+      <w:pPr>
+        <w:ind w:left="1440" w:hanging="360"/>
+      </w:pPr>
+    </w:lvl>
+    <w:lvl w:ilvl="2" w:tplc="0409001B" w:tentative="1">
+      <w:start w:val="1"/>
+      <w:numFmt w:val="lowerRoman"/>
+      <w:lvlText w:val="%3."/>
+      <w:lvlJc w:val="right"/>
+      <w:pPr>
+        <w:ind w:left="2160" w:hanging="180"/>
+      </w:pPr>
+    </w:lvl>
+    <w:lvl w:ilvl="3" w:tplc="0409000F" w:tentative="1">
+      <w:start w:val="1"/>
+      <w:numFmt w:val="decimal"/>
+      <w:lvlText w:val="%4."/>
+      <w:lvlJc w:val="left"/>
+      <w:pPr>
+        <w:ind w:left="2880" w:hanging="360"/>
+      </w:pPr>
+    </w:lvl>
+    <w:lvl w:ilvl="4" w:tplc="04090019" w:tentative="1">
+      <w:start w:val="1"/>
+      <w:numFmt w:val="lowerLetter"/>
+      <w:lvlText w:val="%5."/>
+      <w:lvlJc w:val="left"/>
+      <w:pPr>
+        <w:ind w:left="3600" w:hanging="360"/>
+      </w:pPr>
+    </w:lvl>
+    <w:lvl w:ilvl="5" w:tplc="0409001B" w:tentative="1">
+      <w:start w:val="1"/>
+      <w:numFmt w:val="lowerRoman"/>
+      <w:lvlText w:val="%6."/>
+      <w:lvlJc w:val="right"/>
+      <w:pPr>
+        <w:ind w:left="4320" w:hanging="180"/>
+      </w:pPr>
+    </w:lvl>
+    <w:lvl w:ilvl="6" w:tplc="0409000F" w:tentative="1">
+      <w:start w:val="1"/>
+      <w:numFmt w:val="decimal"/>
+      <w:lvlText w:val="%7."/>
+      <w:lvlJc w:val="left"/>
+      <w:pPr>
+        <w:ind w:left="5040" w:hanging="360"/>
+      </w:pPr>
+    </w:lvl>
+    <w:lvl w:ilvl="7" w:tplc="04090019" w:tentative="1">
+      <w:start w:val="1"/>
+      <w:numFmt w:val="lowerLetter"/>
+      <w:lvlText w:val="%8."/>
+      <w:lvlJc w:val="left"/>
+      <w:pPr>
+        <w:ind w:left="5760" w:hanging="360"/>
+      </w:pPr>
+    </w:lvl>
+    <w:lvl w:ilvl="8" w:tplc="0409001B" w:tentative="1">
+      <w:start w:val="1"/>
+      <w:numFmt w:val="lowerRoman"/>
+      <w:lvlText w:val="%9."/>
+      <w:lvlJc w:val="right"/>
+      <w:pPr>
+        <w:ind w:left="6480" w:hanging="180"/>
+      </w:pPr>
+    </w:lvl>
+  </w:abstractNum>
+  <w:abstractNum w:abstractNumId="10">
     <w:nsid w:val="238567C6"/>
     <w:multiLevelType w:val="hybridMultilevel"/>
     <w:tmpl w:val="40C6468C"/>
@@ -12959,7 +15667,7 @@
       </w:pPr>
     </w:lvl>
   </w:abstractNum>
-  <w:abstractNum w:abstractNumId="7">
+  <w:abstractNum w:abstractNumId="11">
     <w:nsid w:val="2771430D"/>
     <w:multiLevelType w:val="hybridMultilevel"/>
     <w:tmpl w:val="40C6468C"/>
@@ -13048,7 +15756,7 @@
       </w:pPr>
     </w:lvl>
   </w:abstractNum>
-  <w:abstractNum w:abstractNumId="8">
+  <w:abstractNum w:abstractNumId="12">
     <w:nsid w:val="2B43640D"/>
     <w:multiLevelType w:val="hybridMultilevel"/>
     <w:tmpl w:val="0AC6AC60"/>
@@ -13137,7 +15845,7 @@
       </w:pPr>
     </w:lvl>
   </w:abstractNum>
-  <w:abstractNum w:abstractNumId="9">
+  <w:abstractNum w:abstractNumId="13">
     <w:nsid w:val="2BEC2CCF"/>
     <w:multiLevelType w:val="hybridMultilevel"/>
     <w:tmpl w:val="40C6468C"/>
@@ -13226,7 +15934,7 @@
       </w:pPr>
     </w:lvl>
   </w:abstractNum>
-  <w:abstractNum w:abstractNumId="10">
+  <w:abstractNum w:abstractNumId="14">
     <w:nsid w:val="2D183672"/>
     <w:multiLevelType w:val="hybridMultilevel"/>
     <w:tmpl w:val="0AC6AC60"/>
@@ -13336,7 +16044,7 @@
       </w:pPr>
     </w:lvl>
   </w:abstractNum>
-  <w:abstractNum w:abstractNumId="11">
+  <w:abstractNum w:abstractNumId="15">
     <w:nsid w:val="3E0C1EE5"/>
     <w:multiLevelType w:val="hybridMultilevel"/>
     <w:tmpl w:val="40C6468C"/>
@@ -13425,7 +16133,7 @@
       </w:pPr>
     </w:lvl>
   </w:abstractNum>
-  <w:abstractNum w:abstractNumId="12">
+  <w:abstractNum w:abstractNumId="16">
     <w:nsid w:val="41E10D1D"/>
     <w:multiLevelType w:val="hybridMultilevel"/>
     <w:tmpl w:val="0AC6AC60"/>
@@ -13514,7 +16222,7 @@
       </w:pPr>
     </w:lvl>
   </w:abstractNum>
-  <w:abstractNum w:abstractNumId="13">
+  <w:abstractNum w:abstractNumId="17">
     <w:nsid w:val="420B6A6D"/>
     <w:multiLevelType w:val="hybridMultilevel"/>
     <w:tmpl w:val="0AC6AC60"/>
@@ -13603,7 +16311,7 @@
       </w:pPr>
     </w:lvl>
   </w:abstractNum>
-  <w:abstractNum w:abstractNumId="14">
+  <w:abstractNum w:abstractNumId="18">
     <w:nsid w:val="498E1513"/>
     <w:multiLevelType w:val="hybridMultilevel"/>
     <w:tmpl w:val="40C6468C"/>
@@ -13692,7 +16400,7 @@
       </w:pPr>
     </w:lvl>
   </w:abstractNum>
-  <w:abstractNum w:abstractNumId="15">
+  <w:abstractNum w:abstractNumId="19">
     <w:nsid w:val="531B6BDC"/>
     <w:multiLevelType w:val="hybridMultilevel"/>
     <w:tmpl w:val="0AC6AC60"/>
@@ -13802,7 +16510,7 @@
       </w:pPr>
     </w:lvl>
   </w:abstractNum>
-  <w:abstractNum w:abstractNumId="16">
+  <w:abstractNum w:abstractNumId="20">
     <w:nsid w:val="57DE2240"/>
     <w:multiLevelType w:val="hybridMultilevel"/>
     <w:tmpl w:val="0AC6AC60"/>
@@ -13891,7 +16599,7 @@
       </w:pPr>
     </w:lvl>
   </w:abstractNum>
-  <w:abstractNum w:abstractNumId="17">
+  <w:abstractNum w:abstractNumId="21">
     <w:nsid w:val="592C4294"/>
     <w:multiLevelType w:val="hybridMultilevel"/>
     <w:tmpl w:val="0AC6AC60"/>
@@ -13980,7 +16688,7 @@
       </w:pPr>
     </w:lvl>
   </w:abstractNum>
-  <w:abstractNum w:abstractNumId="18">
+  <w:abstractNum w:abstractNumId="22">
     <w:nsid w:val="5B906C63"/>
     <w:multiLevelType w:val="hybridMultilevel"/>
     <w:tmpl w:val="40C6468C"/>
@@ -14069,7 +16777,7 @@
       </w:pPr>
     </w:lvl>
   </w:abstractNum>
-  <w:abstractNum w:abstractNumId="19">
+  <w:abstractNum w:abstractNumId="23">
     <w:nsid w:val="5BA62A7F"/>
     <w:multiLevelType w:val="hybridMultilevel"/>
     <w:tmpl w:val="40C6468C"/>
@@ -14158,7 +16866,7 @@
       </w:pPr>
     </w:lvl>
   </w:abstractNum>
-  <w:abstractNum w:abstractNumId="20">
+  <w:abstractNum w:abstractNumId="24">
     <w:nsid w:val="5D013B52"/>
     <w:multiLevelType w:val="hybridMultilevel"/>
     <w:tmpl w:val="0AC6AC60"/>
@@ -14268,7 +16976,7 @@
       </w:pPr>
     </w:lvl>
   </w:abstractNum>
-  <w:abstractNum w:abstractNumId="21">
+  <w:abstractNum w:abstractNumId="25">
     <w:nsid w:val="6247077E"/>
     <w:multiLevelType w:val="hybridMultilevel"/>
     <w:tmpl w:val="0AC6AC60"/>
@@ -14357,7 +17065,7 @@
       </w:pPr>
     </w:lvl>
   </w:abstractNum>
-  <w:abstractNum w:abstractNumId="22">
+  <w:abstractNum w:abstractNumId="26">
     <w:nsid w:val="68C40044"/>
     <w:multiLevelType w:val="hybridMultilevel"/>
     <w:tmpl w:val="8D321B7E"/>
@@ -14446,7 +17154,7 @@
       </w:pPr>
     </w:lvl>
   </w:abstractNum>
-  <w:abstractNum w:abstractNumId="23">
+  <w:abstractNum w:abstractNumId="27">
     <w:nsid w:val="6ADA0285"/>
     <w:multiLevelType w:val="hybridMultilevel"/>
     <w:tmpl w:val="40C6468C"/>
@@ -14535,7 +17243,7 @@
       </w:pPr>
     </w:lvl>
   </w:abstractNum>
-  <w:abstractNum w:abstractNumId="24">
+  <w:abstractNum w:abstractNumId="28">
     <w:nsid w:val="702F17E7"/>
     <w:multiLevelType w:val="hybridMultilevel"/>
     <w:tmpl w:val="40C6468C"/>
@@ -14624,7 +17332,7 @@
       </w:pPr>
     </w:lvl>
   </w:abstractNum>
-  <w:abstractNum w:abstractNumId="25">
+  <w:abstractNum w:abstractNumId="29">
     <w:nsid w:val="75760EA9"/>
     <w:multiLevelType w:val="multilevel"/>
     <w:tmpl w:val="288A8E04"/>
@@ -14737,7 +17445,7 @@
       </w:rPr>
     </w:lvl>
   </w:abstractNum>
-  <w:abstractNum w:abstractNumId="26">
+  <w:abstractNum w:abstractNumId="30">
     <w:nsid w:val="79F1581D"/>
     <w:multiLevelType w:val="hybridMultilevel"/>
     <w:tmpl w:val="0AC6AC60"/>
@@ -14826,7 +17534,7 @@
       </w:pPr>
     </w:lvl>
   </w:abstractNum>
-  <w:abstractNum w:abstractNumId="27">
+  <w:abstractNum w:abstractNumId="31">
     <w:nsid w:val="7DC073A9"/>
     <w:multiLevelType w:val="hybridMultilevel"/>
     <w:tmpl w:val="0AC6AC60"/>
@@ -14937,10 +17645,10 @@
     </w:lvl>
   </w:abstractNum>
   <w:num w:numId="1">
-    <w:abstractNumId w:val="22"/>
+    <w:abstractNumId w:val="26"/>
   </w:num>
   <w:num w:numId="2">
-    <w:abstractNumId w:val="23"/>
+    <w:abstractNumId w:val="27"/>
   </w:num>
   <w:num w:numId="3">
     <w:abstractNumId w:val="3"/>
@@ -14949,64 +17657,64 @@
     <w:abstractNumId w:val="0"/>
   </w:num>
   <w:num w:numId="5">
-    <w:abstractNumId w:val="24"/>
+    <w:abstractNumId w:val="28"/>
   </w:num>
   <w:num w:numId="6">
+    <w:abstractNumId w:val="22"/>
+  </w:num>
+  <w:num w:numId="7">
+    <w:abstractNumId w:val="23"/>
+  </w:num>
+  <w:num w:numId="8">
+    <w:abstractNumId w:val="11"/>
+  </w:num>
+  <w:num w:numId="9">
     <w:abstractNumId w:val="18"/>
   </w:num>
-  <w:num w:numId="7">
-    <w:abstractNumId w:val="19"/>
-  </w:num>
-  <w:num w:numId="8">
-    <w:abstractNumId w:val="7"/>
-  </w:num>
-  <w:num w:numId="9">
-    <w:abstractNumId w:val="14"/>
-  </w:num>
   <w:num w:numId="10">
-    <w:abstractNumId w:val="11"/>
+    <w:abstractNumId w:val="15"/>
   </w:num>
   <w:num w:numId="11">
-    <w:abstractNumId w:val="9"/>
+    <w:abstractNumId w:val="13"/>
   </w:num>
   <w:num w:numId="12">
-    <w:abstractNumId w:val="6"/>
+    <w:abstractNumId w:val="10"/>
   </w:num>
   <w:num w:numId="13">
-    <w:abstractNumId w:val="13"/>
+    <w:abstractNumId w:val="17"/>
   </w:num>
   <w:num w:numId="14">
-    <w:abstractNumId w:val="5"/>
+    <w:abstractNumId w:val="8"/>
   </w:num>
   <w:num w:numId="15">
-    <w:abstractNumId w:val="16"/>
+    <w:abstractNumId w:val="20"/>
   </w:num>
   <w:num w:numId="16">
     <w:abstractNumId w:val="2"/>
   </w:num>
   <w:num w:numId="17">
-    <w:abstractNumId w:val="17"/>
+    <w:abstractNumId w:val="21"/>
   </w:num>
   <w:num w:numId="18">
-    <w:abstractNumId w:val="21"/>
+    <w:abstractNumId w:val="25"/>
   </w:num>
   <w:num w:numId="19">
-    <w:abstractNumId w:val="26"/>
+    <w:abstractNumId w:val="30"/>
   </w:num>
   <w:num w:numId="20">
+    <w:abstractNumId w:val="16"/>
+  </w:num>
+  <w:num w:numId="21">
+    <w:abstractNumId w:val="6"/>
+  </w:num>
+  <w:num w:numId="22">
+    <w:abstractNumId w:val="29"/>
+  </w:num>
+  <w:num w:numId="23">
     <w:abstractNumId w:val="12"/>
   </w:num>
-  <w:num w:numId="21">
-    <w:abstractNumId w:val="4"/>
-  </w:num>
-  <w:num w:numId="22">
-    <w:abstractNumId w:val="25"/>
-  </w:num>
-  <w:num w:numId="23">
-    <w:abstractNumId w:val="8"/>
-  </w:num>
   <w:num w:numId="24">
-    <w:abstractNumId w:val="15"/>
+    <w:abstractNumId w:val="19"/>
     <w:lvlOverride w:ilvl="0">
       <w:startOverride w:val="1"/>
     </w:lvlOverride>
@@ -15066,7 +17774,7 @@
     </w:lvlOverride>
   </w:num>
   <w:num w:numId="26">
-    <w:abstractNumId w:val="20"/>
+    <w:abstractNumId w:val="24"/>
     <w:lvlOverride w:ilvl="0">
       <w:startOverride w:val="1"/>
     </w:lvlOverride>
@@ -15096,10 +17804,22 @@
     </w:lvlOverride>
   </w:num>
   <w:num w:numId="27">
-    <w:abstractNumId w:val="10"/>
+    <w:abstractNumId w:val="14"/>
   </w:num>
   <w:num w:numId="28">
-    <w:abstractNumId w:val="27"/>
+    <w:abstractNumId w:val="31"/>
+  </w:num>
+  <w:num w:numId="29">
+    <w:abstractNumId w:val="9"/>
+  </w:num>
+  <w:num w:numId="30">
+    <w:abstractNumId w:val="7"/>
+  </w:num>
+  <w:num w:numId="31">
+    <w:abstractNumId w:val="4"/>
+  </w:num>
+  <w:num w:numId="32">
+    <w:abstractNumId w:val="5"/>
   </w:num>
 </w:numbering>
 </file>

</xml_diff>

<commit_message>
fixed requirements according to Arnon's notes
</commit_message>
<xml_diff>
--- a/User Stories.docx
+++ b/User Stories.docx
@@ -1,6 +1,6 @@
 
 <file path=word/document.xml><?xml version="1.0" encoding="utf-8"?>
-<w:document xmlns:ve="http://schemas.openxmlformats.org/markup-compatibility/2006" xmlns:o="urn:schemas-microsoft-com:office:office" xmlns:r="http://schemas.openxmlformats.org/officeDocument/2006/relationships" xmlns:m="http://schemas.openxmlformats.org/officeDocument/2006/math" xmlns:v="urn:schemas-microsoft-com:vml" xmlns:wp="http://schemas.openxmlformats.org/drawingml/2006/wordprocessingDrawing" xmlns:w10="urn:schemas-microsoft-com:office:word" xmlns:w="http://schemas.openxmlformats.org/wordprocessingml/2006/main" xmlns:wne="http://schemas.microsoft.com/office/word/2006/wordml">
+<w:document xmlns:wpc="http://schemas.microsoft.com/office/word/2010/wordprocessingCanvas" xmlns:cx="http://schemas.microsoft.com/office/drawing/2014/chartex" xmlns:cx1="http://schemas.microsoft.com/office/drawing/2015/9/8/chartex" xmlns:cx2="http://schemas.microsoft.com/office/drawing/2015/10/21/chartex" xmlns:cx3="http://schemas.microsoft.com/office/drawing/2016/5/9/chartex" xmlns:cx4="http://schemas.microsoft.com/office/drawing/2016/5/10/chartex" xmlns:cx5="http://schemas.microsoft.com/office/drawing/2016/5/11/chartex" xmlns:mc="http://schemas.openxmlformats.org/markup-compatibility/2006" xmlns:o="urn:schemas-microsoft-com:office:office" xmlns:r="http://schemas.openxmlformats.org/officeDocument/2006/relationships" xmlns:m="http://schemas.openxmlformats.org/officeDocument/2006/math" xmlns:v="urn:schemas-microsoft-com:vml" xmlns:wp14="http://schemas.microsoft.com/office/word/2010/wordprocessingDrawing" xmlns:wp="http://schemas.openxmlformats.org/drawingml/2006/wordprocessingDrawing" xmlns:w10="urn:schemas-microsoft-com:office:word" xmlns:w="http://schemas.openxmlformats.org/wordprocessingml/2006/main" xmlns:w14="http://schemas.microsoft.com/office/word/2010/wordml" xmlns:w15="http://schemas.microsoft.com/office/word/2012/wordml" xmlns:w16se="http://schemas.microsoft.com/office/word/2015/wordml/symex" xmlns:wpg="http://schemas.microsoft.com/office/word/2010/wordprocessingGroup" xmlns:wpi="http://schemas.microsoft.com/office/word/2010/wordprocessingInk" xmlns:wne="http://schemas.microsoft.com/office/word/2006/wordml" xmlns:wps="http://schemas.microsoft.com/office/word/2010/wordprocessingShape" mc:Ignorable="w14 w15 w16se wp14">
   <w:body>
     <w:p>
       <w:pPr>
@@ -2573,6 +2573,17 @@
         </w:rPr>
         <w:t>Amount of words in an answer is limitable</w:t>
       </w:r>
+      <w:r>
+        <w:rPr>
+          <w:b/>
+          <w:bCs/>
+          <w:sz w:val="24"/>
+          <w:szCs w:val="24"/>
+        </w:rPr>
+        <w:t xml:space="preserve"> by the uploader of the text</w:t>
+      </w:r>
+      <w:bookmarkStart w:id="0" w:name="_GoBack"/>
+      <w:bookmarkEnd w:id="0"/>
     </w:p>
     <w:p>
       <w:pPr>
@@ -4069,7 +4080,25 @@
           <w:sz w:val="24"/>
           <w:szCs w:val="24"/>
         </w:rPr>
-        <w:t>Exploring relates online games via Hyperlinks</w:t>
+        <w:t>Exploring relate</w:t>
+      </w:r>
+      <w:r>
+        <w:rPr>
+          <w:b/>
+          <w:bCs/>
+          <w:sz w:val="24"/>
+          <w:szCs w:val="24"/>
+        </w:rPr>
+        <w:t>d</w:t>
+      </w:r>
+      <w:r>
+        <w:rPr>
+          <w:b/>
+          <w:bCs/>
+          <w:sz w:val="24"/>
+          <w:szCs w:val="24"/>
+        </w:rPr>
+        <w:t xml:space="preserve"> online games via Hyperlinks</w:t>
       </w:r>
     </w:p>
     <w:p>
@@ -5153,8 +5182,6 @@
           <w:szCs w:val="24"/>
         </w:rPr>
       </w:pPr>
-      <w:bookmarkStart w:id="0" w:name="_GoBack"/>
-      <w:bookmarkEnd w:id="0"/>
     </w:p>
     <w:p>
       <w:pPr>
@@ -20996,8 +21023,8 @@
 </file>
 
 <file path=word/numbering.xml><?xml version="1.0" encoding="utf-8"?>
-<w:numbering xmlns:ve="http://schemas.openxmlformats.org/markup-compatibility/2006" xmlns:o="urn:schemas-microsoft-com:office:office" xmlns:r="http://schemas.openxmlformats.org/officeDocument/2006/relationships" xmlns:m="http://schemas.openxmlformats.org/officeDocument/2006/math" xmlns:v="urn:schemas-microsoft-com:vml" xmlns:wp="http://schemas.openxmlformats.org/drawingml/2006/wordprocessingDrawing" xmlns:w10="urn:schemas-microsoft-com:office:word" xmlns:w="http://schemas.openxmlformats.org/wordprocessingml/2006/main" xmlns:wne="http://schemas.microsoft.com/office/word/2006/wordml">
-  <w:abstractNum w:abstractNumId="0">
+<w:numbering xmlns:wpc="http://schemas.microsoft.com/office/word/2010/wordprocessingCanvas" xmlns:cx="http://schemas.microsoft.com/office/drawing/2014/chartex" xmlns:cx1="http://schemas.microsoft.com/office/drawing/2015/9/8/chartex" xmlns:cx2="http://schemas.microsoft.com/office/drawing/2015/10/21/chartex" xmlns:cx3="http://schemas.microsoft.com/office/drawing/2016/5/9/chartex" xmlns:cx4="http://schemas.microsoft.com/office/drawing/2016/5/10/chartex" xmlns:cx5="http://schemas.microsoft.com/office/drawing/2016/5/11/chartex" xmlns:mc="http://schemas.openxmlformats.org/markup-compatibility/2006" xmlns:o="urn:schemas-microsoft-com:office:office" xmlns:r="http://schemas.openxmlformats.org/officeDocument/2006/relationships" xmlns:m="http://schemas.openxmlformats.org/officeDocument/2006/math" xmlns:v="urn:schemas-microsoft-com:vml" xmlns:wp14="http://schemas.microsoft.com/office/word/2010/wordprocessingDrawing" xmlns:wp="http://schemas.openxmlformats.org/drawingml/2006/wordprocessingDrawing" xmlns:w10="urn:schemas-microsoft-com:office:word" xmlns:w="http://schemas.openxmlformats.org/wordprocessingml/2006/main" xmlns:w14="http://schemas.microsoft.com/office/word/2010/wordml" xmlns:w15="http://schemas.microsoft.com/office/word/2012/wordml" xmlns:w16se="http://schemas.microsoft.com/office/word/2015/wordml/symex" xmlns:wpg="http://schemas.microsoft.com/office/word/2010/wordprocessingGroup" xmlns:wpi="http://schemas.microsoft.com/office/word/2010/wordprocessingInk" xmlns:wne="http://schemas.microsoft.com/office/word/2006/wordml" xmlns:wps="http://schemas.microsoft.com/office/word/2010/wordprocessingShape" mc:Ignorable="w14 w15 w16se wp14">
+  <w:abstractNum w:abstractNumId="0" w15:restartNumberingAfterBreak="0">
     <w:nsid w:val="076730D7"/>
     <w:multiLevelType w:val="hybridMultilevel"/>
     <w:tmpl w:val="40C6468C"/>
@@ -21086,7 +21113,7 @@
       </w:pPr>
     </w:lvl>
   </w:abstractNum>
-  <w:abstractNum w:abstractNumId="1">
+  <w:abstractNum w:abstractNumId="1" w15:restartNumberingAfterBreak="0">
     <w:nsid w:val="08B83342"/>
     <w:multiLevelType w:val="hybridMultilevel"/>
     <w:tmpl w:val="0AC6AC60"/>
@@ -21175,7 +21202,7 @@
       </w:pPr>
     </w:lvl>
   </w:abstractNum>
-  <w:abstractNum w:abstractNumId="2">
+  <w:abstractNum w:abstractNumId="2" w15:restartNumberingAfterBreak="0">
     <w:nsid w:val="0CB65A9F"/>
     <w:multiLevelType w:val="hybridMultilevel"/>
     <w:tmpl w:val="0AC6AC60"/>
@@ -21285,7 +21312,7 @@
       </w:pPr>
     </w:lvl>
   </w:abstractNum>
-  <w:abstractNum w:abstractNumId="3">
+  <w:abstractNum w:abstractNumId="3" w15:restartNumberingAfterBreak="0">
     <w:nsid w:val="134B67AC"/>
     <w:multiLevelType w:val="hybridMultilevel"/>
     <w:tmpl w:val="0AC6AC60"/>
@@ -21374,7 +21401,7 @@
       </w:pPr>
     </w:lvl>
   </w:abstractNum>
-  <w:abstractNum w:abstractNumId="4">
+  <w:abstractNum w:abstractNumId="4" w15:restartNumberingAfterBreak="0">
     <w:nsid w:val="14291F87"/>
     <w:multiLevelType w:val="hybridMultilevel"/>
     <w:tmpl w:val="0AC6AC60"/>
@@ -21463,7 +21490,7 @@
       </w:pPr>
     </w:lvl>
   </w:abstractNum>
-  <w:abstractNum w:abstractNumId="5">
+  <w:abstractNum w:abstractNumId="5" w15:restartNumberingAfterBreak="0">
     <w:nsid w:val="143573E8"/>
     <w:multiLevelType w:val="hybridMultilevel"/>
     <w:tmpl w:val="0AC6AC60"/>
@@ -21552,7 +21579,7 @@
       </w:pPr>
     </w:lvl>
   </w:abstractNum>
-  <w:abstractNum w:abstractNumId="6">
+  <w:abstractNum w:abstractNumId="6" w15:restartNumberingAfterBreak="0">
     <w:nsid w:val="160D25BA"/>
     <w:multiLevelType w:val="hybridMultilevel"/>
     <w:tmpl w:val="40C6468C"/>
@@ -21641,7 +21668,7 @@
       </w:pPr>
     </w:lvl>
   </w:abstractNum>
-  <w:abstractNum w:abstractNumId="7">
+  <w:abstractNum w:abstractNumId="7" w15:restartNumberingAfterBreak="0">
     <w:nsid w:val="17A07941"/>
     <w:multiLevelType w:val="hybridMultilevel"/>
     <w:tmpl w:val="0AC6AC60"/>
@@ -21730,7 +21757,7 @@
       </w:pPr>
     </w:lvl>
   </w:abstractNum>
-  <w:abstractNum w:abstractNumId="8">
+  <w:abstractNum w:abstractNumId="8" w15:restartNumberingAfterBreak="0">
     <w:nsid w:val="186B6731"/>
     <w:multiLevelType w:val="hybridMultilevel"/>
     <w:tmpl w:val="0AC6AC60"/>
@@ -21819,7 +21846,7 @@
       </w:pPr>
     </w:lvl>
   </w:abstractNum>
-  <w:abstractNum w:abstractNumId="9">
+  <w:abstractNum w:abstractNumId="9" w15:restartNumberingAfterBreak="0">
     <w:nsid w:val="19D81E4B"/>
     <w:multiLevelType w:val="hybridMultilevel"/>
     <w:tmpl w:val="0AC6AC60"/>
@@ -21908,7 +21935,7 @@
       </w:pPr>
     </w:lvl>
   </w:abstractNum>
-  <w:abstractNum w:abstractNumId="10">
+  <w:abstractNum w:abstractNumId="10" w15:restartNumberingAfterBreak="0">
     <w:nsid w:val="1AD066CA"/>
     <w:multiLevelType w:val="hybridMultilevel"/>
     <w:tmpl w:val="0AC6AC60"/>
@@ -21997,7 +22024,7 @@
       </w:pPr>
     </w:lvl>
   </w:abstractNum>
-  <w:abstractNum w:abstractNumId="11">
+  <w:abstractNum w:abstractNumId="11" w15:restartNumberingAfterBreak="0">
     <w:nsid w:val="1BF77B39"/>
     <w:multiLevelType w:val="hybridMultilevel"/>
     <w:tmpl w:val="0AC6AC60"/>
@@ -22086,7 +22113,7 @@
       </w:pPr>
     </w:lvl>
   </w:abstractNum>
-  <w:abstractNum w:abstractNumId="12">
+  <w:abstractNum w:abstractNumId="12" w15:restartNumberingAfterBreak="0">
     <w:nsid w:val="2063337F"/>
     <w:multiLevelType w:val="hybridMultilevel"/>
     <w:tmpl w:val="0AC6AC60"/>
@@ -22175,7 +22202,7 @@
       </w:pPr>
     </w:lvl>
   </w:abstractNum>
-  <w:abstractNum w:abstractNumId="13">
+  <w:abstractNum w:abstractNumId="13" w15:restartNumberingAfterBreak="0">
     <w:nsid w:val="2195111E"/>
     <w:multiLevelType w:val="hybridMultilevel"/>
     <w:tmpl w:val="0AC6AC60"/>
@@ -22264,7 +22291,7 @@
       </w:pPr>
     </w:lvl>
   </w:abstractNum>
-  <w:abstractNum w:abstractNumId="14">
+  <w:abstractNum w:abstractNumId="14" w15:restartNumberingAfterBreak="0">
     <w:nsid w:val="21E15E3D"/>
     <w:multiLevelType w:val="hybridMultilevel"/>
     <w:tmpl w:val="0AC6AC60"/>
@@ -22353,7 +22380,7 @@
       </w:pPr>
     </w:lvl>
   </w:abstractNum>
-  <w:abstractNum w:abstractNumId="15">
+  <w:abstractNum w:abstractNumId="15" w15:restartNumberingAfterBreak="0">
     <w:nsid w:val="238567C6"/>
     <w:multiLevelType w:val="hybridMultilevel"/>
     <w:tmpl w:val="40C6468C"/>
@@ -22442,7 +22469,7 @@
       </w:pPr>
     </w:lvl>
   </w:abstractNum>
-  <w:abstractNum w:abstractNumId="16">
+  <w:abstractNum w:abstractNumId="16" w15:restartNumberingAfterBreak="0">
     <w:nsid w:val="26036C65"/>
     <w:multiLevelType w:val="hybridMultilevel"/>
     <w:tmpl w:val="0AC6AC60"/>
@@ -22531,7 +22558,7 @@
       </w:pPr>
     </w:lvl>
   </w:abstractNum>
-  <w:abstractNum w:abstractNumId="17">
+  <w:abstractNum w:abstractNumId="17" w15:restartNumberingAfterBreak="0">
     <w:nsid w:val="2771430D"/>
     <w:multiLevelType w:val="hybridMultilevel"/>
     <w:tmpl w:val="40C6468C"/>
@@ -22620,7 +22647,7 @@
       </w:pPr>
     </w:lvl>
   </w:abstractNum>
-  <w:abstractNum w:abstractNumId="18">
+  <w:abstractNum w:abstractNumId="18" w15:restartNumberingAfterBreak="0">
     <w:nsid w:val="2B43640D"/>
     <w:multiLevelType w:val="hybridMultilevel"/>
     <w:tmpl w:val="0AC6AC60"/>
@@ -22709,7 +22736,7 @@
       </w:pPr>
     </w:lvl>
   </w:abstractNum>
-  <w:abstractNum w:abstractNumId="19">
+  <w:abstractNum w:abstractNumId="19" w15:restartNumberingAfterBreak="0">
     <w:nsid w:val="2BEC2CCF"/>
     <w:multiLevelType w:val="hybridMultilevel"/>
     <w:tmpl w:val="40C6468C"/>
@@ -22798,7 +22825,7 @@
       </w:pPr>
     </w:lvl>
   </w:abstractNum>
-  <w:abstractNum w:abstractNumId="20">
+  <w:abstractNum w:abstractNumId="20" w15:restartNumberingAfterBreak="0">
     <w:nsid w:val="2D183672"/>
     <w:multiLevelType w:val="hybridMultilevel"/>
     <w:tmpl w:val="0AC6AC60"/>
@@ -22908,7 +22935,7 @@
       </w:pPr>
     </w:lvl>
   </w:abstractNum>
-  <w:abstractNum w:abstractNumId="21">
+  <w:abstractNum w:abstractNumId="21" w15:restartNumberingAfterBreak="0">
     <w:nsid w:val="2D8577AB"/>
     <w:multiLevelType w:val="hybridMultilevel"/>
     <w:tmpl w:val="0AC6AC60"/>
@@ -22997,7 +23024,7 @@
       </w:pPr>
     </w:lvl>
   </w:abstractNum>
-  <w:abstractNum w:abstractNumId="22">
+  <w:abstractNum w:abstractNumId="22" w15:restartNumberingAfterBreak="0">
     <w:nsid w:val="2F2B3EB3"/>
     <w:multiLevelType w:val="hybridMultilevel"/>
     <w:tmpl w:val="0AC6AC60"/>
@@ -23086,7 +23113,7 @@
       </w:pPr>
     </w:lvl>
   </w:abstractNum>
-  <w:abstractNum w:abstractNumId="23">
+  <w:abstractNum w:abstractNumId="23" w15:restartNumberingAfterBreak="0">
     <w:nsid w:val="3E0C1EE5"/>
     <w:multiLevelType w:val="hybridMultilevel"/>
     <w:tmpl w:val="40C6468C"/>
@@ -23175,7 +23202,7 @@
       </w:pPr>
     </w:lvl>
   </w:abstractNum>
-  <w:abstractNum w:abstractNumId="24">
+  <w:abstractNum w:abstractNumId="24" w15:restartNumberingAfterBreak="0">
     <w:nsid w:val="41E10D1D"/>
     <w:multiLevelType w:val="hybridMultilevel"/>
     <w:tmpl w:val="0AC6AC60"/>
@@ -23264,7 +23291,7 @@
       </w:pPr>
     </w:lvl>
   </w:abstractNum>
-  <w:abstractNum w:abstractNumId="25">
+  <w:abstractNum w:abstractNumId="25" w15:restartNumberingAfterBreak="0">
     <w:nsid w:val="420B6A6D"/>
     <w:multiLevelType w:val="hybridMultilevel"/>
     <w:tmpl w:val="0AC6AC60"/>
@@ -23353,7 +23380,7 @@
       </w:pPr>
     </w:lvl>
   </w:abstractNum>
-  <w:abstractNum w:abstractNumId="26">
+  <w:abstractNum w:abstractNumId="26" w15:restartNumberingAfterBreak="0">
     <w:nsid w:val="498E1513"/>
     <w:multiLevelType w:val="hybridMultilevel"/>
     <w:tmpl w:val="40C6468C"/>
@@ -23442,7 +23469,7 @@
       </w:pPr>
     </w:lvl>
   </w:abstractNum>
-  <w:abstractNum w:abstractNumId="27">
+  <w:abstractNum w:abstractNumId="27" w15:restartNumberingAfterBreak="0">
     <w:nsid w:val="4EF0192F"/>
     <w:multiLevelType w:val="hybridMultilevel"/>
     <w:tmpl w:val="0AC6AC60"/>
@@ -23531,7 +23558,7 @@
       </w:pPr>
     </w:lvl>
   </w:abstractNum>
-  <w:abstractNum w:abstractNumId="28">
+  <w:abstractNum w:abstractNumId="28" w15:restartNumberingAfterBreak="0">
     <w:nsid w:val="531B6BDC"/>
     <w:multiLevelType w:val="hybridMultilevel"/>
     <w:tmpl w:val="0AC6AC60"/>
@@ -23641,7 +23668,7 @@
       </w:pPr>
     </w:lvl>
   </w:abstractNum>
-  <w:abstractNum w:abstractNumId="29">
+  <w:abstractNum w:abstractNumId="29" w15:restartNumberingAfterBreak="0">
     <w:nsid w:val="565A0BBE"/>
     <w:multiLevelType w:val="hybridMultilevel"/>
     <w:tmpl w:val="0AC6AC60"/>
@@ -23730,7 +23757,7 @@
       </w:pPr>
     </w:lvl>
   </w:abstractNum>
-  <w:abstractNum w:abstractNumId="30">
+  <w:abstractNum w:abstractNumId="30" w15:restartNumberingAfterBreak="0">
     <w:nsid w:val="57DE2240"/>
     <w:multiLevelType w:val="hybridMultilevel"/>
     <w:tmpl w:val="0AC6AC60"/>
@@ -23819,7 +23846,7 @@
       </w:pPr>
     </w:lvl>
   </w:abstractNum>
-  <w:abstractNum w:abstractNumId="31">
+  <w:abstractNum w:abstractNumId="31" w15:restartNumberingAfterBreak="0">
     <w:nsid w:val="592C4294"/>
     <w:multiLevelType w:val="hybridMultilevel"/>
     <w:tmpl w:val="0AC6AC60"/>
@@ -23908,7 +23935,7 @@
       </w:pPr>
     </w:lvl>
   </w:abstractNum>
-  <w:abstractNum w:abstractNumId="32">
+  <w:abstractNum w:abstractNumId="32" w15:restartNumberingAfterBreak="0">
     <w:nsid w:val="5B906C63"/>
     <w:multiLevelType w:val="hybridMultilevel"/>
     <w:tmpl w:val="40C6468C"/>
@@ -23997,7 +24024,7 @@
       </w:pPr>
     </w:lvl>
   </w:abstractNum>
-  <w:abstractNum w:abstractNumId="33">
+  <w:abstractNum w:abstractNumId="33" w15:restartNumberingAfterBreak="0">
     <w:nsid w:val="5BA62A7F"/>
     <w:multiLevelType w:val="hybridMultilevel"/>
     <w:tmpl w:val="40C6468C"/>
@@ -24086,7 +24113,7 @@
       </w:pPr>
     </w:lvl>
   </w:abstractNum>
-  <w:abstractNum w:abstractNumId="34">
+  <w:abstractNum w:abstractNumId="34" w15:restartNumberingAfterBreak="0">
     <w:nsid w:val="5D013B52"/>
     <w:multiLevelType w:val="hybridMultilevel"/>
     <w:tmpl w:val="0AC6AC60"/>
@@ -24196,7 +24223,7 @@
       </w:pPr>
     </w:lvl>
   </w:abstractNum>
-  <w:abstractNum w:abstractNumId="35">
+  <w:abstractNum w:abstractNumId="35" w15:restartNumberingAfterBreak="0">
     <w:nsid w:val="6247077E"/>
     <w:multiLevelType w:val="hybridMultilevel"/>
     <w:tmpl w:val="0AC6AC60"/>
@@ -24285,7 +24312,7 @@
       </w:pPr>
     </w:lvl>
   </w:abstractNum>
-  <w:abstractNum w:abstractNumId="36">
+  <w:abstractNum w:abstractNumId="36" w15:restartNumberingAfterBreak="0">
     <w:nsid w:val="67532F48"/>
     <w:multiLevelType w:val="hybridMultilevel"/>
     <w:tmpl w:val="0AC6AC60"/>
@@ -24374,7 +24401,7 @@
       </w:pPr>
     </w:lvl>
   </w:abstractNum>
-  <w:abstractNum w:abstractNumId="37">
+  <w:abstractNum w:abstractNumId="37" w15:restartNumberingAfterBreak="0">
     <w:nsid w:val="68C40044"/>
     <w:multiLevelType w:val="hybridMultilevel"/>
     <w:tmpl w:val="8D321B7E"/>
@@ -24463,7 +24490,7 @@
       </w:pPr>
     </w:lvl>
   </w:abstractNum>
-  <w:abstractNum w:abstractNumId="38">
+  <w:abstractNum w:abstractNumId="38" w15:restartNumberingAfterBreak="0">
     <w:nsid w:val="6ADA0285"/>
     <w:multiLevelType w:val="hybridMultilevel"/>
     <w:tmpl w:val="40C6468C"/>
@@ -24552,7 +24579,7 @@
       </w:pPr>
     </w:lvl>
   </w:abstractNum>
-  <w:abstractNum w:abstractNumId="39">
+  <w:abstractNum w:abstractNumId="39" w15:restartNumberingAfterBreak="0">
     <w:nsid w:val="6B711689"/>
     <w:multiLevelType w:val="hybridMultilevel"/>
     <w:tmpl w:val="0AC6AC60"/>
@@ -24641,7 +24668,7 @@
       </w:pPr>
     </w:lvl>
   </w:abstractNum>
-  <w:abstractNum w:abstractNumId="40">
+  <w:abstractNum w:abstractNumId="40" w15:restartNumberingAfterBreak="0">
     <w:nsid w:val="6C8C72AF"/>
     <w:multiLevelType w:val="hybridMultilevel"/>
     <w:tmpl w:val="0AC6AC60"/>
@@ -24730,7 +24757,7 @@
       </w:pPr>
     </w:lvl>
   </w:abstractNum>
-  <w:abstractNum w:abstractNumId="41">
+  <w:abstractNum w:abstractNumId="41" w15:restartNumberingAfterBreak="0">
     <w:nsid w:val="702F17E7"/>
     <w:multiLevelType w:val="hybridMultilevel"/>
     <w:tmpl w:val="40C6468C"/>
@@ -24819,7 +24846,7 @@
       </w:pPr>
     </w:lvl>
   </w:abstractNum>
-  <w:abstractNum w:abstractNumId="42">
+  <w:abstractNum w:abstractNumId="42" w15:restartNumberingAfterBreak="0">
     <w:nsid w:val="75760EA9"/>
     <w:multiLevelType w:val="multilevel"/>
     <w:tmpl w:val="288A8E04"/>
@@ -24932,7 +24959,7 @@
       </w:rPr>
     </w:lvl>
   </w:abstractNum>
-  <w:abstractNum w:abstractNumId="43">
+  <w:abstractNum w:abstractNumId="43" w15:restartNumberingAfterBreak="0">
     <w:nsid w:val="79F1581D"/>
     <w:multiLevelType w:val="hybridMultilevel"/>
     <w:tmpl w:val="0AC6AC60"/>
@@ -25021,7 +25048,7 @@
       </w:pPr>
     </w:lvl>
   </w:abstractNum>
-  <w:abstractNum w:abstractNumId="44">
+  <w:abstractNum w:abstractNumId="44" w15:restartNumberingAfterBreak="0">
     <w:nsid w:val="7AAC6754"/>
     <w:multiLevelType w:val="hybridMultilevel"/>
     <w:tmpl w:val="0AC6AC60"/>
@@ -25110,7 +25137,7 @@
       </w:pPr>
     </w:lvl>
   </w:abstractNum>
-  <w:abstractNum w:abstractNumId="45">
+  <w:abstractNum w:abstractNumId="45" w15:restartNumberingAfterBreak="0">
     <w:nsid w:val="7BA37DFF"/>
     <w:multiLevelType w:val="hybridMultilevel"/>
     <w:tmpl w:val="0AC6AC60"/>
@@ -25199,7 +25226,7 @@
       </w:pPr>
     </w:lvl>
   </w:abstractNum>
-  <w:abstractNum w:abstractNumId="46">
+  <w:abstractNum w:abstractNumId="46" w15:restartNumberingAfterBreak="0">
     <w:nsid w:val="7CB337CC"/>
     <w:multiLevelType w:val="hybridMultilevel"/>
     <w:tmpl w:val="0AC6AC60"/>
@@ -25288,7 +25315,7 @@
       </w:pPr>
     </w:lvl>
   </w:abstractNum>
-  <w:abstractNum w:abstractNumId="47">
+  <w:abstractNum w:abstractNumId="47" w15:restartNumberingAfterBreak="0">
     <w:nsid w:val="7DC073A9"/>
     <w:multiLevelType w:val="hybridMultilevel"/>
     <w:tmpl w:val="0AC6AC60"/>
@@ -25627,7 +25654,7 @@
 </file>
 
 <file path=word/styles.xml><?xml version="1.0" encoding="utf-8"?>
-<w:styles xmlns:r="http://schemas.openxmlformats.org/officeDocument/2006/relationships" xmlns:w="http://schemas.openxmlformats.org/wordprocessingml/2006/main">
+<w:styles xmlns:mc="http://schemas.openxmlformats.org/markup-compatibility/2006" xmlns:r="http://schemas.openxmlformats.org/officeDocument/2006/relationships" xmlns:w="http://schemas.openxmlformats.org/wordprocessingml/2006/main" xmlns:w14="http://schemas.microsoft.com/office/word/2010/wordml" xmlns:w15="http://schemas.microsoft.com/office/word/2012/wordml" xmlns:w16se="http://schemas.microsoft.com/office/word/2015/wordml/symex" mc:Ignorable="w14 w15 w16se">
   <w:docDefaults>
     <w:rPrDefault>
       <w:rPr>
@@ -25643,144 +25670,381 @@
       </w:pPr>
     </w:pPrDefault>
   </w:docDefaults>
-  <w:latentStyles w:defLockedState="0" w:defUIPriority="99" w:defSemiHidden="1" w:defUnhideWhenUsed="1" w:defQFormat="0" w:count="267">
-    <w:lsdException w:name="Normal" w:semiHidden="0" w:uiPriority="0" w:unhideWhenUsed="0" w:qFormat="1"/>
-    <w:lsdException w:name="heading 1" w:semiHidden="0" w:uiPriority="9" w:unhideWhenUsed="0" w:qFormat="1"/>
-    <w:lsdException w:name="heading 2" w:uiPriority="9" w:qFormat="1"/>
-    <w:lsdException w:name="heading 3" w:uiPriority="9" w:qFormat="1"/>
-    <w:lsdException w:name="heading 4" w:uiPriority="9" w:qFormat="1"/>
-    <w:lsdException w:name="heading 5" w:uiPriority="9" w:qFormat="1"/>
-    <w:lsdException w:name="heading 6" w:uiPriority="9" w:qFormat="1"/>
-    <w:lsdException w:name="heading 7" w:uiPriority="9" w:qFormat="1"/>
-    <w:lsdException w:name="heading 8" w:uiPriority="9" w:qFormat="1"/>
-    <w:lsdException w:name="heading 9" w:uiPriority="9" w:qFormat="1"/>
-    <w:lsdException w:name="toc 1" w:uiPriority="39"/>
-    <w:lsdException w:name="toc 2" w:uiPriority="39"/>
-    <w:lsdException w:name="toc 3" w:uiPriority="39"/>
-    <w:lsdException w:name="toc 4" w:uiPriority="39"/>
-    <w:lsdException w:name="toc 5" w:uiPriority="39"/>
-    <w:lsdException w:name="toc 6" w:uiPriority="39"/>
-    <w:lsdException w:name="toc 7" w:uiPriority="39"/>
-    <w:lsdException w:name="toc 8" w:uiPriority="39"/>
-    <w:lsdException w:name="toc 9" w:uiPriority="39"/>
-    <w:lsdException w:name="caption" w:uiPriority="35" w:qFormat="1"/>
-    <w:lsdException w:name="Title" w:semiHidden="0" w:uiPriority="10" w:unhideWhenUsed="0" w:qFormat="1"/>
-    <w:lsdException w:name="Default Paragraph Font" w:uiPriority="1"/>
-    <w:lsdException w:name="Subtitle" w:semiHidden="0" w:uiPriority="11" w:unhideWhenUsed="0" w:qFormat="1"/>
-    <w:lsdException w:name="Strong" w:semiHidden="0" w:uiPriority="22" w:unhideWhenUsed="0" w:qFormat="1"/>
-    <w:lsdException w:name="Emphasis" w:semiHidden="0" w:uiPriority="20" w:unhideWhenUsed="0" w:qFormat="1"/>
+  <w:latentStyles w:defLockedState="0" w:defUIPriority="99" w:defSemiHidden="0" w:defUnhideWhenUsed="0" w:defQFormat="0" w:count="374">
+    <w:lsdException w:name="Normal" w:uiPriority="0" w:qFormat="1"/>
+    <w:lsdException w:name="heading 1" w:uiPriority="9" w:qFormat="1"/>
+    <w:lsdException w:name="heading 2" w:semiHidden="1" w:uiPriority="9" w:unhideWhenUsed="1" w:qFormat="1"/>
+    <w:lsdException w:name="heading 3" w:semiHidden="1" w:uiPriority="9" w:unhideWhenUsed="1" w:qFormat="1"/>
+    <w:lsdException w:name="heading 4" w:semiHidden="1" w:uiPriority="9" w:unhideWhenUsed="1" w:qFormat="1"/>
+    <w:lsdException w:name="heading 5" w:semiHidden="1" w:uiPriority="9" w:unhideWhenUsed="1" w:qFormat="1"/>
+    <w:lsdException w:name="heading 6" w:semiHidden="1" w:uiPriority="9" w:unhideWhenUsed="1" w:qFormat="1"/>
+    <w:lsdException w:name="heading 7" w:semiHidden="1" w:uiPriority="9" w:unhideWhenUsed="1" w:qFormat="1"/>
+    <w:lsdException w:name="heading 8" w:semiHidden="1" w:uiPriority="9" w:unhideWhenUsed="1" w:qFormat="1"/>
+    <w:lsdException w:name="heading 9" w:semiHidden="1" w:uiPriority="9" w:unhideWhenUsed="1" w:qFormat="1"/>
+    <w:lsdException w:name="index 1" w:semiHidden="1" w:unhideWhenUsed="1"/>
+    <w:lsdException w:name="index 2" w:semiHidden="1" w:unhideWhenUsed="1"/>
+    <w:lsdException w:name="index 3" w:semiHidden="1" w:unhideWhenUsed="1"/>
+    <w:lsdException w:name="index 4" w:semiHidden="1" w:unhideWhenUsed="1"/>
+    <w:lsdException w:name="index 5" w:semiHidden="1" w:unhideWhenUsed="1"/>
+    <w:lsdException w:name="index 6" w:semiHidden="1" w:unhideWhenUsed="1"/>
+    <w:lsdException w:name="index 7" w:semiHidden="1" w:unhideWhenUsed="1"/>
+    <w:lsdException w:name="index 8" w:semiHidden="1" w:unhideWhenUsed="1"/>
+    <w:lsdException w:name="index 9" w:semiHidden="1" w:unhideWhenUsed="1"/>
+    <w:lsdException w:name="toc 1" w:semiHidden="1" w:uiPriority="39" w:unhideWhenUsed="1"/>
+    <w:lsdException w:name="toc 2" w:semiHidden="1" w:uiPriority="39" w:unhideWhenUsed="1"/>
+    <w:lsdException w:name="toc 3" w:semiHidden="1" w:uiPriority="39" w:unhideWhenUsed="1"/>
+    <w:lsdException w:name="toc 4" w:semiHidden="1" w:uiPriority="39" w:unhideWhenUsed="1"/>
+    <w:lsdException w:name="toc 5" w:semiHidden="1" w:uiPriority="39" w:unhideWhenUsed="1"/>
+    <w:lsdException w:name="toc 6" w:semiHidden="1" w:uiPriority="39" w:unhideWhenUsed="1"/>
+    <w:lsdException w:name="toc 7" w:semiHidden="1" w:uiPriority="39" w:unhideWhenUsed="1"/>
+    <w:lsdException w:name="toc 8" w:semiHidden="1" w:uiPriority="39" w:unhideWhenUsed="1"/>
+    <w:lsdException w:name="toc 9" w:semiHidden="1" w:uiPriority="39" w:unhideWhenUsed="1"/>
+    <w:lsdException w:name="Normal Indent" w:semiHidden="1" w:unhideWhenUsed="1"/>
+    <w:lsdException w:name="footnote text" w:semiHidden="1" w:unhideWhenUsed="1"/>
+    <w:lsdException w:name="annotation text" w:semiHidden="1" w:unhideWhenUsed="1"/>
+    <w:lsdException w:name="header" w:semiHidden="1" w:unhideWhenUsed="1"/>
+    <w:lsdException w:name="footer" w:semiHidden="1" w:unhideWhenUsed="1"/>
+    <w:lsdException w:name="index heading" w:semiHidden="1" w:unhideWhenUsed="1"/>
+    <w:lsdException w:name="caption" w:semiHidden="1" w:uiPriority="35" w:unhideWhenUsed="1" w:qFormat="1"/>
+    <w:lsdException w:name="table of figures" w:semiHidden="1" w:unhideWhenUsed="1"/>
+    <w:lsdException w:name="envelope address" w:semiHidden="1" w:unhideWhenUsed="1"/>
+    <w:lsdException w:name="envelope return" w:semiHidden="1" w:unhideWhenUsed="1"/>
+    <w:lsdException w:name="footnote reference" w:semiHidden="1" w:unhideWhenUsed="1"/>
+    <w:lsdException w:name="annotation reference" w:semiHidden="1" w:unhideWhenUsed="1"/>
+    <w:lsdException w:name="line number" w:semiHidden="1" w:unhideWhenUsed="1"/>
+    <w:lsdException w:name="page number" w:semiHidden="1" w:unhideWhenUsed="1"/>
+    <w:lsdException w:name="endnote reference" w:semiHidden="1" w:unhideWhenUsed="1"/>
+    <w:lsdException w:name="endnote text" w:semiHidden="1" w:unhideWhenUsed="1"/>
+    <w:lsdException w:name="table of authorities" w:semiHidden="1" w:unhideWhenUsed="1"/>
+    <w:lsdException w:name="macro" w:semiHidden="1" w:unhideWhenUsed="1"/>
+    <w:lsdException w:name="toa heading" w:semiHidden="1" w:unhideWhenUsed="1"/>
+    <w:lsdException w:name="List" w:semiHidden="1" w:unhideWhenUsed="1"/>
+    <w:lsdException w:name="List Bullet" w:semiHidden="1" w:unhideWhenUsed="1"/>
+    <w:lsdException w:name="List Number" w:semiHidden="1" w:unhideWhenUsed="1"/>
+    <w:lsdException w:name="List 2" w:semiHidden="1" w:unhideWhenUsed="1"/>
+    <w:lsdException w:name="List 3" w:semiHidden="1" w:unhideWhenUsed="1"/>
+    <w:lsdException w:name="List 4" w:semiHidden="1" w:unhideWhenUsed="1"/>
+    <w:lsdException w:name="List 5" w:semiHidden="1" w:unhideWhenUsed="1"/>
+    <w:lsdException w:name="List Bullet 2" w:semiHidden="1" w:unhideWhenUsed="1"/>
+    <w:lsdException w:name="List Bullet 3" w:semiHidden="1" w:unhideWhenUsed="1"/>
+    <w:lsdException w:name="List Bullet 4" w:semiHidden="1" w:unhideWhenUsed="1"/>
+    <w:lsdException w:name="List Bullet 5" w:semiHidden="1" w:unhideWhenUsed="1"/>
+    <w:lsdException w:name="List Number 2" w:semiHidden="1" w:unhideWhenUsed="1"/>
+    <w:lsdException w:name="List Number 3" w:semiHidden="1" w:unhideWhenUsed="1"/>
+    <w:lsdException w:name="List Number 4" w:semiHidden="1" w:unhideWhenUsed="1"/>
+    <w:lsdException w:name="List Number 5" w:semiHidden="1" w:unhideWhenUsed="1"/>
+    <w:lsdException w:name="Title" w:uiPriority="10" w:qFormat="1"/>
+    <w:lsdException w:name="Closing" w:semiHidden="1" w:unhideWhenUsed="1"/>
+    <w:lsdException w:name="Signature" w:semiHidden="1" w:unhideWhenUsed="1"/>
+    <w:lsdException w:name="Default Paragraph Font" w:semiHidden="1" w:uiPriority="1" w:unhideWhenUsed="1"/>
+    <w:lsdException w:name="Body Text" w:semiHidden="1" w:unhideWhenUsed="1"/>
+    <w:lsdException w:name="Body Text Indent" w:semiHidden="1" w:unhideWhenUsed="1"/>
+    <w:lsdException w:name="List Continue" w:semiHidden="1" w:unhideWhenUsed="1"/>
+    <w:lsdException w:name="List Continue 2" w:semiHidden="1" w:unhideWhenUsed="1"/>
+    <w:lsdException w:name="List Continue 3" w:semiHidden="1" w:unhideWhenUsed="1"/>
+    <w:lsdException w:name="List Continue 4" w:semiHidden="1" w:unhideWhenUsed="1"/>
+    <w:lsdException w:name="List Continue 5" w:semiHidden="1" w:unhideWhenUsed="1"/>
+    <w:lsdException w:name="Message Header" w:semiHidden="1" w:unhideWhenUsed="1"/>
+    <w:lsdException w:name="Subtitle" w:uiPriority="11" w:qFormat="1"/>
+    <w:lsdException w:name="Salutation" w:semiHidden="1" w:unhideWhenUsed="1"/>
+    <w:lsdException w:name="Date" w:semiHidden="1" w:unhideWhenUsed="1"/>
+    <w:lsdException w:name="Body Text First Indent" w:semiHidden="1" w:unhideWhenUsed="1"/>
+    <w:lsdException w:name="Body Text First Indent 2" w:semiHidden="1" w:unhideWhenUsed="1"/>
+    <w:lsdException w:name="Note Heading" w:semiHidden="1" w:unhideWhenUsed="1"/>
+    <w:lsdException w:name="Body Text 2" w:semiHidden="1" w:unhideWhenUsed="1"/>
+    <w:lsdException w:name="Body Text 3" w:semiHidden="1" w:unhideWhenUsed="1"/>
+    <w:lsdException w:name="Body Text Indent 2" w:semiHidden="1" w:unhideWhenUsed="1"/>
+    <w:lsdException w:name="Body Text Indent 3" w:semiHidden="1" w:unhideWhenUsed="1"/>
+    <w:lsdException w:name="Block Text" w:semiHidden="1" w:unhideWhenUsed="1"/>
+    <w:lsdException w:name="Hyperlink" w:semiHidden="1" w:unhideWhenUsed="1"/>
+    <w:lsdException w:name="FollowedHyperlink" w:semiHidden="1" w:unhideWhenUsed="1"/>
+    <w:lsdException w:name="Strong" w:uiPriority="22" w:qFormat="1"/>
+    <w:lsdException w:name="Emphasis" w:uiPriority="20" w:qFormat="1"/>
+    <w:lsdException w:name="Document Map" w:semiHidden="1" w:unhideWhenUsed="1"/>
+    <w:lsdException w:name="Plain Text" w:semiHidden="1" w:unhideWhenUsed="1"/>
+    <w:lsdException w:name="E-mail Signature" w:semiHidden="1" w:unhideWhenUsed="1"/>
+    <w:lsdException w:name="HTML Top of Form" w:semiHidden="1" w:unhideWhenUsed="1"/>
+    <w:lsdException w:name="HTML Bottom of Form" w:semiHidden="1" w:unhideWhenUsed="1"/>
+    <w:lsdException w:name="Normal (Web)" w:semiHidden="1" w:unhideWhenUsed="1"/>
+    <w:lsdException w:name="HTML Acronym" w:semiHidden="1" w:unhideWhenUsed="1"/>
+    <w:lsdException w:name="HTML Address" w:semiHidden="1" w:unhideWhenUsed="1"/>
+    <w:lsdException w:name="HTML Cite" w:semiHidden="1" w:unhideWhenUsed="1"/>
+    <w:lsdException w:name="HTML Code" w:semiHidden="1" w:unhideWhenUsed="1"/>
+    <w:lsdException w:name="HTML Definition" w:semiHidden="1" w:unhideWhenUsed="1"/>
+    <w:lsdException w:name="HTML Keyboard" w:semiHidden="1" w:unhideWhenUsed="1"/>
+    <w:lsdException w:name="HTML Preformatted" w:semiHidden="1" w:unhideWhenUsed="1"/>
+    <w:lsdException w:name="HTML Sample" w:semiHidden="1" w:unhideWhenUsed="1"/>
+    <w:lsdException w:name="HTML Typewriter" w:semiHidden="1" w:unhideWhenUsed="1"/>
+    <w:lsdException w:name="HTML Variable" w:semiHidden="1" w:unhideWhenUsed="1"/>
+    <w:lsdException w:name="Normal Table" w:semiHidden="1" w:unhideWhenUsed="1"/>
+    <w:lsdException w:name="annotation subject" w:semiHidden="1" w:unhideWhenUsed="1"/>
+    <w:lsdException w:name="No List" w:semiHidden="1" w:unhideWhenUsed="1"/>
+    <w:lsdException w:name="Outline List 1" w:semiHidden="1" w:unhideWhenUsed="1"/>
+    <w:lsdException w:name="Outline List 2" w:semiHidden="1" w:unhideWhenUsed="1"/>
+    <w:lsdException w:name="Outline List 3" w:semiHidden="1" w:unhideWhenUsed="1"/>
+    <w:lsdException w:name="Table Simple 1" w:semiHidden="1" w:unhideWhenUsed="1"/>
+    <w:lsdException w:name="Table Simple 2" w:semiHidden="1" w:unhideWhenUsed="1"/>
+    <w:lsdException w:name="Table Simple 3" w:semiHidden="1" w:unhideWhenUsed="1"/>
+    <w:lsdException w:name="Table Classic 1" w:semiHidden="1" w:unhideWhenUsed="1"/>
+    <w:lsdException w:name="Table Classic 2" w:semiHidden="1" w:unhideWhenUsed="1"/>
+    <w:lsdException w:name="Table Classic 3" w:semiHidden="1" w:unhideWhenUsed="1"/>
+    <w:lsdException w:name="Table Classic 4" w:semiHidden="1" w:unhideWhenUsed="1"/>
+    <w:lsdException w:name="Table Colorful 1" w:semiHidden="1" w:unhideWhenUsed="1"/>
+    <w:lsdException w:name="Table Colorful 2" w:semiHidden="1" w:unhideWhenUsed="1"/>
+    <w:lsdException w:name="Table Colorful 3" w:semiHidden="1" w:unhideWhenUsed="1"/>
+    <w:lsdException w:name="Table Columns 1" w:semiHidden="1" w:unhideWhenUsed="1"/>
+    <w:lsdException w:name="Table Columns 2" w:semiHidden="1" w:unhideWhenUsed="1"/>
+    <w:lsdException w:name="Table Columns 3" w:semiHidden="1" w:unhideWhenUsed="1"/>
+    <w:lsdException w:name="Table Columns 4" w:semiHidden="1" w:unhideWhenUsed="1"/>
+    <w:lsdException w:name="Table Columns 5" w:semiHidden="1" w:unhideWhenUsed="1"/>
+    <w:lsdException w:name="Table Grid 1" w:semiHidden="1" w:unhideWhenUsed="1"/>
+    <w:lsdException w:name="Table Grid 2" w:semiHidden="1" w:unhideWhenUsed="1"/>
+    <w:lsdException w:name="Table Grid 3" w:semiHidden="1" w:unhideWhenUsed="1"/>
+    <w:lsdException w:name="Table Grid 4" w:semiHidden="1" w:unhideWhenUsed="1"/>
+    <w:lsdException w:name="Table Grid 5" w:semiHidden="1" w:unhideWhenUsed="1"/>
+    <w:lsdException w:name="Table Grid 6" w:semiHidden="1" w:unhideWhenUsed="1"/>
+    <w:lsdException w:name="Table Grid 7" w:semiHidden="1" w:unhideWhenUsed="1"/>
+    <w:lsdException w:name="Table Grid 8" w:semiHidden="1" w:unhideWhenUsed="1"/>
+    <w:lsdException w:name="Table List 1" w:semiHidden="1" w:unhideWhenUsed="1"/>
+    <w:lsdException w:name="Table List 2" w:semiHidden="1" w:unhideWhenUsed="1"/>
+    <w:lsdException w:name="Table List 3" w:semiHidden="1" w:unhideWhenUsed="1"/>
+    <w:lsdException w:name="Table List 4" w:semiHidden="1" w:unhideWhenUsed="1"/>
+    <w:lsdException w:name="Table List 5" w:semiHidden="1" w:unhideWhenUsed="1"/>
+    <w:lsdException w:name="Table List 6" w:semiHidden="1" w:unhideWhenUsed="1"/>
+    <w:lsdException w:name="Table List 7" w:semiHidden="1" w:unhideWhenUsed="1"/>
+    <w:lsdException w:name="Table List 8" w:semiHidden="1" w:unhideWhenUsed="1"/>
+    <w:lsdException w:name="Table 3D effects 1" w:semiHidden="1" w:unhideWhenUsed="1"/>
+    <w:lsdException w:name="Table 3D effects 2" w:semiHidden="1" w:unhideWhenUsed="1"/>
+    <w:lsdException w:name="Table 3D effects 3" w:semiHidden="1" w:unhideWhenUsed="1"/>
+    <w:lsdException w:name="Table Contemporary" w:semiHidden="1" w:unhideWhenUsed="1"/>
+    <w:lsdException w:name="Table Elegant" w:semiHidden="1" w:unhideWhenUsed="1"/>
+    <w:lsdException w:name="Table Professional" w:semiHidden="1" w:unhideWhenUsed="1"/>
+    <w:lsdException w:name="Table Subtle 1" w:semiHidden="1" w:unhideWhenUsed="1"/>
+    <w:lsdException w:name="Table Subtle 2" w:semiHidden="1" w:unhideWhenUsed="1"/>
+    <w:lsdException w:name="Table Web 1" w:semiHidden="1" w:unhideWhenUsed="1"/>
+    <w:lsdException w:name="Table Web 2" w:semiHidden="1" w:unhideWhenUsed="1"/>
+    <w:lsdException w:name="Table Web 3" w:semiHidden="1" w:unhideWhenUsed="1"/>
+    <w:lsdException w:name="Balloon Text" w:semiHidden="1" w:unhideWhenUsed="1"/>
     <w:lsdException w:name="Table Grid" w:uiPriority="59"/>
-    <w:lsdException w:name="Placeholder Text" w:unhideWhenUsed="0"/>
-    <w:lsdException w:name="No Spacing" w:semiHidden="0" w:uiPriority="1" w:unhideWhenUsed="0" w:qFormat="1"/>
-    <w:lsdException w:name="Light Shading" w:semiHidden="0" w:uiPriority="60" w:unhideWhenUsed="0"/>
-    <w:lsdException w:name="Light List" w:semiHidden="0" w:uiPriority="61" w:unhideWhenUsed="0"/>
-    <w:lsdException w:name="Light Grid" w:semiHidden="0" w:uiPriority="62" w:unhideWhenUsed="0"/>
-    <w:lsdException w:name="Medium Shading 1" w:semiHidden="0" w:uiPriority="63" w:unhideWhenUsed="0"/>
-    <w:lsdException w:name="Medium Shading 2" w:semiHidden="0" w:uiPriority="64" w:unhideWhenUsed="0"/>
-    <w:lsdException w:name="Medium List 1" w:semiHidden="0" w:uiPriority="65" w:unhideWhenUsed="0"/>
-    <w:lsdException w:name="Medium List 2" w:semiHidden="0" w:uiPriority="66" w:unhideWhenUsed="0"/>
-    <w:lsdException w:name="Medium Grid 1" w:semiHidden="0" w:uiPriority="67" w:unhideWhenUsed="0"/>
-    <w:lsdException w:name="Medium Grid 2" w:semiHidden="0" w:uiPriority="68" w:unhideWhenUsed="0"/>
-    <w:lsdException w:name="Medium Grid 3" w:semiHidden="0" w:uiPriority="69" w:unhideWhenUsed="0"/>
-    <w:lsdException w:name="Dark List" w:semiHidden="0" w:uiPriority="70" w:unhideWhenUsed="0"/>
-    <w:lsdException w:name="Colorful Shading" w:semiHidden="0" w:uiPriority="71" w:unhideWhenUsed="0"/>
-    <w:lsdException w:name="Colorful List" w:semiHidden="0" w:uiPriority="72" w:unhideWhenUsed="0"/>
-    <w:lsdException w:name="Colorful Grid" w:semiHidden="0" w:uiPriority="73" w:unhideWhenUsed="0"/>
-    <w:lsdException w:name="Light Shading Accent 1" w:semiHidden="0" w:uiPriority="60" w:unhideWhenUsed="0"/>
-    <w:lsdException w:name="Light List Accent 1" w:semiHidden="0" w:uiPriority="61" w:unhideWhenUsed="0"/>
-    <w:lsdException w:name="Light Grid Accent 1" w:semiHidden="0" w:uiPriority="62" w:unhideWhenUsed="0"/>
-    <w:lsdException w:name="Medium Shading 1 Accent 1" w:semiHidden="0" w:uiPriority="63" w:unhideWhenUsed="0"/>
-    <w:lsdException w:name="Medium Shading 2 Accent 1" w:semiHidden="0" w:uiPriority="64" w:unhideWhenUsed="0"/>
-    <w:lsdException w:name="Medium List 1 Accent 1" w:semiHidden="0" w:uiPriority="65" w:unhideWhenUsed="0"/>
-    <w:lsdException w:name="Revision" w:unhideWhenUsed="0"/>
-    <w:lsdException w:name="List Paragraph" w:semiHidden="0" w:uiPriority="34" w:unhideWhenUsed="0" w:qFormat="1"/>
-    <w:lsdException w:name="Quote" w:semiHidden="0" w:uiPriority="29" w:unhideWhenUsed="0" w:qFormat="1"/>
-    <w:lsdException w:name="Intense Quote" w:semiHidden="0" w:uiPriority="30" w:unhideWhenUsed="0" w:qFormat="1"/>
-    <w:lsdException w:name="Medium List 2 Accent 1" w:semiHidden="0" w:uiPriority="66" w:unhideWhenUsed="0"/>
-    <w:lsdException w:name="Medium Grid 1 Accent 1" w:semiHidden="0" w:uiPriority="67" w:unhideWhenUsed="0"/>
-    <w:lsdException w:name="Medium Grid 2 Accent 1" w:semiHidden="0" w:uiPriority="68" w:unhideWhenUsed="0"/>
-    <w:lsdException w:name="Medium Grid 3 Accent 1" w:semiHidden="0" w:uiPriority="69" w:unhideWhenUsed="0"/>
-    <w:lsdException w:name="Dark List Accent 1" w:semiHidden="0" w:uiPriority="70" w:unhideWhenUsed="0"/>
-    <w:lsdException w:name="Colorful Shading Accent 1" w:semiHidden="0" w:uiPriority="71" w:unhideWhenUsed="0"/>
-    <w:lsdException w:name="Colorful List Accent 1" w:semiHidden="0" w:uiPriority="72" w:unhideWhenUsed="0"/>
-    <w:lsdException w:name="Colorful Grid Accent 1" w:semiHidden="0" w:uiPriority="73" w:unhideWhenUsed="0"/>
-    <w:lsdException w:name="Light Shading Accent 2" w:semiHidden="0" w:uiPriority="60" w:unhideWhenUsed="0"/>
-    <w:lsdException w:name="Light List Accent 2" w:semiHidden="0" w:uiPriority="61" w:unhideWhenUsed="0"/>
-    <w:lsdException w:name="Light Grid Accent 2" w:semiHidden="0" w:uiPriority="62" w:unhideWhenUsed="0"/>
-    <w:lsdException w:name="Medium Shading 1 Accent 2" w:semiHidden="0" w:uiPriority="63" w:unhideWhenUsed="0"/>
-    <w:lsdException w:name="Medium Shading 2 Accent 2" w:semiHidden="0" w:uiPriority="64" w:unhideWhenUsed="0"/>
-    <w:lsdException w:name="Medium List 1 Accent 2" w:semiHidden="0" w:uiPriority="65" w:unhideWhenUsed="0"/>
-    <w:lsdException w:name="Medium List 2 Accent 2" w:semiHidden="0" w:uiPriority="66" w:unhideWhenUsed="0"/>
-    <w:lsdException w:name="Medium Grid 1 Accent 2" w:semiHidden="0" w:uiPriority="67" w:unhideWhenUsed="0"/>
-    <w:lsdException w:name="Medium Grid 2 Accent 2" w:semiHidden="0" w:uiPriority="68" w:unhideWhenUsed="0"/>
-    <w:lsdException w:name="Medium Grid 3 Accent 2" w:semiHidden="0" w:uiPriority="69" w:unhideWhenUsed="0"/>
-    <w:lsdException w:name="Dark List Accent 2" w:semiHidden="0" w:uiPriority="70" w:unhideWhenUsed="0"/>
-    <w:lsdException w:name="Colorful Shading Accent 2" w:semiHidden="0" w:uiPriority="71" w:unhideWhenUsed="0"/>
-    <w:lsdException w:name="Colorful List Accent 2" w:semiHidden="0" w:uiPriority="72" w:unhideWhenUsed="0"/>
-    <w:lsdException w:name="Colorful Grid Accent 2" w:semiHidden="0" w:uiPriority="73" w:unhideWhenUsed="0"/>
-    <w:lsdException w:name="Light Shading Accent 3" w:semiHidden="0" w:uiPriority="60" w:unhideWhenUsed="0"/>
-    <w:lsdException w:name="Light List Accent 3" w:semiHidden="0" w:uiPriority="61" w:unhideWhenUsed="0"/>
-    <w:lsdException w:name="Light Grid Accent 3" w:semiHidden="0" w:uiPriority="62" w:unhideWhenUsed="0"/>
-    <w:lsdException w:name="Medium Shading 1 Accent 3" w:semiHidden="0" w:uiPriority="63" w:unhideWhenUsed="0"/>
-    <w:lsdException w:name="Medium Shading 2 Accent 3" w:semiHidden="0" w:uiPriority="64" w:unhideWhenUsed="0"/>
-    <w:lsdException w:name="Medium List 1 Accent 3" w:semiHidden="0" w:uiPriority="65" w:unhideWhenUsed="0"/>
-    <w:lsdException w:name="Medium List 2 Accent 3" w:semiHidden="0" w:uiPriority="66" w:unhideWhenUsed="0"/>
-    <w:lsdException w:name="Medium Grid 1 Accent 3" w:semiHidden="0" w:uiPriority="67" w:unhideWhenUsed="0"/>
-    <w:lsdException w:name="Medium Grid 2 Accent 3" w:semiHidden="0" w:uiPriority="68" w:unhideWhenUsed="0"/>
-    <w:lsdException w:name="Medium Grid 3 Accent 3" w:semiHidden="0" w:uiPriority="69" w:unhideWhenUsed="0"/>
-    <w:lsdException w:name="Dark List Accent 3" w:semiHidden="0" w:uiPriority="70" w:unhideWhenUsed="0"/>
-    <w:lsdException w:name="Colorful Shading Accent 3" w:semiHidden="0" w:uiPriority="71" w:unhideWhenUsed="0"/>
-    <w:lsdException w:name="Colorful List Accent 3" w:semiHidden="0" w:uiPriority="72" w:unhideWhenUsed="0"/>
-    <w:lsdException w:name="Colorful Grid Accent 3" w:semiHidden="0" w:uiPriority="73" w:unhideWhenUsed="0"/>
-    <w:lsdException w:name="Light Shading Accent 4" w:semiHidden="0" w:uiPriority="60" w:unhideWhenUsed="0"/>
-    <w:lsdException w:name="Light List Accent 4" w:semiHidden="0" w:uiPriority="61" w:unhideWhenUsed="0"/>
-    <w:lsdException w:name="Light Grid Accent 4" w:semiHidden="0" w:uiPriority="62" w:unhideWhenUsed="0"/>
-    <w:lsdException w:name="Medium Shading 1 Accent 4" w:semiHidden="0" w:uiPriority="63" w:unhideWhenUsed="0"/>
-    <w:lsdException w:name="Medium Shading 2 Accent 4" w:semiHidden="0" w:uiPriority="64" w:unhideWhenUsed="0"/>
-    <w:lsdException w:name="Medium List 1 Accent 4" w:semiHidden="0" w:uiPriority="65" w:unhideWhenUsed="0"/>
-    <w:lsdException w:name="Medium List 2 Accent 4" w:semiHidden="0" w:uiPriority="66" w:unhideWhenUsed="0"/>
-    <w:lsdException w:name="Medium Grid 1 Accent 4" w:semiHidden="0" w:uiPriority="67" w:unhideWhenUsed="0"/>
-    <w:lsdException w:name="Medium Grid 2 Accent 4" w:semiHidden="0" w:uiPriority="68" w:unhideWhenUsed="0"/>
-    <w:lsdException w:name="Medium Grid 3 Accent 4" w:semiHidden="0" w:uiPriority="69" w:unhideWhenUsed="0"/>
-    <w:lsdException w:name="Dark List Accent 4" w:semiHidden="0" w:uiPriority="70" w:unhideWhenUsed="0"/>
-    <w:lsdException w:name="Colorful Shading Accent 4" w:semiHidden="0" w:uiPriority="71" w:unhideWhenUsed="0"/>
-    <w:lsdException w:name="Colorful List Accent 4" w:semiHidden="0" w:uiPriority="72" w:unhideWhenUsed="0"/>
-    <w:lsdException w:name="Colorful Grid Accent 4" w:semiHidden="0" w:uiPriority="73" w:unhideWhenUsed="0"/>
-    <w:lsdException w:name="Light Shading Accent 5" w:semiHidden="0" w:uiPriority="60" w:unhideWhenUsed="0"/>
-    <w:lsdException w:name="Light List Accent 5" w:semiHidden="0" w:uiPriority="61" w:unhideWhenUsed="0"/>
-    <w:lsdException w:name="Light Grid Accent 5" w:semiHidden="0" w:uiPriority="62" w:unhideWhenUsed="0"/>
-    <w:lsdException w:name="Medium Shading 1 Accent 5" w:semiHidden="0" w:uiPriority="63" w:unhideWhenUsed="0"/>
-    <w:lsdException w:name="Medium Shading 2 Accent 5" w:semiHidden="0" w:uiPriority="64" w:unhideWhenUsed="0"/>
-    <w:lsdException w:name="Medium List 1 Accent 5" w:semiHidden="0" w:uiPriority="65" w:unhideWhenUsed="0"/>
-    <w:lsdException w:name="Medium List 2 Accent 5" w:semiHidden="0" w:uiPriority="66" w:unhideWhenUsed="0"/>
-    <w:lsdException w:name="Medium Grid 1 Accent 5" w:semiHidden="0" w:uiPriority="67" w:unhideWhenUsed="0"/>
-    <w:lsdException w:name="Medium Grid 2 Accent 5" w:semiHidden="0" w:uiPriority="68" w:unhideWhenUsed="0"/>
-    <w:lsdException w:name="Medium Grid 3 Accent 5" w:semiHidden="0" w:uiPriority="69" w:unhideWhenUsed="0"/>
-    <w:lsdException w:name="Dark List Accent 5" w:semiHidden="0" w:uiPriority="70" w:unhideWhenUsed="0"/>
-    <w:lsdException w:name="Colorful Shading Accent 5" w:semiHidden="0" w:uiPriority="71" w:unhideWhenUsed="0"/>
-    <w:lsdException w:name="Colorful List Accent 5" w:semiHidden="0" w:uiPriority="72" w:unhideWhenUsed="0"/>
-    <w:lsdException w:name="Colorful Grid Accent 5" w:semiHidden="0" w:uiPriority="73" w:unhideWhenUsed="0"/>
-    <w:lsdException w:name="Light Shading Accent 6" w:semiHidden="0" w:uiPriority="60" w:unhideWhenUsed="0"/>
-    <w:lsdException w:name="Light List Accent 6" w:semiHidden="0" w:uiPriority="61" w:unhideWhenUsed="0"/>
-    <w:lsdException w:name="Light Grid Accent 6" w:semiHidden="0" w:uiPriority="62" w:unhideWhenUsed="0"/>
-    <w:lsdException w:name="Medium Shading 1 Accent 6" w:semiHidden="0" w:uiPriority="63" w:unhideWhenUsed="0"/>
-    <w:lsdException w:name="Medium Shading 2 Accent 6" w:semiHidden="0" w:uiPriority="64" w:unhideWhenUsed="0"/>
-    <w:lsdException w:name="Medium List 1 Accent 6" w:semiHidden="0" w:uiPriority="65" w:unhideWhenUsed="0"/>
-    <w:lsdException w:name="Medium List 2 Accent 6" w:semiHidden="0" w:uiPriority="66" w:unhideWhenUsed="0"/>
-    <w:lsdException w:name="Medium Grid 1 Accent 6" w:semiHidden="0" w:uiPriority="67" w:unhideWhenUsed="0"/>
-    <w:lsdException w:name="Medium Grid 2 Accent 6" w:semiHidden="0" w:uiPriority="68" w:unhideWhenUsed="0"/>
-    <w:lsdException w:name="Medium Grid 3 Accent 6" w:semiHidden="0" w:uiPriority="69" w:unhideWhenUsed="0"/>
-    <w:lsdException w:name="Dark List Accent 6" w:semiHidden="0" w:uiPriority="70" w:unhideWhenUsed="0"/>
-    <w:lsdException w:name="Colorful Shading Accent 6" w:semiHidden="0" w:uiPriority="71" w:unhideWhenUsed="0"/>
-    <w:lsdException w:name="Colorful List Accent 6" w:semiHidden="0" w:uiPriority="72" w:unhideWhenUsed="0"/>
-    <w:lsdException w:name="Colorful Grid Accent 6" w:semiHidden="0" w:uiPriority="73" w:unhideWhenUsed="0"/>
-    <w:lsdException w:name="Subtle Emphasis" w:semiHidden="0" w:uiPriority="19" w:unhideWhenUsed="0" w:qFormat="1"/>
-    <w:lsdException w:name="Intense Emphasis" w:semiHidden="0" w:uiPriority="21" w:unhideWhenUsed="0" w:qFormat="1"/>
-    <w:lsdException w:name="Subtle Reference" w:semiHidden="0" w:uiPriority="31" w:unhideWhenUsed="0" w:qFormat="1"/>
-    <w:lsdException w:name="Intense Reference" w:semiHidden="0" w:uiPriority="32" w:unhideWhenUsed="0" w:qFormat="1"/>
-    <w:lsdException w:name="Book Title" w:semiHidden="0" w:uiPriority="33" w:unhideWhenUsed="0" w:qFormat="1"/>
-    <w:lsdException w:name="Bibliography" w:uiPriority="37"/>
-    <w:lsdException w:name="TOC Heading" w:uiPriority="39" w:qFormat="1"/>
+    <w:lsdException w:name="Table Theme" w:semiHidden="1" w:unhideWhenUsed="1"/>
+    <w:lsdException w:name="Placeholder Text" w:semiHidden="1"/>
+    <w:lsdException w:name="No Spacing" w:uiPriority="1" w:qFormat="1"/>
+    <w:lsdException w:name="Light Shading" w:uiPriority="60"/>
+    <w:lsdException w:name="Light List" w:uiPriority="61"/>
+    <w:lsdException w:name="Light Grid" w:uiPriority="62"/>
+    <w:lsdException w:name="Medium Shading 1" w:uiPriority="63"/>
+    <w:lsdException w:name="Medium Shading 2" w:uiPriority="64"/>
+    <w:lsdException w:name="Medium List 1" w:uiPriority="65"/>
+    <w:lsdException w:name="Medium List 2" w:uiPriority="66"/>
+    <w:lsdException w:name="Medium Grid 1" w:uiPriority="67"/>
+    <w:lsdException w:name="Medium Grid 2" w:uiPriority="68"/>
+    <w:lsdException w:name="Medium Grid 3" w:uiPriority="69"/>
+    <w:lsdException w:name="Dark List" w:uiPriority="70"/>
+    <w:lsdException w:name="Colorful Shading" w:uiPriority="71"/>
+    <w:lsdException w:name="Colorful List" w:uiPriority="72"/>
+    <w:lsdException w:name="Colorful Grid" w:uiPriority="73"/>
+    <w:lsdException w:name="Light Shading Accent 1" w:uiPriority="60"/>
+    <w:lsdException w:name="Light List Accent 1" w:uiPriority="61"/>
+    <w:lsdException w:name="Light Grid Accent 1" w:uiPriority="62"/>
+    <w:lsdException w:name="Medium Shading 1 Accent 1" w:uiPriority="63"/>
+    <w:lsdException w:name="Medium Shading 2 Accent 1" w:uiPriority="64"/>
+    <w:lsdException w:name="Medium List 1 Accent 1" w:uiPriority="65"/>
+    <w:lsdException w:name="Revision" w:semiHidden="1"/>
+    <w:lsdException w:name="List Paragraph" w:uiPriority="34" w:qFormat="1"/>
+    <w:lsdException w:name="Quote" w:uiPriority="29" w:qFormat="1"/>
+    <w:lsdException w:name="Intense Quote" w:uiPriority="30" w:qFormat="1"/>
+    <w:lsdException w:name="Medium List 2 Accent 1" w:uiPriority="66"/>
+    <w:lsdException w:name="Medium Grid 1 Accent 1" w:uiPriority="67"/>
+    <w:lsdException w:name="Medium Grid 2 Accent 1" w:uiPriority="68"/>
+    <w:lsdException w:name="Medium Grid 3 Accent 1" w:uiPriority="69"/>
+    <w:lsdException w:name="Dark List Accent 1" w:uiPriority="70"/>
+    <w:lsdException w:name="Colorful Shading Accent 1" w:uiPriority="71"/>
+    <w:lsdException w:name="Colorful List Accent 1" w:uiPriority="72"/>
+    <w:lsdException w:name="Colorful Grid Accent 1" w:uiPriority="73"/>
+    <w:lsdException w:name="Light Shading Accent 2" w:uiPriority="60"/>
+    <w:lsdException w:name="Light List Accent 2" w:uiPriority="61"/>
+    <w:lsdException w:name="Light Grid Accent 2" w:uiPriority="62"/>
+    <w:lsdException w:name="Medium Shading 1 Accent 2" w:uiPriority="63"/>
+    <w:lsdException w:name="Medium Shading 2 Accent 2" w:uiPriority="64"/>
+    <w:lsdException w:name="Medium List 1 Accent 2" w:uiPriority="65"/>
+    <w:lsdException w:name="Medium List 2 Accent 2" w:uiPriority="66"/>
+    <w:lsdException w:name="Medium Grid 1 Accent 2" w:uiPriority="67"/>
+    <w:lsdException w:name="Medium Grid 2 Accent 2" w:uiPriority="68"/>
+    <w:lsdException w:name="Medium Grid 3 Accent 2" w:uiPriority="69"/>
+    <w:lsdException w:name="Dark List Accent 2" w:uiPriority="70"/>
+    <w:lsdException w:name="Colorful Shading Accent 2" w:uiPriority="71"/>
+    <w:lsdException w:name="Colorful List Accent 2" w:uiPriority="72"/>
+    <w:lsdException w:name="Colorful Grid Accent 2" w:uiPriority="73"/>
+    <w:lsdException w:name="Light Shading Accent 3" w:uiPriority="60"/>
+    <w:lsdException w:name="Light List Accent 3" w:uiPriority="61"/>
+    <w:lsdException w:name="Light Grid Accent 3" w:uiPriority="62"/>
+    <w:lsdException w:name="Medium Shading 1 Accent 3" w:uiPriority="63"/>
+    <w:lsdException w:name="Medium Shading 2 Accent 3" w:uiPriority="64"/>
+    <w:lsdException w:name="Medium List 1 Accent 3" w:uiPriority="65"/>
+    <w:lsdException w:name="Medium List 2 Accent 3" w:uiPriority="66"/>
+    <w:lsdException w:name="Medium Grid 1 Accent 3" w:uiPriority="67"/>
+    <w:lsdException w:name="Medium Grid 2 Accent 3" w:uiPriority="68"/>
+    <w:lsdException w:name="Medium Grid 3 Accent 3" w:uiPriority="69"/>
+    <w:lsdException w:name="Dark List Accent 3" w:uiPriority="70"/>
+    <w:lsdException w:name="Colorful Shading Accent 3" w:uiPriority="71"/>
+    <w:lsdException w:name="Colorful List Accent 3" w:uiPriority="72"/>
+    <w:lsdException w:name="Colorful Grid Accent 3" w:uiPriority="73"/>
+    <w:lsdException w:name="Light Shading Accent 4" w:uiPriority="60"/>
+    <w:lsdException w:name="Light List Accent 4" w:uiPriority="61"/>
+    <w:lsdException w:name="Light Grid Accent 4" w:uiPriority="62"/>
+    <w:lsdException w:name="Medium Shading 1 Accent 4" w:uiPriority="63"/>
+    <w:lsdException w:name="Medium Shading 2 Accent 4" w:uiPriority="64"/>
+    <w:lsdException w:name="Medium List 1 Accent 4" w:uiPriority="65"/>
+    <w:lsdException w:name="Medium List 2 Accent 4" w:uiPriority="66"/>
+    <w:lsdException w:name="Medium Grid 1 Accent 4" w:uiPriority="67"/>
+    <w:lsdException w:name="Medium Grid 2 Accent 4" w:uiPriority="68"/>
+    <w:lsdException w:name="Medium Grid 3 Accent 4" w:uiPriority="69"/>
+    <w:lsdException w:name="Dark List Accent 4" w:uiPriority="70"/>
+    <w:lsdException w:name="Colorful Shading Accent 4" w:uiPriority="71"/>
+    <w:lsdException w:name="Colorful List Accent 4" w:uiPriority="72"/>
+    <w:lsdException w:name="Colorful Grid Accent 4" w:uiPriority="73"/>
+    <w:lsdException w:name="Light Shading Accent 5" w:uiPriority="60"/>
+    <w:lsdException w:name="Light List Accent 5" w:uiPriority="61"/>
+    <w:lsdException w:name="Light Grid Accent 5" w:uiPriority="62"/>
+    <w:lsdException w:name="Medium Shading 1 Accent 5" w:uiPriority="63"/>
+    <w:lsdException w:name="Medium Shading 2 Accent 5" w:uiPriority="64"/>
+    <w:lsdException w:name="Medium List 1 Accent 5" w:uiPriority="65"/>
+    <w:lsdException w:name="Medium List 2 Accent 5" w:uiPriority="66"/>
+    <w:lsdException w:name="Medium Grid 1 Accent 5" w:uiPriority="67"/>
+    <w:lsdException w:name="Medium Grid 2 Accent 5" w:uiPriority="68"/>
+    <w:lsdException w:name="Medium Grid 3 Accent 5" w:uiPriority="69"/>
+    <w:lsdException w:name="Dark List Accent 5" w:uiPriority="70"/>
+    <w:lsdException w:name="Colorful Shading Accent 5" w:uiPriority="71"/>
+    <w:lsdException w:name="Colorful List Accent 5" w:uiPriority="72"/>
+    <w:lsdException w:name="Colorful Grid Accent 5" w:uiPriority="73"/>
+    <w:lsdException w:name="Light Shading Accent 6" w:uiPriority="60"/>
+    <w:lsdException w:name="Light List Accent 6" w:uiPriority="61"/>
+    <w:lsdException w:name="Light Grid Accent 6" w:uiPriority="62"/>
+    <w:lsdException w:name="Medium Shading 1 Accent 6" w:uiPriority="63"/>
+    <w:lsdException w:name="Medium Shading 2 Accent 6" w:uiPriority="64"/>
+    <w:lsdException w:name="Medium List 1 Accent 6" w:uiPriority="65"/>
+    <w:lsdException w:name="Medium List 2 Accent 6" w:uiPriority="66"/>
+    <w:lsdException w:name="Medium Grid 1 Accent 6" w:uiPriority="67"/>
+    <w:lsdException w:name="Medium Grid 2 Accent 6" w:uiPriority="68"/>
+    <w:lsdException w:name="Medium Grid 3 Accent 6" w:uiPriority="69"/>
+    <w:lsdException w:name="Dark List Accent 6" w:uiPriority="70"/>
+    <w:lsdException w:name="Colorful Shading Accent 6" w:uiPriority="71"/>
+    <w:lsdException w:name="Colorful List Accent 6" w:uiPriority="72"/>
+    <w:lsdException w:name="Colorful Grid Accent 6" w:uiPriority="73"/>
+    <w:lsdException w:name="Subtle Emphasis" w:uiPriority="19" w:qFormat="1"/>
+    <w:lsdException w:name="Intense Emphasis" w:uiPriority="21" w:qFormat="1"/>
+    <w:lsdException w:name="Subtle Reference" w:uiPriority="31" w:qFormat="1"/>
+    <w:lsdException w:name="Intense Reference" w:uiPriority="32" w:qFormat="1"/>
+    <w:lsdException w:name="Book Title" w:uiPriority="33" w:qFormat="1"/>
+    <w:lsdException w:name="Bibliography" w:semiHidden="1" w:uiPriority="37" w:unhideWhenUsed="1"/>
+    <w:lsdException w:name="TOC Heading" w:semiHidden="1" w:uiPriority="39" w:unhideWhenUsed="1" w:qFormat="1"/>
+    <w:lsdException w:name="Plain Table 1" w:uiPriority="41"/>
+    <w:lsdException w:name="Plain Table 2" w:uiPriority="42"/>
+    <w:lsdException w:name="Plain Table 3" w:uiPriority="43"/>
+    <w:lsdException w:name="Plain Table 4" w:uiPriority="44"/>
+    <w:lsdException w:name="Plain Table 5" w:uiPriority="45"/>
+    <w:lsdException w:name="Grid Table Light" w:uiPriority="40"/>
+    <w:lsdException w:name="Grid Table 1 Light" w:uiPriority="46"/>
+    <w:lsdException w:name="Grid Table 2" w:uiPriority="47"/>
+    <w:lsdException w:name="Grid Table 3" w:uiPriority="48"/>
+    <w:lsdException w:name="Grid Table 4" w:uiPriority="49"/>
+    <w:lsdException w:name="Grid Table 5 Dark" w:uiPriority="50"/>
+    <w:lsdException w:name="Grid Table 6 Colorful" w:uiPriority="51"/>
+    <w:lsdException w:name="Grid Table 7 Colorful" w:uiPriority="52"/>
+    <w:lsdException w:name="Grid Table 1 Light Accent 1" w:uiPriority="46"/>
+    <w:lsdException w:name="Grid Table 2 Accent 1" w:uiPriority="47"/>
+    <w:lsdException w:name="Grid Table 3 Accent 1" w:uiPriority="48"/>
+    <w:lsdException w:name="Grid Table 4 Accent 1" w:uiPriority="49"/>
+    <w:lsdException w:name="Grid Table 5 Dark Accent 1" w:uiPriority="50"/>
+    <w:lsdException w:name="Grid Table 6 Colorful Accent 1" w:uiPriority="51"/>
+    <w:lsdException w:name="Grid Table 7 Colorful Accent 1" w:uiPriority="52"/>
+    <w:lsdException w:name="Grid Table 1 Light Accent 2" w:uiPriority="46"/>
+    <w:lsdException w:name="Grid Table 2 Accent 2" w:uiPriority="47"/>
+    <w:lsdException w:name="Grid Table 3 Accent 2" w:uiPriority="48"/>
+    <w:lsdException w:name="Grid Table 4 Accent 2" w:uiPriority="49"/>
+    <w:lsdException w:name="Grid Table 5 Dark Accent 2" w:uiPriority="50"/>
+    <w:lsdException w:name="Grid Table 6 Colorful Accent 2" w:uiPriority="51"/>
+    <w:lsdException w:name="Grid Table 7 Colorful Accent 2" w:uiPriority="52"/>
+    <w:lsdException w:name="Grid Table 1 Light Accent 3" w:uiPriority="46"/>
+    <w:lsdException w:name="Grid Table 2 Accent 3" w:uiPriority="47"/>
+    <w:lsdException w:name="Grid Table 3 Accent 3" w:uiPriority="48"/>
+    <w:lsdException w:name="Grid Table 4 Accent 3" w:uiPriority="49"/>
+    <w:lsdException w:name="Grid Table 5 Dark Accent 3" w:uiPriority="50"/>
+    <w:lsdException w:name="Grid Table 6 Colorful Accent 3" w:uiPriority="51"/>
+    <w:lsdException w:name="Grid Table 7 Colorful Accent 3" w:uiPriority="52"/>
+    <w:lsdException w:name="Grid Table 1 Light Accent 4" w:uiPriority="46"/>
+    <w:lsdException w:name="Grid Table 2 Accent 4" w:uiPriority="47"/>
+    <w:lsdException w:name="Grid Table 3 Accent 4" w:uiPriority="48"/>
+    <w:lsdException w:name="Grid Table 4 Accent 4" w:uiPriority="49"/>
+    <w:lsdException w:name="Grid Table 5 Dark Accent 4" w:uiPriority="50"/>
+    <w:lsdException w:name="Grid Table 6 Colorful Accent 4" w:uiPriority="51"/>
+    <w:lsdException w:name="Grid Table 7 Colorful Accent 4" w:uiPriority="52"/>
+    <w:lsdException w:name="Grid Table 1 Light Accent 5" w:uiPriority="46"/>
+    <w:lsdException w:name="Grid Table 2 Accent 5" w:uiPriority="47"/>
+    <w:lsdException w:name="Grid Table 3 Accent 5" w:uiPriority="48"/>
+    <w:lsdException w:name="Grid Table 4 Accent 5" w:uiPriority="49"/>
+    <w:lsdException w:name="Grid Table 5 Dark Accent 5" w:uiPriority="50"/>
+    <w:lsdException w:name="Grid Table 6 Colorful Accent 5" w:uiPriority="51"/>
+    <w:lsdException w:name="Grid Table 7 Colorful Accent 5" w:uiPriority="52"/>
+    <w:lsdException w:name="Grid Table 1 Light Accent 6" w:uiPriority="46"/>
+    <w:lsdException w:name="Grid Table 2 Accent 6" w:uiPriority="47"/>
+    <w:lsdException w:name="Grid Table 3 Accent 6" w:uiPriority="48"/>
+    <w:lsdException w:name="Grid Table 4 Accent 6" w:uiPriority="49"/>
+    <w:lsdException w:name="Grid Table 5 Dark Accent 6" w:uiPriority="50"/>
+    <w:lsdException w:name="Grid Table 6 Colorful Accent 6" w:uiPriority="51"/>
+    <w:lsdException w:name="Grid Table 7 Colorful Accent 6" w:uiPriority="52"/>
+    <w:lsdException w:name="List Table 1 Light" w:uiPriority="46"/>
+    <w:lsdException w:name="List Table 2" w:uiPriority="47"/>
+    <w:lsdException w:name="List Table 3" w:uiPriority="48"/>
+    <w:lsdException w:name="List Table 4" w:uiPriority="49"/>
+    <w:lsdException w:name="List Table 5 Dark" w:uiPriority="50"/>
+    <w:lsdException w:name="List Table 6 Colorful" w:uiPriority="51"/>
+    <w:lsdException w:name="List Table 7 Colorful" w:uiPriority="52"/>
+    <w:lsdException w:name="List Table 1 Light Accent 1" w:uiPriority="46"/>
+    <w:lsdException w:name="List Table 2 Accent 1" w:uiPriority="47"/>
+    <w:lsdException w:name="List Table 3 Accent 1" w:uiPriority="48"/>
+    <w:lsdException w:name="List Table 4 Accent 1" w:uiPriority="49"/>
+    <w:lsdException w:name="List Table 5 Dark Accent 1" w:uiPriority="50"/>
+    <w:lsdException w:name="List Table 6 Colorful Accent 1" w:uiPriority="51"/>
+    <w:lsdException w:name="List Table 7 Colorful Accent 1" w:uiPriority="52"/>
+    <w:lsdException w:name="List Table 1 Light Accent 2" w:uiPriority="46"/>
+    <w:lsdException w:name="List Table 2 Accent 2" w:uiPriority="47"/>
+    <w:lsdException w:name="List Table 3 Accent 2" w:uiPriority="48"/>
+    <w:lsdException w:name="List Table 4 Accent 2" w:uiPriority="49"/>
+    <w:lsdException w:name="List Table 5 Dark Accent 2" w:uiPriority="50"/>
+    <w:lsdException w:name="List Table 6 Colorful Accent 2" w:uiPriority="51"/>
+    <w:lsdException w:name="List Table 7 Colorful Accent 2" w:uiPriority="52"/>
+    <w:lsdException w:name="List Table 1 Light Accent 3" w:uiPriority="46"/>
+    <w:lsdException w:name="List Table 2 Accent 3" w:uiPriority="47"/>
+    <w:lsdException w:name="List Table 3 Accent 3" w:uiPriority="48"/>
+    <w:lsdException w:name="List Table 4 Accent 3" w:uiPriority="49"/>
+    <w:lsdException w:name="List Table 5 Dark Accent 3" w:uiPriority="50"/>
+    <w:lsdException w:name="List Table 6 Colorful Accent 3" w:uiPriority="51"/>
+    <w:lsdException w:name="List Table 7 Colorful Accent 3" w:uiPriority="52"/>
+    <w:lsdException w:name="List Table 1 Light Accent 4" w:uiPriority="46"/>
+    <w:lsdException w:name="List Table 2 Accent 4" w:uiPriority="47"/>
+    <w:lsdException w:name="List Table 3 Accent 4" w:uiPriority="48"/>
+    <w:lsdException w:name="List Table 4 Accent 4" w:uiPriority="49"/>
+    <w:lsdException w:name="List Table 5 Dark Accent 4" w:uiPriority="50"/>
+    <w:lsdException w:name="List Table 6 Colorful Accent 4" w:uiPriority="51"/>
+    <w:lsdException w:name="List Table 7 Colorful Accent 4" w:uiPriority="52"/>
+    <w:lsdException w:name="List Table 1 Light Accent 5" w:uiPriority="46"/>
+    <w:lsdException w:name="List Table 2 Accent 5" w:uiPriority="47"/>
+    <w:lsdException w:name="List Table 3 Accent 5" w:uiPriority="48"/>
+    <w:lsdException w:name="List Table 4 Accent 5" w:uiPriority="49"/>
+    <w:lsdException w:name="List Table 5 Dark Accent 5" w:uiPriority="50"/>
+    <w:lsdException w:name="List Table 6 Colorful Accent 5" w:uiPriority="51"/>
+    <w:lsdException w:name="List Table 7 Colorful Accent 5" w:uiPriority="52"/>
+    <w:lsdException w:name="List Table 1 Light Accent 6" w:uiPriority="46"/>
+    <w:lsdException w:name="List Table 2 Accent 6" w:uiPriority="47"/>
+    <w:lsdException w:name="List Table 3 Accent 6" w:uiPriority="48"/>
+    <w:lsdException w:name="List Table 4 Accent 6" w:uiPriority="49"/>
+    <w:lsdException w:name="List Table 5 Dark Accent 6" w:uiPriority="50"/>
+    <w:lsdException w:name="List Table 6 Colorful Accent 6" w:uiPriority="51"/>
+    <w:lsdException w:name="List Table 7 Colorful Accent 6" w:uiPriority="52"/>
+    <w:lsdException w:name="Mention" w:semiHidden="1" w:unhideWhenUsed="1"/>
+    <w:lsdException w:name="Smart Hyperlink" w:semiHidden="1" w:unhideWhenUsed="1"/>
+    <w:lsdException w:name="Hashtag" w:semiHidden="1" w:unhideWhenUsed="1"/>
   </w:latentStyles>
   <w:style w:type="paragraph" w:default="1" w:styleId="Normal">
     <w:name w:val="Normal"/>
@@ -25801,7 +26065,6 @@
     <w:uiPriority w:val="99"/>
     <w:semiHidden/>
     <w:unhideWhenUsed/>
-    <w:qFormat/>
     <w:tblPr>
       <w:tblInd w:w="0" w:type="dxa"/>
       <w:tblCellMar>

</xml_diff>

<commit_message>
Done with Req Doc, fixing user stories.
</commit_message>
<xml_diff>
--- a/User Stories.docx
+++ b/User Stories.docx
@@ -2550,10 +2550,12 @@
       <w:pPr>
         <w:bidi w:val="0"/>
         <w:rPr>
+          <w:rFonts w:hint="cs"/>
           <w:b/>
           <w:bCs/>
           <w:sz w:val="24"/>
           <w:szCs w:val="24"/>
+          <w:rtl/>
         </w:rPr>
       </w:pPr>
       <w:r>
@@ -2582,8 +2584,6 @@
         </w:rPr>
         <w:t xml:space="preserve"> by the uploader of the text</w:t>
       </w:r>
-      <w:bookmarkStart w:id="0" w:name="_GoBack"/>
-      <w:bookmarkEnd w:id="0"/>
     </w:p>
     <w:p>
       <w:pPr>
@@ -5078,7 +5078,23 @@
           <w:sz w:val="24"/>
           <w:szCs w:val="24"/>
         </w:rPr>
-        <w:t>Users can track their progress in their current active tasks.</w:t>
+        <w:t xml:space="preserve">Users can track their progress in their current active </w:t>
+      </w:r>
+      <w:r>
+        <w:rPr>
+          <w:b/>
+          <w:bCs/>
+          <w:sz w:val="24"/>
+          <w:szCs w:val="24"/>
+        </w:rPr>
+        <w:t>texts</w:t>
+      </w:r>
+      <w:r>
+        <w:rPr>
+          <w:sz w:val="24"/>
+          <w:szCs w:val="24"/>
+        </w:rPr>
+        <w:t>.</w:t>
       </w:r>
     </w:p>
     <w:p>
@@ -5150,7 +5166,21 @@
           <w:sz w:val="24"/>
           <w:szCs w:val="24"/>
         </w:rPr>
-        <w:t>The user selects a task to track.</w:t>
+        <w:t>The user selects a t</w:t>
+      </w:r>
+      <w:r>
+        <w:rPr>
+          <w:sz w:val="24"/>
+          <w:szCs w:val="24"/>
+        </w:rPr>
+        <w:t>ext</w:t>
+      </w:r>
+      <w:r>
+        <w:rPr>
+          <w:sz w:val="24"/>
+          <w:szCs w:val="24"/>
+        </w:rPr>
+        <w:t xml:space="preserve"> to track.</w:t>
       </w:r>
     </w:p>
     <w:p>
@@ -5171,7 +5201,14 @@
           <w:sz w:val="24"/>
           <w:szCs w:val="24"/>
         </w:rPr>
-        <w:t>Progress in that task is displayed through a graph and the number of remaining questions to be answered.</w:t>
+        <w:t>Progress in that text</w:t>
+      </w:r>
+      <w:r>
+        <w:rPr>
+          <w:sz w:val="24"/>
+          <w:szCs w:val="24"/>
+        </w:rPr>
+        <w:t xml:space="preserve"> is displayed through a graph and the number of remaining questions to be answered.</w:t>
       </w:r>
     </w:p>
     <w:p>
@@ -5232,7 +5269,25 @@
           <w:sz w:val="24"/>
           <w:szCs w:val="24"/>
         </w:rPr>
-        <w:t>Ability to compare between scores of other pupils.</w:t>
+        <w:t xml:space="preserve">Ability to </w:t>
+      </w:r>
+      <w:r>
+        <w:rPr>
+          <w:b/>
+          <w:bCs/>
+          <w:sz w:val="24"/>
+          <w:szCs w:val="24"/>
+        </w:rPr>
+        <w:t>view</w:t>
+      </w:r>
+      <w:r>
+        <w:rPr>
+          <w:b/>
+          <w:bCs/>
+          <w:sz w:val="24"/>
+          <w:szCs w:val="24"/>
+        </w:rPr>
+        <w:t xml:space="preserve"> scores of other pupils.</w:t>
       </w:r>
     </w:p>
     <w:p>
@@ -5315,7 +5370,49 @@
           <w:sz w:val="24"/>
           <w:szCs w:val="24"/>
         </w:rPr>
-        <w:t xml:space="preserve">Users can compare their own score in front of other </w:t>
+        <w:t>Users can compare their own score</w:t>
+      </w:r>
+      <w:r>
+        <w:rPr>
+          <w:sz w:val="24"/>
+          <w:szCs w:val="24"/>
+        </w:rPr>
+        <w:t>s in the various online games</w:t>
+      </w:r>
+      <w:r>
+        <w:rPr>
+          <w:sz w:val="24"/>
+          <w:szCs w:val="24"/>
+        </w:rPr>
+        <w:t xml:space="preserve"> </w:t>
+      </w:r>
+      <w:r>
+        <w:rPr>
+          <w:sz w:val="24"/>
+          <w:szCs w:val="24"/>
+        </w:rPr>
+        <w:t>with</w:t>
+      </w:r>
+      <w:r>
+        <w:rPr>
+          <w:sz w:val="24"/>
+          <w:szCs w:val="24"/>
+        </w:rPr>
+        <w:t xml:space="preserve"> </w:t>
+      </w:r>
+      <w:r>
+        <w:rPr>
+          <w:sz w:val="24"/>
+          <w:szCs w:val="24"/>
+        </w:rPr>
+        <w:t xml:space="preserve">all </w:t>
+      </w:r>
+      <w:r>
+        <w:rPr>
+          <w:sz w:val="24"/>
+          <w:szCs w:val="24"/>
+        </w:rPr>
+        <w:t xml:space="preserve">other </w:t>
       </w:r>
       <w:r>
         <w:rPr>
@@ -5329,7 +5426,15 @@
           <w:sz w:val="24"/>
           <w:szCs w:val="24"/>
         </w:rPr>
-        <w:t xml:space="preserve"> scores.</w:t>
+        <w:t xml:space="preserve"> scores in the same class as them </w:t>
+      </w:r>
+      <w:r>
+        <w:rPr>
+          <w:color w:val="FF0000"/>
+          <w:sz w:val="24"/>
+          <w:szCs w:val="24"/>
+        </w:rPr>
+        <w:t>(?)</w:t>
       </w:r>
     </w:p>
     <w:p>
@@ -5422,6 +5527,7 @@
           <w:sz w:val="24"/>
           <w:szCs w:val="24"/>
         </w:rPr>
+        <w:lastRenderedPageBreak/>
         <w:t>Other pupils score in this game is represented to the screen.</w:t>
       </w:r>
     </w:p>
@@ -5439,7 +5545,6 @@
           <w:szCs w:val="24"/>
           <w:u w:val="single"/>
         </w:rPr>
-        <w:lastRenderedPageBreak/>
         <w:t>Alternative scenarios:</w:t>
       </w:r>
     </w:p>
@@ -5951,6 +6056,7 @@
           <w:szCs w:val="24"/>
           <w:u w:val="single"/>
         </w:rPr>
+        <w:lastRenderedPageBreak/>
         <w:t>Pre-conditions:</w:t>
       </w:r>
     </w:p>
@@ -5967,7 +6073,6 @@
           <w:sz w:val="24"/>
           <w:szCs w:val="24"/>
         </w:rPr>
-        <w:lastRenderedPageBreak/>
         <w:t>Pupil is writing an answer.</w:t>
       </w:r>
     </w:p>
@@ -6218,14 +6323,7 @@
           <w:sz w:val="24"/>
           <w:szCs w:val="24"/>
         </w:rPr>
-        <w:t>A teacher uploads</w:t>
-      </w:r>
-      <w:r>
-        <w:rPr>
-          <w:sz w:val="24"/>
-          <w:szCs w:val="24"/>
-        </w:rPr>
-        <w:t xml:space="preserve"> new text to the system</w:t>
+        <w:t>Teachers can add texts to the system at any time.</w:t>
       </w:r>
     </w:p>
     <w:p>
@@ -6358,7 +6456,21 @@
           <w:sz w:val="24"/>
           <w:szCs w:val="24"/>
         </w:rPr>
-        <w:t>2.1) Some error occurs, text didn’t uploaded.</w:t>
+        <w:t>2.1) Some error occurs, text didn’</w:t>
+      </w:r>
+      <w:r>
+        <w:rPr>
+          <w:sz w:val="24"/>
+          <w:szCs w:val="24"/>
+        </w:rPr>
+        <w:t>t upload</w:t>
+      </w:r>
+      <w:r>
+        <w:rPr>
+          <w:sz w:val="24"/>
+          <w:szCs w:val="24"/>
+        </w:rPr>
+        <w:t>.</w:t>
       </w:r>
     </w:p>
     <w:p>
@@ -6494,6 +6606,7 @@
           <w:szCs w:val="24"/>
           <w:u w:val="single"/>
         </w:rPr>
+        <w:lastRenderedPageBreak/>
         <w:t>Description:</w:t>
       </w:r>
     </w:p>
@@ -6511,7 +6624,6 @@
           <w:sz w:val="24"/>
           <w:szCs w:val="24"/>
         </w:rPr>
-        <w:lastRenderedPageBreak/>
         <w:t xml:space="preserve">A teacher </w:t>
       </w:r>
       <w:r>
@@ -7109,6 +7221,7 @@
           <w:szCs w:val="24"/>
           <w:u w:val="single"/>
         </w:rPr>
+        <w:lastRenderedPageBreak/>
         <w:t>Associated Requirement IDs:</w:t>
       </w:r>
       <w:r>
@@ -7133,7 +7246,6 @@
           <w:szCs w:val="24"/>
           <w:u w:val="single"/>
         </w:rPr>
-        <w:lastRenderedPageBreak/>
         <w:t>Actors:</w:t>
       </w:r>
       <w:r>
@@ -7701,6 +7813,7 @@
           <w:szCs w:val="24"/>
           <w:u w:val="single"/>
         </w:rPr>
+        <w:lastRenderedPageBreak/>
         <w:t xml:space="preserve">Use case name: </w:t>
       </w:r>
       <w:r>
@@ -7754,7 +7867,6 @@
           <w:szCs w:val="24"/>
           <w:u w:val="single"/>
         </w:rPr>
-        <w:lastRenderedPageBreak/>
         <w:t>Associated Requirement IDs:</w:t>
       </w:r>
       <w:r>
@@ -8283,6 +8395,7 @@
           <w:szCs w:val="24"/>
           <w:u w:val="single"/>
         </w:rPr>
+        <w:lastRenderedPageBreak/>
         <w:t>Use case ID:</w:t>
       </w:r>
       <w:r>
@@ -8309,7 +8422,6 @@
           <w:szCs w:val="24"/>
           <w:u w:val="single"/>
         </w:rPr>
-        <w:lastRenderedPageBreak/>
         <w:t xml:space="preserve">Use case name: </w:t>
       </w:r>
       <w:r>
@@ -8972,6 +9084,7 @@
           <w:sz w:val="24"/>
           <w:szCs w:val="24"/>
         </w:rPr>
+        <w:lastRenderedPageBreak/>
         <w:t>2.</w:t>
       </w:r>
       <w:r>
@@ -9003,7 +9116,6 @@
           <w:szCs w:val="24"/>
           <w:u w:val="single"/>
         </w:rPr>
-        <w:lastRenderedPageBreak/>
         <w:t>Use case ID:</w:t>
       </w:r>
       <w:r>
@@ -9585,6 +9697,7 @@
           <w:szCs w:val="24"/>
           <w:u w:val="single"/>
         </w:rPr>
+        <w:lastRenderedPageBreak/>
         <w:t>Alternative scenarios:</w:t>
       </w:r>
     </w:p>
@@ -9601,7 +9714,6 @@
           <w:sz w:val="24"/>
           <w:szCs w:val="24"/>
         </w:rPr>
-        <w:lastRenderedPageBreak/>
         <w:t xml:space="preserve">2.1) Some error occurs, new </w:t>
       </w:r>
       <w:r>
@@ -10240,6 +10352,7 @@
           <w:sz w:val="24"/>
           <w:szCs w:val="24"/>
         </w:rPr>
+        <w:lastRenderedPageBreak/>
         <w:t>A key sentence is added to the system, related to a question.</w:t>
       </w:r>
     </w:p>
@@ -10257,7 +10370,6 @@
           <w:szCs w:val="24"/>
           <w:u w:val="single"/>
         </w:rPr>
-        <w:lastRenderedPageBreak/>
         <w:t>Main Success scenario:</w:t>
       </w:r>
     </w:p>
@@ -10869,6 +10981,7 @@
           <w:szCs w:val="24"/>
           <w:u w:val="single"/>
         </w:rPr>
+        <w:lastRenderedPageBreak/>
         <w:t>Use case ID:</w:t>
       </w:r>
       <w:r>
@@ -10895,7 +11008,6 @@
           <w:szCs w:val="24"/>
           <w:u w:val="single"/>
         </w:rPr>
-        <w:lastRenderedPageBreak/>
         <w:t>Use case name:</w:t>
       </w:r>
       <w:r>
@@ -11493,6 +11605,7 @@
           <w:szCs w:val="24"/>
           <w:u w:val="single"/>
         </w:rPr>
+        <w:lastRenderedPageBreak/>
         <w:t>Main Success scenario:</w:t>
       </w:r>
     </w:p>
@@ -11514,7 +11627,6 @@
           <w:sz w:val="24"/>
           <w:szCs w:val="24"/>
         </w:rPr>
-        <w:lastRenderedPageBreak/>
         <w:t xml:space="preserve">The </w:t>
       </w:r>
       <w:r>
@@ -11795,7 +11907,14 @@
           <w:sz w:val="24"/>
           <w:szCs w:val="24"/>
         </w:rPr>
-        <w:t>, check them and deliver a feedback.</w:t>
+        <w:t>, ch</w:t>
+      </w:r>
+      <w:r>
+        <w:rPr>
+          <w:sz w:val="24"/>
+          <w:szCs w:val="24"/>
+        </w:rPr>
+        <w:t>eck them and deliver a feedback, which the student will see upon logging in to the system.</w:t>
       </w:r>
     </w:p>
     <w:p>
@@ -12125,6 +12244,7 @@
           <w:szCs w:val="24"/>
           <w:u w:val="single"/>
         </w:rPr>
+        <w:lastRenderedPageBreak/>
         <w:t>Associated Requirement IDs:</w:t>
       </w:r>
       <w:r>
@@ -12150,7 +12270,6 @@
           <w:szCs w:val="24"/>
           <w:u w:val="single"/>
         </w:rPr>
-        <w:lastRenderedPageBreak/>
         <w:t>Actors:</w:t>
       </w:r>
       <w:r>
@@ -12667,6 +12786,7 @@
           <w:sz w:val="24"/>
           <w:szCs w:val="24"/>
         </w:rPr>
+        <w:lastRenderedPageBreak/>
         <w:t xml:space="preserve">The </w:t>
       </w:r>
       <w:r>
@@ -12765,7 +12885,6 @@
           <w:sz w:val="24"/>
           <w:szCs w:val="24"/>
         </w:rPr>
-        <w:lastRenderedPageBreak/>
         <w:t>A success message is represented to the teacher</w:t>
       </w:r>
       <w:r>
@@ -13330,6 +13449,7 @@
           <w:szCs w:val="24"/>
           <w:u w:val="single"/>
         </w:rPr>
+        <w:lastRenderedPageBreak/>
         <w:t>Use case name:</w:t>
       </w:r>
       <w:r>
@@ -13363,7 +13483,6 @@
           <w:szCs w:val="24"/>
           <w:u w:val="single"/>
         </w:rPr>
-        <w:lastRenderedPageBreak/>
         <w:t>Associated Requirement IDs:</w:t>
       </w:r>
       <w:r>
@@ -13957,6 +14076,7 @@
           <w:sz w:val="24"/>
           <w:szCs w:val="24"/>
         </w:rPr>
+        <w:lastRenderedPageBreak/>
         <w:t xml:space="preserve">Teacher is logged in. </w:t>
       </w:r>
       <w:r>
@@ -14016,7 +14136,6 @@
           <w:szCs w:val="24"/>
           <w:u w:val="single"/>
         </w:rPr>
-        <w:lastRenderedPageBreak/>
         <w:t>Post-conditions:</w:t>
       </w:r>
     </w:p>
@@ -14560,6 +14679,7 @@
           <w:sz w:val="24"/>
           <w:szCs w:val="24"/>
         </w:rPr>
+        <w:lastRenderedPageBreak/>
         <w:t>A success message is represented to the teacher.</w:t>
       </w:r>
     </w:p>
@@ -15116,7 +15236,6 @@
           <w:szCs w:val="24"/>
           <w:u w:val="single"/>
         </w:rPr>
-        <w:lastRenderedPageBreak/>
         <w:t>Use case ID:</w:t>
       </w:r>
       <w:r>
@@ -17895,7 +18014,35 @@
           <w:sz w:val="24"/>
           <w:szCs w:val="24"/>
         </w:rPr>
-        <w:t>After the teacher send pupil a feedback over his answer, the Pupil gets notify by the system.</w:t>
+        <w:t>After the teacher send</w:t>
+      </w:r>
+      <w:r>
+        <w:rPr>
+          <w:sz w:val="24"/>
+          <w:szCs w:val="24"/>
+        </w:rPr>
+        <w:t>s a pupil a feedback over an</w:t>
+      </w:r>
+      <w:r>
+        <w:rPr>
+          <w:sz w:val="24"/>
+          <w:szCs w:val="24"/>
+        </w:rPr>
+        <w:t xml:space="preserve"> answer, the Pupil </w:t>
+      </w:r>
+      <w:r>
+        <w:rPr>
+          <w:sz w:val="24"/>
+          <w:szCs w:val="24"/>
+        </w:rPr>
+        <w:t>will get notified upon his next log-in to the system</w:t>
+      </w:r>
+      <w:r>
+        <w:rPr>
+          <w:sz w:val="24"/>
+          <w:szCs w:val="24"/>
+        </w:rPr>
+        <w:t>.</w:t>
       </w:r>
     </w:p>
     <w:p>
@@ -21009,6 +21156,676 @@
           <w:szCs w:val="24"/>
         </w:rPr>
       </w:pPr>
+    </w:p>
+    <w:p>
+      <w:pPr>
+        <w:bidi w:val="0"/>
+        <w:rPr>
+          <w:sz w:val="24"/>
+          <w:szCs w:val="24"/>
+        </w:rPr>
+      </w:pPr>
+    </w:p>
+    <w:p>
+      <w:pPr>
+        <w:bidi w:val="0"/>
+        <w:rPr>
+          <w:sz w:val="24"/>
+          <w:szCs w:val="24"/>
+        </w:rPr>
+      </w:pPr>
+      <w:r>
+        <w:rPr>
+          <w:sz w:val="24"/>
+          <w:szCs w:val="24"/>
+          <w:u w:val="single"/>
+        </w:rPr>
+        <w:t>Use case ID:</w:t>
+      </w:r>
+      <w:r>
+        <w:rPr>
+          <w:sz w:val="24"/>
+          <w:szCs w:val="24"/>
+        </w:rPr>
+        <w:t xml:space="preserve"> #5</w:t>
+      </w:r>
+      <w:r>
+        <w:rPr>
+          <w:sz w:val="24"/>
+          <w:szCs w:val="24"/>
+        </w:rPr>
+        <w:t>8</w:t>
+      </w:r>
+    </w:p>
+    <w:p>
+      <w:pPr>
+        <w:bidi w:val="0"/>
+        <w:rPr>
+          <w:b/>
+          <w:bCs/>
+          <w:sz w:val="24"/>
+          <w:szCs w:val="24"/>
+        </w:rPr>
+      </w:pPr>
+      <w:r>
+        <w:rPr>
+          <w:sz w:val="24"/>
+          <w:szCs w:val="24"/>
+          <w:u w:val="single"/>
+        </w:rPr>
+        <w:t>Use case name:</w:t>
+      </w:r>
+      <w:r>
+        <w:rPr>
+          <w:sz w:val="24"/>
+          <w:szCs w:val="24"/>
+        </w:rPr>
+        <w:t xml:space="preserve"> </w:t>
+      </w:r>
+      <w:r>
+        <w:rPr>
+          <w:b/>
+          <w:bCs/>
+          <w:sz w:val="24"/>
+          <w:szCs w:val="24"/>
+        </w:rPr>
+        <w:t>Pupil gets notified when a new task (=text) is available for</w:t>
+      </w:r>
+      <w:r>
+        <w:rPr>
+          <w:sz w:val="24"/>
+          <w:szCs w:val="24"/>
+        </w:rPr>
+        <w:t xml:space="preserve"> </w:t>
+      </w:r>
+      <w:r>
+        <w:rPr>
+          <w:b/>
+          <w:bCs/>
+          <w:sz w:val="24"/>
+          <w:szCs w:val="24"/>
+        </w:rPr>
+        <w:t>solving</w:t>
+      </w:r>
+    </w:p>
+    <w:p>
+      <w:pPr>
+        <w:bidi w:val="0"/>
+        <w:rPr>
+          <w:sz w:val="24"/>
+          <w:szCs w:val="24"/>
+        </w:rPr>
+      </w:pPr>
+      <w:r>
+        <w:rPr>
+          <w:sz w:val="24"/>
+          <w:szCs w:val="24"/>
+          <w:u w:val="single"/>
+        </w:rPr>
+        <w:t>Associated Requirement IDs:</w:t>
+      </w:r>
+      <w:r>
+        <w:rPr>
+          <w:sz w:val="24"/>
+          <w:szCs w:val="24"/>
+        </w:rPr>
+        <w:t xml:space="preserve"> #58</w:t>
+      </w:r>
+    </w:p>
+    <w:p>
+      <w:pPr>
+        <w:bidi w:val="0"/>
+        <w:rPr>
+          <w:sz w:val="24"/>
+          <w:szCs w:val="24"/>
+          <w:rtl/>
+        </w:rPr>
+      </w:pPr>
+      <w:r>
+        <w:rPr>
+          <w:sz w:val="24"/>
+          <w:szCs w:val="24"/>
+          <w:u w:val="single"/>
+        </w:rPr>
+        <w:t>Actors:</w:t>
+      </w:r>
+      <w:r>
+        <w:rPr>
+          <w:sz w:val="24"/>
+          <w:szCs w:val="24"/>
+        </w:rPr>
+        <w:t xml:space="preserve"> Pupil</w:t>
+      </w:r>
+    </w:p>
+    <w:p>
+      <w:pPr>
+        <w:bidi w:val="0"/>
+        <w:rPr>
+          <w:sz w:val="24"/>
+          <w:szCs w:val="24"/>
+          <w:rtl/>
+        </w:rPr>
+      </w:pPr>
+      <w:r>
+        <w:rPr>
+          <w:sz w:val="24"/>
+          <w:szCs w:val="24"/>
+          <w:u w:val="single"/>
+        </w:rPr>
+        <w:t>Description:</w:t>
+      </w:r>
+    </w:p>
+    <w:p>
+      <w:pPr>
+        <w:bidi w:val="0"/>
+        <w:rPr>
+          <w:sz w:val="24"/>
+          <w:szCs w:val="24"/>
+        </w:rPr>
+      </w:pPr>
+      <w:r>
+        <w:rPr>
+          <w:sz w:val="24"/>
+          <w:szCs w:val="24"/>
+        </w:rPr>
+        <w:t>When a Pupil gets associated with a text, he shall receive an appropriate notification within the system upon his next l</w:t>
+      </w:r>
+      <w:r>
+        <w:rPr>
+          <w:sz w:val="24"/>
+          <w:szCs w:val="24"/>
+        </w:rPr>
+        <w:t>ogin.</w:t>
+      </w:r>
+      <w:r>
+        <w:rPr>
+          <w:sz w:val="24"/>
+          <w:szCs w:val="24"/>
+        </w:rPr>
+        <w:t xml:space="preserve"> </w:t>
+      </w:r>
+    </w:p>
+    <w:p>
+      <w:pPr>
+        <w:bidi w:val="0"/>
+        <w:rPr>
+          <w:sz w:val="24"/>
+          <w:szCs w:val="24"/>
+          <w:u w:val="single"/>
+        </w:rPr>
+      </w:pPr>
+      <w:r>
+        <w:rPr>
+          <w:sz w:val="24"/>
+          <w:szCs w:val="24"/>
+          <w:u w:val="single"/>
+        </w:rPr>
+        <w:t>Pre-conditions:</w:t>
+      </w:r>
+    </w:p>
+    <w:p>
+      <w:pPr>
+        <w:bidi w:val="0"/>
+        <w:rPr>
+          <w:sz w:val="24"/>
+          <w:szCs w:val="24"/>
+        </w:rPr>
+      </w:pPr>
+      <w:r>
+        <w:rPr>
+          <w:sz w:val="24"/>
+          <w:szCs w:val="24"/>
+        </w:rPr>
+        <w:t>The Pupil is a member of a class.</w:t>
+      </w:r>
+    </w:p>
+    <w:p>
+      <w:pPr>
+        <w:bidi w:val="0"/>
+        <w:rPr>
+          <w:sz w:val="24"/>
+          <w:szCs w:val="24"/>
+        </w:rPr>
+      </w:pPr>
+      <w:r>
+        <w:rPr>
+          <w:sz w:val="24"/>
+          <w:szCs w:val="24"/>
+          <w:u w:val="single"/>
+        </w:rPr>
+        <w:t>Main Success scenario:</w:t>
+      </w:r>
+    </w:p>
+    <w:p>
+      <w:pPr>
+        <w:pStyle w:val="ListParagraph"/>
+        <w:numPr>
+          <w:ilvl w:val="0"/>
+          <w:numId w:val="49"/>
+        </w:numPr>
+        <w:bidi w:val="0"/>
+        <w:rPr>
+          <w:sz w:val="24"/>
+          <w:szCs w:val="24"/>
+        </w:rPr>
+      </w:pPr>
+      <w:r>
+        <w:rPr>
+          <w:sz w:val="24"/>
+          <w:szCs w:val="24"/>
+        </w:rPr>
+        <w:t xml:space="preserve">The teacher </w:t>
+      </w:r>
+      <w:r>
+        <w:rPr>
+          <w:sz w:val="24"/>
+          <w:szCs w:val="24"/>
+        </w:rPr>
+        <w:t>uploads a new text, associates it with a class</w:t>
+      </w:r>
+      <w:r>
+        <w:rPr>
+          <w:sz w:val="24"/>
+          <w:szCs w:val="24"/>
+        </w:rPr>
+        <w:t>.</w:t>
+      </w:r>
+    </w:p>
+    <w:p>
+      <w:pPr>
+        <w:pStyle w:val="ListParagraph"/>
+        <w:numPr>
+          <w:ilvl w:val="0"/>
+          <w:numId w:val="49"/>
+        </w:numPr>
+        <w:bidi w:val="0"/>
+        <w:rPr>
+          <w:sz w:val="24"/>
+          <w:szCs w:val="24"/>
+        </w:rPr>
+      </w:pPr>
+      <w:r>
+        <w:rPr>
+          <w:sz w:val="24"/>
+          <w:szCs w:val="24"/>
+        </w:rPr>
+        <w:t>All pupils in that class receive an appropriate notification upon their next login.</w:t>
+      </w:r>
+    </w:p>
+    <w:p>
+      <w:pPr>
+        <w:bidi w:val="0"/>
+        <w:rPr>
+          <w:sz w:val="24"/>
+          <w:szCs w:val="24"/>
+        </w:rPr>
+      </w:pPr>
+      <w:r>
+        <w:rPr>
+          <w:sz w:val="24"/>
+          <w:szCs w:val="24"/>
+          <w:u w:val="single"/>
+        </w:rPr>
+        <w:t>Alternative scenarios:</w:t>
+      </w:r>
+    </w:p>
+    <w:p>
+      <w:pPr>
+        <w:bidi w:val="0"/>
+        <w:rPr>
+          <w:sz w:val="24"/>
+          <w:szCs w:val="24"/>
+        </w:rPr>
+      </w:pPr>
+      <w:r>
+        <w:rPr>
+          <w:sz w:val="24"/>
+          <w:szCs w:val="24"/>
+        </w:rPr>
+        <w:t>2.1)</w:t>
+      </w:r>
+      <w:r>
+        <w:rPr>
+          <w:sz w:val="24"/>
+          <w:szCs w:val="24"/>
+        </w:rPr>
+        <w:t xml:space="preserve"> </w:t>
+      </w:r>
+      <w:r>
+        <w:rPr>
+          <w:sz w:val="24"/>
+          <w:szCs w:val="24"/>
+        </w:rPr>
+        <w:t>some error occurs and</w:t>
+      </w:r>
+      <w:r>
+        <w:rPr>
+          <w:sz w:val="24"/>
+          <w:szCs w:val="24"/>
+        </w:rPr>
+        <w:t xml:space="preserve"> appropriate error message is </w:t>
+      </w:r>
+      <w:r>
+        <w:rPr>
+          <w:sz w:val="24"/>
+          <w:szCs w:val="24"/>
+        </w:rPr>
+        <w:t>presented to the user.</w:t>
+      </w:r>
+    </w:p>
+    <w:p>
+      <w:pPr>
+        <w:bidi w:val="0"/>
+        <w:rPr>
+          <w:sz w:val="24"/>
+          <w:szCs w:val="24"/>
+        </w:rPr>
+      </w:pPr>
+    </w:p>
+    <w:p>
+      <w:pPr>
+        <w:bidi w:val="0"/>
+        <w:rPr>
+          <w:sz w:val="24"/>
+          <w:szCs w:val="24"/>
+        </w:rPr>
+      </w:pPr>
+    </w:p>
+    <w:p>
+      <w:pPr>
+        <w:bidi w:val="0"/>
+        <w:rPr>
+          <w:sz w:val="24"/>
+          <w:szCs w:val="24"/>
+        </w:rPr>
+      </w:pPr>
+      <w:r>
+        <w:rPr>
+          <w:sz w:val="24"/>
+          <w:szCs w:val="24"/>
+          <w:u w:val="single"/>
+        </w:rPr>
+        <w:lastRenderedPageBreak/>
+        <w:t>Use case ID:</w:t>
+      </w:r>
+      <w:r>
+        <w:rPr>
+          <w:sz w:val="24"/>
+          <w:szCs w:val="24"/>
+        </w:rPr>
+        <w:t xml:space="preserve"> #58</w:t>
+      </w:r>
+    </w:p>
+    <w:p>
+      <w:pPr>
+        <w:bidi w:val="0"/>
+        <w:rPr>
+          <w:b/>
+          <w:bCs/>
+          <w:sz w:val="24"/>
+          <w:szCs w:val="24"/>
+        </w:rPr>
+      </w:pPr>
+      <w:r>
+        <w:rPr>
+          <w:sz w:val="24"/>
+          <w:szCs w:val="24"/>
+          <w:u w:val="single"/>
+        </w:rPr>
+        <w:t>Use case name:</w:t>
+      </w:r>
+      <w:r>
+        <w:rPr>
+          <w:sz w:val="24"/>
+          <w:szCs w:val="24"/>
+        </w:rPr>
+        <w:t xml:space="preserve"> </w:t>
+      </w:r>
+      <w:r>
+        <w:rPr>
+          <w:b/>
+          <w:bCs/>
+          <w:sz w:val="24"/>
+          <w:szCs w:val="24"/>
+        </w:rPr>
+        <w:t>Pupil gets notified when a new task (=text) is available for</w:t>
+      </w:r>
+      <w:r>
+        <w:rPr>
+          <w:sz w:val="24"/>
+          <w:szCs w:val="24"/>
+        </w:rPr>
+        <w:t xml:space="preserve"> </w:t>
+      </w:r>
+      <w:r>
+        <w:rPr>
+          <w:b/>
+          <w:bCs/>
+          <w:sz w:val="24"/>
+          <w:szCs w:val="24"/>
+        </w:rPr>
+        <w:t>solving</w:t>
+      </w:r>
+    </w:p>
+    <w:p>
+      <w:pPr>
+        <w:bidi w:val="0"/>
+        <w:rPr>
+          <w:sz w:val="24"/>
+          <w:szCs w:val="24"/>
+        </w:rPr>
+      </w:pPr>
+      <w:r>
+        <w:rPr>
+          <w:sz w:val="24"/>
+          <w:szCs w:val="24"/>
+          <w:u w:val="single"/>
+        </w:rPr>
+        <w:t>Associated Requirement IDs:</w:t>
+      </w:r>
+      <w:r>
+        <w:rPr>
+          <w:sz w:val="24"/>
+          <w:szCs w:val="24"/>
+        </w:rPr>
+        <w:t xml:space="preserve"> #58</w:t>
+      </w:r>
+    </w:p>
+    <w:p>
+      <w:pPr>
+        <w:bidi w:val="0"/>
+        <w:rPr>
+          <w:sz w:val="24"/>
+          <w:szCs w:val="24"/>
+          <w:rtl/>
+        </w:rPr>
+      </w:pPr>
+      <w:r>
+        <w:rPr>
+          <w:sz w:val="24"/>
+          <w:szCs w:val="24"/>
+          <w:u w:val="single"/>
+        </w:rPr>
+        <w:t>Actors:</w:t>
+      </w:r>
+      <w:r>
+        <w:rPr>
+          <w:sz w:val="24"/>
+          <w:szCs w:val="24"/>
+        </w:rPr>
+        <w:t xml:space="preserve"> Pupil</w:t>
+      </w:r>
+    </w:p>
+    <w:p>
+      <w:pPr>
+        <w:bidi w:val="0"/>
+        <w:rPr>
+          <w:sz w:val="24"/>
+          <w:szCs w:val="24"/>
+          <w:rtl/>
+        </w:rPr>
+      </w:pPr>
+      <w:r>
+        <w:rPr>
+          <w:sz w:val="24"/>
+          <w:szCs w:val="24"/>
+          <w:u w:val="single"/>
+        </w:rPr>
+        <w:t>Description:</w:t>
+      </w:r>
+    </w:p>
+    <w:p>
+      <w:pPr>
+        <w:bidi w:val="0"/>
+        <w:rPr>
+          <w:sz w:val="24"/>
+          <w:szCs w:val="24"/>
+        </w:rPr>
+      </w:pPr>
+      <w:r>
+        <w:rPr>
+          <w:sz w:val="24"/>
+          <w:szCs w:val="24"/>
+        </w:rPr>
+        <w:t xml:space="preserve">When a Pupil gets associated with a text, he shall receive an appropriate notification within the system upon his next login. </w:t>
+      </w:r>
+    </w:p>
+    <w:p>
+      <w:pPr>
+        <w:bidi w:val="0"/>
+        <w:rPr>
+          <w:sz w:val="24"/>
+          <w:szCs w:val="24"/>
+          <w:u w:val="single"/>
+        </w:rPr>
+      </w:pPr>
+      <w:r>
+        <w:rPr>
+          <w:sz w:val="24"/>
+          <w:szCs w:val="24"/>
+          <w:u w:val="single"/>
+        </w:rPr>
+        <w:t>Pre-conditions:</w:t>
+      </w:r>
+    </w:p>
+    <w:p>
+      <w:pPr>
+        <w:bidi w:val="0"/>
+        <w:rPr>
+          <w:sz w:val="24"/>
+          <w:szCs w:val="24"/>
+        </w:rPr>
+      </w:pPr>
+      <w:r>
+        <w:rPr>
+          <w:sz w:val="24"/>
+          <w:szCs w:val="24"/>
+        </w:rPr>
+        <w:t>The Pupil is a member of a class.</w:t>
+      </w:r>
+    </w:p>
+    <w:p>
+      <w:pPr>
+        <w:bidi w:val="0"/>
+        <w:rPr>
+          <w:sz w:val="24"/>
+          <w:szCs w:val="24"/>
+        </w:rPr>
+      </w:pPr>
+      <w:r>
+        <w:rPr>
+          <w:sz w:val="24"/>
+          <w:szCs w:val="24"/>
+          <w:u w:val="single"/>
+        </w:rPr>
+        <w:t>Main Success scenario:</w:t>
+      </w:r>
+    </w:p>
+    <w:p>
+      <w:pPr>
+        <w:pStyle w:val="ListParagraph"/>
+        <w:numPr>
+          <w:ilvl w:val="0"/>
+          <w:numId w:val="50"/>
+        </w:numPr>
+        <w:bidi w:val="0"/>
+        <w:rPr>
+          <w:sz w:val="24"/>
+          <w:szCs w:val="24"/>
+        </w:rPr>
+      </w:pPr>
+      <w:r>
+        <w:rPr>
+          <w:sz w:val="24"/>
+          <w:szCs w:val="24"/>
+        </w:rPr>
+        <w:t>The teacher uploads a new text, associates it with a class.</w:t>
+      </w:r>
+    </w:p>
+    <w:p>
+      <w:pPr>
+        <w:pStyle w:val="ListParagraph"/>
+        <w:numPr>
+          <w:ilvl w:val="0"/>
+          <w:numId w:val="50"/>
+        </w:numPr>
+        <w:bidi w:val="0"/>
+        <w:rPr>
+          <w:sz w:val="24"/>
+          <w:szCs w:val="24"/>
+        </w:rPr>
+      </w:pPr>
+      <w:r>
+        <w:rPr>
+          <w:sz w:val="24"/>
+          <w:szCs w:val="24"/>
+        </w:rPr>
+        <w:t>All pupils in that class receive an appropriate notification upon their next login.</w:t>
+      </w:r>
+    </w:p>
+    <w:p>
+      <w:pPr>
+        <w:bidi w:val="0"/>
+        <w:rPr>
+          <w:sz w:val="24"/>
+          <w:szCs w:val="24"/>
+        </w:rPr>
+      </w:pPr>
+      <w:r>
+        <w:rPr>
+          <w:sz w:val="24"/>
+          <w:szCs w:val="24"/>
+          <w:u w:val="single"/>
+        </w:rPr>
+        <w:t>Alternative scenarios:</w:t>
+      </w:r>
+    </w:p>
+    <w:p>
+      <w:pPr>
+        <w:bidi w:val="0"/>
+        <w:rPr>
+          <w:sz w:val="24"/>
+          <w:szCs w:val="24"/>
+        </w:rPr>
+      </w:pPr>
+      <w:r>
+        <w:rPr>
+          <w:sz w:val="24"/>
+          <w:szCs w:val="24"/>
+        </w:rPr>
+        <w:t>2.1) some error occurs and appropriate error message is presented to the user.</w:t>
+      </w:r>
+    </w:p>
+    <w:p>
+      <w:pPr>
+        <w:bidi w:val="0"/>
+        <w:rPr>
+          <w:sz w:val="24"/>
+          <w:szCs w:val="24"/>
+        </w:rPr>
+      </w:pPr>
+      <w:bookmarkStart w:id="0" w:name="_GoBack"/>
+      <w:bookmarkEnd w:id="0"/>
     </w:p>
     <w:sectPr>
       <w:pgSz w:w="11906" w:h="16838"/>
@@ -23203,6 +24020,95 @@
     </w:lvl>
   </w:abstractNum>
   <w:abstractNum w:abstractNumId="24" w15:restartNumberingAfterBreak="0">
+    <w:nsid w:val="3EC010E6"/>
+    <w:multiLevelType w:val="hybridMultilevel"/>
+    <w:tmpl w:val="0AC6AC60"/>
+    <w:lvl w:ilvl="0" w:tplc="04090011">
+      <w:start w:val="1"/>
+      <w:numFmt w:val="decimal"/>
+      <w:lvlText w:val="%1)"/>
+      <w:lvlJc w:val="left"/>
+      <w:pPr>
+        <w:ind w:left="720" w:hanging="360"/>
+      </w:pPr>
+      <w:rPr>
+        <w:rFonts w:hint="default"/>
+      </w:rPr>
+    </w:lvl>
+    <w:lvl w:ilvl="1" w:tplc="04090019" w:tentative="1">
+      <w:start w:val="1"/>
+      <w:numFmt w:val="lowerLetter"/>
+      <w:lvlText w:val="%2."/>
+      <w:lvlJc w:val="left"/>
+      <w:pPr>
+        <w:ind w:left="1440" w:hanging="360"/>
+      </w:pPr>
+    </w:lvl>
+    <w:lvl w:ilvl="2" w:tplc="0409001B" w:tentative="1">
+      <w:start w:val="1"/>
+      <w:numFmt w:val="lowerRoman"/>
+      <w:lvlText w:val="%3."/>
+      <w:lvlJc w:val="right"/>
+      <w:pPr>
+        <w:ind w:left="2160" w:hanging="180"/>
+      </w:pPr>
+    </w:lvl>
+    <w:lvl w:ilvl="3" w:tplc="0409000F" w:tentative="1">
+      <w:start w:val="1"/>
+      <w:numFmt w:val="decimal"/>
+      <w:lvlText w:val="%4."/>
+      <w:lvlJc w:val="left"/>
+      <w:pPr>
+        <w:ind w:left="2880" w:hanging="360"/>
+      </w:pPr>
+    </w:lvl>
+    <w:lvl w:ilvl="4" w:tplc="04090019" w:tentative="1">
+      <w:start w:val="1"/>
+      <w:numFmt w:val="lowerLetter"/>
+      <w:lvlText w:val="%5."/>
+      <w:lvlJc w:val="left"/>
+      <w:pPr>
+        <w:ind w:left="3600" w:hanging="360"/>
+      </w:pPr>
+    </w:lvl>
+    <w:lvl w:ilvl="5" w:tplc="0409001B" w:tentative="1">
+      <w:start w:val="1"/>
+      <w:numFmt w:val="lowerRoman"/>
+      <w:lvlText w:val="%6."/>
+      <w:lvlJc w:val="right"/>
+      <w:pPr>
+        <w:ind w:left="4320" w:hanging="180"/>
+      </w:pPr>
+    </w:lvl>
+    <w:lvl w:ilvl="6" w:tplc="0409000F" w:tentative="1">
+      <w:start w:val="1"/>
+      <w:numFmt w:val="decimal"/>
+      <w:lvlText w:val="%7."/>
+      <w:lvlJc w:val="left"/>
+      <w:pPr>
+        <w:ind w:left="5040" w:hanging="360"/>
+      </w:pPr>
+    </w:lvl>
+    <w:lvl w:ilvl="7" w:tplc="04090019" w:tentative="1">
+      <w:start w:val="1"/>
+      <w:numFmt w:val="lowerLetter"/>
+      <w:lvlText w:val="%8."/>
+      <w:lvlJc w:val="left"/>
+      <w:pPr>
+        <w:ind w:left="5760" w:hanging="360"/>
+      </w:pPr>
+    </w:lvl>
+    <w:lvl w:ilvl="8" w:tplc="0409001B" w:tentative="1">
+      <w:start w:val="1"/>
+      <w:numFmt w:val="lowerRoman"/>
+      <w:lvlText w:val="%9."/>
+      <w:lvlJc w:val="right"/>
+      <w:pPr>
+        <w:ind w:left="6480" w:hanging="180"/>
+      </w:pPr>
+    </w:lvl>
+  </w:abstractNum>
+  <w:abstractNum w:abstractNumId="25" w15:restartNumberingAfterBreak="0">
     <w:nsid w:val="41E10D1D"/>
     <w:multiLevelType w:val="hybridMultilevel"/>
     <w:tmpl w:val="0AC6AC60"/>
@@ -23291,7 +24197,7 @@
       </w:pPr>
     </w:lvl>
   </w:abstractNum>
-  <w:abstractNum w:abstractNumId="25" w15:restartNumberingAfterBreak="0">
+  <w:abstractNum w:abstractNumId="26" w15:restartNumberingAfterBreak="0">
     <w:nsid w:val="420B6A6D"/>
     <w:multiLevelType w:val="hybridMultilevel"/>
     <w:tmpl w:val="0AC6AC60"/>
@@ -23380,7 +24286,7 @@
       </w:pPr>
     </w:lvl>
   </w:abstractNum>
-  <w:abstractNum w:abstractNumId="26" w15:restartNumberingAfterBreak="0">
+  <w:abstractNum w:abstractNumId="27" w15:restartNumberingAfterBreak="0">
     <w:nsid w:val="498E1513"/>
     <w:multiLevelType w:val="hybridMultilevel"/>
     <w:tmpl w:val="40C6468C"/>
@@ -23469,7 +24375,7 @@
       </w:pPr>
     </w:lvl>
   </w:abstractNum>
-  <w:abstractNum w:abstractNumId="27" w15:restartNumberingAfterBreak="0">
+  <w:abstractNum w:abstractNumId="28" w15:restartNumberingAfterBreak="0">
     <w:nsid w:val="4EF0192F"/>
     <w:multiLevelType w:val="hybridMultilevel"/>
     <w:tmpl w:val="0AC6AC60"/>
@@ -23558,7 +24464,7 @@
       </w:pPr>
     </w:lvl>
   </w:abstractNum>
-  <w:abstractNum w:abstractNumId="28" w15:restartNumberingAfterBreak="0">
+  <w:abstractNum w:abstractNumId="29" w15:restartNumberingAfterBreak="0">
     <w:nsid w:val="531B6BDC"/>
     <w:multiLevelType w:val="hybridMultilevel"/>
     <w:tmpl w:val="0AC6AC60"/>
@@ -23668,7 +24574,7 @@
       </w:pPr>
     </w:lvl>
   </w:abstractNum>
-  <w:abstractNum w:abstractNumId="29" w15:restartNumberingAfterBreak="0">
+  <w:abstractNum w:abstractNumId="30" w15:restartNumberingAfterBreak="0">
     <w:nsid w:val="565A0BBE"/>
     <w:multiLevelType w:val="hybridMultilevel"/>
     <w:tmpl w:val="0AC6AC60"/>
@@ -23757,7 +24663,7 @@
       </w:pPr>
     </w:lvl>
   </w:abstractNum>
-  <w:abstractNum w:abstractNumId="30" w15:restartNumberingAfterBreak="0">
+  <w:abstractNum w:abstractNumId="31" w15:restartNumberingAfterBreak="0">
     <w:nsid w:val="57DE2240"/>
     <w:multiLevelType w:val="hybridMultilevel"/>
     <w:tmpl w:val="0AC6AC60"/>
@@ -23846,7 +24752,7 @@
       </w:pPr>
     </w:lvl>
   </w:abstractNum>
-  <w:abstractNum w:abstractNumId="31" w15:restartNumberingAfterBreak="0">
+  <w:abstractNum w:abstractNumId="32" w15:restartNumberingAfterBreak="0">
     <w:nsid w:val="592C4294"/>
     <w:multiLevelType w:val="hybridMultilevel"/>
     <w:tmpl w:val="0AC6AC60"/>
@@ -23935,7 +24841,7 @@
       </w:pPr>
     </w:lvl>
   </w:abstractNum>
-  <w:abstractNum w:abstractNumId="32" w15:restartNumberingAfterBreak="0">
+  <w:abstractNum w:abstractNumId="33" w15:restartNumberingAfterBreak="0">
     <w:nsid w:val="5B906C63"/>
     <w:multiLevelType w:val="hybridMultilevel"/>
     <w:tmpl w:val="40C6468C"/>
@@ -24024,7 +24930,7 @@
       </w:pPr>
     </w:lvl>
   </w:abstractNum>
-  <w:abstractNum w:abstractNumId="33" w15:restartNumberingAfterBreak="0">
+  <w:abstractNum w:abstractNumId="34" w15:restartNumberingAfterBreak="0">
     <w:nsid w:val="5BA62A7F"/>
     <w:multiLevelType w:val="hybridMultilevel"/>
     <w:tmpl w:val="40C6468C"/>
@@ -24113,7 +25019,7 @@
       </w:pPr>
     </w:lvl>
   </w:abstractNum>
-  <w:abstractNum w:abstractNumId="34" w15:restartNumberingAfterBreak="0">
+  <w:abstractNum w:abstractNumId="35" w15:restartNumberingAfterBreak="0">
     <w:nsid w:val="5D013B52"/>
     <w:multiLevelType w:val="hybridMultilevel"/>
     <w:tmpl w:val="0AC6AC60"/>
@@ -24223,7 +25129,7 @@
       </w:pPr>
     </w:lvl>
   </w:abstractNum>
-  <w:abstractNum w:abstractNumId="35" w15:restartNumberingAfterBreak="0">
+  <w:abstractNum w:abstractNumId="36" w15:restartNumberingAfterBreak="0">
     <w:nsid w:val="6247077E"/>
     <w:multiLevelType w:val="hybridMultilevel"/>
     <w:tmpl w:val="0AC6AC60"/>
@@ -24312,7 +25218,7 @@
       </w:pPr>
     </w:lvl>
   </w:abstractNum>
-  <w:abstractNum w:abstractNumId="36" w15:restartNumberingAfterBreak="0">
+  <w:abstractNum w:abstractNumId="37" w15:restartNumberingAfterBreak="0">
     <w:nsid w:val="67532F48"/>
     <w:multiLevelType w:val="hybridMultilevel"/>
     <w:tmpl w:val="0AC6AC60"/>
@@ -24401,7 +25307,7 @@
       </w:pPr>
     </w:lvl>
   </w:abstractNum>
-  <w:abstractNum w:abstractNumId="37" w15:restartNumberingAfterBreak="0">
+  <w:abstractNum w:abstractNumId="38" w15:restartNumberingAfterBreak="0">
     <w:nsid w:val="68C40044"/>
     <w:multiLevelType w:val="hybridMultilevel"/>
     <w:tmpl w:val="8D321B7E"/>
@@ -24490,7 +25396,7 @@
       </w:pPr>
     </w:lvl>
   </w:abstractNum>
-  <w:abstractNum w:abstractNumId="38" w15:restartNumberingAfterBreak="0">
+  <w:abstractNum w:abstractNumId="39" w15:restartNumberingAfterBreak="0">
     <w:nsid w:val="6ADA0285"/>
     <w:multiLevelType w:val="hybridMultilevel"/>
     <w:tmpl w:val="40C6468C"/>
@@ -24579,7 +25485,7 @@
       </w:pPr>
     </w:lvl>
   </w:abstractNum>
-  <w:abstractNum w:abstractNumId="39" w15:restartNumberingAfterBreak="0">
+  <w:abstractNum w:abstractNumId="40" w15:restartNumberingAfterBreak="0">
     <w:nsid w:val="6B711689"/>
     <w:multiLevelType w:val="hybridMultilevel"/>
     <w:tmpl w:val="0AC6AC60"/>
@@ -24668,7 +25574,7 @@
       </w:pPr>
     </w:lvl>
   </w:abstractNum>
-  <w:abstractNum w:abstractNumId="40" w15:restartNumberingAfterBreak="0">
+  <w:abstractNum w:abstractNumId="41" w15:restartNumberingAfterBreak="0">
     <w:nsid w:val="6C8C72AF"/>
     <w:multiLevelType w:val="hybridMultilevel"/>
     <w:tmpl w:val="0AC6AC60"/>
@@ -24757,7 +25663,7 @@
       </w:pPr>
     </w:lvl>
   </w:abstractNum>
-  <w:abstractNum w:abstractNumId="41" w15:restartNumberingAfterBreak="0">
+  <w:abstractNum w:abstractNumId="42" w15:restartNumberingAfterBreak="0">
     <w:nsid w:val="702F17E7"/>
     <w:multiLevelType w:val="hybridMultilevel"/>
     <w:tmpl w:val="40C6468C"/>
@@ -24846,7 +25752,7 @@
       </w:pPr>
     </w:lvl>
   </w:abstractNum>
-  <w:abstractNum w:abstractNumId="42" w15:restartNumberingAfterBreak="0">
+  <w:abstractNum w:abstractNumId="43" w15:restartNumberingAfterBreak="0">
     <w:nsid w:val="75760EA9"/>
     <w:multiLevelType w:val="multilevel"/>
     <w:tmpl w:val="288A8E04"/>
@@ -24959,7 +25865,96 @@
       </w:rPr>
     </w:lvl>
   </w:abstractNum>
-  <w:abstractNum w:abstractNumId="43" w15:restartNumberingAfterBreak="0">
+  <w:abstractNum w:abstractNumId="44" w15:restartNumberingAfterBreak="0">
+    <w:nsid w:val="7782781D"/>
+    <w:multiLevelType w:val="hybridMultilevel"/>
+    <w:tmpl w:val="0AC6AC60"/>
+    <w:lvl w:ilvl="0" w:tplc="04090011">
+      <w:start w:val="1"/>
+      <w:numFmt w:val="decimal"/>
+      <w:lvlText w:val="%1)"/>
+      <w:lvlJc w:val="left"/>
+      <w:pPr>
+        <w:ind w:left="720" w:hanging="360"/>
+      </w:pPr>
+      <w:rPr>
+        <w:rFonts w:hint="default"/>
+      </w:rPr>
+    </w:lvl>
+    <w:lvl w:ilvl="1" w:tplc="04090019" w:tentative="1">
+      <w:start w:val="1"/>
+      <w:numFmt w:val="lowerLetter"/>
+      <w:lvlText w:val="%2."/>
+      <w:lvlJc w:val="left"/>
+      <w:pPr>
+        <w:ind w:left="1440" w:hanging="360"/>
+      </w:pPr>
+    </w:lvl>
+    <w:lvl w:ilvl="2" w:tplc="0409001B" w:tentative="1">
+      <w:start w:val="1"/>
+      <w:numFmt w:val="lowerRoman"/>
+      <w:lvlText w:val="%3."/>
+      <w:lvlJc w:val="right"/>
+      <w:pPr>
+        <w:ind w:left="2160" w:hanging="180"/>
+      </w:pPr>
+    </w:lvl>
+    <w:lvl w:ilvl="3" w:tplc="0409000F" w:tentative="1">
+      <w:start w:val="1"/>
+      <w:numFmt w:val="decimal"/>
+      <w:lvlText w:val="%4."/>
+      <w:lvlJc w:val="left"/>
+      <w:pPr>
+        <w:ind w:left="2880" w:hanging="360"/>
+      </w:pPr>
+    </w:lvl>
+    <w:lvl w:ilvl="4" w:tplc="04090019" w:tentative="1">
+      <w:start w:val="1"/>
+      <w:numFmt w:val="lowerLetter"/>
+      <w:lvlText w:val="%5."/>
+      <w:lvlJc w:val="left"/>
+      <w:pPr>
+        <w:ind w:left="3600" w:hanging="360"/>
+      </w:pPr>
+    </w:lvl>
+    <w:lvl w:ilvl="5" w:tplc="0409001B" w:tentative="1">
+      <w:start w:val="1"/>
+      <w:numFmt w:val="lowerRoman"/>
+      <w:lvlText w:val="%6."/>
+      <w:lvlJc w:val="right"/>
+      <w:pPr>
+        <w:ind w:left="4320" w:hanging="180"/>
+      </w:pPr>
+    </w:lvl>
+    <w:lvl w:ilvl="6" w:tplc="0409000F" w:tentative="1">
+      <w:start w:val="1"/>
+      <w:numFmt w:val="decimal"/>
+      <w:lvlText w:val="%7."/>
+      <w:lvlJc w:val="left"/>
+      <w:pPr>
+        <w:ind w:left="5040" w:hanging="360"/>
+      </w:pPr>
+    </w:lvl>
+    <w:lvl w:ilvl="7" w:tplc="04090019" w:tentative="1">
+      <w:start w:val="1"/>
+      <w:numFmt w:val="lowerLetter"/>
+      <w:lvlText w:val="%8."/>
+      <w:lvlJc w:val="left"/>
+      <w:pPr>
+        <w:ind w:left="5760" w:hanging="360"/>
+      </w:pPr>
+    </w:lvl>
+    <w:lvl w:ilvl="8" w:tplc="0409001B" w:tentative="1">
+      <w:start w:val="1"/>
+      <w:numFmt w:val="lowerRoman"/>
+      <w:lvlText w:val="%9."/>
+      <w:lvlJc w:val="right"/>
+      <w:pPr>
+        <w:ind w:left="6480" w:hanging="180"/>
+      </w:pPr>
+    </w:lvl>
+  </w:abstractNum>
+  <w:abstractNum w:abstractNumId="45" w15:restartNumberingAfterBreak="0">
     <w:nsid w:val="79F1581D"/>
     <w:multiLevelType w:val="hybridMultilevel"/>
     <w:tmpl w:val="0AC6AC60"/>
@@ -25048,7 +26043,7 @@
       </w:pPr>
     </w:lvl>
   </w:abstractNum>
-  <w:abstractNum w:abstractNumId="44" w15:restartNumberingAfterBreak="0">
+  <w:abstractNum w:abstractNumId="46" w15:restartNumberingAfterBreak="0">
     <w:nsid w:val="7AAC6754"/>
     <w:multiLevelType w:val="hybridMultilevel"/>
     <w:tmpl w:val="0AC6AC60"/>
@@ -25137,7 +26132,7 @@
       </w:pPr>
     </w:lvl>
   </w:abstractNum>
-  <w:abstractNum w:abstractNumId="45" w15:restartNumberingAfterBreak="0">
+  <w:abstractNum w:abstractNumId="47" w15:restartNumberingAfterBreak="0">
     <w:nsid w:val="7BA37DFF"/>
     <w:multiLevelType w:val="hybridMultilevel"/>
     <w:tmpl w:val="0AC6AC60"/>
@@ -25226,7 +26221,7 @@
       </w:pPr>
     </w:lvl>
   </w:abstractNum>
-  <w:abstractNum w:abstractNumId="46" w15:restartNumberingAfterBreak="0">
+  <w:abstractNum w:abstractNumId="48" w15:restartNumberingAfterBreak="0">
     <w:nsid w:val="7CB337CC"/>
     <w:multiLevelType w:val="hybridMultilevel"/>
     <w:tmpl w:val="0AC6AC60"/>
@@ -25315,7 +26310,7 @@
       </w:pPr>
     </w:lvl>
   </w:abstractNum>
-  <w:abstractNum w:abstractNumId="47" w15:restartNumberingAfterBreak="0">
+  <w:abstractNum w:abstractNumId="49" w15:restartNumberingAfterBreak="0">
     <w:nsid w:val="7DC073A9"/>
     <w:multiLevelType w:val="hybridMultilevel"/>
     <w:tmpl w:val="0AC6AC60"/>
@@ -25426,10 +26421,10 @@
     </w:lvl>
   </w:abstractNum>
   <w:num w:numId="1">
-    <w:abstractNumId w:val="37"/>
+    <w:abstractNumId w:val="38"/>
   </w:num>
   <w:num w:numId="2">
-    <w:abstractNumId w:val="38"/>
+    <w:abstractNumId w:val="39"/>
   </w:num>
   <w:num w:numId="3">
     <w:abstractNumId w:val="6"/>
@@ -25438,19 +26433,19 @@
     <w:abstractNumId w:val="0"/>
   </w:num>
   <w:num w:numId="5">
-    <w:abstractNumId w:val="41"/>
+    <w:abstractNumId w:val="42"/>
   </w:num>
   <w:num w:numId="6">
-    <w:abstractNumId w:val="32"/>
+    <w:abstractNumId w:val="33"/>
   </w:num>
   <w:num w:numId="7">
-    <w:abstractNumId w:val="33"/>
+    <w:abstractNumId w:val="34"/>
   </w:num>
   <w:num w:numId="8">
     <w:abstractNumId w:val="17"/>
   </w:num>
   <w:num w:numId="9">
-    <w:abstractNumId w:val="26"/>
+    <w:abstractNumId w:val="27"/>
   </w:num>
   <w:num w:numId="10">
     <w:abstractNumId w:val="23"/>
@@ -25462,40 +26457,40 @@
     <w:abstractNumId w:val="15"/>
   </w:num>
   <w:num w:numId="13">
-    <w:abstractNumId w:val="25"/>
+    <w:abstractNumId w:val="26"/>
   </w:num>
   <w:num w:numId="14">
     <w:abstractNumId w:val="12"/>
   </w:num>
   <w:num w:numId="15">
-    <w:abstractNumId w:val="30"/>
+    <w:abstractNumId w:val="31"/>
   </w:num>
   <w:num w:numId="16">
     <w:abstractNumId w:val="5"/>
   </w:num>
   <w:num w:numId="17">
-    <w:abstractNumId w:val="31"/>
+    <w:abstractNumId w:val="32"/>
   </w:num>
   <w:num w:numId="18">
-    <w:abstractNumId w:val="35"/>
+    <w:abstractNumId w:val="36"/>
   </w:num>
   <w:num w:numId="19">
-    <w:abstractNumId w:val="43"/>
+    <w:abstractNumId w:val="45"/>
   </w:num>
   <w:num w:numId="20">
-    <w:abstractNumId w:val="24"/>
+    <w:abstractNumId w:val="25"/>
   </w:num>
   <w:num w:numId="21">
     <w:abstractNumId w:val="10"/>
   </w:num>
   <w:num w:numId="22">
-    <w:abstractNumId w:val="42"/>
+    <w:abstractNumId w:val="43"/>
   </w:num>
   <w:num w:numId="23">
     <w:abstractNumId w:val="18"/>
   </w:num>
   <w:num w:numId="24">
-    <w:abstractNumId w:val="28"/>
+    <w:abstractNumId w:val="29"/>
     <w:lvlOverride w:ilvl="0">
       <w:startOverride w:val="1"/>
     </w:lvlOverride>
@@ -25555,7 +26550,7 @@
     </w:lvlOverride>
   </w:num>
   <w:num w:numId="26">
-    <w:abstractNumId w:val="34"/>
+    <w:abstractNumId w:val="35"/>
     <w:lvlOverride w:ilvl="0">
       <w:startOverride w:val="1"/>
     </w:lvlOverride>
@@ -25588,7 +26583,7 @@
     <w:abstractNumId w:val="20"/>
   </w:num>
   <w:num w:numId="28">
-    <w:abstractNumId w:val="47"/>
+    <w:abstractNumId w:val="49"/>
   </w:num>
   <w:num w:numId="29">
     <w:abstractNumId w:val="13"/>
@@ -25603,37 +26598,37 @@
     <w:abstractNumId w:val="9"/>
   </w:num>
   <w:num w:numId="33">
-    <w:abstractNumId w:val="45"/>
+    <w:abstractNumId w:val="47"/>
   </w:num>
   <w:num w:numId="34">
-    <w:abstractNumId w:val="44"/>
+    <w:abstractNumId w:val="46"/>
   </w:num>
   <w:num w:numId="35">
     <w:abstractNumId w:val="21"/>
   </w:num>
   <w:num w:numId="36">
-    <w:abstractNumId w:val="27"/>
+    <w:abstractNumId w:val="28"/>
   </w:num>
   <w:num w:numId="37">
-    <w:abstractNumId w:val="40"/>
+    <w:abstractNumId w:val="41"/>
   </w:num>
   <w:num w:numId="38">
-    <w:abstractNumId w:val="29"/>
+    <w:abstractNumId w:val="30"/>
   </w:num>
   <w:num w:numId="39">
     <w:abstractNumId w:val="14"/>
   </w:num>
   <w:num w:numId="40">
-    <w:abstractNumId w:val="46"/>
+    <w:abstractNumId w:val="48"/>
   </w:num>
   <w:num w:numId="41">
-    <w:abstractNumId w:val="36"/>
+    <w:abstractNumId w:val="37"/>
   </w:num>
   <w:num w:numId="42">
     <w:abstractNumId w:val="3"/>
   </w:num>
   <w:num w:numId="43">
-    <w:abstractNumId w:val="39"/>
+    <w:abstractNumId w:val="40"/>
   </w:num>
   <w:num w:numId="44">
     <w:abstractNumId w:val="16"/>
@@ -25649,6 +26644,12 @@
   </w:num>
   <w:num w:numId="48">
     <w:abstractNumId w:val="7"/>
+  </w:num>
+  <w:num w:numId="49">
+    <w:abstractNumId w:val="24"/>
+  </w:num>
+  <w:num w:numId="50">
+    <w:abstractNumId w:val="44"/>
   </w:num>
 </w:numbering>
 </file>

</xml_diff>